<commit_message>
Updated Chloroflexi manuscript citation
</commit_message>
<xml_diff>
--- a/CV_Comprehensive.docx
+++ b/CV_Comprehensive.docx
@@ -763,20 +763,54 @@
           <w:i/>
           <w:shd w:val="clear" w:color="auto" w:fill="FFFFFF"/>
         </w:rPr>
-        <w:t>(</w:t>
-      </w:r>
-      <w:r>
-        <w:rPr>
-          <w:rFonts w:ascii="Calisto MT" w:eastAsia="Times New Roman" w:hAnsi="Calisto MT" w:cs="Times New Roman"/>
-          <w:i/>
-          <w:shd w:val="clear" w:color="auto" w:fill="FFFFFF"/>
-        </w:rPr>
-        <w:t>* = corresponding author</w:t>
-      </w:r>
-      <w:r>
-        <w:rPr>
-          <w:rFonts w:ascii="Calisto MT" w:eastAsia="Times New Roman" w:hAnsi="Calisto MT" w:cs="Times New Roman"/>
-          <w:i/>
+        <w:t>(* = corresponding author)</w:t>
+      </w:r>
+      <w:r>
+        <w:rPr>
+          <w:rFonts w:ascii="Calisto MT" w:eastAsia="Times New Roman" w:hAnsi="Calisto MT" w:cs="Times New Roman"/>
+          <w:shd w:val="clear" w:color="auto" w:fill="FFFFFF"/>
+        </w:rPr>
+        <w:br/>
+      </w:r>
+      <w:r>
+        <w:rPr>
+          <w:rFonts w:ascii="Calisto MT" w:eastAsia="Times New Roman" w:hAnsi="Calisto MT" w:cs="Times New Roman"/>
+          <w:shd w:val="clear" w:color="auto" w:fill="FFFFFF"/>
+        </w:rPr>
+        <w:t xml:space="preserve">Denef VJ, Carrick HJ, Cavaletto J, </w:t>
+      </w:r>
+      <w:r>
+        <w:rPr>
+          <w:rFonts w:ascii="Calisto MT" w:eastAsia="Times New Roman" w:hAnsi="Calisto MT" w:cs="Times New Roman"/>
+          <w:b/>
+          <w:shd w:val="clear" w:color="auto" w:fill="FFFFFF"/>
+        </w:rPr>
+        <w:t>Chiang E</w:t>
+      </w:r>
+      <w:r>
+        <w:rPr>
+          <w:rFonts w:ascii="Calisto MT" w:eastAsia="Times New Roman" w:hAnsi="Calisto MT" w:cs="Times New Roman"/>
+          <w:shd w:val="clear" w:color="auto" w:fill="FFFFFF"/>
+        </w:rPr>
+        <w:t>, Johengen TH, Pa</w:t>
+      </w:r>
+      <w:r>
+        <w:rPr>
+          <w:rFonts w:ascii="Calisto MT" w:eastAsia="Times New Roman" w:hAnsi="Calisto MT" w:cs="Times New Roman"/>
+          <w:shd w:val="clear" w:color="auto" w:fill="FFFFFF"/>
+        </w:rPr>
+        <w:t>lladino D</w:t>
+      </w:r>
+      <w:r>
+        <w:rPr>
+          <w:rFonts w:ascii="Calisto MT" w:eastAsia="Times New Roman" w:hAnsi="Calisto MT" w:cs="Times New Roman"/>
+          <w:shd w:val="clear" w:color="auto" w:fill="FFFFFF"/>
+        </w:rPr>
+        <w:t>, Vanderploeg HA (2017</w:t>
+      </w:r>
+      <w:r>
+        <w:rPr>
+          <w:rFonts w:ascii="Calisto MT" w:eastAsia="Times New Roman" w:hAnsi="Calisto MT" w:cs="Times New Roman"/>
           <w:shd w:val="clear" w:color="auto" w:fill="FFFFFF"/>
         </w:rPr>
         <w:t>)</w:t>
@@ -786,63 +820,6 @@
           <w:rFonts w:ascii="Calisto MT" w:eastAsia="Times New Roman" w:hAnsi="Calisto MT" w:cs="Times New Roman"/>
           <w:shd w:val="clear" w:color="auto" w:fill="FFFFFF"/>
         </w:rPr>
-        <w:br/>
-      </w:r>
-      <w:r>
-        <w:rPr>
-          <w:rFonts w:ascii="Calisto MT" w:eastAsia="Times New Roman" w:hAnsi="Calisto MT" w:cs="Times New Roman"/>
-          <w:shd w:val="clear" w:color="auto" w:fill="FFFFFF"/>
-          <w:lang/>
-        </w:rPr>
-        <w:t xml:space="preserve">Denef VJ, Carrick HJ, Cavaletto J, </w:t>
-      </w:r>
-      <w:r>
-        <w:rPr>
-          <w:rFonts w:ascii="Calisto MT" w:eastAsia="Times New Roman" w:hAnsi="Calisto MT" w:cs="Times New Roman"/>
-          <w:b/>
-          <w:shd w:val="clear" w:color="auto" w:fill="FFFFFF"/>
-          <w:lang/>
-        </w:rPr>
-        <w:t>Chiang E</w:t>
-      </w:r>
-      <w:r>
-        <w:rPr>
-          <w:rFonts w:ascii="Calisto MT" w:eastAsia="Times New Roman" w:hAnsi="Calisto MT" w:cs="Times New Roman"/>
-          <w:shd w:val="clear" w:color="auto" w:fill="FFFFFF"/>
-          <w:lang/>
-        </w:rPr>
-        <w:t>, Johengen TH, Pa</w:t>
-      </w:r>
-      <w:r>
-        <w:rPr>
-          <w:rFonts w:ascii="Calisto MT" w:eastAsia="Times New Roman" w:hAnsi="Calisto MT" w:cs="Times New Roman"/>
-          <w:shd w:val="clear" w:color="auto" w:fill="FFFFFF"/>
-          <w:lang/>
-        </w:rPr>
-        <w:t>lladino D</w:t>
-      </w:r>
-      <w:r>
-        <w:rPr>
-          <w:rFonts w:ascii="Calisto MT" w:eastAsia="Times New Roman" w:hAnsi="Calisto MT" w:cs="Times New Roman"/>
-          <w:shd w:val="clear" w:color="auto" w:fill="FFFFFF"/>
-          <w:lang/>
-        </w:rPr>
-        <w:t>, Vanderploeg HA (2017</w:t>
-      </w:r>
-      <w:r>
-        <w:rPr>
-          <w:rFonts w:ascii="Calisto MT" w:eastAsia="Times New Roman" w:hAnsi="Calisto MT" w:cs="Times New Roman"/>
-          <w:shd w:val="clear" w:color="auto" w:fill="FFFFFF"/>
-          <w:lang/>
-        </w:rPr>
-        <w:t>)</w:t>
-      </w:r>
-      <w:r>
-        <w:rPr>
-          <w:rFonts w:ascii="Calisto MT" w:eastAsia="Times New Roman" w:hAnsi="Calisto MT" w:cs="Times New Roman"/>
-          <w:shd w:val="clear" w:color="auto" w:fill="FFFFFF"/>
-          <w:lang/>
-        </w:rPr>
         <w:t xml:space="preserve"> </w:t>
       </w:r>
       <w:r>
@@ -851,7 +828,6 @@
           <w:bCs/>
           <w:color w:val="222222"/>
           <w:shd w:val="clear" w:color="auto" w:fill="FFFFFF"/>
-          <w:lang/>
         </w:rPr>
         <w:t>Lake</w:t>
       </w:r>
@@ -861,7 +837,6 @@
           <w:bCs/>
           <w:color w:val="222222"/>
           <w:shd w:val="clear" w:color="auto" w:fill="FFFFFF"/>
-          <w:lang/>
         </w:rPr>
         <w:br/>
         <w:t xml:space="preserve"> </w:t>
@@ -872,7 +847,6 @@
           <w:bCs/>
           <w:color w:val="222222"/>
           <w:shd w:val="clear" w:color="auto" w:fill="FFFFFF"/>
-          <w:lang/>
         </w:rPr>
         <w:tab/>
       </w:r>
@@ -882,7 +856,6 @@
           <w:bCs/>
           <w:color w:val="222222"/>
           <w:shd w:val="clear" w:color="auto" w:fill="FFFFFF"/>
-          <w:lang/>
         </w:rPr>
         <w:t>bacterial assemblage composition is sens</w:t>
       </w:r>
@@ -892,7 +865,6 @@
           <w:bCs/>
           <w:color w:val="222222"/>
           <w:shd w:val="clear" w:color="auto" w:fill="FFFFFF"/>
-          <w:lang/>
         </w:rPr>
         <w:t xml:space="preserve">itive </w:t>
       </w:r>
@@ -902,7 +874,6 @@
           <w:bCs/>
           <w:color w:val="222222"/>
           <w:shd w:val="clear" w:color="auto" w:fill="FFFFFF"/>
-          <w:lang/>
         </w:rPr>
         <w:t xml:space="preserve">to biological disturbance </w:t>
       </w:r>
@@ -912,7 +883,6 @@
           <w:bCs/>
           <w:color w:val="222222"/>
           <w:shd w:val="clear" w:color="auto" w:fill="FFFFFF"/>
-          <w:lang/>
         </w:rPr>
         <w:t>caused by an invasive filter</w:t>
       </w:r>
@@ -922,7 +892,6 @@
           <w:bCs/>
           <w:color w:val="222222"/>
           <w:shd w:val="clear" w:color="auto" w:fill="FFFFFF"/>
-          <w:lang/>
         </w:rPr>
         <w:br/>
         <w:t xml:space="preserve"> </w:t>
@@ -933,7 +902,6 @@
           <w:bCs/>
           <w:color w:val="222222"/>
           <w:shd w:val="clear" w:color="auto" w:fill="FFFFFF"/>
-          <w:lang/>
         </w:rPr>
         <w:tab/>
       </w:r>
@@ -943,7 +911,6 @@
           <w:bCs/>
           <w:color w:val="222222"/>
           <w:shd w:val="clear" w:color="auto" w:fill="FFFFFF"/>
-          <w:lang/>
         </w:rPr>
         <w:t xml:space="preserve">feeder. </w:t>
       </w:r>
@@ -953,7 +920,6 @@
           <w:i/>
           <w:color w:val="000000"/>
           <w:shd w:val="clear" w:color="auto" w:fill="FFFFFF"/>
-          <w:lang/>
         </w:rPr>
         <w:t>mSphere</w:t>
       </w:r>
@@ -962,21 +928,18 @@
           <w:rFonts w:ascii="Calisto MT" w:eastAsia="Times New Roman" w:hAnsi="Calisto MT" w:cs="Arial"/>
           <w:color w:val="000000"/>
           <w:shd w:val="clear" w:color="auto" w:fill="FFFFFF"/>
-          <w:lang/>
         </w:rPr>
         <w:t xml:space="preserve"> 2:e00189-17.</w:t>
       </w:r>
       <w:r>
         <w:rPr>
           <w:rFonts w:ascii="Calisto MT" w:eastAsia="Times New Roman" w:hAnsi="Calisto MT" w:cs="Times New Roman"/>
-          <w:lang/>
-        </w:rPr>
-        <w:t xml:space="preserve"> </w:t>
-      </w:r>
-      <w:r>
-        <w:rPr>
-          <w:rFonts w:ascii="Calisto MT" w:eastAsia="Times New Roman" w:hAnsi="Calisto MT" w:cs="Times New Roman"/>
-          <w:lang/>
+        </w:rPr>
+        <w:t xml:space="preserve"> </w:t>
+      </w:r>
+      <w:r>
+        <w:rPr>
+          <w:rFonts w:ascii="Calisto MT" w:eastAsia="Times New Roman" w:hAnsi="Calisto MT" w:cs="Times New Roman"/>
         </w:rPr>
         <w:t>doi:</w:t>
       </w:r>
@@ -986,30 +949,19 @@
           <w:color w:val="000000"/>
           <w:shd w:val="clear" w:color="auto" w:fill="FFFFFF"/>
         </w:rPr>
-        <w:t xml:space="preserve"> </w:t>
-      </w:r>
-      <w:r>
-        <w:rPr>
-          <w:rFonts w:ascii="Calisto MT" w:eastAsia="Times New Roman" w:hAnsi="Calisto MT" w:cs="Arial"/>
-          <w:color w:val="000000"/>
-          <w:shd w:val="clear" w:color="auto" w:fill="FFFFFF"/>
-          <w:lang/>
-        </w:rPr>
-        <w:t>10.1128/mSphere.00189-17</w:t>
-      </w:r>
-      <w:r>
-        <w:rPr>
-          <w:rFonts w:ascii="Calisto MT" w:eastAsia="Times New Roman" w:hAnsi="Calisto MT" w:cs="Times New Roman"/>
-          <w:shd w:val="clear" w:color="auto" w:fill="FFFFFF"/>
-          <w:lang/>
-        </w:rPr>
-        <w:br/>
-      </w:r>
-      <w:r>
-        <w:rPr>
-          <w:rFonts w:ascii="Calisto MT" w:eastAsia="Times New Roman" w:hAnsi="Calisto MT" w:cs="Times New Roman"/>
-          <w:shd w:val="clear" w:color="auto" w:fill="FFFFFF"/>
-          <w:lang/>
+        <w:t xml:space="preserve"> 10.1128/mSphere.00189-17</w:t>
+      </w:r>
+      <w:r>
+        <w:rPr>
+          <w:rFonts w:ascii="Calisto MT" w:eastAsia="Times New Roman" w:hAnsi="Calisto MT" w:cs="Times New Roman"/>
+          <w:shd w:val="clear" w:color="auto" w:fill="FFFFFF"/>
+        </w:rPr>
+        <w:br/>
+      </w:r>
+      <w:r>
+        <w:rPr>
+          <w:rFonts w:ascii="Calisto MT" w:eastAsia="Times New Roman" w:hAnsi="Calisto MT" w:cs="Times New Roman"/>
+          <w:shd w:val="clear" w:color="auto" w:fill="FFFFFF"/>
         </w:rPr>
         <w:t xml:space="preserve">Denef VJ, Mueller RS, </w:t>
       </w:r>
@@ -1018,7 +970,6 @@
           <w:rFonts w:ascii="Calisto MT" w:eastAsia="Times New Roman" w:hAnsi="Calisto MT" w:cs="Times New Roman"/>
           <w:b/>
           <w:shd w:val="clear" w:color="auto" w:fill="FFFFFF"/>
-          <w:lang/>
         </w:rPr>
         <w:t>Chiang E</w:t>
       </w:r>
@@ -1026,7 +977,6 @@
         <w:rPr>
           <w:rFonts w:ascii="Calisto MT" w:eastAsia="Times New Roman" w:hAnsi="Calisto MT" w:cs="Times New Roman"/>
           <w:shd w:val="clear" w:color="auto" w:fill="FFFFFF"/>
-          <w:lang/>
         </w:rPr>
         <w:t>,</w:t>
       </w:r>
@@ -1034,7 +984,6 @@
         <w:rPr>
           <w:rFonts w:ascii="Calisto MT" w:eastAsia="Times New Roman" w:hAnsi="Calisto MT" w:cs="Times New Roman"/>
           <w:shd w:val="clear" w:color="auto" w:fill="FFFFFF"/>
-          <w:lang/>
         </w:rPr>
         <w:t xml:space="preserve"> Liebig JR, Vanderploeg HA (2016</w:t>
       </w:r>
@@ -1042,7 +991,6 @@
         <w:rPr>
           <w:rFonts w:ascii="Calisto MT" w:eastAsia="Times New Roman" w:hAnsi="Calisto MT" w:cs="Times New Roman"/>
           <w:shd w:val="clear" w:color="auto" w:fill="FFFFFF"/>
-          <w:lang/>
         </w:rPr>
         <w:t>) Chloroflexi CL500 11 populations</w:t>
       </w:r>
@@ -1050,16 +998,14 @@
         <w:rPr>
           <w:rFonts w:ascii="Calisto MT" w:eastAsia="Times New Roman" w:hAnsi="Calisto MT" w:cs="Times New Roman"/>
           <w:shd w:val="clear" w:color="auto" w:fill="FFFFFF"/>
-          <w:lang/>
-        </w:rPr>
-        <w:br/>
-        <w:t xml:space="preserve"> </w:t>
-      </w:r>
-      <w:r>
-        <w:rPr>
-          <w:rFonts w:ascii="Calisto MT" w:eastAsia="Times New Roman" w:hAnsi="Calisto MT" w:cs="Times New Roman"/>
-          <w:shd w:val="clear" w:color="auto" w:fill="FFFFFF"/>
-          <w:lang/>
+        </w:rPr>
+        <w:br/>
+        <w:t xml:space="preserve"> </w:t>
+      </w:r>
+      <w:r>
+        <w:rPr>
+          <w:rFonts w:ascii="Calisto MT" w:eastAsia="Times New Roman" w:hAnsi="Calisto MT" w:cs="Times New Roman"/>
+          <w:shd w:val="clear" w:color="auto" w:fill="FFFFFF"/>
         </w:rPr>
         <w:tab/>
         <w:t>t</w:t>
@@ -1068,7 +1014,6 @@
         <w:rPr>
           <w:rFonts w:ascii="Calisto MT" w:eastAsia="Times New Roman" w:hAnsi="Calisto MT" w:cs="Times New Roman"/>
           <w:shd w:val="clear" w:color="auto" w:fill="FFFFFF"/>
-          <w:lang/>
         </w:rPr>
         <w:t>hat predominate deep lake hypolimnion bacterioplankton rely on nitrogen-rich DOM metabolism</w:t>
       </w:r>
@@ -1091,7 +1036,6 @@
         <w:rPr>
           <w:rFonts w:ascii="Calisto MT" w:eastAsia="Times New Roman" w:hAnsi="Calisto MT" w:cs="Times New Roman"/>
           <w:shd w:val="clear" w:color="auto" w:fill="FFFFFF"/>
-          <w:lang/>
         </w:rPr>
         <w:t xml:space="preserve">and C1 compound oxidation. </w:t>
       </w:r>
@@ -1099,7 +1043,6 @@
         <w:rPr>
           <w:rFonts w:ascii="Calisto MT" w:eastAsia="Times New Roman" w:hAnsi="Calisto MT" w:cs="Times New Roman"/>
           <w:i/>
-          <w:lang/>
         </w:rPr>
         <w:t>Appl. Environ. Microbiol.</w:t>
       </w:r>
@@ -1108,16 +1051,22 @@
           <w:rFonts w:ascii="Calisto MT" w:eastAsia="Times New Roman" w:hAnsi="Calisto MT" w:cs="Lucida Sans Unicode"/>
           <w:bdr w:val="none" w:sz="0" w:space="0" w:color="auto" w:frame="1"/>
           <w:shd w:val="clear" w:color="auto" w:fill="FFFFFF"/>
-          <w:lang/>
-        </w:rPr>
-        <w:t xml:space="preserve"> </w:t>
+        </w:rPr>
+        <w:t xml:space="preserve"> </w:t>
+      </w:r>
+      <w:r>
+        <w:rPr>
+          <w:rFonts w:ascii="Calisto MT" w:eastAsia="Times New Roman" w:hAnsi="Calisto MT" w:cs="Lucida Sans Unicode"/>
+          <w:bdr w:val="none" w:sz="0" w:space="0" w:color="auto" w:frame="1"/>
+          <w:shd w:val="clear" w:color="auto" w:fill="FFFFFF"/>
+        </w:rPr>
+        <w:t xml:space="preserve">82(5):1423-1432. </w:t>
       </w:r>
       <w:r>
         <w:rPr>
           <w:rFonts w:ascii="Calisto MT" w:eastAsia="Times New Roman" w:hAnsi="Calisto MT" w:cs="Arial"/>
           <w:bCs/>
           <w:shd w:val="clear" w:color="auto" w:fill="FFFFFF"/>
-          <w:lang/>
         </w:rPr>
         <w:t>doi:</w:t>
       </w:r>
@@ -1127,7 +1076,6 @@
           <w:bCs/>
           <w:bdr w:val="none" w:sz="0" w:space="0" w:color="auto" w:frame="1"/>
           <w:shd w:val="clear" w:color="auto" w:fill="FFFFFF"/>
-          <w:lang/>
         </w:rPr>
         <w:t>10.1128/AEM.03014-15.</w:t>
       </w:r>
@@ -1142,7 +1090,6 @@
         <w:rPr>
           <w:rFonts w:ascii="Calisto MT" w:eastAsia="Times New Roman" w:hAnsi="Calisto MT" w:cs="Times New Roman"/>
           <w:shd w:val="clear" w:color="auto" w:fill="FFFFFF"/>
-          <w:lang/>
         </w:rPr>
         <w:t xml:space="preserve">McCarthy A, </w:t>
       </w:r>
@@ -1151,7 +1098,6 @@
           <w:rFonts w:ascii="Calisto MT" w:eastAsia="Times New Roman" w:hAnsi="Calisto MT" w:cs="Times New Roman"/>
           <w:b/>
           <w:shd w:val="clear" w:color="auto" w:fill="FFFFFF"/>
-          <w:lang/>
         </w:rPr>
         <w:t>Chiang E</w:t>
       </w:r>
@@ -1159,15 +1105,22 @@
         <w:rPr>
           <w:rFonts w:ascii="Calisto MT" w:eastAsia="Times New Roman" w:hAnsi="Calisto MT" w:cs="Times New Roman"/>
           <w:shd w:val="clear" w:color="auto" w:fill="FFFFFF"/>
-          <w:lang/>
-        </w:rPr>
-        <w:t>, Schmidt ML, Denef VJ (2015) RNA Preservation</w:t>
-      </w:r>
-      <w:r>
-        <w:rPr>
-          <w:rFonts w:ascii="Calisto MT" w:eastAsia="Times New Roman" w:hAnsi="Calisto MT" w:cs="Times New Roman"/>
-          <w:shd w:val="clear" w:color="auto" w:fill="FFFFFF"/>
-          <w:lang/>
+        </w:rPr>
+        <w:t>, Schmidt ML, Denef VJ (20</w:t>
+      </w:r>
+      <w:bookmarkStart w:id="0" w:name="_GoBack"/>
+      <w:bookmarkEnd w:id="0"/>
+      <w:r>
+        <w:rPr>
+          <w:rFonts w:ascii="Calisto MT" w:eastAsia="Times New Roman" w:hAnsi="Calisto MT" w:cs="Times New Roman"/>
+          <w:shd w:val="clear" w:color="auto" w:fill="FFFFFF"/>
+        </w:rPr>
+        <w:t>15) RNA Preservation</w:t>
+      </w:r>
+      <w:r>
+        <w:rPr>
+          <w:rFonts w:ascii="Calisto MT" w:eastAsia="Times New Roman" w:hAnsi="Calisto MT" w:cs="Times New Roman"/>
+          <w:shd w:val="clear" w:color="auto" w:fill="FFFFFF"/>
         </w:rPr>
         <w:t xml:space="preserve"> Agents and Nucleic Acid</w:t>
       </w:r>
@@ -1185,54 +1138,69 @@
           <w:shd w:val="clear" w:color="auto" w:fill="FFFFFF"/>
         </w:rPr>
         <w:tab/>
-      </w:r>
-      <w:r>
-        <w:rPr>
-          <w:rFonts w:ascii="Calisto MT" w:eastAsia="Times New Roman" w:hAnsi="Calisto MT" w:cs="Times New Roman"/>
-          <w:shd w:val="clear" w:color="auto" w:fill="FFFFFF"/>
-          <w:lang/>
-        </w:rPr>
         <w:t xml:space="preserve">Extraction </w:t>
       </w:r>
       <w:r>
         <w:rPr>
           <w:rFonts w:ascii="Calisto MT" w:eastAsia="Times New Roman" w:hAnsi="Calisto MT" w:cs="Times New Roman"/>
           <w:shd w:val="clear" w:color="auto" w:fill="FFFFFF"/>
-          <w:lang/>
         </w:rPr>
         <w:t xml:space="preserve">Method Bias Perceived Bacterial Community Composition. </w:t>
       </w:r>
-      <w:r>
-        <w:rPr>
-          <w:rFonts w:ascii="Calisto MT" w:eastAsia="Times New Roman" w:hAnsi="Calisto MT" w:cs="Times New Roman"/>
-          <w:i/>
-          <w:shd w:val="clear" w:color="auto" w:fill="FFFFFF"/>
-          <w:lang/>
-        </w:rPr>
-        <w:t>PLoS ONE</w:t>
-      </w:r>
-      <w:r>
-        <w:rPr>
-          <w:rFonts w:ascii="Calisto MT" w:eastAsia="Times New Roman" w:hAnsi="Calisto MT" w:cs="Times New Roman"/>
-          <w:shd w:val="clear" w:color="auto" w:fill="FFFFFF"/>
-          <w:lang/>
-        </w:rPr>
-        <w:t xml:space="preserve"> 10(3): e0121659.</w:t>
-      </w:r>
-      <w:r>
-        <w:rPr>
-          <w:rFonts w:ascii="Calisto MT" w:eastAsia="Times New Roman" w:hAnsi="Calisto MT" w:cs="Times New Roman"/>
-          <w:shd w:val="clear" w:color="auto" w:fill="FFFFFF"/>
-          <w:lang/>
-        </w:rPr>
-        <w:br/>
-        <w:t xml:space="preserve"> </w:t>
-      </w:r>
-      <w:r>
-        <w:rPr>
-          <w:rFonts w:ascii="Calisto MT" w:eastAsia="Times New Roman" w:hAnsi="Calisto MT" w:cs="Times New Roman"/>
-          <w:shd w:val="clear" w:color="auto" w:fill="FFFFFF"/>
-          <w:lang/>
+      <w:proofErr w:type="spellStart"/>
+      <w:r>
+        <w:rPr>
+          <w:rFonts w:ascii="Calisto MT" w:eastAsia="Times New Roman" w:hAnsi="Calisto MT" w:cs="Times New Roman"/>
+          <w:i/>
+          <w:shd w:val="clear" w:color="auto" w:fill="FFFFFF"/>
+        </w:rPr>
+        <w:t>PLoS</w:t>
+      </w:r>
+      <w:proofErr w:type="spellEnd"/>
+      <w:r>
+        <w:rPr>
+          <w:rFonts w:ascii="Calisto MT" w:eastAsia="Times New Roman" w:hAnsi="Calisto MT" w:cs="Times New Roman"/>
+          <w:i/>
+          <w:shd w:val="clear" w:color="auto" w:fill="FFFFFF"/>
+        </w:rPr>
+        <w:t xml:space="preserve"> </w:t>
+      </w:r>
+      <w:proofErr w:type="gramStart"/>
+      <w:r>
+        <w:rPr>
+          <w:rFonts w:ascii="Calisto MT" w:eastAsia="Times New Roman" w:hAnsi="Calisto MT" w:cs="Times New Roman"/>
+          <w:i/>
+          <w:shd w:val="clear" w:color="auto" w:fill="FFFFFF"/>
+        </w:rPr>
+        <w:t>ONE</w:t>
+      </w:r>
+      <w:proofErr w:type="gramEnd"/>
+      <w:r>
+        <w:rPr>
+          <w:rFonts w:ascii="Calisto MT" w:eastAsia="Times New Roman" w:hAnsi="Calisto MT" w:cs="Times New Roman"/>
+          <w:shd w:val="clear" w:color="auto" w:fill="FFFFFF"/>
+        </w:rPr>
+        <w:t xml:space="preserve"> 10(3):</w:t>
+      </w:r>
+      <w:r>
+        <w:rPr>
+          <w:rFonts w:ascii="Calisto MT" w:eastAsia="Times New Roman" w:hAnsi="Calisto MT" w:cs="Times New Roman"/>
+          <w:shd w:val="clear" w:color="auto" w:fill="FFFFFF"/>
+        </w:rPr>
+        <w:t>e0121659.</w:t>
+      </w:r>
+      <w:r>
+        <w:rPr>
+          <w:rFonts w:ascii="Calisto MT" w:eastAsia="Times New Roman" w:hAnsi="Calisto MT" w:cs="Times New Roman"/>
+          <w:shd w:val="clear" w:color="auto" w:fill="FFFFFF"/>
+        </w:rPr>
+        <w:br/>
+        <w:t xml:space="preserve"> </w:t>
+      </w:r>
+      <w:r>
+        <w:rPr>
+          <w:rFonts w:ascii="Calisto MT" w:eastAsia="Times New Roman" w:hAnsi="Calisto MT" w:cs="Times New Roman"/>
+          <w:shd w:val="clear" w:color="auto" w:fill="FFFFFF"/>
         </w:rPr>
         <w:tab/>
         <w:t>doi:10.1371/journal.pone.0121659</w:t>
@@ -1241,55 +1209,48 @@
         <w:rPr>
           <w:rFonts w:ascii="Calisto MT" w:eastAsia="Times New Roman" w:hAnsi="Calisto MT" w:cs="Times New Roman"/>
           <w:shd w:val="clear" w:color="auto" w:fill="FFFFFF"/>
-          <w:lang/>
-        </w:rPr>
-        <w:t xml:space="preserve"> </w:t>
-      </w:r>
-      <w:r>
-        <w:rPr>
-          <w:rFonts w:ascii="Calisto MT" w:eastAsia="Times New Roman" w:hAnsi="Calisto MT" w:cs="Times New Roman"/>
-          <w:shd w:val="clear" w:color="auto" w:fill="FFFFFF"/>
-          <w:lang/>
-        </w:rPr>
-        <w:tab/>
-      </w:r>
-      <w:r>
-        <w:rPr>
-          <w:rFonts w:ascii="Calisto MT" w:eastAsia="Times New Roman" w:hAnsi="Calisto MT" w:cs="Times New Roman"/>
-          <w:shd w:val="clear" w:color="auto" w:fill="FFFFFF"/>
-          <w:lang/>
-        </w:rPr>
-        <w:tab/>
-      </w:r>
-      <w:r>
-        <w:rPr>
-          <w:rFonts w:ascii="Calisto MT" w:eastAsia="Times New Roman" w:hAnsi="Calisto MT" w:cs="Times New Roman"/>
-          <w:shd w:val="clear" w:color="auto" w:fill="FFFFFF"/>
-          <w:lang/>
-        </w:rPr>
-        <w:tab/>
-      </w:r>
-      <w:r>
-        <w:rPr>
-          <w:rFonts w:ascii="Calisto MT" w:eastAsia="Times New Roman" w:hAnsi="Calisto MT" w:cs="Times New Roman"/>
-          <w:shd w:val="clear" w:color="auto" w:fill="FFFFFF"/>
-          <w:lang/>
-        </w:rPr>
-        <w:tab/>
-      </w:r>
-      <w:r>
-        <w:rPr>
-          <w:rFonts w:ascii="Calisto MT" w:eastAsia="Times New Roman" w:hAnsi="Calisto MT" w:cs="Times New Roman"/>
-          <w:shd w:val="clear" w:color="auto" w:fill="FFFFFF"/>
-          <w:lang/>
-        </w:rPr>
-        <w:tab/>
-      </w:r>
-      <w:r>
-        <w:rPr>
-          <w:rFonts w:ascii="Calisto MT" w:eastAsia="Times New Roman" w:hAnsi="Calisto MT" w:cs="Times New Roman"/>
-          <w:shd w:val="clear" w:color="auto" w:fill="FFFFFF"/>
-          <w:lang/>
+        </w:rPr>
+        <w:t xml:space="preserve"> </w:t>
+      </w:r>
+      <w:r>
+        <w:rPr>
+          <w:rFonts w:ascii="Calisto MT" w:eastAsia="Times New Roman" w:hAnsi="Calisto MT" w:cs="Times New Roman"/>
+          <w:shd w:val="clear" w:color="auto" w:fill="FFFFFF"/>
+        </w:rPr>
+        <w:tab/>
+      </w:r>
+      <w:r>
+        <w:rPr>
+          <w:rFonts w:ascii="Calisto MT" w:eastAsia="Times New Roman" w:hAnsi="Calisto MT" w:cs="Times New Roman"/>
+          <w:shd w:val="clear" w:color="auto" w:fill="FFFFFF"/>
+        </w:rPr>
+        <w:tab/>
+      </w:r>
+      <w:r>
+        <w:rPr>
+          <w:rFonts w:ascii="Calisto MT" w:eastAsia="Times New Roman" w:hAnsi="Calisto MT" w:cs="Times New Roman"/>
+          <w:shd w:val="clear" w:color="auto" w:fill="FFFFFF"/>
+        </w:rPr>
+        <w:tab/>
+      </w:r>
+      <w:r>
+        <w:rPr>
+          <w:rFonts w:ascii="Calisto MT" w:eastAsia="Times New Roman" w:hAnsi="Calisto MT" w:cs="Times New Roman"/>
+          <w:shd w:val="clear" w:color="auto" w:fill="FFFFFF"/>
+        </w:rPr>
+        <w:tab/>
+      </w:r>
+      <w:r>
+        <w:rPr>
+          <w:rFonts w:ascii="Calisto MT" w:eastAsia="Times New Roman" w:hAnsi="Calisto MT" w:cs="Times New Roman"/>
+          <w:shd w:val="clear" w:color="auto" w:fill="FFFFFF"/>
+        </w:rPr>
+        <w:tab/>
+      </w:r>
+      <w:r>
+        <w:rPr>
+          <w:rFonts w:ascii="Calisto MT" w:eastAsia="Times New Roman" w:hAnsi="Calisto MT" w:cs="Times New Roman"/>
+          <w:shd w:val="clear" w:color="auto" w:fill="FFFFFF"/>
         </w:rPr>
         <w:tab/>
         <w:t xml:space="preserve">         </w:t>
@@ -1353,13 +1314,7 @@
         <w:rPr>
           <w:rFonts w:ascii="Calisto MT" w:hAnsi="Calisto MT"/>
         </w:rPr>
-        <w:t>erstudied bacterial</w:t>
-      </w:r>
-      <w:r>
-        <w:rPr>
-          <w:rFonts w:ascii="Calisto MT" w:hAnsi="Calisto MT"/>
-        </w:rPr>
-        <w:t xml:space="preserve"> phylum.” Beckman</w:t>
+        <w:t>erstudied bacterial phylum.” Beckman</w:t>
       </w:r>
       <w:r>
         <w:rPr>
@@ -1595,13 +1550,7 @@
         <w:rPr>
           <w:rFonts w:ascii="Calisto MT" w:hAnsi="Calisto MT"/>
         </w:rPr>
-        <w:t>rking Group,</w:t>
-      </w:r>
-      <w:r>
-        <w:rPr>
-          <w:rFonts w:ascii="Calisto MT" w:hAnsi="Calisto MT"/>
-        </w:rPr>
-        <w:t xml:space="preserve"> Oct 30, 2014,</w:t>
+        <w:t>rking Group, Oct 30, 2014,</w:t>
       </w:r>
       <w:r>
         <w:rPr>
@@ -2185,15 +2134,7 @@
           <w:iCs/>
         </w:rPr>
         <w:tab/>
-        <w:t xml:space="preserve">  for amplicon sequencing, </w:t>
-      </w:r>
-      <w:r>
-        <w:rPr>
-          <w:rFonts w:ascii="Calisto MT" w:hAnsi="Calisto MT" w:cs="Calisto MT"/>
-          <w:bCs/>
-          <w:iCs/>
-        </w:rPr>
-        <w:t>created cultures</w:t>
+        <w:t xml:space="preserve">  for amplicon sequencing, created cultures</w:t>
       </w:r>
       <w:r>
         <w:rPr>
@@ -2229,25 +2170,7 @@
           <w:iCs/>
         </w:rPr>
         <w:tab/>
-        <w:t xml:space="preserve">- Applied statistical and bioinformatics techniques to analyze bacterial 16S </w:t>
-      </w:r>
-      <w:proofErr w:type="spellStart"/>
-      <w:r>
-        <w:rPr>
-          <w:rFonts w:ascii="Calisto MT" w:hAnsi="Calisto MT" w:cs="Calisto MT"/>
-          <w:bCs/>
-          <w:iCs/>
-        </w:rPr>
-        <w:t>rRNA</w:t>
-      </w:r>
-      <w:proofErr w:type="spellEnd"/>
-      <w:r>
-        <w:rPr>
-          <w:rFonts w:ascii="Calisto MT" w:hAnsi="Calisto MT" w:cs="Calisto MT"/>
-          <w:bCs/>
-          <w:iCs/>
-        </w:rPr>
-        <w:t xml:space="preserve"> data using mother and R</w:t>
+        <w:t>- Applied statistical and bioinformatics techniques to analyze bacterial 16S rRNA data using mother and R</w:t>
       </w:r>
       <w:r>
         <w:rPr>
@@ -4620,8 +4543,6 @@
           <w:rFonts w:ascii="Calisto MT" w:hAnsi="Calisto MT"/>
         </w:rPr>
       </w:pPr>
-      <w:bookmarkStart w:id="0" w:name="_GoBack"/>
-      <w:bookmarkEnd w:id="0"/>
     </w:p>
     <w:p>
       <w:pPr>

</xml_diff>

<commit_message>
Updated CV: Marian's paper & Career Dev
</commit_message>
<xml_diff>
--- a/CV_Comprehensive.docx
+++ b/CV_Comprehensive.docx
@@ -1,6 +1,6 @@
 
 <file path=word/document.xml><?xml version="1.0" encoding="utf-8"?>
-<w:document xmlns:wpc="http://schemas.microsoft.com/office/word/2010/wordprocessingCanvas" xmlns:cx="http://schemas.microsoft.com/office/drawing/2014/chartex" xmlns:cx1="http://schemas.microsoft.com/office/drawing/2015/9/8/chartex" xmlns:mc="http://schemas.openxmlformats.org/markup-compatibility/2006" xmlns:o="urn:schemas-microsoft-com:office:office" xmlns:r="http://schemas.openxmlformats.org/officeDocument/2006/relationships" xmlns:m="http://schemas.openxmlformats.org/officeDocument/2006/math" xmlns:v="urn:schemas-microsoft-com:vml" xmlns:wp14="http://schemas.microsoft.com/office/word/2010/wordprocessingDrawing" xmlns:wp="http://schemas.openxmlformats.org/drawingml/2006/wordprocessingDrawing" xmlns:w10="urn:schemas-microsoft-com:office:word" xmlns:w="http://schemas.openxmlformats.org/wordprocessingml/2006/main" xmlns:w14="http://schemas.microsoft.com/office/word/2010/wordml" xmlns:w15="http://schemas.microsoft.com/office/word/2012/wordml" xmlns:w16se="http://schemas.microsoft.com/office/word/2015/wordml/symex" xmlns:wpg="http://schemas.microsoft.com/office/word/2010/wordprocessingGroup" xmlns:wpi="http://schemas.microsoft.com/office/word/2010/wordprocessingInk" xmlns:wne="http://schemas.microsoft.com/office/word/2006/wordml" xmlns:wps="http://schemas.microsoft.com/office/word/2010/wordprocessingShape" mc:Ignorable="w14 w15 w16se wp14">
+<w:document xmlns:wpc="http://schemas.microsoft.com/office/word/2010/wordprocessingCanvas" xmlns:cx="http://schemas.microsoft.com/office/drawing/2014/chartex" xmlns:cx1="http://schemas.microsoft.com/office/drawing/2015/9/8/chartex" xmlns:cx2="http://schemas.microsoft.com/office/drawing/2015/10/21/chartex" xmlns:cx3="http://schemas.microsoft.com/office/drawing/2016/5/9/chartex" xmlns:cx4="http://schemas.microsoft.com/office/drawing/2016/5/10/chartex" xmlns:cx5="http://schemas.microsoft.com/office/drawing/2016/5/11/chartex" xmlns:cx6="http://schemas.microsoft.com/office/drawing/2016/5/12/chartex" xmlns:cx7="http://schemas.microsoft.com/office/drawing/2016/5/13/chartex" xmlns:cx8="http://schemas.microsoft.com/office/drawing/2016/5/14/chartex" xmlns:mc="http://schemas.openxmlformats.org/markup-compatibility/2006" xmlns:aink="http://schemas.microsoft.com/office/drawing/2016/ink" xmlns:am3d="http://schemas.microsoft.com/office/drawing/2017/model3d" xmlns:o="urn:schemas-microsoft-com:office:office" xmlns:r="http://schemas.openxmlformats.org/officeDocument/2006/relationships" xmlns:m="http://schemas.openxmlformats.org/officeDocument/2006/math" xmlns:v="urn:schemas-microsoft-com:vml" xmlns:wp14="http://schemas.microsoft.com/office/word/2010/wordprocessingDrawing" xmlns:wp="http://schemas.openxmlformats.org/drawingml/2006/wordprocessingDrawing" xmlns:w10="urn:schemas-microsoft-com:office:word" xmlns:w="http://schemas.openxmlformats.org/wordprocessingml/2006/main" xmlns:w14="http://schemas.microsoft.com/office/word/2010/wordml" xmlns:w15="http://schemas.microsoft.com/office/word/2012/wordml" xmlns:w16cid="http://schemas.microsoft.com/office/word/2016/wordml/cid" xmlns:w16se="http://schemas.microsoft.com/office/word/2015/wordml/symex" xmlns:wpg="http://schemas.microsoft.com/office/word/2010/wordprocessingGroup" xmlns:wpi="http://schemas.microsoft.com/office/word/2010/wordprocessingInk" xmlns:wne="http://schemas.microsoft.com/office/word/2006/wordml" xmlns:wps="http://schemas.microsoft.com/office/word/2010/wordprocessingShape" mc:Ignorable="w14 w15 w16se w16cid wp14">
   <w:body>
     <w:p>
       <w:pPr>
@@ -242,21 +242,7 @@
         <w:rPr>
           <w:rFonts w:ascii="Calisto MT" w:hAnsi="Calisto MT"/>
         </w:rPr>
-        <w:t xml:space="preserve">- Advisors: Dr. Garret </w:t>
-      </w:r>
-      <w:proofErr w:type="spellStart"/>
-      <w:r>
-        <w:rPr>
-          <w:rFonts w:ascii="Calisto MT" w:hAnsi="Calisto MT"/>
-        </w:rPr>
-        <w:t>Suen</w:t>
-      </w:r>
-      <w:proofErr w:type="spellEnd"/>
-      <w:r>
-        <w:rPr>
-          <w:rFonts w:ascii="Calisto MT" w:hAnsi="Calisto MT"/>
-        </w:rPr>
-        <w:t xml:space="preserve"> and Dr. Hannah Carey</w:t>
+        <w:t>- Advisors: Dr. Garret Suen and Dr. Hannah Carey</w:t>
       </w:r>
       <w:r>
         <w:rPr>
@@ -530,6 +516,45 @@
       <w:r>
         <w:rPr>
           <w:rFonts w:ascii="Calisto MT" w:eastAsia="Times New Roman" w:hAnsi="Calisto MT" w:cs="Times New Roman"/>
+          <w:shd w:val="clear" w:color="auto" w:fill="FFFFFF"/>
+        </w:rPr>
+        <w:t xml:space="preserve">Schmidt ML, </w:t>
+      </w:r>
+      <w:proofErr w:type="spellStart"/>
+      <w:r>
+        <w:rPr>
+          <w:rFonts w:ascii="Calisto MT" w:eastAsia="Times New Roman" w:hAnsi="Calisto MT" w:cs="Times New Roman"/>
+          <w:shd w:val="clear" w:color="auto" w:fill="FFFFFF"/>
+        </w:rPr>
+        <w:t>Biddanda</w:t>
+      </w:r>
+      <w:proofErr w:type="spellEnd"/>
+      <w:r>
+        <w:rPr>
+          <w:rFonts w:ascii="Calisto MT" w:eastAsia="Times New Roman" w:hAnsi="Calisto MT" w:cs="Times New Roman"/>
+          <w:shd w:val="clear" w:color="auto" w:fill="FFFFFF"/>
+        </w:rPr>
+        <w:t xml:space="preserve">, BA, </w:t>
+      </w:r>
+      <w:proofErr w:type="spellStart"/>
+      <w:r>
+        <w:rPr>
+          <w:rFonts w:ascii="Calisto MT" w:eastAsia="Times New Roman" w:hAnsi="Calisto MT" w:cs="Times New Roman"/>
+          <w:shd w:val="clear" w:color="auto" w:fill="FFFFFF"/>
+        </w:rPr>
+        <w:t>Weinke</w:t>
+      </w:r>
+      <w:proofErr w:type="spellEnd"/>
+      <w:r>
+        <w:rPr>
+          <w:rFonts w:ascii="Calisto MT" w:eastAsia="Times New Roman" w:hAnsi="Calisto MT" w:cs="Times New Roman"/>
+          <w:shd w:val="clear" w:color="auto" w:fill="FFFFFF"/>
+        </w:rPr>
+        <w:t xml:space="preserve"> AD, </w:t>
+      </w:r>
+      <w:r>
+        <w:rPr>
+          <w:rFonts w:ascii="Calisto MT" w:eastAsia="Times New Roman" w:hAnsi="Calisto MT" w:cs="Times New Roman"/>
           <w:b/>
           <w:shd w:val="clear" w:color="auto" w:fill="FFFFFF"/>
         </w:rPr>
@@ -538,10 +563,89 @@
       <w:r>
         <w:rPr>
           <w:rFonts w:ascii="Calisto MT" w:eastAsia="Times New Roman" w:hAnsi="Calisto MT" w:cs="Times New Roman"/>
-          <w:b/>
-          <w:shd w:val="clear" w:color="auto" w:fill="FFFFFF"/>
-        </w:rPr>
-        <w:t>*</w:t>
+          <w:shd w:val="clear" w:color="auto" w:fill="FFFFFF"/>
+        </w:rPr>
+        <w:t xml:space="preserve">, </w:t>
+      </w:r>
+      <w:proofErr w:type="spellStart"/>
+      <w:r>
+        <w:rPr>
+          <w:rFonts w:ascii="Calisto MT" w:eastAsia="Times New Roman" w:hAnsi="Calisto MT" w:cs="Times New Roman"/>
+          <w:shd w:val="clear" w:color="auto" w:fill="FFFFFF"/>
+        </w:rPr>
+        <w:t>Januska</w:t>
+      </w:r>
+      <w:proofErr w:type="spellEnd"/>
+      <w:r>
+        <w:rPr>
+          <w:rFonts w:ascii="Calisto MT" w:eastAsia="Times New Roman" w:hAnsi="Calisto MT" w:cs="Times New Roman"/>
+          <w:shd w:val="clear" w:color="auto" w:fill="FFFFFF"/>
+        </w:rPr>
+        <w:t xml:space="preserve"> F, Props R, </w:t>
+      </w:r>
+      <w:proofErr w:type="spellStart"/>
+      <w:r>
+        <w:rPr>
+          <w:rFonts w:ascii="Calisto MT" w:eastAsia="Times New Roman" w:hAnsi="Calisto MT" w:cs="Times New Roman"/>
+          <w:shd w:val="clear" w:color="auto" w:fill="FFFFFF"/>
+        </w:rPr>
+        <w:t>Denef</w:t>
+      </w:r>
+      <w:proofErr w:type="spellEnd"/>
+      <w:r>
+        <w:rPr>
+          <w:rFonts w:ascii="Calisto MT" w:eastAsia="Times New Roman" w:hAnsi="Calisto MT" w:cs="Times New Roman"/>
+          <w:shd w:val="clear" w:color="auto" w:fill="FFFFFF"/>
+        </w:rPr>
+        <w:t xml:space="preserve"> VJ (2017) Microhabitats shape</w:t>
+      </w:r>
+      <w:r>
+        <w:rPr>
+          <w:rFonts w:ascii="Calisto MT" w:eastAsia="Times New Roman" w:hAnsi="Calisto MT" w:cs="Times New Roman"/>
+          <w:shd w:val="clear" w:color="auto" w:fill="FFFFFF"/>
+        </w:rPr>
+        <w:br/>
+        <w:t xml:space="preserve"> </w:t>
+      </w:r>
+      <w:r>
+        <w:rPr>
+          <w:rFonts w:ascii="Calisto MT" w:eastAsia="Times New Roman" w:hAnsi="Calisto MT" w:cs="Times New Roman"/>
+          <w:shd w:val="clear" w:color="auto" w:fill="FFFFFF"/>
+        </w:rPr>
+        <w:tab/>
+        <w:t xml:space="preserve">diversity-productivity relationships in freshwater bacterial communities. </w:t>
+      </w:r>
+      <w:proofErr w:type="spellStart"/>
+      <w:r>
+        <w:rPr>
+          <w:rFonts w:ascii="Calisto MT" w:eastAsia="Times New Roman" w:hAnsi="Calisto MT" w:cs="Times New Roman"/>
+          <w:i/>
+          <w:shd w:val="clear" w:color="auto" w:fill="FFFFFF"/>
+        </w:rPr>
+        <w:t>bioRxiv</w:t>
+      </w:r>
+      <w:r>
+        <w:rPr>
+          <w:rFonts w:ascii="Calisto MT" w:eastAsia="Times New Roman" w:hAnsi="Calisto MT" w:cs="Times New Roman"/>
+          <w:shd w:val="clear" w:color="auto" w:fill="FFFFFF"/>
+        </w:rPr>
+        <w:t>.</w:t>
+      </w:r>
+      <w:proofErr w:type="spellEnd"/>
+      <w:r>
+        <w:rPr>
+          <w:rFonts w:ascii="Calisto MT" w:eastAsia="Times New Roman" w:hAnsi="Calisto MT" w:cs="Times New Roman"/>
+          <w:shd w:val="clear" w:color="auto" w:fill="FFFFFF"/>
+        </w:rPr>
+        <w:br/>
+      </w:r>
+      <w:r>
+        <w:rPr>
+          <w:rFonts w:ascii="Calisto MT" w:eastAsia="Times New Roman" w:hAnsi="Calisto MT" w:cs="Times New Roman"/>
+          <w:b/>
+          <w:shd w:val="clear" w:color="auto" w:fill="FFFFFF"/>
+        </w:rPr>
+        <w:t>Chiang E</w:t>
       </w:r>
       <w:r>
         <w:rPr>
@@ -596,7 +700,7 @@
           <w:rFonts w:ascii="Calisto MT" w:eastAsia="Times New Roman" w:hAnsi="Calisto MT" w:cs="Times New Roman"/>
           <w:shd w:val="clear" w:color="auto" w:fill="FFFFFF"/>
         </w:rPr>
-        <w:t xml:space="preserve"> TH, </w:t>
+        <w:t xml:space="preserve"> TH, Palladino D, </w:t>
       </w:r>
       <w:proofErr w:type="spellStart"/>
       <w:r>
@@ -604,7 +708,7 @@
           <w:rFonts w:ascii="Calisto MT" w:eastAsia="Times New Roman" w:hAnsi="Calisto MT" w:cs="Times New Roman"/>
           <w:shd w:val="clear" w:color="auto" w:fill="FFFFFF"/>
         </w:rPr>
-        <w:t>Palladino</w:t>
+        <w:t>Denef</w:t>
       </w:r>
       <w:proofErr w:type="spellEnd"/>
       <w:r>
@@ -612,7 +716,38 @@
           <w:rFonts w:ascii="Calisto MT" w:eastAsia="Times New Roman" w:hAnsi="Calisto MT" w:cs="Times New Roman"/>
           <w:shd w:val="clear" w:color="auto" w:fill="FFFFFF"/>
         </w:rPr>
-        <w:t xml:space="preserve"> D, </w:t>
+        <w:t xml:space="preserve"> VJ</w:t>
+      </w:r>
+      <w:r>
+        <w:rPr>
+          <w:rFonts w:ascii="Calisto MT" w:eastAsia="Times New Roman" w:hAnsi="Calisto MT" w:cs="Times New Roman"/>
+          <w:shd w:val="clear" w:color="auto" w:fill="FFFFFF"/>
+        </w:rPr>
+        <w:br/>
+        <w:t xml:space="preserve"> </w:t>
+      </w:r>
+      <w:r>
+        <w:rPr>
+          <w:rFonts w:ascii="Calisto MT" w:eastAsia="Times New Roman" w:hAnsi="Calisto MT" w:cs="Times New Roman"/>
+          <w:shd w:val="clear" w:color="auto" w:fill="FFFFFF"/>
+        </w:rPr>
+        <w:tab/>
+        <w:t>(</w:t>
+      </w:r>
+      <w:r>
+        <w:rPr>
+          <w:rFonts w:ascii="Calisto MT" w:eastAsia="Times New Roman" w:hAnsi="Calisto MT" w:cs="Times New Roman"/>
+          <w:i/>
+          <w:shd w:val="clear" w:color="auto" w:fill="FFFFFF"/>
+        </w:rPr>
+        <w:t>Submitted</w:t>
+      </w:r>
+      <w:r>
+        <w:rPr>
+          <w:rFonts w:ascii="Calisto MT" w:eastAsia="Times New Roman" w:hAnsi="Calisto MT" w:cs="Times New Roman"/>
+          <w:shd w:val="clear" w:color="auto" w:fill="FFFFFF"/>
+        </w:rPr>
+        <w:t xml:space="preserve">) </w:t>
       </w:r>
       <w:proofErr w:type="spellStart"/>
       <w:r>
@@ -620,7 +755,7 @@
           <w:rFonts w:ascii="Calisto MT" w:eastAsia="Times New Roman" w:hAnsi="Calisto MT" w:cs="Times New Roman"/>
           <w:shd w:val="clear" w:color="auto" w:fill="FFFFFF"/>
         </w:rPr>
-        <w:t>Denef</w:t>
+        <w:t>Verrucomicrobia</w:t>
       </w:r>
       <w:proofErr w:type="spellEnd"/>
       <w:r>
@@ -628,99 +763,42 @@
           <w:rFonts w:ascii="Calisto MT" w:eastAsia="Times New Roman" w:hAnsi="Calisto MT" w:cs="Times New Roman"/>
           <w:shd w:val="clear" w:color="auto" w:fill="FFFFFF"/>
         </w:rPr>
-        <w:t xml:space="preserve"> VJ</w:t>
-      </w:r>
-      <w:r>
-        <w:rPr>
-          <w:rFonts w:ascii="Calisto MT" w:eastAsia="Times New Roman" w:hAnsi="Calisto MT" w:cs="Times New Roman"/>
-          <w:shd w:val="clear" w:color="auto" w:fill="FFFFFF"/>
-        </w:rPr>
-        <w:br/>
-        <w:t xml:space="preserve"> </w:t>
-      </w:r>
-      <w:r>
-        <w:rPr>
-          <w:rFonts w:ascii="Calisto MT" w:eastAsia="Times New Roman" w:hAnsi="Calisto MT" w:cs="Times New Roman"/>
-          <w:shd w:val="clear" w:color="auto" w:fill="FFFFFF"/>
-        </w:rPr>
-        <w:tab/>
-        <w:t>(</w:t>
-      </w:r>
-      <w:r>
-        <w:rPr>
-          <w:rFonts w:ascii="Calisto MT" w:eastAsia="Times New Roman" w:hAnsi="Calisto MT" w:cs="Times New Roman"/>
-          <w:i/>
-          <w:shd w:val="clear" w:color="auto" w:fill="FFFFFF"/>
-        </w:rPr>
-        <w:t>Submitted</w:t>
-      </w:r>
-      <w:r>
-        <w:rPr>
-          <w:rFonts w:ascii="Calisto MT" w:eastAsia="Times New Roman" w:hAnsi="Calisto MT" w:cs="Times New Roman"/>
-          <w:shd w:val="clear" w:color="auto" w:fill="FFFFFF"/>
-        </w:rPr>
-        <w:t xml:space="preserve">) </w:t>
+        <w:t xml:space="preserve"> are prevalent in north-temperate freshwater lakes and display class-level</w:t>
+      </w:r>
+      <w:r>
+        <w:rPr>
+          <w:rFonts w:ascii="Calisto MT" w:eastAsia="Times New Roman" w:hAnsi="Calisto MT" w:cs="Times New Roman"/>
+          <w:shd w:val="clear" w:color="auto" w:fill="FFFFFF"/>
+        </w:rPr>
+        <w:br/>
+        <w:t xml:space="preserve"> </w:t>
+      </w:r>
+      <w:r>
+        <w:rPr>
+          <w:rFonts w:ascii="Calisto MT" w:eastAsia="Times New Roman" w:hAnsi="Calisto MT" w:cs="Times New Roman"/>
+          <w:shd w:val="clear" w:color="auto" w:fill="FFFFFF"/>
+        </w:rPr>
+        <w:tab/>
+        <w:t xml:space="preserve">preferences between lake habitats. </w:t>
       </w:r>
       <w:proofErr w:type="spellStart"/>
       <w:r>
         <w:rPr>
           <w:rFonts w:ascii="Calisto MT" w:eastAsia="Times New Roman" w:hAnsi="Calisto MT" w:cs="Times New Roman"/>
-          <w:shd w:val="clear" w:color="auto" w:fill="FFFFFF"/>
-        </w:rPr>
-        <w:t>Verrucomicrobia</w:t>
+          <w:i/>
+          <w:shd w:val="clear" w:color="auto" w:fill="FFFFFF"/>
+        </w:rPr>
+        <w:t>PLoS</w:t>
       </w:r>
       <w:proofErr w:type="spellEnd"/>
       <w:r>
         <w:rPr>
           <w:rFonts w:ascii="Calisto MT" w:eastAsia="Times New Roman" w:hAnsi="Calisto MT" w:cs="Times New Roman"/>
-          <w:shd w:val="clear" w:color="auto" w:fill="FFFFFF"/>
-        </w:rPr>
-        <w:t xml:space="preserve"> are prevalent in north-temperate freshwater lakes and display class-level</w:t>
-      </w:r>
-      <w:r>
-        <w:rPr>
-          <w:rFonts w:ascii="Calisto MT" w:eastAsia="Times New Roman" w:hAnsi="Calisto MT" w:cs="Times New Roman"/>
-          <w:shd w:val="clear" w:color="auto" w:fill="FFFFFF"/>
-        </w:rPr>
-        <w:br/>
-        <w:t xml:space="preserve"> </w:t>
-      </w:r>
-      <w:r>
-        <w:rPr>
-          <w:rFonts w:ascii="Calisto MT" w:eastAsia="Times New Roman" w:hAnsi="Calisto MT" w:cs="Times New Roman"/>
-          <w:shd w:val="clear" w:color="auto" w:fill="FFFFFF"/>
-        </w:rPr>
-        <w:tab/>
-        <w:t xml:space="preserve">preferences between lake habitats. </w:t>
-      </w:r>
-      <w:proofErr w:type="spellStart"/>
-      <w:r>
-        <w:rPr>
-          <w:rFonts w:ascii="Calisto MT" w:eastAsia="Times New Roman" w:hAnsi="Calisto MT" w:cs="Times New Roman"/>
-          <w:i/>
-          <w:shd w:val="clear" w:color="auto" w:fill="FFFFFF"/>
-        </w:rPr>
-        <w:t>PLoS</w:t>
-      </w:r>
-      <w:proofErr w:type="spellEnd"/>
-      <w:r>
-        <w:rPr>
-          <w:rFonts w:ascii="Calisto MT" w:eastAsia="Times New Roman" w:hAnsi="Calisto MT" w:cs="Times New Roman"/>
-          <w:i/>
-          <w:shd w:val="clear" w:color="auto" w:fill="FFFFFF"/>
-        </w:rPr>
-        <w:t xml:space="preserve"> </w:t>
-      </w:r>
-      <w:proofErr w:type="gramStart"/>
-      <w:r>
-        <w:rPr>
-          <w:rFonts w:ascii="Calisto MT" w:eastAsia="Times New Roman" w:hAnsi="Calisto MT" w:cs="Times New Roman"/>
-          <w:i/>
-          <w:shd w:val="clear" w:color="auto" w:fill="FFFFFF"/>
-        </w:rPr>
-        <w:t>ONE</w:t>
-      </w:r>
-      <w:proofErr w:type="gramEnd"/>
+          <w:i/>
+          <w:shd w:val="clear" w:color="auto" w:fill="FFFFFF"/>
+        </w:rPr>
+        <w:t xml:space="preserve"> ONE</w:t>
+      </w:r>
       <w:r>
         <w:rPr>
           <w:rFonts w:ascii="Calisto MT" w:eastAsia="Times New Roman" w:hAnsi="Calisto MT" w:cs="Times New Roman"/>
@@ -756,14 +834,6 @@
           <w:shd w:val="clear" w:color="auto" w:fill="FFFFFF"/>
         </w:rPr>
         <w:t xml:space="preserve">                 </w:t>
-      </w:r>
-      <w:r>
-        <w:rPr>
-          <w:rFonts w:ascii="Calisto MT" w:eastAsia="Times New Roman" w:hAnsi="Calisto MT" w:cs="Times New Roman"/>
-          <w:i/>
-          <w:shd w:val="clear" w:color="auto" w:fill="FFFFFF"/>
-        </w:rPr>
-        <w:t>(* = corresponding author)</w:t>
       </w:r>
       <w:r>
         <w:rPr>
@@ -1106,16 +1176,7 @@
           <w:rFonts w:ascii="Calisto MT" w:eastAsia="Times New Roman" w:hAnsi="Calisto MT" w:cs="Times New Roman"/>
           <w:shd w:val="clear" w:color="auto" w:fill="FFFFFF"/>
         </w:rPr>
-        <w:t>, Schmidt ML, Denef VJ (20</w:t>
-      </w:r>
-      <w:bookmarkStart w:id="0" w:name="_GoBack"/>
-      <w:bookmarkEnd w:id="0"/>
-      <w:r>
-        <w:rPr>
-          <w:rFonts w:ascii="Calisto MT" w:eastAsia="Times New Roman" w:hAnsi="Calisto MT" w:cs="Times New Roman"/>
-          <w:shd w:val="clear" w:color="auto" w:fill="FFFFFF"/>
-        </w:rPr>
-        <w:t>15) RNA Preservation</w:t>
+        <w:t>, Schmidt ML, Denef VJ (2015) RNA Preservation</w:t>
       </w:r>
       <w:r>
         <w:rPr>
@@ -1163,16 +1224,29 @@
           <w:i/>
           <w:shd w:val="clear" w:color="auto" w:fill="FFFFFF"/>
         </w:rPr>
-        <w:t xml:space="preserve"> </w:t>
+        <w:t xml:space="preserve"> ONE</w:t>
+      </w:r>
+      <w:r>
+        <w:rPr>
+          <w:rFonts w:ascii="Calisto MT" w:eastAsia="Times New Roman" w:hAnsi="Calisto MT" w:cs="Times New Roman"/>
+          <w:shd w:val="clear" w:color="auto" w:fill="FFFFFF"/>
+        </w:rPr>
+        <w:t xml:space="preserve"> 10(3</w:t>
       </w:r>
       <w:proofErr w:type="gramStart"/>
       <w:r>
         <w:rPr>
           <w:rFonts w:ascii="Calisto MT" w:eastAsia="Times New Roman" w:hAnsi="Calisto MT" w:cs="Times New Roman"/>
-          <w:i/>
-          <w:shd w:val="clear" w:color="auto" w:fill="FFFFFF"/>
-        </w:rPr>
-        <w:t>ONE</w:t>
+          <w:shd w:val="clear" w:color="auto" w:fill="FFFFFF"/>
+        </w:rPr>
+        <w:t>):</w:t>
+      </w:r>
+      <w:r>
+        <w:rPr>
+          <w:rFonts w:ascii="Calisto MT" w:eastAsia="Times New Roman" w:hAnsi="Calisto MT" w:cs="Times New Roman"/>
+          <w:shd w:val="clear" w:color="auto" w:fill="FFFFFF"/>
+        </w:rPr>
+        <w:t>e</w:t>
       </w:r>
       <w:proofErr w:type="gramEnd"/>
       <w:r>
@@ -1180,14 +1254,7 @@
           <w:rFonts w:ascii="Calisto MT" w:eastAsia="Times New Roman" w:hAnsi="Calisto MT" w:cs="Times New Roman"/>
           <w:shd w:val="clear" w:color="auto" w:fill="FFFFFF"/>
         </w:rPr>
-        <w:t xml:space="preserve"> 10(3):</w:t>
-      </w:r>
-      <w:r>
-        <w:rPr>
-          <w:rFonts w:ascii="Calisto MT" w:eastAsia="Times New Roman" w:hAnsi="Calisto MT" w:cs="Times New Roman"/>
-          <w:shd w:val="clear" w:color="auto" w:fill="FFFFFF"/>
-        </w:rPr>
-        <w:t>e0121659.</w:t>
+        <w:t>0121659.</w:t>
       </w:r>
       <w:r>
         <w:rPr>
@@ -1333,42 +1400,196 @@
         <w:rPr>
           <w:rFonts w:ascii="Calisto MT" w:hAnsi="Calisto MT"/>
         </w:rPr>
-        <w:t>Symposium, Aug 8, 2015, Irvine, CA</w:t>
-      </w:r>
-      <w:proofErr w:type="gramStart"/>
+        <w:t>Symposium, Aug 8, 2015, Irvine, CA.</w:t>
+      </w:r>
+      <w:r>
+        <w:rPr>
+          <w:rFonts w:ascii="Calisto MT" w:hAnsi="Calisto MT"/>
+        </w:rPr>
+        <w:br/>
+        <w:t>Poster</w:t>
+      </w:r>
+      <w:r>
+        <w:rPr>
+          <w:rFonts w:ascii="Calisto MT" w:hAnsi="Calisto MT"/>
+        </w:rPr>
+        <w:t xml:space="preserve">, “Ecology of </w:t>
+      </w:r>
+      <w:proofErr w:type="spellStart"/>
+      <w:r>
+        <w:rPr>
+          <w:rFonts w:ascii="Calisto MT" w:hAnsi="Calisto MT"/>
+        </w:rPr>
+        <w:t>Verrucomicrobia</w:t>
+      </w:r>
+      <w:proofErr w:type="spellEnd"/>
+      <w:r>
+        <w:rPr>
+          <w:rFonts w:ascii="Calisto MT" w:hAnsi="Calisto MT"/>
+        </w:rPr>
+        <w:t xml:space="preserve"> in a Freshwater Estuary</w:t>
+      </w:r>
+      <w:r>
+        <w:rPr>
+          <w:rFonts w:ascii="Calisto MT" w:hAnsi="Calisto MT"/>
+        </w:rPr>
+        <w:t xml:space="preserve">.” </w:t>
+      </w:r>
+      <w:r>
+        <w:rPr>
+          <w:rFonts w:ascii="Calisto MT" w:hAnsi="Calisto MT"/>
+        </w:rPr>
+        <w:t>American Society of</w:t>
+      </w:r>
+      <w:r>
+        <w:rPr>
+          <w:rFonts w:ascii="Calisto MT" w:hAnsi="Calisto MT"/>
+        </w:rPr>
+        <w:t xml:space="preserve"> </w:t>
+      </w:r>
+      <w:r>
+        <w:rPr>
+          <w:rFonts w:ascii="Calisto MT" w:hAnsi="Calisto MT"/>
+        </w:rPr>
+        <w:t>Microbiology Ge</w:t>
+      </w:r>
+      <w:r>
+        <w:rPr>
+          <w:rFonts w:ascii="Calisto MT" w:hAnsi="Calisto MT"/>
+        </w:rPr>
+        <w:t>neral</w:t>
+      </w:r>
+      <w:r>
+        <w:rPr>
+          <w:rFonts w:ascii="Calisto MT" w:hAnsi="Calisto MT"/>
+        </w:rPr>
+        <w:br/>
+        <w:t xml:space="preserve"> </w:t>
+      </w:r>
+      <w:r>
+        <w:rPr>
+          <w:rFonts w:ascii="Calisto MT" w:hAnsi="Calisto MT"/>
+        </w:rPr>
+        <w:tab/>
+      </w:r>
+      <w:r>
+        <w:rPr>
+          <w:rFonts w:ascii="Calisto MT" w:hAnsi="Calisto MT"/>
+        </w:rPr>
+        <w:t>Meeting, Jun 2, 2015, New Orleans, LA.</w:t>
+      </w:r>
+      <w:r>
+        <w:rPr>
+          <w:rFonts w:ascii="Calisto MT" w:hAnsi="Calisto MT"/>
+        </w:rPr>
+        <w:br/>
+        <w:t>Poster</w:t>
+      </w:r>
+      <w:r>
+        <w:rPr>
+          <w:rFonts w:ascii="Calisto MT" w:hAnsi="Calisto MT"/>
+        </w:rPr>
+        <w:t xml:space="preserve">, “Ecology of </w:t>
+      </w:r>
+      <w:proofErr w:type="spellStart"/>
+      <w:r>
+        <w:rPr>
+          <w:rFonts w:ascii="Calisto MT" w:hAnsi="Calisto MT"/>
+        </w:rPr>
+        <w:t>Verrucomicrobia</w:t>
+      </w:r>
+      <w:proofErr w:type="spellEnd"/>
+      <w:r>
+        <w:rPr>
+          <w:rFonts w:ascii="Calisto MT" w:hAnsi="Calisto MT"/>
+        </w:rPr>
+        <w:t xml:space="preserve"> in a Freshwater Estuary</w:t>
+      </w:r>
       <w:r>
         <w:rPr>
           <w:rFonts w:ascii="Calisto MT" w:hAnsi="Calisto MT"/>
         </w:rPr>
         <w:t>.</w:t>
       </w:r>
-      <w:proofErr w:type="gramEnd"/>
-      <w:r>
-        <w:rPr>
-          <w:rFonts w:ascii="Calisto MT" w:hAnsi="Calisto MT"/>
-        </w:rPr>
-        <w:br/>
-        <w:t>Poster</w:t>
-      </w:r>
-      <w:r>
-        <w:rPr>
-          <w:rFonts w:ascii="Calisto MT" w:hAnsi="Calisto MT"/>
-        </w:rPr>
-        <w:t xml:space="preserve">, “Ecology of </w:t>
-      </w:r>
-      <w:proofErr w:type="spellStart"/>
-      <w:r>
-        <w:rPr>
-          <w:rFonts w:ascii="Calisto MT" w:hAnsi="Calisto MT"/>
-        </w:rPr>
-        <w:t>Verrucomicrobia</w:t>
-      </w:r>
-      <w:proofErr w:type="spellEnd"/>
-      <w:r>
-        <w:rPr>
-          <w:rFonts w:ascii="Calisto MT" w:hAnsi="Calisto MT"/>
-        </w:rPr>
-        <w:t xml:space="preserve"> in a Freshwater Estuary</w:t>
+      <w:r>
+        <w:rPr>
+          <w:rFonts w:ascii="Calisto MT" w:hAnsi="Calisto MT"/>
+        </w:rPr>
+        <w:t xml:space="preserve">” </w:t>
+      </w:r>
+      <w:r>
+        <w:rPr>
+          <w:rFonts w:ascii="Calisto MT" w:hAnsi="Calisto MT"/>
+        </w:rPr>
+        <w:t>Program in Biology Undergraduate Research</w:t>
+      </w:r>
+      <w:r>
+        <w:rPr>
+          <w:rFonts w:ascii="Calisto MT" w:hAnsi="Calisto MT"/>
+        </w:rPr>
+        <w:br/>
+        <w:t xml:space="preserve"> </w:t>
+      </w:r>
+      <w:r>
+        <w:rPr>
+          <w:rFonts w:ascii="Calisto MT" w:hAnsi="Calisto MT"/>
+        </w:rPr>
+        <w:tab/>
+      </w:r>
+      <w:r>
+        <w:rPr>
+          <w:rFonts w:ascii="Calisto MT" w:hAnsi="Calisto MT"/>
+        </w:rPr>
+        <w:t>Poster Session</w:t>
+      </w:r>
+      <w:r>
+        <w:rPr>
+          <w:rFonts w:ascii="Calisto MT" w:hAnsi="Calisto MT"/>
+        </w:rPr>
+        <w:t xml:space="preserve">, Jun 2, 2015, </w:t>
+      </w:r>
+      <w:r>
+        <w:rPr>
+          <w:rFonts w:ascii="Calisto MT" w:hAnsi="Calisto MT"/>
+        </w:rPr>
+        <w:t>Ann Arbor, MI</w:t>
+      </w:r>
+      <w:r>
+        <w:rPr>
+          <w:rFonts w:ascii="Calisto MT" w:hAnsi="Calisto MT"/>
+        </w:rPr>
+        <w:t>.</w:t>
+      </w:r>
+      <w:r>
+        <w:rPr>
+          <w:rFonts w:ascii="Calisto MT" w:hAnsi="Calisto MT"/>
+        </w:rPr>
+        <w:br/>
+      </w:r>
+      <w:r>
+        <w:rPr>
+          <w:rFonts w:ascii="Calisto MT" w:hAnsi="Calisto MT"/>
+        </w:rPr>
+        <w:t>Presentation, “RNA Preservation Agents and Nucleic Acid Extraction Method Bias Perceived Bacterial</w:t>
+      </w:r>
+      <w:r>
+        <w:rPr>
+          <w:rFonts w:ascii="Calisto MT" w:hAnsi="Calisto MT"/>
+        </w:rPr>
+        <w:br/>
+        <w:t xml:space="preserve"> </w:t>
+      </w:r>
+      <w:r>
+        <w:rPr>
+          <w:rFonts w:ascii="Calisto MT" w:hAnsi="Calisto MT"/>
+        </w:rPr>
+        <w:tab/>
+      </w:r>
+      <w:r>
+        <w:rPr>
+          <w:rFonts w:ascii="Calisto MT" w:hAnsi="Calisto MT"/>
+        </w:rPr>
+        <w:t>Community Composition</w:t>
       </w:r>
       <w:r>
         <w:rPr>
@@ -1380,202 +1601,39 @@
         <w:rPr>
           <w:rFonts w:ascii="Calisto MT" w:hAnsi="Calisto MT"/>
         </w:rPr>
-        <w:t>American Society of</w:t>
-      </w:r>
-      <w:r>
-        <w:rPr>
-          <w:rFonts w:ascii="Calisto MT" w:hAnsi="Calisto MT"/>
-        </w:rPr>
-        <w:t xml:space="preserve"> </w:t>
-      </w:r>
-      <w:r>
-        <w:rPr>
-          <w:rFonts w:ascii="Calisto MT" w:hAnsi="Calisto MT"/>
-        </w:rPr>
-        <w:t>Microbiology Ge</w:t>
-      </w:r>
-      <w:r>
-        <w:rPr>
-          <w:rFonts w:ascii="Calisto MT" w:hAnsi="Calisto MT"/>
-        </w:rPr>
-        <w:t>neral</w:t>
-      </w:r>
-      <w:r>
-        <w:rPr>
-          <w:rFonts w:ascii="Calisto MT" w:hAnsi="Calisto MT"/>
-        </w:rPr>
-        <w:br/>
-        <w:t xml:space="preserve"> </w:t>
-      </w:r>
-      <w:r>
-        <w:rPr>
-          <w:rFonts w:ascii="Calisto MT" w:hAnsi="Calisto MT"/>
-        </w:rPr>
-        <w:tab/>
-      </w:r>
-      <w:r>
-        <w:rPr>
-          <w:rFonts w:ascii="Calisto MT" w:hAnsi="Calisto MT"/>
-        </w:rPr>
-        <w:t>Meeting, Jun 2, 2015, New Orleans, LA.</w:t>
-      </w:r>
-      <w:r>
-        <w:rPr>
-          <w:rFonts w:ascii="Calisto MT" w:hAnsi="Calisto MT"/>
-        </w:rPr>
-        <w:br/>
-        <w:t>Poster</w:t>
-      </w:r>
-      <w:r>
-        <w:rPr>
-          <w:rFonts w:ascii="Calisto MT" w:hAnsi="Calisto MT"/>
-        </w:rPr>
-        <w:t xml:space="preserve">, “Ecology of </w:t>
-      </w:r>
-      <w:proofErr w:type="spellStart"/>
-      <w:r>
-        <w:rPr>
-          <w:rFonts w:ascii="Calisto MT" w:hAnsi="Calisto MT"/>
-        </w:rPr>
-        <w:t>Verrucomicrobia</w:t>
-      </w:r>
-      <w:proofErr w:type="spellEnd"/>
-      <w:r>
-        <w:rPr>
-          <w:rFonts w:ascii="Calisto MT" w:hAnsi="Calisto MT"/>
-        </w:rPr>
-        <w:t xml:space="preserve"> in a Freshwater Estuary</w:t>
-      </w:r>
-      <w:r>
-        <w:rPr>
-          <w:rFonts w:ascii="Calisto MT" w:hAnsi="Calisto MT"/>
-        </w:rPr>
-        <w:t>.</w:t>
-      </w:r>
-      <w:r>
-        <w:rPr>
-          <w:rFonts w:ascii="Calisto MT" w:hAnsi="Calisto MT"/>
-        </w:rPr>
-        <w:t xml:space="preserve">” </w:t>
-      </w:r>
-      <w:r>
-        <w:rPr>
-          <w:rFonts w:ascii="Calisto MT" w:hAnsi="Calisto MT"/>
-        </w:rPr>
-        <w:t>Program in Biology Undergraduate Research</w:t>
-      </w:r>
-      <w:r>
-        <w:rPr>
-          <w:rFonts w:ascii="Calisto MT" w:hAnsi="Calisto MT"/>
-        </w:rPr>
-        <w:br/>
-        <w:t xml:space="preserve"> </w:t>
-      </w:r>
-      <w:r>
-        <w:rPr>
-          <w:rFonts w:ascii="Calisto MT" w:hAnsi="Calisto MT"/>
-        </w:rPr>
-        <w:tab/>
-      </w:r>
-      <w:r>
-        <w:rPr>
-          <w:rFonts w:ascii="Calisto MT" w:hAnsi="Calisto MT"/>
-        </w:rPr>
-        <w:t>Poster Session</w:t>
-      </w:r>
-      <w:r>
-        <w:rPr>
-          <w:rFonts w:ascii="Calisto MT" w:hAnsi="Calisto MT"/>
-        </w:rPr>
-        <w:t xml:space="preserve">, Jun 2, 2015, </w:t>
-      </w:r>
-      <w:r>
-        <w:rPr>
-          <w:rFonts w:ascii="Calisto MT" w:hAnsi="Calisto MT"/>
-        </w:rPr>
+        <w:t>University of Michigan Microbial Ecology Wo</w:t>
+      </w:r>
+      <w:r>
+        <w:rPr>
+          <w:rFonts w:ascii="Calisto MT" w:hAnsi="Calisto MT"/>
+        </w:rPr>
+        <w:t>rking Group, Oct 30, 2014,</w:t>
+      </w:r>
+      <w:r>
+        <w:rPr>
+          <w:rFonts w:ascii="Calisto MT" w:hAnsi="Calisto MT"/>
+        </w:rPr>
+        <w:br/>
+        <w:t xml:space="preserve"> </w:t>
+      </w:r>
+      <w:r>
+        <w:rPr>
+          <w:rFonts w:ascii="Calisto MT" w:hAnsi="Calisto MT"/>
+        </w:rPr>
+        <w:tab/>
         <w:t>Ann Arbor, MI</w:t>
       </w:r>
-      <w:proofErr w:type="gramStart"/>
-      <w:r>
-        <w:rPr>
-          <w:rFonts w:ascii="Calisto MT" w:hAnsi="Calisto MT"/>
-        </w:rPr>
-        <w:t>.</w:t>
-      </w:r>
-      <w:proofErr w:type="gramEnd"/>
-      <w:r>
-        <w:rPr>
-          <w:rFonts w:ascii="Calisto MT" w:hAnsi="Calisto MT"/>
-        </w:rPr>
-        <w:br/>
-      </w:r>
-      <w:r>
-        <w:rPr>
-          <w:rFonts w:ascii="Calisto MT" w:hAnsi="Calisto MT"/>
-        </w:rPr>
-        <w:t>Presentation, “RNA Preservation Agents and Nucleic Acid Extraction Method Bias Perceived Bacterial</w:t>
-      </w:r>
-      <w:r>
-        <w:rPr>
-          <w:rFonts w:ascii="Calisto MT" w:hAnsi="Calisto MT"/>
-        </w:rPr>
-        <w:br/>
-        <w:t xml:space="preserve"> </w:t>
-      </w:r>
-      <w:r>
-        <w:rPr>
-          <w:rFonts w:ascii="Calisto MT" w:hAnsi="Calisto MT"/>
-        </w:rPr>
-        <w:tab/>
-      </w:r>
-      <w:r>
-        <w:rPr>
-          <w:rFonts w:ascii="Calisto MT" w:hAnsi="Calisto MT"/>
-        </w:rPr>
-        <w:t>Community Composition</w:t>
-      </w:r>
-      <w:r>
-        <w:rPr>
-          <w:rFonts w:ascii="Calisto MT" w:hAnsi="Calisto MT"/>
-        </w:rPr>
-        <w:t xml:space="preserve">.” </w:t>
-      </w:r>
-      <w:r>
-        <w:rPr>
-          <w:rFonts w:ascii="Calisto MT" w:hAnsi="Calisto MT"/>
-        </w:rPr>
-        <w:t>University of Michigan Microbial Ecology Wo</w:t>
-      </w:r>
-      <w:r>
-        <w:rPr>
-          <w:rFonts w:ascii="Calisto MT" w:hAnsi="Calisto MT"/>
-        </w:rPr>
-        <w:t>rking Group, Oct 30, 2014,</w:t>
-      </w:r>
-      <w:r>
-        <w:rPr>
-          <w:rFonts w:ascii="Calisto MT" w:hAnsi="Calisto MT"/>
-        </w:rPr>
-        <w:br/>
-        <w:t xml:space="preserve"> </w:t>
-      </w:r>
-      <w:r>
-        <w:rPr>
-          <w:rFonts w:ascii="Calisto MT" w:hAnsi="Calisto MT"/>
-        </w:rPr>
-        <w:tab/>
-        <w:t>Ann Arbor, MI</w:t>
-      </w:r>
-      <w:r>
-        <w:rPr>
-          <w:rFonts w:ascii="Calisto MT" w:hAnsi="Calisto MT"/>
-        </w:rPr>
-        <w:br/>
-      </w:r>
-      <w:r>
-        <w:rPr>
-          <w:rFonts w:ascii="Calisto MT" w:hAnsi="Calisto MT"/>
-        </w:rPr>
+      <w:r>
+        <w:rPr>
+          <w:rFonts w:ascii="Calisto MT" w:hAnsi="Calisto MT"/>
+        </w:rPr>
+        <w:br/>
+      </w:r>
+      <w:r>
+        <w:rPr>
+          <w:rFonts w:ascii="Calisto MT" w:hAnsi="Calisto MT"/>
+        </w:rPr>
+        <w:lastRenderedPageBreak/>
         <w:t>Poster</w:t>
       </w:r>
       <w:r>
@@ -1688,7 +1746,6 @@
           <w:b/>
           <w:sz w:val="24"/>
         </w:rPr>
-        <w:lastRenderedPageBreak/>
         <w:t>RESEARCH EXPERIENCE</w:t>
       </w:r>
     </w:p>
@@ -1704,7 +1761,6 @@
           <w:shd w:val="clear" w:color="auto" w:fill="FFFFFF"/>
         </w:rPr>
       </w:pPr>
-      <w:proofErr w:type="gramStart"/>
       <w:r>
         <w:rPr>
           <w:rFonts w:ascii="Calisto MT" w:hAnsi="Calisto MT" w:cs="Calisto MT"/>
@@ -1722,28 +1778,298 @@
           <w:bCs/>
           <w:iCs/>
         </w:rPr>
-        <w:t xml:space="preserve">Dr. Garret </w:t>
+        <w:t>Dr. Garret Suen and Dr. Hannah Carey</w:t>
+      </w:r>
+      <w:r>
+        <w:rPr>
+          <w:rFonts w:ascii="Calisto MT" w:hAnsi="Calisto MT" w:cs="Calisto MT"/>
+          <w:bCs/>
+          <w:iCs/>
+        </w:rPr>
+        <w:t>,</w:t>
+      </w:r>
+      <w:r>
+        <w:rPr>
+          <w:rFonts w:ascii="Calisto MT" w:hAnsi="Calisto MT" w:cs="Calisto MT"/>
+          <w:b/>
+          <w:bCs/>
+          <w:iCs/>
+        </w:rPr>
+        <w:t xml:space="preserve"> </w:t>
+      </w:r>
+      <w:r>
+        <w:rPr>
+          <w:rFonts w:ascii="Calisto MT" w:hAnsi="Calisto MT" w:cs="Calisto MT"/>
+          <w:bCs/>
+          <w:iCs/>
+        </w:rPr>
+        <w:t>University of Wisconsin-Madison</w:t>
+      </w:r>
+      <w:r>
+        <w:rPr>
+          <w:rFonts w:ascii="Calisto MT" w:hAnsi="Calisto MT" w:cs="Calisto MT"/>
+          <w:bCs/>
+          <w:iCs/>
+        </w:rPr>
+        <w:br/>
+        <w:t xml:space="preserve"> </w:t>
+      </w:r>
+      <w:r>
+        <w:rPr>
+          <w:rFonts w:ascii="Calisto MT" w:hAnsi="Calisto MT" w:cs="Calisto MT"/>
+          <w:bCs/>
+          <w:iCs/>
+        </w:rPr>
+        <w:tab/>
+        <w:t xml:space="preserve">- </w:t>
+      </w:r>
+      <w:r>
+        <w:rPr>
+          <w:rFonts w:ascii="Calisto MT" w:hAnsi="Calisto MT" w:cs="Calisto MT"/>
+          <w:bCs/>
+          <w:iCs/>
+        </w:rPr>
+        <w:t>Linked bacterial taxonomy to function in hibernating 13-lined ground squirrels</w:t>
+      </w:r>
+      <w:r>
+        <w:rPr>
+          <w:rFonts w:ascii="Calisto MT" w:hAnsi="Calisto MT" w:cs="Calisto MT"/>
+          <w:bCs/>
+          <w:iCs/>
+        </w:rPr>
+        <w:t xml:space="preserve">                </w:t>
+      </w:r>
+      <w:r>
+        <w:rPr>
+          <w:rFonts w:ascii="Calisto MT" w:hAnsi="Calisto MT" w:cs="Calisto MT"/>
+          <w:bCs/>
+          <w:iCs/>
+        </w:rPr>
+        <w:t xml:space="preserve">  </w:t>
+      </w:r>
+      <w:r>
+        <w:rPr>
+          <w:rFonts w:ascii="Calisto MT" w:hAnsi="Calisto MT" w:cs="Calisto MT"/>
+          <w:bCs/>
+          <w:i/>
+          <w:iCs/>
+        </w:rPr>
+        <w:t xml:space="preserve">Jan 2017 </w:t>
+      </w:r>
+      <w:r>
+        <w:rPr>
+          <w:rFonts w:ascii="Calisto MT" w:hAnsi="Calisto MT" w:cs="Calisto MT"/>
+          <w:bCs/>
+          <w:i/>
+          <w:iCs/>
+        </w:rPr>
+        <w:t>–</w:t>
+      </w:r>
+      <w:r>
+        <w:rPr>
+          <w:rFonts w:ascii="Calisto MT" w:hAnsi="Calisto MT" w:cs="Calisto MT"/>
+          <w:bCs/>
+          <w:i/>
+          <w:iCs/>
+        </w:rPr>
+        <w:t xml:space="preserve"> Present</w:t>
+      </w:r>
+      <w:r>
+        <w:rPr>
+          <w:rFonts w:ascii="Calisto MT" w:hAnsi="Calisto MT" w:cs="Calisto MT"/>
+          <w:bCs/>
+          <w:i/>
+          <w:iCs/>
+        </w:rPr>
+        <w:br/>
+        <w:t xml:space="preserve"> </w:t>
+      </w:r>
+      <w:r>
+        <w:rPr>
+          <w:rFonts w:ascii="Calisto MT" w:hAnsi="Calisto MT" w:cs="Calisto MT"/>
+          <w:bCs/>
+          <w:i/>
+          <w:iCs/>
+        </w:rPr>
+        <w:tab/>
+      </w:r>
+      <w:r>
+        <w:rPr>
+          <w:rFonts w:ascii="Calisto MT" w:hAnsi="Calisto MT" w:cs="Calisto MT"/>
+          <w:bCs/>
+          <w:iCs/>
+        </w:rPr>
+        <w:t xml:space="preserve">  </w:t>
+      </w:r>
+      <w:r>
+        <w:rPr>
+          <w:rFonts w:ascii="Calisto MT" w:hAnsi="Calisto MT" w:cs="Arial"/>
+          <w:shd w:val="clear" w:color="auto" w:fill="FFFFFF"/>
+        </w:rPr>
+        <w:t>(</w:t>
       </w:r>
       <w:proofErr w:type="spellStart"/>
       <w:r>
         <w:rPr>
-          <w:rFonts w:ascii="Calisto MT" w:hAnsi="Calisto MT" w:cs="Calisto MT"/>
-          <w:b/>
-          <w:bCs/>
-          <w:iCs/>
-        </w:rPr>
-        <w:t>Suen</w:t>
+          <w:rFonts w:ascii="Calisto MT" w:hAnsi="Calisto MT" w:cs="Arial"/>
+          <w:i/>
+          <w:shd w:val="clear" w:color="auto" w:fill="FFFFFF"/>
+        </w:rPr>
+        <w:t>Ictidomys</w:t>
       </w:r>
       <w:proofErr w:type="spellEnd"/>
       <w:r>
         <w:rPr>
-          <w:rFonts w:ascii="Calisto MT" w:hAnsi="Calisto MT" w:cs="Calisto MT"/>
-          <w:b/>
-          <w:bCs/>
-          <w:iCs/>
-        </w:rPr>
-        <w:t xml:space="preserve"> and Dr. Hannah Carey</w:t>
-      </w:r>
+          <w:rFonts w:ascii="Calisto MT" w:hAnsi="Calisto MT" w:cs="Arial"/>
+          <w:i/>
+          <w:shd w:val="clear" w:color="auto" w:fill="FFFFFF"/>
+        </w:rPr>
+        <w:t xml:space="preserve"> </w:t>
+      </w:r>
+      <w:proofErr w:type="spellStart"/>
+      <w:r>
+        <w:rPr>
+          <w:rFonts w:ascii="Calisto MT" w:hAnsi="Calisto MT" w:cs="Arial"/>
+          <w:i/>
+          <w:shd w:val="clear" w:color="auto" w:fill="FFFFFF"/>
+        </w:rPr>
+        <w:t>tridecemlineatus</w:t>
+      </w:r>
+      <w:proofErr w:type="spellEnd"/>
+      <w:r>
+        <w:rPr>
+          <w:rFonts w:ascii="Calisto MT" w:hAnsi="Calisto MT" w:cs="Arial"/>
+          <w:shd w:val="clear" w:color="auto" w:fill="FFFFFF"/>
+        </w:rPr>
+        <w:t>)</w:t>
+      </w:r>
+      <w:r>
+        <w:rPr>
+          <w:rFonts w:ascii="Calisto MT" w:hAnsi="Calisto MT" w:cs="Arial"/>
+          <w:shd w:val="clear" w:color="auto" w:fill="FFFFFF"/>
+        </w:rPr>
+        <w:br/>
+        <w:t xml:space="preserve"> </w:t>
+      </w:r>
+      <w:r>
+        <w:rPr>
+          <w:rFonts w:ascii="Calisto MT" w:hAnsi="Calisto MT" w:cs="Arial"/>
+          <w:shd w:val="clear" w:color="auto" w:fill="FFFFFF"/>
+        </w:rPr>
+        <w:tab/>
+        <w:t xml:space="preserve">- Prepared DNA libraries for Illumina </w:t>
+      </w:r>
+      <w:proofErr w:type="spellStart"/>
+      <w:r>
+        <w:rPr>
+          <w:rFonts w:ascii="Calisto MT" w:hAnsi="Calisto MT" w:cs="Arial"/>
+          <w:shd w:val="clear" w:color="auto" w:fill="FFFFFF"/>
+        </w:rPr>
+        <w:t>MiSeq</w:t>
+      </w:r>
+      <w:proofErr w:type="spellEnd"/>
+      <w:r>
+        <w:rPr>
+          <w:rFonts w:ascii="Calisto MT" w:hAnsi="Calisto MT" w:cs="Arial"/>
+          <w:shd w:val="clear" w:color="auto" w:fill="FFFFFF"/>
+        </w:rPr>
+        <w:t xml:space="preserve"> sequencing</w:t>
+      </w:r>
+      <w:r>
+        <w:rPr>
+          <w:rFonts w:ascii="Calisto MT" w:hAnsi="Calisto MT" w:cs="Arial"/>
+          <w:shd w:val="clear" w:color="auto" w:fill="FFFFFF"/>
+        </w:rPr>
+        <w:br/>
+        <w:t xml:space="preserve"> </w:t>
+      </w:r>
+      <w:r>
+        <w:rPr>
+          <w:rFonts w:ascii="Calisto MT" w:hAnsi="Calisto MT" w:cs="Arial"/>
+          <w:shd w:val="clear" w:color="auto" w:fill="FFFFFF"/>
+        </w:rPr>
+        <w:tab/>
+        <w:t xml:space="preserve">- </w:t>
+      </w:r>
+      <w:r>
+        <w:rPr>
+          <w:rFonts w:ascii="Calisto MT" w:hAnsi="Calisto MT" w:cs="Arial"/>
+          <w:shd w:val="clear" w:color="auto" w:fill="FFFFFF"/>
+        </w:rPr>
+        <w:t xml:space="preserve">Analyzed bacterial and fungal amplicon sequencing data using </w:t>
+      </w:r>
+      <w:proofErr w:type="spellStart"/>
+      <w:r>
+        <w:rPr>
+          <w:rFonts w:ascii="Calisto MT" w:hAnsi="Calisto MT" w:cs="Arial"/>
+          <w:shd w:val="clear" w:color="auto" w:fill="FFFFFF"/>
+        </w:rPr>
+        <w:t>mothur</w:t>
+      </w:r>
+      <w:proofErr w:type="spellEnd"/>
+      <w:r>
+        <w:rPr>
+          <w:rFonts w:ascii="Calisto MT" w:hAnsi="Calisto MT" w:cs="Arial"/>
+          <w:shd w:val="clear" w:color="auto" w:fill="FFFFFF"/>
+        </w:rPr>
+        <w:t xml:space="preserve"> and R, and analyzed metagenomics</w:t>
+      </w:r>
+      <w:r>
+        <w:rPr>
+          <w:rFonts w:ascii="Calisto MT" w:hAnsi="Calisto MT" w:cs="Calisto MT"/>
+          <w:bCs/>
+          <w:iCs/>
+        </w:rPr>
+        <w:br/>
+        <w:t xml:space="preserve"> </w:t>
+      </w:r>
+      <w:r>
+        <w:rPr>
+          <w:rFonts w:ascii="Calisto MT" w:hAnsi="Calisto MT" w:cs="Calisto MT"/>
+          <w:bCs/>
+          <w:iCs/>
+        </w:rPr>
+        <w:tab/>
+        <w:t>- Performed stable isotope assisted labeling experiments</w:t>
+      </w:r>
+      <w:r>
+        <w:rPr>
+          <w:rFonts w:ascii="Calisto MT" w:hAnsi="Calisto MT" w:cs="Calisto MT"/>
+          <w:bCs/>
+          <w:iCs/>
+        </w:rPr>
+        <w:br/>
+      </w:r>
+      <w:r>
+        <w:rPr>
+          <w:rFonts w:ascii="Calisto MT" w:hAnsi="Calisto MT" w:cs="Calisto MT"/>
+          <w:b/>
+          <w:bCs/>
+          <w:i/>
+          <w:iCs/>
+        </w:rPr>
+        <w:t>Undergraduate Researcher / Lab Technician</w:t>
+      </w:r>
+      <w:r>
+        <w:rPr>
+          <w:rFonts w:ascii="Calisto MT" w:hAnsi="Calisto MT" w:cs="Calisto MT"/>
+          <w:b/>
+          <w:bCs/>
+          <w:iCs/>
+        </w:rPr>
+        <w:t xml:space="preserve">, Dr. Vincent </w:t>
+      </w:r>
+      <w:proofErr w:type="spellStart"/>
+      <w:r>
+        <w:rPr>
+          <w:rFonts w:ascii="Calisto MT" w:hAnsi="Calisto MT" w:cs="Calisto MT"/>
+          <w:b/>
+          <w:bCs/>
+          <w:iCs/>
+        </w:rPr>
+        <w:t>Denef</w:t>
+      </w:r>
+      <w:proofErr w:type="spellEnd"/>
       <w:r>
         <w:rPr>
           <w:rFonts w:ascii="Calisto MT" w:hAnsi="Calisto MT" w:cs="Calisto MT"/>
@@ -1755,19 +2081,35 @@
       <w:r>
         <w:rPr>
           <w:rFonts w:ascii="Calisto MT" w:hAnsi="Calisto MT" w:cs="Calisto MT"/>
-          <w:b/>
-          <w:bCs/>
-          <w:iCs/>
-        </w:rPr>
-        <w:t xml:space="preserve"> </w:t>
-      </w:r>
-      <w:r>
-        <w:rPr>
-          <w:rFonts w:ascii="Calisto MT" w:hAnsi="Calisto MT" w:cs="Calisto MT"/>
-          <w:bCs/>
-          <w:iCs/>
-        </w:rPr>
-        <w:t>University of Wisconsin-Madison</w:t>
+          <w:bCs/>
+          <w:iCs/>
+        </w:rPr>
+        <w:t xml:space="preserve"> University of Michigan </w:t>
+      </w:r>
+      <w:r>
+        <w:rPr>
+          <w:rFonts w:ascii="Calisto MT" w:hAnsi="Calisto MT" w:cs="Calisto MT"/>
+          <w:bCs/>
+          <w:iCs/>
+        </w:rPr>
+        <w:t xml:space="preserve">        </w:t>
+      </w:r>
+      <w:r>
+        <w:rPr>
+          <w:rFonts w:ascii="Calisto MT" w:hAnsi="Calisto MT" w:cs="Calisto MT"/>
+          <w:bCs/>
+          <w:iCs/>
+        </w:rPr>
+        <w:t xml:space="preserve">      </w:t>
+      </w:r>
+      <w:r>
+        <w:rPr>
+          <w:rFonts w:ascii="Calisto MT" w:hAnsi="Calisto MT" w:cs="Calisto MT"/>
+          <w:bCs/>
+          <w:i/>
+          <w:iCs/>
+        </w:rPr>
+        <w:t>Sep 2012 – Aug 2016</w:t>
       </w:r>
       <w:r>
         <w:rPr>
@@ -1793,666 +2135,359 @@
           <w:bCs/>
           <w:iCs/>
         </w:rPr>
-        <w:t>Linked bacterial taxonomy to function in hibernating 13-lined ground squirrels</w:t>
-      </w:r>
-      <w:r>
-        <w:rPr>
-          <w:rFonts w:ascii="Calisto MT" w:hAnsi="Calisto MT" w:cs="Calisto MT"/>
-          <w:bCs/>
-          <w:iCs/>
-        </w:rPr>
-        <w:t xml:space="preserve">                </w:t>
-      </w:r>
-      <w:r>
-        <w:rPr>
-          <w:rFonts w:ascii="Calisto MT" w:hAnsi="Calisto MT" w:cs="Calisto MT"/>
-          <w:bCs/>
-          <w:iCs/>
-        </w:rPr>
-        <w:t xml:space="preserve">  </w:t>
-      </w:r>
-      <w:r>
-        <w:rPr>
-          <w:rFonts w:ascii="Calisto MT" w:hAnsi="Calisto MT" w:cs="Calisto MT"/>
-          <w:bCs/>
-          <w:i/>
-          <w:iCs/>
-        </w:rPr>
-        <w:t xml:space="preserve">Jan 2017 </w:t>
-      </w:r>
-      <w:r>
-        <w:rPr>
-          <w:rFonts w:ascii="Calisto MT" w:hAnsi="Calisto MT" w:cs="Calisto MT"/>
-          <w:bCs/>
-          <w:i/>
-          <w:iCs/>
-        </w:rPr>
-        <w:t>–</w:t>
-      </w:r>
-      <w:r>
-        <w:rPr>
-          <w:rFonts w:ascii="Calisto MT" w:hAnsi="Calisto MT" w:cs="Calisto MT"/>
-          <w:bCs/>
-          <w:i/>
-          <w:iCs/>
-        </w:rPr>
-        <w:t xml:space="preserve"> Present</w:t>
-      </w:r>
-      <w:r>
-        <w:rPr>
-          <w:rFonts w:ascii="Calisto MT" w:hAnsi="Calisto MT" w:cs="Calisto MT"/>
-          <w:bCs/>
-          <w:i/>
-          <w:iCs/>
-        </w:rPr>
-        <w:br/>
-        <w:t xml:space="preserve"> </w:t>
-      </w:r>
-      <w:r>
-        <w:rPr>
-          <w:rFonts w:ascii="Calisto MT" w:hAnsi="Calisto MT" w:cs="Calisto MT"/>
-          <w:bCs/>
-          <w:i/>
-          <w:iCs/>
-        </w:rPr>
-        <w:tab/>
-      </w:r>
-      <w:r>
-        <w:rPr>
-          <w:rFonts w:ascii="Calisto MT" w:hAnsi="Calisto MT" w:cs="Calisto MT"/>
-          <w:bCs/>
-          <w:iCs/>
-        </w:rPr>
-        <w:t xml:space="preserve">  </w:t>
-      </w:r>
-      <w:r>
-        <w:rPr>
-          <w:rFonts w:ascii="Calisto MT" w:hAnsi="Calisto MT" w:cs="Arial"/>
-          <w:shd w:val="clear" w:color="auto" w:fill="FFFFFF"/>
-        </w:rPr>
-        <w:t>(</w:t>
+        <w:t xml:space="preserve">Optimized fluorescent </w:t>
+      </w:r>
+      <w:r>
+        <w:rPr>
+          <w:rFonts w:ascii="Calisto MT" w:hAnsi="Calisto MT" w:cs="Calisto MT"/>
+          <w:bCs/>
+          <w:i/>
+          <w:iCs/>
+        </w:rPr>
+        <w:t>in situ</w:t>
+      </w:r>
+      <w:r>
+        <w:rPr>
+          <w:rFonts w:ascii="Calisto MT" w:hAnsi="Calisto MT" w:cs="Calisto MT"/>
+          <w:bCs/>
+          <w:iCs/>
+        </w:rPr>
+        <w:t xml:space="preserve"> hybridization microscopy protocol, extracted DNA/RNA, prepared samples</w:t>
+      </w:r>
+      <w:r>
+        <w:rPr>
+          <w:rFonts w:ascii="Calisto MT" w:hAnsi="Calisto MT" w:cs="Calisto MT"/>
+          <w:bCs/>
+          <w:iCs/>
+        </w:rPr>
+        <w:br/>
+        <w:t xml:space="preserve"> </w:t>
+      </w:r>
+      <w:r>
+        <w:rPr>
+          <w:rFonts w:ascii="Calisto MT" w:hAnsi="Calisto MT" w:cs="Calisto MT"/>
+          <w:bCs/>
+          <w:iCs/>
+        </w:rPr>
+        <w:tab/>
+        <w:t xml:space="preserve">  for amplicon sequencing, created cultures</w:t>
+      </w:r>
+      <w:r>
+        <w:rPr>
+          <w:rFonts w:ascii="Calisto MT" w:hAnsi="Calisto MT" w:cs="Calisto MT"/>
+          <w:bCs/>
+          <w:iCs/>
+        </w:rPr>
+        <w:br/>
+        <w:t xml:space="preserve"> </w:t>
+      </w:r>
+      <w:r>
+        <w:rPr>
+          <w:rFonts w:ascii="Calisto MT" w:hAnsi="Calisto MT" w:cs="Calisto MT"/>
+          <w:bCs/>
+          <w:iCs/>
+        </w:rPr>
+        <w:tab/>
+        <w:t>- Collected water and sediment sample from Muskegon Lake and Lake Michigan</w:t>
+      </w:r>
+      <w:r>
+        <w:rPr>
+          <w:rFonts w:ascii="Calisto MT" w:hAnsi="Calisto MT" w:cs="Calisto MT"/>
+          <w:bCs/>
+          <w:iCs/>
+        </w:rPr>
+        <w:br/>
+        <w:t xml:space="preserve"> </w:t>
+      </w:r>
+      <w:r>
+        <w:rPr>
+          <w:rFonts w:ascii="Calisto MT" w:hAnsi="Calisto MT" w:cs="Calisto MT"/>
+          <w:bCs/>
+          <w:iCs/>
+        </w:rPr>
+        <w:tab/>
+        <w:t>- Applied statistical and bioinformatics techniques to analyze bacterial 16S rRNA data using mother and R</w:t>
+      </w:r>
+      <w:r>
+        <w:rPr>
+          <w:rFonts w:ascii="Calisto MT" w:hAnsi="Calisto MT" w:cs="Calisto MT"/>
+          <w:bCs/>
+          <w:iCs/>
+        </w:rPr>
+        <w:br/>
+      </w:r>
+      <w:r>
+        <w:rPr>
+          <w:rFonts w:ascii="Calisto MT" w:hAnsi="Calisto MT" w:cs="Calisto MT"/>
+          <w:b/>
+          <w:bCs/>
+          <w:i/>
+          <w:iCs/>
+        </w:rPr>
+        <w:t>Undergraduate Researcher</w:t>
+      </w:r>
+      <w:r>
+        <w:rPr>
+          <w:rFonts w:ascii="Calisto MT" w:hAnsi="Calisto MT" w:cs="Calisto MT"/>
+          <w:b/>
+          <w:bCs/>
+          <w:iCs/>
+        </w:rPr>
+        <w:t xml:space="preserve">, </w:t>
+      </w:r>
+      <w:r>
+        <w:rPr>
+          <w:rFonts w:ascii="Calisto MT" w:hAnsi="Calisto MT" w:cs="Calisto MT"/>
+          <w:b/>
+          <w:bCs/>
+          <w:iCs/>
+        </w:rPr>
+        <w:t>Ruthven Museum</w:t>
+      </w:r>
+      <w:r>
+        <w:rPr>
+          <w:rFonts w:ascii="Calisto MT" w:hAnsi="Calisto MT" w:cs="Calisto MT"/>
+          <w:b/>
+          <w:bCs/>
+          <w:iCs/>
+        </w:rPr>
+        <w:t xml:space="preserve"> of Natural History</w:t>
+      </w:r>
+      <w:r>
+        <w:rPr>
+          <w:rFonts w:ascii="Calisto MT" w:hAnsi="Calisto MT" w:cs="Calisto MT"/>
+          <w:bCs/>
+          <w:iCs/>
+        </w:rPr>
+        <w:t xml:space="preserve">, University of Michigan </w:t>
+      </w:r>
+      <w:r>
+        <w:rPr>
+          <w:rFonts w:ascii="Calisto MT" w:hAnsi="Calisto MT" w:cs="Calisto MT"/>
+          <w:bCs/>
+          <w:iCs/>
+        </w:rPr>
+        <w:t xml:space="preserve">      </w:t>
+      </w:r>
+      <w:r>
+        <w:rPr>
+          <w:rFonts w:ascii="Calisto MT" w:hAnsi="Calisto MT" w:cs="Calisto MT"/>
+          <w:bCs/>
+          <w:iCs/>
+        </w:rPr>
+        <w:t xml:space="preserve">    </w:t>
+      </w:r>
+      <w:r>
+        <w:rPr>
+          <w:rFonts w:ascii="Calisto MT" w:hAnsi="Calisto MT" w:cs="Calisto MT"/>
+          <w:bCs/>
+          <w:i/>
+          <w:iCs/>
+        </w:rPr>
+        <w:t>May 2012 – Jul 2012</w:t>
+      </w:r>
+      <w:r>
+        <w:rPr>
+          <w:rFonts w:ascii="Calisto MT" w:hAnsi="Calisto MT" w:cs="Calisto MT"/>
+          <w:bCs/>
+          <w:iCs/>
+        </w:rPr>
+        <w:br/>
+      </w:r>
+      <w:r>
+        <w:rPr>
+          <w:rFonts w:ascii="Calisto MT" w:hAnsi="Calisto MT" w:cs="Calisto MT"/>
+          <w:bCs/>
+          <w:iCs/>
+        </w:rPr>
+        <w:t xml:space="preserve"> </w:t>
+      </w:r>
+      <w:r>
+        <w:rPr>
+          <w:rFonts w:ascii="Calisto MT" w:hAnsi="Calisto MT" w:cs="Calisto MT"/>
+          <w:bCs/>
+          <w:iCs/>
+        </w:rPr>
+        <w:tab/>
+        <w:t xml:space="preserve">- </w:t>
+      </w:r>
+      <w:r>
+        <w:rPr>
+          <w:rFonts w:ascii="Calisto MT" w:hAnsi="Calisto MT" w:cs="Calisto MT"/>
+          <w:bCs/>
+          <w:iCs/>
+        </w:rPr>
+        <w:t>Analyzed mite abundance and distribution on preserved lizard specimens</w:t>
+      </w:r>
+      <w:r>
+        <w:rPr>
+          <w:rFonts w:ascii="Calisto MT" w:hAnsi="Calisto MT" w:cs="Calisto MT"/>
+          <w:bCs/>
+          <w:iCs/>
+        </w:rPr>
+        <w:br/>
+      </w:r>
+      <w:r>
+        <w:rPr>
+          <w:rFonts w:ascii="Calisto MT" w:hAnsi="Calisto MT" w:cs="Calisto MT"/>
+          <w:b/>
+          <w:bCs/>
+          <w:i/>
+          <w:iCs/>
+        </w:rPr>
+        <w:t>Undergraduate Research Opportunity Student</w:t>
+      </w:r>
+      <w:r>
+        <w:rPr>
+          <w:rFonts w:ascii="Calisto MT" w:hAnsi="Calisto MT" w:cs="Calisto MT"/>
+          <w:b/>
+          <w:bCs/>
+          <w:iCs/>
+        </w:rPr>
+        <w:t xml:space="preserve">, Dr. Jacinta </w:t>
       </w:r>
       <w:proofErr w:type="spellStart"/>
       <w:r>
         <w:rPr>
-          <w:rFonts w:ascii="Calisto MT" w:hAnsi="Calisto MT" w:cs="Arial"/>
-          <w:i/>
-          <w:shd w:val="clear" w:color="auto" w:fill="FFFFFF"/>
-        </w:rPr>
-        <w:t>Ictidomys</w:t>
+          <w:rFonts w:ascii="Calisto MT" w:hAnsi="Calisto MT" w:cs="Calisto MT"/>
+          <w:b/>
+          <w:bCs/>
+          <w:iCs/>
+        </w:rPr>
+        <w:t>Beehner</w:t>
       </w:r>
       <w:proofErr w:type="spellEnd"/>
       <w:r>
         <w:rPr>
-          <w:rFonts w:ascii="Calisto MT" w:hAnsi="Calisto MT" w:cs="Arial"/>
-          <w:i/>
-          <w:shd w:val="clear" w:color="auto" w:fill="FFFFFF"/>
-        </w:rPr>
-        <w:t xml:space="preserve"> </w:t>
+          <w:rFonts w:ascii="Calisto MT" w:hAnsi="Calisto MT" w:cs="Calisto MT"/>
+          <w:bCs/>
+          <w:iCs/>
+        </w:rPr>
+        <w:t xml:space="preserve">, University of Michigan </w:t>
+      </w:r>
+      <w:r>
+        <w:rPr>
+          <w:rFonts w:ascii="Calisto MT" w:hAnsi="Calisto MT" w:cs="Calisto MT"/>
+          <w:bCs/>
+          <w:iCs/>
+        </w:rPr>
+        <w:t xml:space="preserve">   </w:t>
+      </w:r>
+      <w:r>
+        <w:rPr>
+          <w:rFonts w:ascii="Calisto MT" w:hAnsi="Calisto MT" w:cs="Calisto MT"/>
+          <w:bCs/>
+          <w:iCs/>
+        </w:rPr>
+        <w:t xml:space="preserve">       </w:t>
+      </w:r>
+      <w:r>
+        <w:rPr>
+          <w:rFonts w:ascii="Calisto MT" w:hAnsi="Calisto MT" w:cs="Calisto MT"/>
+          <w:bCs/>
+          <w:i/>
+          <w:iCs/>
+        </w:rPr>
+        <w:t>Sep 2011 – Apr 2011</w:t>
+      </w:r>
+      <w:r>
+        <w:rPr>
+          <w:rFonts w:ascii="Calisto MT" w:hAnsi="Calisto MT" w:cs="Calisto MT"/>
+          <w:bCs/>
+          <w:i/>
+          <w:iCs/>
+        </w:rPr>
+        <w:br/>
+      </w:r>
+      <w:r>
+        <w:rPr>
+          <w:rFonts w:ascii="Calisto MT" w:hAnsi="Calisto MT" w:cs="Calisto MT"/>
+          <w:bCs/>
+          <w:iCs/>
+        </w:rPr>
+        <w:t xml:space="preserve"> </w:t>
+      </w:r>
+      <w:r>
+        <w:rPr>
+          <w:rFonts w:ascii="Calisto MT" w:hAnsi="Calisto MT" w:cs="Calisto MT"/>
+          <w:bCs/>
+          <w:iCs/>
+        </w:rPr>
+        <w:tab/>
+        <w:t xml:space="preserve">- </w:t>
+      </w:r>
+      <w:r>
+        <w:rPr>
+          <w:rFonts w:ascii="Calisto MT" w:hAnsi="Calisto MT" w:cs="Calisto MT"/>
+          <w:bCs/>
+          <w:iCs/>
+        </w:rPr>
+        <w:t>Compared hormone levels with chest patch sexual swellings in gelada baboons (</w:t>
       </w:r>
       <w:proofErr w:type="spellStart"/>
       <w:r>
         <w:rPr>
-          <w:rFonts w:ascii="Calisto MT" w:hAnsi="Calisto MT" w:cs="Arial"/>
-          <w:i/>
-          <w:shd w:val="clear" w:color="auto" w:fill="FFFFFF"/>
-        </w:rPr>
-        <w:t>tridecemlineatus</w:t>
+          <w:rFonts w:ascii="Calisto MT" w:hAnsi="Calisto MT" w:cs="Calisto MT"/>
+          <w:bCs/>
+          <w:i/>
+          <w:iCs/>
+        </w:rPr>
+        <w:t>Theropithecus</w:t>
       </w:r>
       <w:proofErr w:type="spellEnd"/>
       <w:r>
         <w:rPr>
-          <w:rFonts w:ascii="Calisto MT" w:hAnsi="Calisto MT" w:cs="Arial"/>
-          <w:shd w:val="clear" w:color="auto" w:fill="FFFFFF"/>
+          <w:rFonts w:ascii="Calisto MT" w:hAnsi="Calisto MT" w:cs="Calisto MT"/>
+          <w:bCs/>
+          <w:i/>
+          <w:iCs/>
+        </w:rPr>
+        <w:t xml:space="preserve"> gelada</w:t>
+      </w:r>
+      <w:r>
+        <w:rPr>
+          <w:rFonts w:ascii="Calisto MT" w:hAnsi="Calisto MT" w:cs="Calisto MT"/>
+          <w:bCs/>
+          <w:iCs/>
         </w:rPr>
         <w:t>)</w:t>
       </w:r>
       <w:r>
         <w:rPr>
-          <w:rFonts w:ascii="Calisto MT" w:hAnsi="Calisto MT" w:cs="Arial"/>
-          <w:shd w:val="clear" w:color="auto" w:fill="FFFFFF"/>
-        </w:rPr>
-        <w:br/>
-        <w:t xml:space="preserve"> </w:t>
-      </w:r>
-      <w:r>
-        <w:rPr>
-          <w:rFonts w:ascii="Calisto MT" w:hAnsi="Calisto MT" w:cs="Arial"/>
-          <w:shd w:val="clear" w:color="auto" w:fill="FFFFFF"/>
-        </w:rPr>
-        <w:tab/>
-        <w:t xml:space="preserve">- Prepared DNA libraries for Illumina </w:t>
+          <w:rFonts w:ascii="Calisto MT" w:hAnsi="Calisto MT" w:cs="Calisto MT"/>
+          <w:bCs/>
+          <w:iCs/>
+        </w:rPr>
+        <w:br/>
+        <w:t xml:space="preserve"> </w:t>
+      </w:r>
+      <w:r>
+        <w:rPr>
+          <w:rFonts w:ascii="Calisto MT" w:hAnsi="Calisto MT" w:cs="Calisto MT"/>
+          <w:bCs/>
+          <w:iCs/>
+        </w:rPr>
+        <w:tab/>
+        <w:t xml:space="preserve">- Conducted hormone </w:t>
       </w:r>
       <w:proofErr w:type="spellStart"/>
       <w:r>
         <w:rPr>
-          <w:rFonts w:ascii="Calisto MT" w:hAnsi="Calisto MT" w:cs="Arial"/>
-          <w:shd w:val="clear" w:color="auto" w:fill="FFFFFF"/>
-        </w:rPr>
-        <w:t>MiSeq</w:t>
+          <w:rFonts w:ascii="Calisto MT" w:hAnsi="Calisto MT" w:cs="Calisto MT"/>
+          <w:bCs/>
+          <w:iCs/>
+        </w:rPr>
+        <w:t>elutions</w:t>
       </w:r>
       <w:proofErr w:type="spellEnd"/>
       <w:r>
         <w:rPr>
-          <w:rFonts w:ascii="Calisto MT" w:hAnsi="Calisto MT" w:cs="Arial"/>
-          <w:shd w:val="clear" w:color="auto" w:fill="FFFFFF"/>
-        </w:rPr>
-        <w:t xml:space="preserve"> sequencing</w:t>
-      </w:r>
-      <w:r>
-        <w:rPr>
-          <w:rFonts w:ascii="Calisto MT" w:hAnsi="Calisto MT" w:cs="Arial"/>
-          <w:shd w:val="clear" w:color="auto" w:fill="FFFFFF"/>
-        </w:rPr>
-        <w:br/>
-        <w:t xml:space="preserve"> </w:t>
-      </w:r>
-      <w:r>
-        <w:rPr>
-          <w:rFonts w:ascii="Calisto MT" w:hAnsi="Calisto MT" w:cs="Arial"/>
-          <w:shd w:val="clear" w:color="auto" w:fill="FFFFFF"/>
-        </w:rPr>
-        <w:tab/>
-        <w:t xml:space="preserve">- </w:t>
-      </w:r>
-      <w:r>
-        <w:rPr>
-          <w:rFonts w:ascii="Calisto MT" w:hAnsi="Calisto MT" w:cs="Arial"/>
-          <w:shd w:val="clear" w:color="auto" w:fill="FFFFFF"/>
-        </w:rPr>
-        <w:t xml:space="preserve">Analyzed bacterial and fungal amplicon sequencing data using </w:t>
-      </w:r>
-      <w:proofErr w:type="spellStart"/>
-      <w:r>
-        <w:rPr>
-          <w:rFonts w:ascii="Calisto MT" w:hAnsi="Calisto MT" w:cs="Arial"/>
-          <w:shd w:val="clear" w:color="auto" w:fill="FFFFFF"/>
-        </w:rPr>
-        <w:t>mothur</w:t>
-      </w:r>
-      <w:proofErr w:type="spellEnd"/>
-      <w:r>
-        <w:rPr>
-          <w:rFonts w:ascii="Calisto MT" w:hAnsi="Calisto MT" w:cs="Arial"/>
-          <w:shd w:val="clear" w:color="auto" w:fill="FFFFFF"/>
-        </w:rPr>
-        <w:t xml:space="preserve"> and R, and analyzed metagenomics</w:t>
-      </w:r>
-      <w:r>
-        <w:rPr>
-          <w:rFonts w:ascii="Calisto MT" w:hAnsi="Calisto MT" w:cs="Calisto MT"/>
-          <w:bCs/>
-          <w:iCs/>
-        </w:rPr>
-        <w:br/>
-        <w:t xml:space="preserve"> </w:t>
-      </w:r>
-      <w:r>
-        <w:rPr>
-          <w:rFonts w:ascii="Calisto MT" w:hAnsi="Calisto MT" w:cs="Calisto MT"/>
-          <w:bCs/>
-          <w:iCs/>
-        </w:rPr>
-        <w:tab/>
-        <w:t>- Performed stable isotope assisted labeling experiments</w:t>
-      </w:r>
-      <w:r>
-        <w:rPr>
-          <w:rFonts w:ascii="Calisto MT" w:hAnsi="Calisto MT" w:cs="Calisto MT"/>
-          <w:bCs/>
-          <w:iCs/>
-        </w:rPr>
-        <w:br/>
-      </w:r>
-      <w:r>
-        <w:rPr>
-          <w:rFonts w:ascii="Calisto MT" w:hAnsi="Calisto MT" w:cs="Calisto MT"/>
-          <w:b/>
-          <w:bCs/>
-          <w:i/>
-          <w:iCs/>
-        </w:rPr>
-        <w:t>Undergraduate Researcher / Lab Technician</w:t>
-      </w:r>
-      <w:r>
-        <w:rPr>
-          <w:rFonts w:ascii="Calisto MT" w:hAnsi="Calisto MT" w:cs="Calisto MT"/>
-          <w:b/>
-          <w:bCs/>
-          <w:iCs/>
-        </w:rPr>
-        <w:t xml:space="preserve">, Dr. Vincent </w:t>
-      </w:r>
-      <w:proofErr w:type="spellStart"/>
-      <w:r>
-        <w:rPr>
-          <w:rFonts w:ascii="Calisto MT" w:hAnsi="Calisto MT" w:cs="Calisto MT"/>
-          <w:b/>
-          <w:bCs/>
-          <w:iCs/>
-        </w:rPr>
-        <w:t>Denef</w:t>
-      </w:r>
-      <w:proofErr w:type="spellEnd"/>
-      <w:r>
-        <w:rPr>
-          <w:rFonts w:ascii="Calisto MT" w:hAnsi="Calisto MT" w:cs="Calisto MT"/>
-          <w:bCs/>
-          <w:iCs/>
-        </w:rPr>
-        <w:t>,</w:t>
-      </w:r>
-      <w:r>
-        <w:rPr>
-          <w:rFonts w:ascii="Calisto MT" w:hAnsi="Calisto MT" w:cs="Calisto MT"/>
-          <w:bCs/>
-          <w:iCs/>
-        </w:rPr>
-        <w:t xml:space="preserve"> University of Michigan </w:t>
-      </w:r>
-      <w:r>
-        <w:rPr>
-          <w:rFonts w:ascii="Calisto MT" w:hAnsi="Calisto MT" w:cs="Calisto MT"/>
-          <w:bCs/>
-          <w:iCs/>
-        </w:rPr>
-        <w:t xml:space="preserve">        </w:t>
-      </w:r>
-      <w:r>
-        <w:rPr>
-          <w:rFonts w:ascii="Calisto MT" w:hAnsi="Calisto MT" w:cs="Calisto MT"/>
-          <w:bCs/>
-          <w:iCs/>
-        </w:rPr>
-        <w:t xml:space="preserve">      </w:t>
-      </w:r>
-      <w:r>
-        <w:rPr>
-          <w:rFonts w:ascii="Calisto MT" w:hAnsi="Calisto MT" w:cs="Calisto MT"/>
-          <w:bCs/>
-          <w:i/>
-          <w:iCs/>
-        </w:rPr>
-        <w:t>Sep 2012 – Aug 2016</w:t>
-      </w:r>
-      <w:r>
-        <w:rPr>
-          <w:rFonts w:ascii="Calisto MT" w:hAnsi="Calisto MT" w:cs="Calisto MT"/>
-          <w:bCs/>
-          <w:iCs/>
-        </w:rPr>
-        <w:br/>
-        <w:t xml:space="preserve"> </w:t>
-      </w:r>
-      <w:r>
-        <w:rPr>
-          <w:rFonts w:ascii="Calisto MT" w:hAnsi="Calisto MT" w:cs="Calisto MT"/>
-          <w:bCs/>
-          <w:iCs/>
-        </w:rPr>
-        <w:tab/>
-        <w:t xml:space="preserve">- </w:t>
-      </w:r>
-      <w:r>
-        <w:rPr>
-          <w:rFonts w:ascii="Calisto MT" w:hAnsi="Calisto MT" w:cs="Calisto MT"/>
-          <w:bCs/>
-          <w:iCs/>
-        </w:rPr>
-        <w:t xml:space="preserve">Optimized fluorescent </w:t>
-      </w:r>
-      <w:r>
-        <w:rPr>
-          <w:rFonts w:ascii="Calisto MT" w:hAnsi="Calisto MT" w:cs="Calisto MT"/>
-          <w:bCs/>
-          <w:i/>
-          <w:iCs/>
-        </w:rPr>
-        <w:t>in situ</w:t>
-      </w:r>
-      <w:r>
-        <w:rPr>
-          <w:rFonts w:ascii="Calisto MT" w:hAnsi="Calisto MT" w:cs="Calisto MT"/>
-          <w:bCs/>
-          <w:iCs/>
-        </w:rPr>
-        <w:t xml:space="preserve"> hybridization microscopy protocol, extracted DNA/RNA, prepared samples</w:t>
-      </w:r>
-      <w:r>
-        <w:rPr>
-          <w:rFonts w:ascii="Calisto MT" w:hAnsi="Calisto MT" w:cs="Calisto MT"/>
-          <w:bCs/>
-          <w:iCs/>
-        </w:rPr>
-        <w:br/>
-        <w:t xml:space="preserve"> </w:t>
-      </w:r>
-      <w:r>
-        <w:rPr>
-          <w:rFonts w:ascii="Calisto MT" w:hAnsi="Calisto MT" w:cs="Calisto MT"/>
-          <w:bCs/>
-          <w:iCs/>
-        </w:rPr>
-        <w:tab/>
-        <w:t xml:space="preserve">  for amplicon sequencing, created cultures</w:t>
-      </w:r>
-      <w:r>
-        <w:rPr>
-          <w:rFonts w:ascii="Calisto MT" w:hAnsi="Calisto MT" w:cs="Calisto MT"/>
-          <w:bCs/>
-          <w:iCs/>
-        </w:rPr>
-        <w:br/>
-        <w:t xml:space="preserve"> </w:t>
-      </w:r>
-      <w:r>
-        <w:rPr>
-          <w:rFonts w:ascii="Calisto MT" w:hAnsi="Calisto MT" w:cs="Calisto MT"/>
-          <w:bCs/>
-          <w:iCs/>
-        </w:rPr>
-        <w:tab/>
-        <w:t>- Collected water and sediment sample from Muskegon Lake and Lake Michigan</w:t>
-      </w:r>
-      <w:r>
-        <w:rPr>
-          <w:rFonts w:ascii="Calisto MT" w:hAnsi="Calisto MT" w:cs="Calisto MT"/>
-          <w:bCs/>
-          <w:iCs/>
-        </w:rPr>
-        <w:br/>
-        <w:t xml:space="preserve"> </w:t>
-      </w:r>
-      <w:r>
-        <w:rPr>
-          <w:rFonts w:ascii="Calisto MT" w:hAnsi="Calisto MT" w:cs="Calisto MT"/>
-          <w:bCs/>
-          <w:iCs/>
-        </w:rPr>
-        <w:tab/>
-        <w:t>- Applied statistical and bioinformatics techniques to analyze bacterial 16S rRNA data using mother and R</w:t>
-      </w:r>
-      <w:r>
-        <w:rPr>
-          <w:rFonts w:ascii="Calisto MT" w:hAnsi="Calisto MT" w:cs="Calisto MT"/>
-          <w:bCs/>
-          <w:iCs/>
-        </w:rPr>
-        <w:br/>
-      </w:r>
-      <w:r>
-        <w:rPr>
-          <w:rFonts w:ascii="Calisto MT" w:hAnsi="Calisto MT" w:cs="Calisto MT"/>
-          <w:b/>
-          <w:bCs/>
-          <w:i/>
-          <w:iCs/>
-        </w:rPr>
-        <w:t>Undergraduate Researcher</w:t>
-      </w:r>
-      <w:r>
-        <w:rPr>
-          <w:rFonts w:ascii="Calisto MT" w:hAnsi="Calisto MT" w:cs="Calisto MT"/>
-          <w:b/>
-          <w:bCs/>
-          <w:iCs/>
-        </w:rPr>
-        <w:t xml:space="preserve">, </w:t>
-      </w:r>
-      <w:r>
-        <w:rPr>
-          <w:rFonts w:ascii="Calisto MT" w:hAnsi="Calisto MT" w:cs="Calisto MT"/>
-          <w:b/>
-          <w:bCs/>
-          <w:iCs/>
-        </w:rPr>
-        <w:t>Ruthven Museum</w:t>
-      </w:r>
-      <w:r>
-        <w:rPr>
-          <w:rFonts w:ascii="Calisto MT" w:hAnsi="Calisto MT" w:cs="Calisto MT"/>
-          <w:b/>
-          <w:bCs/>
-          <w:iCs/>
-        </w:rPr>
-        <w:t xml:space="preserve"> of Natural History</w:t>
-      </w:r>
-      <w:r>
-        <w:rPr>
-          <w:rFonts w:ascii="Calisto MT" w:hAnsi="Calisto MT" w:cs="Calisto MT"/>
-          <w:bCs/>
-          <w:iCs/>
-        </w:rPr>
-        <w:t xml:space="preserve">, University of Michigan </w:t>
-      </w:r>
-      <w:r>
-        <w:rPr>
-          <w:rFonts w:ascii="Calisto MT" w:hAnsi="Calisto MT" w:cs="Calisto MT"/>
-          <w:bCs/>
-          <w:iCs/>
-        </w:rPr>
-        <w:t xml:space="preserve">      </w:t>
-      </w:r>
-      <w:r>
-        <w:rPr>
-          <w:rFonts w:ascii="Calisto MT" w:hAnsi="Calisto MT" w:cs="Calisto MT"/>
-          <w:bCs/>
-          <w:iCs/>
-        </w:rPr>
-        <w:t xml:space="preserve">    </w:t>
-      </w:r>
-      <w:r>
-        <w:rPr>
-          <w:rFonts w:ascii="Calisto MT" w:hAnsi="Calisto MT" w:cs="Calisto MT"/>
-          <w:bCs/>
-          <w:i/>
-          <w:iCs/>
-        </w:rPr>
-        <w:t>May 2012 – Jul 2012</w:t>
-      </w:r>
-      <w:r>
-        <w:rPr>
-          <w:rFonts w:ascii="Calisto MT" w:hAnsi="Calisto MT" w:cs="Calisto MT"/>
-          <w:bCs/>
-          <w:iCs/>
-        </w:rPr>
-        <w:br/>
-      </w:r>
-      <w:r>
-        <w:rPr>
-          <w:rFonts w:ascii="Calisto MT" w:hAnsi="Calisto MT" w:cs="Calisto MT"/>
-          <w:bCs/>
-          <w:iCs/>
-        </w:rPr>
-        <w:t xml:space="preserve"> </w:t>
-      </w:r>
-      <w:r>
-        <w:rPr>
-          <w:rFonts w:ascii="Calisto MT" w:hAnsi="Calisto MT" w:cs="Calisto MT"/>
-          <w:bCs/>
-          <w:iCs/>
-        </w:rPr>
-        <w:tab/>
-        <w:t xml:space="preserve">- </w:t>
-      </w:r>
-      <w:r>
-        <w:rPr>
-          <w:rFonts w:ascii="Calisto MT" w:hAnsi="Calisto MT" w:cs="Calisto MT"/>
-          <w:bCs/>
-          <w:iCs/>
-        </w:rPr>
-        <w:t>Analyzed mite abundance and distribution on preserved lizard specimens</w:t>
-      </w:r>
-      <w:r>
-        <w:rPr>
-          <w:rFonts w:ascii="Calisto MT" w:hAnsi="Calisto MT" w:cs="Calisto MT"/>
-          <w:bCs/>
-          <w:iCs/>
-        </w:rPr>
-        <w:br/>
-      </w:r>
-      <w:r>
-        <w:rPr>
-          <w:rFonts w:ascii="Calisto MT" w:hAnsi="Calisto MT" w:cs="Calisto MT"/>
-          <w:b/>
-          <w:bCs/>
-          <w:i/>
-          <w:iCs/>
-        </w:rPr>
-        <w:t>Undergraduate Research Opportunity Student</w:t>
-      </w:r>
-      <w:r>
-        <w:rPr>
-          <w:rFonts w:ascii="Calisto MT" w:hAnsi="Calisto MT" w:cs="Calisto MT"/>
-          <w:b/>
-          <w:bCs/>
-          <w:iCs/>
-        </w:rPr>
-        <w:t xml:space="preserve">, Dr. Jacinta </w:t>
-      </w:r>
-      <w:proofErr w:type="spellStart"/>
-      <w:r>
-        <w:rPr>
-          <w:rFonts w:ascii="Calisto MT" w:hAnsi="Calisto MT" w:cs="Calisto MT"/>
-          <w:b/>
-          <w:bCs/>
-          <w:iCs/>
-        </w:rPr>
-        <w:t>Beehner</w:t>
-      </w:r>
-      <w:proofErr w:type="spellEnd"/>
-      <w:r>
-        <w:rPr>
-          <w:rFonts w:ascii="Calisto MT" w:hAnsi="Calisto MT" w:cs="Calisto MT"/>
-          <w:bCs/>
-          <w:iCs/>
-        </w:rPr>
-        <w:t xml:space="preserve">, University of Michigan </w:t>
-      </w:r>
-      <w:r>
-        <w:rPr>
-          <w:rFonts w:ascii="Calisto MT" w:hAnsi="Calisto MT" w:cs="Calisto MT"/>
-          <w:bCs/>
-          <w:iCs/>
-        </w:rPr>
-        <w:t xml:space="preserve">   </w:t>
-      </w:r>
-      <w:r>
-        <w:rPr>
-          <w:rFonts w:ascii="Calisto MT" w:hAnsi="Calisto MT" w:cs="Calisto MT"/>
-          <w:bCs/>
-          <w:iCs/>
-        </w:rPr>
-        <w:t xml:space="preserve">       </w:t>
-      </w:r>
-      <w:r>
-        <w:rPr>
-          <w:rFonts w:ascii="Calisto MT" w:hAnsi="Calisto MT" w:cs="Calisto MT"/>
-          <w:bCs/>
-          <w:i/>
-          <w:iCs/>
-        </w:rPr>
-        <w:t>Sep 2011 – Apr 2011</w:t>
-      </w:r>
-      <w:r>
-        <w:rPr>
-          <w:rFonts w:ascii="Calisto MT" w:hAnsi="Calisto MT" w:cs="Calisto MT"/>
-          <w:bCs/>
-          <w:i/>
-          <w:iCs/>
-        </w:rPr>
-        <w:br/>
-      </w:r>
-      <w:r>
-        <w:rPr>
-          <w:rFonts w:ascii="Calisto MT" w:hAnsi="Calisto MT" w:cs="Calisto MT"/>
-          <w:bCs/>
-          <w:iCs/>
-        </w:rPr>
-        <w:t xml:space="preserve"> </w:t>
-      </w:r>
-      <w:r>
-        <w:rPr>
-          <w:rFonts w:ascii="Calisto MT" w:hAnsi="Calisto MT" w:cs="Calisto MT"/>
-          <w:bCs/>
-          <w:iCs/>
-        </w:rPr>
-        <w:tab/>
-        <w:t xml:space="preserve">- </w:t>
-      </w:r>
-      <w:r>
-        <w:rPr>
-          <w:rFonts w:ascii="Calisto MT" w:hAnsi="Calisto MT" w:cs="Calisto MT"/>
-          <w:bCs/>
-          <w:iCs/>
-        </w:rPr>
-        <w:t>Compared hormone levels with chest patch sexual swellings in gelada baboons (</w:t>
-      </w:r>
-      <w:proofErr w:type="spellStart"/>
-      <w:r>
-        <w:rPr>
-          <w:rFonts w:ascii="Calisto MT" w:hAnsi="Calisto MT" w:cs="Calisto MT"/>
-          <w:bCs/>
-          <w:i/>
-          <w:iCs/>
-        </w:rPr>
-        <w:t>Theropithecus</w:t>
-      </w:r>
-      <w:proofErr w:type="spellEnd"/>
-      <w:r>
-        <w:rPr>
-          <w:rFonts w:ascii="Calisto MT" w:hAnsi="Calisto MT" w:cs="Calisto MT"/>
-          <w:bCs/>
-          <w:i/>
-          <w:iCs/>
-        </w:rPr>
-        <w:t xml:space="preserve"> gelada</w:t>
-      </w:r>
-      <w:r>
-        <w:rPr>
-          <w:rFonts w:ascii="Calisto MT" w:hAnsi="Calisto MT" w:cs="Calisto MT"/>
-          <w:bCs/>
-          <w:iCs/>
-        </w:rPr>
-        <w:t>)</w:t>
-      </w:r>
-      <w:r>
-        <w:rPr>
-          <w:rFonts w:ascii="Calisto MT" w:hAnsi="Calisto MT" w:cs="Calisto MT"/>
-          <w:bCs/>
-          <w:iCs/>
-        </w:rPr>
-        <w:br/>
-        <w:t xml:space="preserve"> </w:t>
-      </w:r>
-      <w:r>
-        <w:rPr>
-          <w:rFonts w:ascii="Calisto MT" w:hAnsi="Calisto MT" w:cs="Calisto MT"/>
-          <w:bCs/>
-          <w:iCs/>
-        </w:rPr>
-        <w:tab/>
-        <w:t xml:space="preserve">- Conducted hormone </w:t>
-      </w:r>
-      <w:proofErr w:type="spellStart"/>
-      <w:r>
-        <w:rPr>
-          <w:rFonts w:ascii="Calisto MT" w:hAnsi="Calisto MT" w:cs="Calisto MT"/>
-          <w:bCs/>
-          <w:iCs/>
-        </w:rPr>
-        <w:t>elutions</w:t>
-      </w:r>
-      <w:proofErr w:type="spellEnd"/>
-      <w:r>
-        <w:rPr>
           <w:rFonts w:ascii="Calisto MT" w:hAnsi="Calisto MT" w:cs="Calisto MT"/>
           <w:bCs/>
           <w:iCs/>
         </w:rPr>
         <w:t xml:space="preserve"> and assays, analyzed chest patch color using Photoshop</w:t>
       </w:r>
-      <w:proofErr w:type="gramEnd"/>
     </w:p>
     <w:p>
       <w:pPr>
@@ -2791,19 +2826,11 @@
           <w:i/>
         </w:rPr>
       </w:pPr>
-      <w:proofErr w:type="gramStart"/>
-      <w:r>
-        <w:rPr>
-          <w:rFonts w:ascii="Calisto MT" w:eastAsia="MS Mincho" w:hAnsi="Calisto MT" w:cs="Times New Roman"/>
-        </w:rPr>
-        <w:t>- University of Michigan</w:t>
-      </w:r>
-      <w:proofErr w:type="gramEnd"/>
-      <w:r>
-        <w:rPr>
-          <w:rFonts w:ascii="Calisto MT" w:eastAsia="MS Mincho" w:hAnsi="Calisto MT" w:cs="Times New Roman"/>
-        </w:rPr>
-        <w:t xml:space="preserve"> Honors Summer Fellowship </w:t>
+      <w:r>
+        <w:rPr>
+          <w:rFonts w:ascii="Calisto MT" w:eastAsia="MS Mincho" w:hAnsi="Calisto MT" w:cs="Times New Roman"/>
+        </w:rPr>
+        <w:t xml:space="preserve">- University of Michigan Honors Summer Fellowship </w:t>
       </w:r>
       <w:r>
         <w:rPr>
@@ -3237,7 +3264,6 @@
           <w:rFonts w:ascii="Calisto MT" w:hAnsi="Calisto MT"/>
         </w:rPr>
       </w:pPr>
-      <w:proofErr w:type="gramStart"/>
       <w:r>
         <w:rPr>
           <w:rFonts w:ascii="Calisto MT" w:hAnsi="Calisto MT"/>
@@ -3467,6 +3493,13 @@
           <w:i/>
         </w:rPr>
         <w:br/>
+      </w:r>
+      <w:r>
+        <w:rPr>
+          <w:rFonts w:ascii="Calisto MT" w:hAnsi="Calisto MT"/>
+          <w:i/>
+        </w:rPr>
+        <w:lastRenderedPageBreak/>
         <w:t xml:space="preserve"> </w:t>
       </w:r>
       <w:r>
@@ -3486,16 +3519,8 @@
         <w:rPr>
           <w:rFonts w:ascii="Calisto MT" w:hAnsi="Calisto MT"/>
         </w:rPr>
-        <w:t xml:space="preserve">Designed student research projects in collaboration with Dr. Robin Kurtz and Dr. Melissa </w:t>
-      </w:r>
-      <w:proofErr w:type="spellStart"/>
-      <w:r>
-        <w:rPr>
-          <w:rFonts w:ascii="Calisto MT" w:hAnsi="Calisto MT"/>
-        </w:rPr>
-        <w:t>Christopherson</w:t>
-      </w:r>
-      <w:proofErr w:type="spellEnd"/>
+        <w:t>Designed student research projects in collaboration with Dr. Robin Kurtz and Dr. Melissa Christopherson</w:t>
+      </w:r>
       <w:r>
         <w:rPr>
           <w:rFonts w:ascii="Calisto MT" w:hAnsi="Calisto MT"/>
@@ -3522,7 +3547,6 @@
           <w:b/>
           <w:i/>
         </w:rPr>
-        <w:lastRenderedPageBreak/>
         <w:t>Biochemistry Study Group Leader</w:t>
       </w:r>
       <w:r>
@@ -3585,7 +3609,6 @@
         </w:rPr>
         <w:t>students</w:t>
       </w:r>
-      <w:proofErr w:type="gramEnd"/>
     </w:p>
     <w:p>
       <w:pPr>
@@ -3615,7 +3638,6 @@
           <w:rFonts w:ascii="Calisto MT" w:hAnsi="Calisto MT"/>
         </w:rPr>
       </w:pPr>
-      <w:proofErr w:type="gramStart"/>
       <w:r>
         <w:rPr>
           <w:rFonts w:ascii="Calisto MT" w:hAnsi="Calisto MT"/>
@@ -4137,14 +4159,7 @@
           <w:rFonts w:ascii="Calisto MT" w:hAnsi="Calisto MT"/>
         </w:rPr>
         <w:tab/>
-        <w:t>- Facilitated communication between volunteers and staff by interpreting English and Spanish</w:t>
-      </w:r>
-      <w:proofErr w:type="gramEnd"/>
-      <w:r>
-        <w:rPr>
-          <w:rFonts w:ascii="Calisto MT" w:hAnsi="Calisto MT"/>
-        </w:rPr>
-        <w:t xml:space="preserve"> </w:t>
+        <w:t xml:space="preserve">- Facilitated communication between volunteers and staff by interpreting English and Spanish </w:t>
       </w:r>
     </w:p>
     <w:p>
@@ -4175,7 +4190,6 @@
           <w:rFonts w:ascii="Calisto MT" w:hAnsi="Calisto MT"/>
         </w:rPr>
       </w:pPr>
-      <w:proofErr w:type="gramStart"/>
       <w:r>
         <w:rPr>
           <w:rFonts w:ascii="Calisto MT" w:hAnsi="Calisto MT"/>
@@ -4340,7 +4354,6 @@
         <w:tab/>
         <w:t>- Oversaw usage of group funds, coordinated costume purchases, and organized performances</w:t>
       </w:r>
-      <w:proofErr w:type="gramEnd"/>
     </w:p>
     <w:p>
       <w:pPr>
@@ -4452,6 +4465,12 @@
           <w:rFonts w:ascii="Calisto MT" w:hAnsi="Calisto MT"/>
         </w:rPr>
         <w:br/>
+      </w:r>
+      <w:r>
+        <w:rPr>
+          <w:rFonts w:ascii="Calisto MT" w:hAnsi="Calisto MT"/>
+        </w:rPr>
+        <w:lastRenderedPageBreak/>
         <w:t xml:space="preserve">- </w:t>
       </w:r>
       <w:r>
@@ -4562,7 +4581,6 @@
           <w:b/>
           <w:sz w:val="24"/>
         </w:rPr>
-        <w:lastRenderedPageBreak/>
         <w:t>CAREER DEVELOPMENT</w:t>
       </w:r>
     </w:p>
@@ -4573,7 +4591,95 @@
           <w:rFonts w:ascii="Calisto MT" w:hAnsi="Calisto MT"/>
         </w:rPr>
       </w:pPr>
-      <w:proofErr w:type="gramStart"/>
+      <w:r>
+        <w:rPr>
+          <w:rFonts w:ascii="Calisto MT" w:hAnsi="Calisto MT"/>
+        </w:rPr>
+        <w:t xml:space="preserve">Empowering People to Break the Prejudice Habit: Creating Including and Overcoming Bias    </w:t>
+      </w:r>
+      <w:r>
+        <w:rPr>
+          <w:rFonts w:ascii="Calisto MT" w:hAnsi="Calisto MT"/>
+        </w:rPr>
+        <w:tab/>
+        <w:t xml:space="preserve">      </w:t>
+      </w:r>
+      <w:r>
+        <w:rPr>
+          <w:rFonts w:ascii="Calisto MT" w:hAnsi="Calisto MT"/>
+          <w:i/>
+        </w:rPr>
+        <w:t>Dec 14, 2017</w:t>
+      </w:r>
+      <w:r>
+        <w:rPr>
+          <w:rFonts w:ascii="Calisto MT" w:hAnsi="Calisto MT"/>
+        </w:rPr>
+        <w:br/>
+        <w:t xml:space="preserve">Building Your Networking Confidence </w:t>
+      </w:r>
+      <w:r>
+        <w:rPr>
+          <w:rFonts w:ascii="Calisto MT" w:hAnsi="Calisto MT"/>
+        </w:rPr>
+        <w:tab/>
+      </w:r>
+      <w:r>
+        <w:rPr>
+          <w:rFonts w:ascii="Calisto MT" w:hAnsi="Calisto MT"/>
+        </w:rPr>
+        <w:tab/>
+      </w:r>
+      <w:r>
+        <w:rPr>
+          <w:rFonts w:ascii="Calisto MT" w:hAnsi="Calisto MT"/>
+        </w:rPr>
+        <w:tab/>
+      </w:r>
+      <w:r>
+        <w:rPr>
+          <w:rFonts w:ascii="Calisto MT" w:hAnsi="Calisto MT"/>
+        </w:rPr>
+        <w:tab/>
+      </w:r>
+      <w:r>
+        <w:rPr>
+          <w:rFonts w:ascii="Calisto MT" w:hAnsi="Calisto MT"/>
+        </w:rPr>
+        <w:tab/>
+      </w:r>
+      <w:r>
+        <w:rPr>
+          <w:rFonts w:ascii="Calisto MT" w:hAnsi="Calisto MT"/>
+        </w:rPr>
+        <w:tab/>
+      </w:r>
+      <w:r>
+        <w:rPr>
+          <w:rFonts w:ascii="Calisto MT" w:hAnsi="Calisto MT"/>
+        </w:rPr>
+        <w:tab/>
+      </w:r>
+      <w:r>
+        <w:rPr>
+          <w:rFonts w:ascii="Calisto MT" w:hAnsi="Calisto MT"/>
+        </w:rPr>
+        <w:tab/>
+        <w:t xml:space="preserve">     </w:t>
+      </w:r>
+      <w:r>
+        <w:rPr>
+          <w:rFonts w:ascii="Calisto MT" w:hAnsi="Calisto MT"/>
+          <w:i/>
+        </w:rPr>
+        <w:t>Nov 30, 2017</w:t>
+      </w:r>
+      <w:r>
+        <w:rPr>
+          <w:rFonts w:ascii="Calisto MT" w:hAnsi="Calisto MT"/>
+        </w:rPr>
+        <w:br/>
+      </w:r>
       <w:r>
         <w:rPr>
           <w:rFonts w:ascii="Calisto MT" w:hAnsi="Calisto MT"/>
@@ -4629,20 +4735,7 @@
           <w:rFonts w:ascii="Calisto MT" w:hAnsi="Calisto MT"/>
         </w:rPr>
         <w:br/>
-      </w:r>
-      <w:proofErr w:type="spellStart"/>
-      <w:r>
-        <w:rPr>
-          <w:rFonts w:ascii="Calisto MT" w:hAnsi="Calisto MT"/>
-        </w:rPr>
-        <w:t>Improv</w:t>
-      </w:r>
-      <w:proofErr w:type="spellEnd"/>
-      <w:r>
-        <w:rPr>
-          <w:rFonts w:ascii="Calisto MT" w:hAnsi="Calisto MT"/>
-        </w:rPr>
-        <w:t xml:space="preserve"> for Scientists (Medicine 710) </w:t>
+        <w:t xml:space="preserve">Improv for Scientists (Medicine 710) </w:t>
       </w:r>
       <w:r>
         <w:rPr>
@@ -4762,21 +4855,7 @@
           <w:rFonts w:ascii="Calisto MT" w:hAnsi="Calisto MT"/>
         </w:rPr>
         <w:br/>
-        <w:t xml:space="preserve">Oral Science Communication Through </w:t>
-      </w:r>
-      <w:proofErr w:type="spellStart"/>
-      <w:r>
-        <w:rPr>
-          <w:rFonts w:ascii="Calisto MT" w:hAnsi="Calisto MT"/>
-        </w:rPr>
-        <w:t>Improv</w:t>
-      </w:r>
-      <w:proofErr w:type="spellEnd"/>
-      <w:r>
-        <w:rPr>
-          <w:rFonts w:ascii="Calisto MT" w:hAnsi="Calisto MT"/>
-        </w:rPr>
-        <w:t xml:space="preserve"> Workshop   </w:t>
+        <w:t xml:space="preserve">Oral Science Communication Through Improv Workshop   </w:t>
       </w:r>
       <w:r>
         <w:rPr>
@@ -5176,7 +5255,6 @@
         </w:rPr>
         <w:t>Nov 2016 – Dec 2016</w:t>
       </w:r>
-      <w:proofErr w:type="gramEnd"/>
     </w:p>
     <w:p>
       <w:pPr>
@@ -5185,6 +5263,8 @@
           <w:rFonts w:ascii="Calisto MT" w:hAnsi="Calisto MT"/>
         </w:rPr>
       </w:pPr>
+      <w:bookmarkStart w:id="0" w:name="_GoBack"/>
+      <w:bookmarkEnd w:id="0"/>
     </w:p>
     <w:sectPr>
       <w:pgSz w:w="12240" w:h="15840"/>
@@ -5197,7 +5277,7 @@
 </file>
 
 <file path=word/styles.xml><?xml version="1.0" encoding="utf-8"?>
-<w:styles xmlns:mc="http://schemas.openxmlformats.org/markup-compatibility/2006" xmlns:r="http://schemas.openxmlformats.org/officeDocument/2006/relationships" xmlns:w="http://schemas.openxmlformats.org/wordprocessingml/2006/main" xmlns:w14="http://schemas.microsoft.com/office/word/2010/wordml" xmlns:w15="http://schemas.microsoft.com/office/word/2012/wordml" xmlns:w16se="http://schemas.microsoft.com/office/word/2015/wordml/symex" mc:Ignorable="w14 w15 w16se">
+<w:styles xmlns:mc="http://schemas.openxmlformats.org/markup-compatibility/2006" xmlns:r="http://schemas.openxmlformats.org/officeDocument/2006/relationships" xmlns:w="http://schemas.openxmlformats.org/wordprocessingml/2006/main" xmlns:w14="http://schemas.microsoft.com/office/word/2010/wordml" xmlns:w15="http://schemas.microsoft.com/office/word/2012/wordml" xmlns:w16cid="http://schemas.microsoft.com/office/word/2016/wordml/cid" xmlns:w16se="http://schemas.microsoft.com/office/word/2015/wordml/symex" mc:Ignorable="w14 w15 w16se w16cid">
   <w:docDefaults>
     <w:rPrDefault>
       <w:rPr>
@@ -5213,7 +5293,7 @@
       </w:pPr>
     </w:pPrDefault>
   </w:docDefaults>
-  <w:latentStyles w:defLockedState="0" w:defUIPriority="99" w:defSemiHidden="0" w:defUnhideWhenUsed="0" w:defQFormat="0" w:count="371">
+  <w:latentStyles w:defLockedState="0" w:defUIPriority="99" w:defSemiHidden="0" w:defUnhideWhenUsed="0" w:defQFormat="0" w:count="375">
     <w:lsdException w:name="Normal" w:uiPriority="0" w:qFormat="1"/>
     <w:lsdException w:name="heading 1" w:uiPriority="9" w:qFormat="1"/>
     <w:lsdException w:name="heading 2" w:semiHidden="1" w:uiPriority="9" w:unhideWhenUsed="1" w:qFormat="1"/>
@@ -5319,7 +5399,6 @@
     <w:lsdException w:name="HTML Sample" w:semiHidden="1" w:unhideWhenUsed="1"/>
     <w:lsdException w:name="HTML Typewriter" w:semiHidden="1" w:unhideWhenUsed="1"/>
     <w:lsdException w:name="HTML Variable" w:semiHidden="1" w:unhideWhenUsed="1"/>
-    <w:lsdException w:name="Normal Table" w:semiHidden="1" w:unhideWhenUsed="1"/>
     <w:lsdException w:name="annotation subject" w:semiHidden="1" w:unhideWhenUsed="1"/>
     <w:lsdException w:name="No List" w:semiHidden="1" w:unhideWhenUsed="1"/>
     <w:lsdException w:name="Outline List 1" w:semiHidden="1" w:unhideWhenUsed="1"/>
@@ -5363,10 +5442,8 @@
     <w:lsdException w:name="Table Elegant" w:semiHidden="1" w:unhideWhenUsed="1"/>
     <w:lsdException w:name="Table Professional" w:semiHidden="1" w:unhideWhenUsed="1"/>
     <w:lsdException w:name="Table Subtle 1" w:semiHidden="1" w:unhideWhenUsed="1"/>
-    <w:lsdException w:name="Table Subtle 2" w:semiHidden="1" w:unhideWhenUsed="1"/>
     <w:lsdException w:name="Table Web 1" w:semiHidden="1" w:unhideWhenUsed="1"/>
     <w:lsdException w:name="Table Web 2" w:semiHidden="1" w:unhideWhenUsed="1"/>
-    <w:lsdException w:name="Table Web 3" w:semiHidden="1" w:unhideWhenUsed="1"/>
     <w:lsdException w:name="Balloon Text" w:semiHidden="1" w:unhideWhenUsed="1"/>
     <w:lsdException w:name="Table Grid" w:uiPriority="39"/>
     <w:lsdException w:name="Table Theme" w:semiHidden="1" w:unhideWhenUsed="1"/>
@@ -5585,6 +5662,10 @@
     <w:lsdException w:name="List Table 5 Dark Accent 6" w:uiPriority="50"/>
     <w:lsdException w:name="List Table 6 Colorful Accent 6" w:uiPriority="51"/>
     <w:lsdException w:name="List Table 7 Colorful Accent 6" w:uiPriority="52"/>
+    <w:lsdException w:name="Mention" w:semiHidden="1" w:unhideWhenUsed="1"/>
+    <w:lsdException w:name="Smart Hyperlink" w:semiHidden="1" w:unhideWhenUsed="1"/>
+    <w:lsdException w:name="Hashtag" w:semiHidden="1" w:unhideWhenUsed="1"/>
+    <w:lsdException w:name="Unresolved Mention" w:semiHidden="1" w:unhideWhenUsed="1"/>
   </w:latentStyles>
   <w:style w:type="paragraph" w:default="1" w:styleId="Normal">
     <w:name w:val="Normal"/>

</xml_diff>

<commit_message>
Updated CV Comprehensive w/ peer review experience
</commit_message>
<xml_diff>
--- a/CV_Comprehensive.docx
+++ b/CV_Comprehensive.docx
@@ -3735,7 +3735,21 @@
           <w:i/>
         </w:rPr>
         <w:tab/>
-        <w:t xml:space="preserve">   Oct</w:t>
+        <w:t xml:space="preserve">   </w:t>
+      </w:r>
+      <w:r>
+        <w:rPr>
+          <w:rFonts w:ascii="Gill Sans Nova" w:hAnsi="Gill Sans Nova"/>
+          <w:i/>
+        </w:rPr>
+        <w:t xml:space="preserve">    </w:t>
+      </w:r>
+      <w:r>
+        <w:rPr>
+          <w:rFonts w:ascii="Gill Sans Nova" w:hAnsi="Gill Sans Nova"/>
+          <w:i/>
+        </w:rPr>
+        <w:t>Oct</w:t>
       </w:r>
       <w:r>
         <w:rPr>
@@ -3812,8 +3826,6 @@
         <w:tab/>
         <w:t>- Incorporated the comic into outreach activities to improve participant engagement and learning</w:t>
       </w:r>
-      <w:bookmarkStart w:id="0" w:name="_GoBack"/>
-      <w:bookmarkEnd w:id="0"/>
       <w:r>
         <w:rPr>
           <w:rFonts w:ascii="Selawik Semibold" w:hAnsi="Selawik Semibold"/>
@@ -5021,11 +5033,1004 @@
     </w:p>
     <w:p>
       <w:pPr>
+        <w:pBdr>
+          <w:bottom w:val="single" w:sz="6" w:space="1" w:color="auto"/>
+        </w:pBdr>
+        <w:spacing w:line="240" w:lineRule="auto"/>
+        <w:rPr>
+          <w:rFonts w:ascii="Selawik Semibold" w:hAnsi="Selawik Semibold"/>
+          <w:b/>
+          <w:sz w:val="24"/>
+        </w:rPr>
+      </w:pPr>
+      <w:r>
+        <w:rPr>
+          <w:rFonts w:ascii="Selawik Semibold" w:hAnsi="Selawik Semibold"/>
+          <w:b/>
+          <w:sz w:val="24"/>
+        </w:rPr>
+        <w:t>PROFESSIONAL</w:t>
+      </w:r>
+      <w:r>
+        <w:rPr>
+          <w:rFonts w:ascii="Selawik Semibold" w:hAnsi="Selawik Semibold"/>
+          <w:b/>
+          <w:sz w:val="24"/>
+        </w:rPr>
+        <w:t xml:space="preserve"> DEVELOPMENT</w:t>
+      </w:r>
+    </w:p>
+    <w:p>
+      <w:pPr>
         <w:spacing w:line="360" w:lineRule="auto"/>
         <w:rPr>
           <w:rFonts w:ascii="Gill Sans Nova" w:hAnsi="Gill Sans Nova"/>
+          <w:i/>
         </w:rPr>
       </w:pPr>
+      <w:r>
+        <w:rPr>
+          <w:rFonts w:ascii="Gill Sans Nova" w:hAnsi="Gill Sans Nova"/>
+        </w:rPr>
+        <w:t>Getting the message across</w:t>
+      </w:r>
+      <w:r>
+        <w:rPr>
+          <w:rFonts w:ascii="Gill Sans Nova" w:hAnsi="Gill Sans Nova"/>
+        </w:rPr>
+        <w:tab/>
+      </w:r>
+      <w:r>
+        <w:rPr>
+          <w:rFonts w:ascii="Gill Sans Nova" w:hAnsi="Gill Sans Nova"/>
+        </w:rPr>
+        <w:tab/>
+      </w:r>
+      <w:r>
+        <w:rPr>
+          <w:rFonts w:ascii="Gill Sans Nova" w:hAnsi="Gill Sans Nova"/>
+        </w:rPr>
+        <w:tab/>
+      </w:r>
+      <w:r>
+        <w:rPr>
+          <w:rFonts w:ascii="Gill Sans Nova" w:hAnsi="Gill Sans Nova"/>
+        </w:rPr>
+        <w:tab/>
+      </w:r>
+      <w:r>
+        <w:rPr>
+          <w:rFonts w:ascii="Gill Sans Nova" w:hAnsi="Gill Sans Nova"/>
+        </w:rPr>
+        <w:tab/>
+      </w:r>
+      <w:r>
+        <w:rPr>
+          <w:rFonts w:ascii="Gill Sans Nova" w:hAnsi="Gill Sans Nova"/>
+        </w:rPr>
+        <w:tab/>
+      </w:r>
+      <w:r>
+        <w:rPr>
+          <w:rFonts w:ascii="Gill Sans Nova" w:hAnsi="Gill Sans Nova"/>
+        </w:rPr>
+        <w:tab/>
+      </w:r>
+      <w:r>
+        <w:rPr>
+          <w:rFonts w:ascii="Gill Sans Nova" w:hAnsi="Gill Sans Nova"/>
+        </w:rPr>
+        <w:tab/>
+      </w:r>
+      <w:r>
+        <w:rPr>
+          <w:rFonts w:ascii="Gill Sans Nova" w:hAnsi="Gill Sans Nova"/>
+        </w:rPr>
+        <w:tab/>
+        <w:t xml:space="preserve">   </w:t>
+      </w:r>
+      <w:r>
+        <w:rPr>
+          <w:rFonts w:ascii="Gill Sans Nova" w:hAnsi="Gill Sans Nova"/>
+          <w:i/>
+        </w:rPr>
+        <w:t>Oct 12, 2018</w:t>
+      </w:r>
+      <w:r>
+        <w:rPr>
+          <w:rFonts w:ascii="Gill Sans Nova" w:hAnsi="Gill Sans Nova"/>
+        </w:rPr>
+        <w:br/>
+      </w:r>
+      <w:r>
+        <w:rPr>
+          <w:rFonts w:ascii="Gill Sans Nova" w:hAnsi="Gill Sans Nova"/>
+        </w:rPr>
+        <w:t xml:space="preserve">Life as a Scientific Editor: It’s all about Communication </w:t>
+      </w:r>
+      <w:r>
+        <w:rPr>
+          <w:rFonts w:ascii="Gill Sans Nova" w:hAnsi="Gill Sans Nova"/>
+        </w:rPr>
+        <w:tab/>
+      </w:r>
+      <w:r>
+        <w:rPr>
+          <w:rFonts w:ascii="Gill Sans Nova" w:hAnsi="Gill Sans Nova"/>
+        </w:rPr>
+        <w:tab/>
+      </w:r>
+      <w:r>
+        <w:rPr>
+          <w:rFonts w:ascii="Gill Sans Nova" w:hAnsi="Gill Sans Nova"/>
+        </w:rPr>
+        <w:tab/>
+      </w:r>
+      <w:r>
+        <w:rPr>
+          <w:rFonts w:ascii="Gill Sans Nova" w:hAnsi="Gill Sans Nova"/>
+        </w:rPr>
+        <w:tab/>
+      </w:r>
+      <w:r>
+        <w:rPr>
+          <w:rFonts w:ascii="Gill Sans Nova" w:hAnsi="Gill Sans Nova"/>
+        </w:rPr>
+        <w:tab/>
+      </w:r>
+      <w:r>
+        <w:rPr>
+          <w:rFonts w:ascii="Gill Sans Nova" w:hAnsi="Gill Sans Nova"/>
+        </w:rPr>
+        <w:tab/>
+        <w:t xml:space="preserve">   </w:t>
+      </w:r>
+      <w:r>
+        <w:rPr>
+          <w:rFonts w:ascii="Gill Sans Nova" w:hAnsi="Gill Sans Nova"/>
+          <w:i/>
+        </w:rPr>
+        <w:t>Sep 20, 2018</w:t>
+      </w:r>
+      <w:r>
+        <w:rPr>
+          <w:rFonts w:ascii="Gill Sans Nova" w:hAnsi="Gill Sans Nova"/>
+        </w:rPr>
+        <w:br/>
+      </w:r>
+      <w:r>
+        <w:rPr>
+          <w:rFonts w:ascii="Gill Sans Nova" w:hAnsi="Gill Sans Nova"/>
+        </w:rPr>
+        <w:t>Wisconsin Idea STEM Fellows</w:t>
+      </w:r>
+      <w:r>
+        <w:rPr>
+          <w:rFonts w:ascii="Gill Sans Nova" w:hAnsi="Gill Sans Nova"/>
+        </w:rPr>
+        <w:tab/>
+      </w:r>
+      <w:r>
+        <w:rPr>
+          <w:rFonts w:ascii="Gill Sans Nova" w:hAnsi="Gill Sans Nova"/>
+        </w:rPr>
+        <w:tab/>
+      </w:r>
+      <w:r>
+        <w:rPr>
+          <w:rFonts w:ascii="Gill Sans Nova" w:hAnsi="Gill Sans Nova"/>
+        </w:rPr>
+        <w:tab/>
+      </w:r>
+      <w:r>
+        <w:rPr>
+          <w:rFonts w:ascii="Gill Sans Nova" w:hAnsi="Gill Sans Nova"/>
+        </w:rPr>
+        <w:tab/>
+      </w:r>
+      <w:r>
+        <w:rPr>
+          <w:rFonts w:ascii="Gill Sans Nova" w:hAnsi="Gill Sans Nova"/>
+        </w:rPr>
+        <w:tab/>
+      </w:r>
+      <w:r>
+        <w:rPr>
+          <w:rFonts w:ascii="Gill Sans Nova" w:hAnsi="Gill Sans Nova"/>
+        </w:rPr>
+        <w:tab/>
+      </w:r>
+      <w:r>
+        <w:rPr>
+          <w:rFonts w:ascii="Gill Sans Nova" w:hAnsi="Gill Sans Nova"/>
+        </w:rPr>
+        <w:tab/>
+      </w:r>
+      <w:r>
+        <w:rPr>
+          <w:rFonts w:ascii="Gill Sans Nova" w:hAnsi="Gill Sans Nova"/>
+        </w:rPr>
+        <w:tab/>
+        <w:t xml:space="preserve">     </w:t>
+      </w:r>
+      <w:r>
+        <w:rPr>
+          <w:rFonts w:ascii="Gill Sans Nova" w:hAnsi="Gill Sans Nova"/>
+        </w:rPr>
+        <w:tab/>
+        <w:t xml:space="preserve">   </w:t>
+      </w:r>
+      <w:r>
+        <w:rPr>
+          <w:rFonts w:ascii="Gill Sans Nova" w:hAnsi="Gill Sans Nova"/>
+          <w:i/>
+        </w:rPr>
+        <w:t xml:space="preserve">Jun 27, 2017 - </w:t>
+      </w:r>
+      <w:r>
+        <w:rPr>
+          <w:rFonts w:ascii="Gill Sans Nova" w:hAnsi="Gill Sans Nova"/>
+          <w:i/>
+        </w:rPr>
+        <w:t>Presen</w:t>
+      </w:r>
+      <w:r>
+        <w:rPr>
+          <w:rFonts w:ascii="Gill Sans Nova" w:hAnsi="Gill Sans Nova"/>
+          <w:i/>
+        </w:rPr>
+        <w:t>t</w:t>
+      </w:r>
+      <w:r>
+        <w:rPr>
+          <w:rFonts w:ascii="Gill Sans Nova" w:hAnsi="Gill Sans Nova"/>
+        </w:rPr>
+        <w:br/>
+        <w:t xml:space="preserve">Life Sciences Career Day </w:t>
+      </w:r>
+      <w:r>
+        <w:rPr>
+          <w:rFonts w:ascii="Gill Sans Nova" w:hAnsi="Gill Sans Nova"/>
+        </w:rPr>
+        <w:tab/>
+      </w:r>
+      <w:r>
+        <w:rPr>
+          <w:rFonts w:ascii="Gill Sans Nova" w:hAnsi="Gill Sans Nova"/>
+        </w:rPr>
+        <w:tab/>
+      </w:r>
+      <w:r>
+        <w:rPr>
+          <w:rFonts w:ascii="Gill Sans Nova" w:hAnsi="Gill Sans Nova"/>
+        </w:rPr>
+        <w:tab/>
+      </w:r>
+      <w:r>
+        <w:rPr>
+          <w:rFonts w:ascii="Gill Sans Nova" w:hAnsi="Gill Sans Nova"/>
+        </w:rPr>
+        <w:tab/>
+      </w:r>
+      <w:r>
+        <w:rPr>
+          <w:rFonts w:ascii="Gill Sans Nova" w:hAnsi="Gill Sans Nova"/>
+        </w:rPr>
+        <w:tab/>
+      </w:r>
+      <w:r>
+        <w:rPr>
+          <w:rFonts w:ascii="Gill Sans Nova" w:hAnsi="Gill Sans Nova"/>
+        </w:rPr>
+        <w:tab/>
+      </w:r>
+      <w:r>
+        <w:rPr>
+          <w:rFonts w:ascii="Gill Sans Nova" w:hAnsi="Gill Sans Nova"/>
+        </w:rPr>
+        <w:tab/>
+      </w:r>
+      <w:r>
+        <w:rPr>
+          <w:rFonts w:ascii="Gill Sans Nova" w:hAnsi="Gill Sans Nova"/>
+        </w:rPr>
+        <w:tab/>
+      </w:r>
+      <w:r>
+        <w:rPr>
+          <w:rFonts w:ascii="Gill Sans Nova" w:hAnsi="Gill Sans Nova"/>
+        </w:rPr>
+        <w:t xml:space="preserve">              </w:t>
+      </w:r>
+      <w:r>
+        <w:rPr>
+          <w:rFonts w:ascii="Gill Sans Nova" w:hAnsi="Gill Sans Nova"/>
+          <w:i/>
+        </w:rPr>
+        <w:t>Apr 13, 2017</w:t>
+      </w:r>
+      <w:r>
+        <w:rPr>
+          <w:rFonts w:ascii="Gill Sans Nova" w:hAnsi="Gill Sans Nova"/>
+        </w:rPr>
+        <w:br/>
+      </w:r>
+      <w:r>
+        <w:rPr>
+          <w:rFonts w:ascii="Gill Sans Nova" w:hAnsi="Gill Sans Nova"/>
+        </w:rPr>
+        <w:t>Empowering People to Break the Prejudice Habit: Creating Inclu</w:t>
+      </w:r>
+      <w:r>
+        <w:rPr>
+          <w:rFonts w:ascii="Gill Sans Nova" w:hAnsi="Gill Sans Nova"/>
+        </w:rPr>
+        <w:t>sion</w:t>
+      </w:r>
+      <w:r>
+        <w:rPr>
+          <w:rFonts w:ascii="Gill Sans Nova" w:hAnsi="Gill Sans Nova"/>
+        </w:rPr>
+        <w:t xml:space="preserve"> and Overcoming Bias    </w:t>
+      </w:r>
+      <w:r>
+        <w:rPr>
+          <w:rFonts w:ascii="Gill Sans Nova" w:hAnsi="Gill Sans Nova"/>
+        </w:rPr>
+        <w:tab/>
+        <w:t xml:space="preserve">  </w:t>
+      </w:r>
+      <w:r>
+        <w:rPr>
+          <w:rFonts w:ascii="Gill Sans Nova" w:hAnsi="Gill Sans Nova"/>
+          <w:i/>
+        </w:rPr>
+        <w:t>Dec 14, 2017</w:t>
+      </w:r>
+      <w:r>
+        <w:rPr>
+          <w:rFonts w:ascii="Gill Sans Nova" w:hAnsi="Gill Sans Nova"/>
+        </w:rPr>
+        <w:br/>
+        <w:t xml:space="preserve">Building Your Networking Confidence </w:t>
+      </w:r>
+      <w:r>
+        <w:rPr>
+          <w:rFonts w:ascii="Gill Sans Nova" w:hAnsi="Gill Sans Nova"/>
+        </w:rPr>
+        <w:tab/>
+      </w:r>
+      <w:r>
+        <w:rPr>
+          <w:rFonts w:ascii="Gill Sans Nova" w:hAnsi="Gill Sans Nova"/>
+        </w:rPr>
+        <w:tab/>
+      </w:r>
+      <w:r>
+        <w:rPr>
+          <w:rFonts w:ascii="Gill Sans Nova" w:hAnsi="Gill Sans Nova"/>
+        </w:rPr>
+        <w:tab/>
+      </w:r>
+      <w:r>
+        <w:rPr>
+          <w:rFonts w:ascii="Gill Sans Nova" w:hAnsi="Gill Sans Nova"/>
+        </w:rPr>
+        <w:tab/>
+      </w:r>
+      <w:r>
+        <w:rPr>
+          <w:rFonts w:ascii="Gill Sans Nova" w:hAnsi="Gill Sans Nova"/>
+        </w:rPr>
+        <w:tab/>
+      </w:r>
+      <w:r>
+        <w:rPr>
+          <w:rFonts w:ascii="Gill Sans Nova" w:hAnsi="Gill Sans Nova"/>
+        </w:rPr>
+        <w:tab/>
+      </w:r>
+      <w:r>
+        <w:rPr>
+          <w:rFonts w:ascii="Gill Sans Nova" w:hAnsi="Gill Sans Nova"/>
+        </w:rPr>
+        <w:tab/>
+      </w:r>
+      <w:r>
+        <w:rPr>
+          <w:rFonts w:ascii="Gill Sans Nova" w:hAnsi="Gill Sans Nova"/>
+        </w:rPr>
+        <w:tab/>
+        <w:t xml:space="preserve">  </w:t>
+      </w:r>
+      <w:r>
+        <w:rPr>
+          <w:rFonts w:ascii="Gill Sans Nova" w:hAnsi="Gill Sans Nova"/>
+          <w:i/>
+        </w:rPr>
+        <w:t>Nov 30, 2017</w:t>
+      </w:r>
+      <w:r>
+        <w:rPr>
+          <w:rFonts w:ascii="Gill Sans Nova" w:hAnsi="Gill Sans Nova"/>
+        </w:rPr>
+        <w:br/>
+      </w:r>
+      <w:r>
+        <w:rPr>
+          <w:rFonts w:ascii="Gill Sans Nova" w:hAnsi="Gill Sans Nova"/>
+        </w:rPr>
+        <w:t xml:space="preserve">DELTA – Communicating Science with Everyone   </w:t>
+      </w:r>
+      <w:r>
+        <w:rPr>
+          <w:rFonts w:ascii="Gill Sans Nova" w:hAnsi="Gill Sans Nova"/>
+        </w:rPr>
+        <w:tab/>
+      </w:r>
+      <w:r>
+        <w:rPr>
+          <w:rFonts w:ascii="Gill Sans Nova" w:hAnsi="Gill Sans Nova"/>
+        </w:rPr>
+        <w:tab/>
+      </w:r>
+      <w:r>
+        <w:rPr>
+          <w:rFonts w:ascii="Gill Sans Nova" w:hAnsi="Gill Sans Nova"/>
+        </w:rPr>
+        <w:tab/>
+      </w:r>
+      <w:r>
+        <w:rPr>
+          <w:rFonts w:ascii="Gill Sans Nova" w:hAnsi="Gill Sans Nova"/>
+        </w:rPr>
+        <w:tab/>
+      </w:r>
+      <w:r>
+        <w:rPr>
+          <w:rFonts w:ascii="Gill Sans Nova" w:hAnsi="Gill Sans Nova"/>
+        </w:rPr>
+        <w:tab/>
+      </w:r>
+      <w:r>
+        <w:rPr>
+          <w:rFonts w:ascii="Gill Sans Nova" w:hAnsi="Gill Sans Nova"/>
+        </w:rPr>
+        <w:tab/>
+        <w:t xml:space="preserve">  </w:t>
+      </w:r>
+      <w:r>
+        <w:rPr>
+          <w:rFonts w:ascii="Gill Sans Nova" w:hAnsi="Gill Sans Nova"/>
+          <w:i/>
+        </w:rPr>
+        <w:t>Sep 2017 – Dec 2017</w:t>
+      </w:r>
+      <w:r>
+        <w:rPr>
+          <w:rFonts w:ascii="Gill Sans Nova" w:hAnsi="Gill Sans Nova"/>
+        </w:rPr>
+        <w:br/>
+        <w:t xml:space="preserve">Improv for Scientists (Medicine 710) </w:t>
+      </w:r>
+      <w:r>
+        <w:rPr>
+          <w:rFonts w:ascii="Gill Sans Nova" w:hAnsi="Gill Sans Nova"/>
+        </w:rPr>
+        <w:tab/>
+      </w:r>
+      <w:r>
+        <w:rPr>
+          <w:rFonts w:ascii="Gill Sans Nova" w:hAnsi="Gill Sans Nova"/>
+        </w:rPr>
+        <w:tab/>
+      </w:r>
+      <w:r>
+        <w:rPr>
+          <w:rFonts w:ascii="Gill Sans Nova" w:hAnsi="Gill Sans Nova"/>
+        </w:rPr>
+        <w:tab/>
+      </w:r>
+      <w:r>
+        <w:rPr>
+          <w:rFonts w:ascii="Gill Sans Nova" w:hAnsi="Gill Sans Nova"/>
+        </w:rPr>
+        <w:tab/>
+      </w:r>
+      <w:r>
+        <w:rPr>
+          <w:rFonts w:ascii="Gill Sans Nova" w:hAnsi="Gill Sans Nova"/>
+        </w:rPr>
+        <w:tab/>
+      </w:r>
+      <w:r>
+        <w:rPr>
+          <w:rFonts w:ascii="Gill Sans Nova" w:hAnsi="Gill Sans Nova"/>
+        </w:rPr>
+        <w:tab/>
+      </w:r>
+      <w:r>
+        <w:rPr>
+          <w:rFonts w:ascii="Gill Sans Nova" w:hAnsi="Gill Sans Nova"/>
+        </w:rPr>
+        <w:tab/>
+      </w:r>
+      <w:r>
+        <w:rPr>
+          <w:rFonts w:ascii="Gill Sans Nova" w:hAnsi="Gill Sans Nova"/>
+        </w:rPr>
+        <w:tab/>
+        <w:t xml:space="preserve">  </w:t>
+      </w:r>
+      <w:r>
+        <w:rPr>
+          <w:rFonts w:ascii="Gill Sans Nova" w:hAnsi="Gill Sans Nova"/>
+          <w:i/>
+        </w:rPr>
+        <w:t>Sep 2017 – Oct 2017</w:t>
+      </w:r>
+      <w:r>
+        <w:rPr>
+          <w:rFonts w:ascii="Gill Sans Nova" w:hAnsi="Gill Sans Nova"/>
+          <w:i/>
+        </w:rPr>
+        <w:br/>
+      </w:r>
+      <w:r>
+        <w:rPr>
+          <w:rFonts w:ascii="Gill Sans Nova" w:hAnsi="Gill Sans Nova"/>
+        </w:rPr>
+        <w:t xml:space="preserve">DELTA – NSF Application Broader Impacts Workshop   </w:t>
+      </w:r>
+      <w:r>
+        <w:rPr>
+          <w:rFonts w:ascii="Gill Sans Nova" w:hAnsi="Gill Sans Nova"/>
+        </w:rPr>
+        <w:tab/>
+      </w:r>
+      <w:r>
+        <w:rPr>
+          <w:rFonts w:ascii="Gill Sans Nova" w:hAnsi="Gill Sans Nova"/>
+        </w:rPr>
+        <w:tab/>
+      </w:r>
+      <w:r>
+        <w:rPr>
+          <w:rFonts w:ascii="Gill Sans Nova" w:hAnsi="Gill Sans Nova"/>
+        </w:rPr>
+        <w:tab/>
+      </w:r>
+      <w:r>
+        <w:rPr>
+          <w:rFonts w:ascii="Gill Sans Nova" w:hAnsi="Gill Sans Nova"/>
+        </w:rPr>
+        <w:t xml:space="preserve">          </w:t>
+      </w:r>
+      <w:r>
+        <w:rPr>
+          <w:rFonts w:ascii="Gill Sans Nova" w:hAnsi="Gill Sans Nova"/>
+        </w:rPr>
+        <w:tab/>
+        <w:t xml:space="preserve">        </w:t>
+      </w:r>
+      <w:r>
+        <w:rPr>
+          <w:rFonts w:ascii="Gill Sans Nova" w:hAnsi="Gill Sans Nova"/>
+        </w:rPr>
+        <w:t xml:space="preserve">      </w:t>
+      </w:r>
+      <w:r>
+        <w:rPr>
+          <w:rFonts w:ascii="Gill Sans Nova" w:hAnsi="Gill Sans Nova"/>
+          <w:i/>
+        </w:rPr>
+        <w:t>Oct 4, 2017</w:t>
+      </w:r>
+      <w:r>
+        <w:rPr>
+          <w:rFonts w:ascii="Gill Sans Nova" w:hAnsi="Gill Sans Nova"/>
+        </w:rPr>
+        <w:br/>
+        <w:t xml:space="preserve">Oral Science Communication Through Improv Workshop   </w:t>
+      </w:r>
+      <w:r>
+        <w:rPr>
+          <w:rFonts w:ascii="Gill Sans Nova" w:hAnsi="Gill Sans Nova"/>
+        </w:rPr>
+        <w:tab/>
+      </w:r>
+      <w:r>
+        <w:rPr>
+          <w:rFonts w:ascii="Gill Sans Nova" w:hAnsi="Gill Sans Nova"/>
+        </w:rPr>
+        <w:tab/>
+      </w:r>
+      <w:r>
+        <w:rPr>
+          <w:rFonts w:ascii="Gill Sans Nova" w:hAnsi="Gill Sans Nova"/>
+        </w:rPr>
+        <w:tab/>
+      </w:r>
+      <w:r>
+        <w:rPr>
+          <w:rFonts w:ascii="Gill Sans Nova" w:hAnsi="Gill Sans Nova"/>
+        </w:rPr>
+        <w:tab/>
+      </w:r>
+      <w:r>
+        <w:rPr>
+          <w:rFonts w:ascii="Gill Sans Nova" w:hAnsi="Gill Sans Nova"/>
+        </w:rPr>
+        <w:t xml:space="preserve">              </w:t>
+      </w:r>
+      <w:r>
+        <w:rPr>
+          <w:rFonts w:ascii="Gill Sans Nova" w:hAnsi="Gill Sans Nova"/>
+          <w:i/>
+        </w:rPr>
+        <w:t>Jun 26, 2017</w:t>
+      </w:r>
+      <w:r>
+        <w:rPr>
+          <w:rFonts w:ascii="Gill Sans Nova" w:hAnsi="Gill Sans Nova"/>
+        </w:rPr>
+        <w:br/>
+        <w:t xml:space="preserve">CIRTL – Developing a CV or Resume   </w:t>
+      </w:r>
+      <w:r>
+        <w:rPr>
+          <w:rFonts w:ascii="Gill Sans Nova" w:hAnsi="Gill Sans Nova"/>
+        </w:rPr>
+        <w:tab/>
+      </w:r>
+      <w:r>
+        <w:rPr>
+          <w:rFonts w:ascii="Gill Sans Nova" w:hAnsi="Gill Sans Nova"/>
+        </w:rPr>
+        <w:tab/>
+      </w:r>
+      <w:r>
+        <w:rPr>
+          <w:rFonts w:ascii="Gill Sans Nova" w:hAnsi="Gill Sans Nova"/>
+        </w:rPr>
+        <w:tab/>
+      </w:r>
+      <w:r>
+        <w:rPr>
+          <w:rFonts w:ascii="Gill Sans Nova" w:hAnsi="Gill Sans Nova"/>
+        </w:rPr>
+        <w:tab/>
+      </w:r>
+      <w:r>
+        <w:rPr>
+          <w:rFonts w:ascii="Gill Sans Nova" w:hAnsi="Gill Sans Nova"/>
+        </w:rPr>
+        <w:tab/>
+      </w:r>
+      <w:r>
+        <w:rPr>
+          <w:rFonts w:ascii="Gill Sans Nova" w:hAnsi="Gill Sans Nova"/>
+        </w:rPr>
+        <w:tab/>
+      </w:r>
+      <w:r>
+        <w:rPr>
+          <w:rFonts w:ascii="Gill Sans Nova" w:hAnsi="Gill Sans Nova"/>
+        </w:rPr>
+        <w:tab/>
+      </w:r>
+      <w:r>
+        <w:rPr>
+          <w:rFonts w:ascii="Gill Sans Nova" w:hAnsi="Gill Sans Nova"/>
+        </w:rPr>
+        <w:tab/>
+        <w:t xml:space="preserve">  </w:t>
+      </w:r>
+      <w:r>
+        <w:rPr>
+          <w:rFonts w:ascii="Gill Sans Nova" w:hAnsi="Gill Sans Nova"/>
+          <w:i/>
+        </w:rPr>
+        <w:t>Jun 22, 2017</w:t>
+      </w:r>
+      <w:r>
+        <w:rPr>
+          <w:rFonts w:ascii="Gill Sans Nova" w:hAnsi="Gill Sans Nova"/>
+        </w:rPr>
+        <w:br/>
+        <w:t xml:space="preserve">What Graduate Students Need to Know about Successful Negotiation </w:t>
+      </w:r>
+      <w:r>
+        <w:rPr>
+          <w:rFonts w:ascii="Gill Sans Nova" w:hAnsi="Gill Sans Nova"/>
+        </w:rPr>
+        <w:tab/>
+      </w:r>
+      <w:r>
+        <w:rPr>
+          <w:rFonts w:ascii="Gill Sans Nova" w:hAnsi="Gill Sans Nova"/>
+        </w:rPr>
+        <w:tab/>
+      </w:r>
+      <w:r>
+        <w:rPr>
+          <w:rFonts w:ascii="Gill Sans Nova" w:hAnsi="Gill Sans Nova"/>
+        </w:rPr>
+        <w:tab/>
+      </w:r>
+      <w:r>
+        <w:rPr>
+          <w:rFonts w:ascii="Gill Sans Nova" w:hAnsi="Gill Sans Nova"/>
+        </w:rPr>
+        <w:tab/>
+        <w:t xml:space="preserve">  </w:t>
+      </w:r>
+      <w:r>
+        <w:rPr>
+          <w:rFonts w:ascii="Gill Sans Nova" w:hAnsi="Gill Sans Nova"/>
+        </w:rPr>
+        <w:t>A</w:t>
+      </w:r>
+      <w:r>
+        <w:rPr>
+          <w:rFonts w:ascii="Gill Sans Nova" w:hAnsi="Gill Sans Nova"/>
+          <w:i/>
+        </w:rPr>
+        <w:t>pr 13, 2017</w:t>
+      </w:r>
+      <w:r>
+        <w:rPr>
+          <w:rFonts w:ascii="Gill Sans Nova" w:hAnsi="Gill Sans Nova"/>
+        </w:rPr>
+        <w:br/>
+        <w:t xml:space="preserve">Science Writing as a Career    </w:t>
+      </w:r>
+      <w:r>
+        <w:rPr>
+          <w:rFonts w:ascii="Gill Sans Nova" w:hAnsi="Gill Sans Nova"/>
+        </w:rPr>
+        <w:tab/>
+      </w:r>
+      <w:r>
+        <w:rPr>
+          <w:rFonts w:ascii="Gill Sans Nova" w:hAnsi="Gill Sans Nova"/>
+        </w:rPr>
+        <w:tab/>
+      </w:r>
+      <w:r>
+        <w:rPr>
+          <w:rFonts w:ascii="Gill Sans Nova" w:hAnsi="Gill Sans Nova"/>
+        </w:rPr>
+        <w:tab/>
+      </w:r>
+      <w:r>
+        <w:rPr>
+          <w:rFonts w:ascii="Gill Sans Nova" w:hAnsi="Gill Sans Nova"/>
+        </w:rPr>
+        <w:tab/>
+      </w:r>
+      <w:r>
+        <w:rPr>
+          <w:rFonts w:ascii="Gill Sans Nova" w:hAnsi="Gill Sans Nova"/>
+        </w:rPr>
+        <w:tab/>
+      </w:r>
+      <w:r>
+        <w:rPr>
+          <w:rFonts w:ascii="Gill Sans Nova" w:hAnsi="Gill Sans Nova"/>
+        </w:rPr>
+        <w:t xml:space="preserve"> </w:t>
+      </w:r>
+      <w:r>
+        <w:rPr>
+          <w:rFonts w:ascii="Gill Sans Nova" w:hAnsi="Gill Sans Nova"/>
+        </w:rPr>
+        <w:tab/>
+      </w:r>
+      <w:r>
+        <w:rPr>
+          <w:rFonts w:ascii="Gill Sans Nova" w:hAnsi="Gill Sans Nova"/>
+        </w:rPr>
+        <w:tab/>
+      </w:r>
+      <w:r>
+        <w:rPr>
+          <w:rFonts w:ascii="Gill Sans Nova" w:hAnsi="Gill Sans Nova"/>
+        </w:rPr>
+        <w:tab/>
+      </w:r>
+      <w:r>
+        <w:rPr>
+          <w:rFonts w:ascii="Gill Sans Nova" w:hAnsi="Gill Sans Nova"/>
+        </w:rPr>
+        <w:tab/>
+        <w:t xml:space="preserve">  </w:t>
+      </w:r>
+      <w:r>
+        <w:rPr>
+          <w:rFonts w:ascii="Gill Sans Nova" w:hAnsi="Gill Sans Nova"/>
+          <w:i/>
+        </w:rPr>
+        <w:t>Apr 06, 2017</w:t>
+      </w:r>
+      <w:r>
+        <w:rPr>
+          <w:rFonts w:ascii="Gill Sans Nova" w:hAnsi="Gill Sans Nova"/>
+        </w:rPr>
+        <w:br/>
+        <w:t xml:space="preserve">Careers in Government Research Labs    </w:t>
+      </w:r>
+      <w:r>
+        <w:rPr>
+          <w:rFonts w:ascii="Gill Sans Nova" w:hAnsi="Gill Sans Nova"/>
+        </w:rPr>
+        <w:tab/>
+      </w:r>
+      <w:r>
+        <w:rPr>
+          <w:rFonts w:ascii="Gill Sans Nova" w:hAnsi="Gill Sans Nova"/>
+        </w:rPr>
+        <w:tab/>
+      </w:r>
+      <w:r>
+        <w:rPr>
+          <w:rFonts w:ascii="Gill Sans Nova" w:hAnsi="Gill Sans Nova"/>
+        </w:rPr>
+        <w:tab/>
+      </w:r>
+      <w:r>
+        <w:rPr>
+          <w:rFonts w:ascii="Gill Sans Nova" w:hAnsi="Gill Sans Nova"/>
+        </w:rPr>
+        <w:tab/>
+      </w:r>
+      <w:r>
+        <w:rPr>
+          <w:rFonts w:ascii="Gill Sans Nova" w:hAnsi="Gill Sans Nova"/>
+        </w:rPr>
+        <w:tab/>
+      </w:r>
+      <w:r>
+        <w:rPr>
+          <w:rFonts w:ascii="Gill Sans Nova" w:hAnsi="Gill Sans Nova"/>
+        </w:rPr>
+        <w:tab/>
+      </w:r>
+      <w:r>
+        <w:rPr>
+          <w:rFonts w:ascii="Gill Sans Nova" w:hAnsi="Gill Sans Nova"/>
+        </w:rPr>
+        <w:t xml:space="preserve">             </w:t>
+      </w:r>
+      <w:r>
+        <w:rPr>
+          <w:rFonts w:ascii="Gill Sans Nova" w:hAnsi="Gill Sans Nova"/>
+          <w:i/>
+        </w:rPr>
+        <w:t>Mar 28, 2017</w:t>
+      </w:r>
+      <w:r>
+        <w:rPr>
+          <w:rFonts w:ascii="Gill Sans Nova" w:hAnsi="Gill Sans Nova"/>
+          <w:i/>
+        </w:rPr>
+        <w:br/>
+      </w:r>
+      <w:r>
+        <w:rPr>
+          <w:rFonts w:ascii="Gill Sans Nova" w:hAnsi="Gill Sans Nova"/>
+        </w:rPr>
+        <w:t>Public Opinion of Life Science Issues (LSC 902</w:t>
+      </w:r>
+      <w:proofErr w:type="gramStart"/>
+      <w:r>
+        <w:rPr>
+          <w:rFonts w:ascii="Gill Sans Nova" w:hAnsi="Gill Sans Nova"/>
+        </w:rPr>
+        <w:t xml:space="preserve">)  </w:t>
+      </w:r>
+      <w:r>
+        <w:rPr>
+          <w:rFonts w:ascii="Gill Sans Nova" w:hAnsi="Gill Sans Nova"/>
+        </w:rPr>
+        <w:tab/>
+      </w:r>
+      <w:proofErr w:type="gramEnd"/>
+      <w:r>
+        <w:rPr>
+          <w:rFonts w:ascii="Gill Sans Nova" w:hAnsi="Gill Sans Nova"/>
+        </w:rPr>
+        <w:tab/>
+      </w:r>
+      <w:r>
+        <w:rPr>
+          <w:rFonts w:ascii="Gill Sans Nova" w:hAnsi="Gill Sans Nova"/>
+        </w:rPr>
+        <w:tab/>
+      </w:r>
+      <w:r>
+        <w:rPr>
+          <w:rFonts w:ascii="Gill Sans Nova" w:hAnsi="Gill Sans Nova"/>
+        </w:rPr>
+        <w:tab/>
+      </w:r>
+      <w:r>
+        <w:rPr>
+          <w:rFonts w:ascii="Gill Sans Nova" w:hAnsi="Gill Sans Nova"/>
+        </w:rPr>
+        <w:tab/>
+      </w:r>
+      <w:r>
+        <w:rPr>
+          <w:rFonts w:ascii="Gill Sans Nova" w:hAnsi="Gill Sans Nova"/>
+        </w:rPr>
+        <w:tab/>
+        <w:t xml:space="preserve">  </w:t>
+      </w:r>
+      <w:r>
+        <w:rPr>
+          <w:rFonts w:ascii="Gill Sans Nova" w:hAnsi="Gill Sans Nova"/>
+          <w:i/>
+        </w:rPr>
+        <w:t>Sep 2016 – Dec 2016</w:t>
+      </w:r>
+      <w:r>
+        <w:rPr>
+          <w:rFonts w:ascii="Gill Sans Nova" w:hAnsi="Gill Sans Nova"/>
+        </w:rPr>
+        <w:br/>
+        <w:t xml:space="preserve">Writing Science as a Story (Comp Bio 675)   </w:t>
+      </w:r>
+      <w:r>
+        <w:rPr>
+          <w:rFonts w:ascii="Gill Sans Nova" w:hAnsi="Gill Sans Nova"/>
+        </w:rPr>
+        <w:tab/>
+      </w:r>
+      <w:r>
+        <w:rPr>
+          <w:rFonts w:ascii="Gill Sans Nova" w:hAnsi="Gill Sans Nova"/>
+        </w:rPr>
+        <w:tab/>
+      </w:r>
+      <w:r>
+        <w:rPr>
+          <w:rFonts w:ascii="Gill Sans Nova" w:hAnsi="Gill Sans Nova"/>
+        </w:rPr>
+        <w:tab/>
+      </w:r>
+      <w:r>
+        <w:rPr>
+          <w:rFonts w:ascii="Gill Sans Nova" w:hAnsi="Gill Sans Nova"/>
+        </w:rPr>
+        <w:tab/>
+      </w:r>
+      <w:r>
+        <w:rPr>
+          <w:rFonts w:ascii="Gill Sans Nova" w:hAnsi="Gill Sans Nova"/>
+        </w:rPr>
+        <w:tab/>
+      </w:r>
+      <w:r>
+        <w:rPr>
+          <w:rFonts w:ascii="Gill Sans Nova" w:hAnsi="Gill Sans Nova"/>
+        </w:rPr>
+        <w:tab/>
+      </w:r>
+      <w:r>
+        <w:rPr>
+          <w:rFonts w:ascii="Gill Sans Nova" w:hAnsi="Gill Sans Nova"/>
+        </w:rPr>
+        <w:tab/>
+        <w:t xml:space="preserve">  </w:t>
+      </w:r>
+      <w:r>
+        <w:rPr>
+          <w:rFonts w:ascii="Gill Sans Nova" w:hAnsi="Gill Sans Nova"/>
+          <w:i/>
+        </w:rPr>
+        <w:t>Nov 2016 – Dec 2016</w:t>
+      </w:r>
     </w:p>
     <w:p>
       <w:pPr>
@@ -5045,15 +6050,7 @@
           <w:b/>
           <w:sz w:val="24"/>
         </w:rPr>
-        <w:t>PROFESSIONAL</w:t>
-      </w:r>
-      <w:r>
-        <w:rPr>
-          <w:rFonts w:ascii="Selawik Semibold" w:hAnsi="Selawik Semibold"/>
-          <w:b/>
-          <w:sz w:val="24"/>
-        </w:rPr>
-        <w:t xml:space="preserve"> DEVELOPMENT</w:t>
+        <w:t>Journal Peer-Review (Co-reviewer)</w:t>
       </w:r>
     </w:p>
     <w:p>
@@ -5067,539 +6064,67 @@
         <w:rPr>
           <w:rFonts w:ascii="Gill Sans Nova" w:hAnsi="Gill Sans Nova"/>
         </w:rPr>
-        <w:t>Getting the message across</w:t>
-      </w:r>
-      <w:r>
-        <w:rPr>
-          <w:rFonts w:ascii="Gill Sans Nova" w:hAnsi="Gill Sans Nova"/>
-        </w:rPr>
-        <w:tab/>
-      </w:r>
-      <w:r>
-        <w:rPr>
-          <w:rFonts w:ascii="Gill Sans Nova" w:hAnsi="Gill Sans Nova"/>
-        </w:rPr>
-        <w:tab/>
-      </w:r>
-      <w:r>
-        <w:rPr>
-          <w:rFonts w:ascii="Gill Sans Nova" w:hAnsi="Gill Sans Nova"/>
-        </w:rPr>
-        <w:tab/>
-      </w:r>
-      <w:r>
-        <w:rPr>
-          <w:rFonts w:ascii="Gill Sans Nova" w:hAnsi="Gill Sans Nova"/>
-        </w:rPr>
-        <w:tab/>
-      </w:r>
-      <w:r>
-        <w:rPr>
-          <w:rFonts w:ascii="Gill Sans Nova" w:hAnsi="Gill Sans Nova"/>
-        </w:rPr>
-        <w:tab/>
-      </w:r>
-      <w:r>
-        <w:rPr>
-          <w:rFonts w:ascii="Gill Sans Nova" w:hAnsi="Gill Sans Nova"/>
-        </w:rPr>
-        <w:tab/>
-      </w:r>
-      <w:r>
-        <w:rPr>
-          <w:rFonts w:ascii="Gill Sans Nova" w:hAnsi="Gill Sans Nova"/>
-        </w:rPr>
-        <w:tab/>
-      </w:r>
-      <w:r>
-        <w:rPr>
-          <w:rFonts w:ascii="Gill Sans Nova" w:hAnsi="Gill Sans Nova"/>
-        </w:rPr>
-        <w:tab/>
-      </w:r>
-      <w:r>
-        <w:rPr>
-          <w:rFonts w:ascii="Gill Sans Nova" w:hAnsi="Gill Sans Nova"/>
-        </w:rPr>
-        <w:tab/>
-        <w:t xml:space="preserve">   </w:t>
-      </w:r>
-      <w:r>
-        <w:rPr>
-          <w:rFonts w:ascii="Gill Sans Nova" w:hAnsi="Gill Sans Nova"/>
-          <w:i/>
-        </w:rPr>
-        <w:t>Oct 12, 2018</w:t>
-      </w:r>
-      <w:r>
-        <w:rPr>
-          <w:rFonts w:ascii="Gill Sans Nova" w:hAnsi="Gill Sans Nova"/>
-        </w:rPr>
-        <w:br/>
-      </w:r>
-      <w:r>
-        <w:rPr>
-          <w:rFonts w:ascii="Gill Sans Nova" w:hAnsi="Gill Sans Nova"/>
-        </w:rPr>
-        <w:t xml:space="preserve">Life as a Scientific Editor: It’s all about Communication </w:t>
-      </w:r>
-      <w:r>
-        <w:rPr>
-          <w:rFonts w:ascii="Gill Sans Nova" w:hAnsi="Gill Sans Nova"/>
-        </w:rPr>
-        <w:tab/>
-      </w:r>
-      <w:r>
-        <w:rPr>
-          <w:rFonts w:ascii="Gill Sans Nova" w:hAnsi="Gill Sans Nova"/>
-        </w:rPr>
-        <w:tab/>
-      </w:r>
-      <w:r>
-        <w:rPr>
-          <w:rFonts w:ascii="Gill Sans Nova" w:hAnsi="Gill Sans Nova"/>
-        </w:rPr>
-        <w:tab/>
-      </w:r>
-      <w:r>
-        <w:rPr>
-          <w:rFonts w:ascii="Gill Sans Nova" w:hAnsi="Gill Sans Nova"/>
-        </w:rPr>
-        <w:tab/>
-      </w:r>
-      <w:r>
-        <w:rPr>
-          <w:rFonts w:ascii="Gill Sans Nova" w:hAnsi="Gill Sans Nova"/>
-        </w:rPr>
-        <w:tab/>
-      </w:r>
-      <w:r>
-        <w:rPr>
-          <w:rFonts w:ascii="Gill Sans Nova" w:hAnsi="Gill Sans Nova"/>
-        </w:rPr>
-        <w:tab/>
-        <w:t xml:space="preserve">   </w:t>
-      </w:r>
-      <w:r>
-        <w:rPr>
-          <w:rFonts w:ascii="Gill Sans Nova" w:hAnsi="Gill Sans Nova"/>
-          <w:i/>
-        </w:rPr>
-        <w:t>Sep 20, 2018</w:t>
-      </w:r>
-      <w:r>
-        <w:rPr>
-          <w:rFonts w:ascii="Gill Sans Nova" w:hAnsi="Gill Sans Nova"/>
-        </w:rPr>
-        <w:br/>
-      </w:r>
-      <w:r>
-        <w:rPr>
-          <w:rFonts w:ascii="Gill Sans Nova" w:hAnsi="Gill Sans Nova"/>
-        </w:rPr>
-        <w:t>Wisconsin Idea STEM Fellows</w:t>
-      </w:r>
-      <w:r>
-        <w:rPr>
-          <w:rFonts w:ascii="Gill Sans Nova" w:hAnsi="Gill Sans Nova"/>
-        </w:rPr>
-        <w:tab/>
-      </w:r>
-      <w:r>
-        <w:rPr>
-          <w:rFonts w:ascii="Gill Sans Nova" w:hAnsi="Gill Sans Nova"/>
-        </w:rPr>
-        <w:tab/>
-      </w:r>
-      <w:r>
-        <w:rPr>
-          <w:rFonts w:ascii="Gill Sans Nova" w:hAnsi="Gill Sans Nova"/>
-        </w:rPr>
-        <w:tab/>
-      </w:r>
-      <w:r>
-        <w:rPr>
-          <w:rFonts w:ascii="Gill Sans Nova" w:hAnsi="Gill Sans Nova"/>
-        </w:rPr>
-        <w:tab/>
-      </w:r>
-      <w:r>
-        <w:rPr>
-          <w:rFonts w:ascii="Gill Sans Nova" w:hAnsi="Gill Sans Nova"/>
-        </w:rPr>
-        <w:tab/>
-      </w:r>
-      <w:r>
-        <w:rPr>
-          <w:rFonts w:ascii="Gill Sans Nova" w:hAnsi="Gill Sans Nova"/>
-        </w:rPr>
-        <w:tab/>
-      </w:r>
-      <w:r>
-        <w:rPr>
-          <w:rFonts w:ascii="Gill Sans Nova" w:hAnsi="Gill Sans Nova"/>
-        </w:rPr>
-        <w:tab/>
-      </w:r>
-      <w:r>
-        <w:rPr>
-          <w:rFonts w:ascii="Gill Sans Nova" w:hAnsi="Gill Sans Nova"/>
-        </w:rPr>
-        <w:tab/>
-        <w:t xml:space="preserve">     </w:t>
-      </w:r>
-      <w:r>
-        <w:rPr>
-          <w:rFonts w:ascii="Gill Sans Nova" w:hAnsi="Gill Sans Nova"/>
-        </w:rPr>
-        <w:tab/>
-        <w:t xml:space="preserve">   </w:t>
-      </w:r>
-      <w:r>
-        <w:rPr>
-          <w:rFonts w:ascii="Gill Sans Nova" w:hAnsi="Gill Sans Nova"/>
-          <w:i/>
-        </w:rPr>
-        <w:t xml:space="preserve">Jun 27, 2017 - </w:t>
-      </w:r>
-      <w:r>
-        <w:rPr>
-          <w:rFonts w:ascii="Gill Sans Nova" w:hAnsi="Gill Sans Nova"/>
-          <w:i/>
-        </w:rPr>
-        <w:t>Presen</w:t>
-      </w:r>
-      <w:r>
-        <w:rPr>
-          <w:rFonts w:ascii="Gill Sans Nova" w:hAnsi="Gill Sans Nova"/>
-          <w:i/>
-        </w:rPr>
-        <w:t>t</w:t>
-      </w:r>
-      <w:r>
-        <w:rPr>
-          <w:rFonts w:ascii="Gill Sans Nova" w:hAnsi="Gill Sans Nova"/>
-        </w:rPr>
-        <w:br/>
-        <w:t xml:space="preserve">Life Sciences Career Day </w:t>
-      </w:r>
-      <w:r>
-        <w:rPr>
-          <w:rFonts w:ascii="Gill Sans Nova" w:hAnsi="Gill Sans Nova"/>
-        </w:rPr>
-        <w:tab/>
-      </w:r>
-      <w:r>
-        <w:rPr>
-          <w:rFonts w:ascii="Gill Sans Nova" w:hAnsi="Gill Sans Nova"/>
-        </w:rPr>
-        <w:tab/>
-      </w:r>
-      <w:r>
-        <w:rPr>
-          <w:rFonts w:ascii="Gill Sans Nova" w:hAnsi="Gill Sans Nova"/>
-        </w:rPr>
-        <w:tab/>
-      </w:r>
-      <w:r>
-        <w:rPr>
-          <w:rFonts w:ascii="Gill Sans Nova" w:hAnsi="Gill Sans Nova"/>
-        </w:rPr>
-        <w:tab/>
-      </w:r>
-      <w:r>
-        <w:rPr>
-          <w:rFonts w:ascii="Gill Sans Nova" w:hAnsi="Gill Sans Nova"/>
-        </w:rPr>
-        <w:tab/>
-      </w:r>
-      <w:r>
-        <w:rPr>
-          <w:rFonts w:ascii="Gill Sans Nova" w:hAnsi="Gill Sans Nova"/>
-        </w:rPr>
-        <w:tab/>
-      </w:r>
-      <w:r>
-        <w:rPr>
-          <w:rFonts w:ascii="Gill Sans Nova" w:hAnsi="Gill Sans Nova"/>
-        </w:rPr>
-        <w:tab/>
-      </w:r>
-      <w:r>
-        <w:rPr>
-          <w:rFonts w:ascii="Gill Sans Nova" w:hAnsi="Gill Sans Nova"/>
-        </w:rPr>
-        <w:tab/>
-      </w:r>
-      <w:r>
-        <w:rPr>
-          <w:rFonts w:ascii="Gill Sans Nova" w:hAnsi="Gill Sans Nova"/>
-        </w:rPr>
-        <w:t xml:space="preserve">              </w:t>
-      </w:r>
-      <w:r>
-        <w:rPr>
-          <w:rFonts w:ascii="Gill Sans Nova" w:hAnsi="Gill Sans Nova"/>
-          <w:i/>
-        </w:rPr>
-        <w:t>Apr 13, 2017</w:t>
-      </w:r>
-      <w:r>
-        <w:rPr>
-          <w:rFonts w:ascii="Gill Sans Nova" w:hAnsi="Gill Sans Nova"/>
-        </w:rPr>
-        <w:br/>
-      </w:r>
-      <w:r>
-        <w:rPr>
-          <w:rFonts w:ascii="Gill Sans Nova" w:hAnsi="Gill Sans Nova"/>
-        </w:rPr>
-        <w:t>Empowering People to Break the Prejudice Habit: Creating Inclu</w:t>
-      </w:r>
-      <w:r>
-        <w:rPr>
-          <w:rFonts w:ascii="Gill Sans Nova" w:hAnsi="Gill Sans Nova"/>
-        </w:rPr>
-        <w:t>sion</w:t>
-      </w:r>
-      <w:r>
-        <w:rPr>
-          <w:rFonts w:ascii="Gill Sans Nova" w:hAnsi="Gill Sans Nova"/>
-        </w:rPr>
-        <w:t xml:space="preserve"> and Overcoming Bias    </w:t>
-      </w:r>
-      <w:r>
-        <w:rPr>
-          <w:rFonts w:ascii="Gill Sans Nova" w:hAnsi="Gill Sans Nova"/>
-        </w:rPr>
-        <w:tab/>
-        <w:t xml:space="preserve">  </w:t>
-      </w:r>
-      <w:r>
-        <w:rPr>
-          <w:rFonts w:ascii="Gill Sans Nova" w:hAnsi="Gill Sans Nova"/>
-          <w:i/>
-        </w:rPr>
-        <w:t>Dec 14, 2017</w:t>
-      </w:r>
-      <w:r>
-        <w:rPr>
-          <w:rFonts w:ascii="Gill Sans Nova" w:hAnsi="Gill Sans Nova"/>
-        </w:rPr>
-        <w:br/>
-        <w:t xml:space="preserve">Building Your Networking Confidence </w:t>
-      </w:r>
-      <w:r>
-        <w:rPr>
-          <w:rFonts w:ascii="Gill Sans Nova" w:hAnsi="Gill Sans Nova"/>
-        </w:rPr>
-        <w:tab/>
-      </w:r>
-      <w:r>
-        <w:rPr>
-          <w:rFonts w:ascii="Gill Sans Nova" w:hAnsi="Gill Sans Nova"/>
-        </w:rPr>
-        <w:tab/>
-      </w:r>
-      <w:r>
-        <w:rPr>
-          <w:rFonts w:ascii="Gill Sans Nova" w:hAnsi="Gill Sans Nova"/>
-        </w:rPr>
-        <w:tab/>
-      </w:r>
-      <w:r>
-        <w:rPr>
-          <w:rFonts w:ascii="Gill Sans Nova" w:hAnsi="Gill Sans Nova"/>
-        </w:rPr>
-        <w:tab/>
-      </w:r>
-      <w:r>
-        <w:rPr>
-          <w:rFonts w:ascii="Gill Sans Nova" w:hAnsi="Gill Sans Nova"/>
-        </w:rPr>
-        <w:tab/>
-      </w:r>
-      <w:r>
-        <w:rPr>
-          <w:rFonts w:ascii="Gill Sans Nova" w:hAnsi="Gill Sans Nova"/>
-        </w:rPr>
-        <w:tab/>
-      </w:r>
-      <w:r>
-        <w:rPr>
-          <w:rFonts w:ascii="Gill Sans Nova" w:hAnsi="Gill Sans Nova"/>
-        </w:rPr>
-        <w:tab/>
-      </w:r>
-      <w:r>
-        <w:rPr>
-          <w:rFonts w:ascii="Gill Sans Nova" w:hAnsi="Gill Sans Nova"/>
-        </w:rPr>
-        <w:tab/>
-        <w:t xml:space="preserve">  </w:t>
-      </w:r>
-      <w:r>
-        <w:rPr>
-          <w:rFonts w:ascii="Gill Sans Nova" w:hAnsi="Gill Sans Nova"/>
-          <w:i/>
-        </w:rPr>
-        <w:t>Nov 30, 2017</w:t>
-      </w:r>
-      <w:r>
-        <w:rPr>
-          <w:rFonts w:ascii="Gill Sans Nova" w:hAnsi="Gill Sans Nova"/>
-        </w:rPr>
-        <w:br/>
-      </w:r>
-      <w:r>
-        <w:rPr>
-          <w:rFonts w:ascii="Gill Sans Nova" w:hAnsi="Gill Sans Nova"/>
-        </w:rPr>
-        <w:t xml:space="preserve">DELTA – Communicating Science with Everyone   </w:t>
-      </w:r>
-      <w:r>
-        <w:rPr>
-          <w:rFonts w:ascii="Gill Sans Nova" w:hAnsi="Gill Sans Nova"/>
-        </w:rPr>
-        <w:tab/>
-      </w:r>
-      <w:r>
-        <w:rPr>
-          <w:rFonts w:ascii="Gill Sans Nova" w:hAnsi="Gill Sans Nova"/>
-        </w:rPr>
-        <w:tab/>
-      </w:r>
-      <w:r>
-        <w:rPr>
-          <w:rFonts w:ascii="Gill Sans Nova" w:hAnsi="Gill Sans Nova"/>
-        </w:rPr>
-        <w:tab/>
-      </w:r>
-      <w:r>
-        <w:rPr>
-          <w:rFonts w:ascii="Gill Sans Nova" w:hAnsi="Gill Sans Nova"/>
-        </w:rPr>
-        <w:tab/>
-      </w:r>
-      <w:r>
-        <w:rPr>
-          <w:rFonts w:ascii="Gill Sans Nova" w:hAnsi="Gill Sans Nova"/>
-        </w:rPr>
-        <w:tab/>
-      </w:r>
-      <w:r>
-        <w:rPr>
-          <w:rFonts w:ascii="Gill Sans Nova" w:hAnsi="Gill Sans Nova"/>
-        </w:rPr>
-        <w:tab/>
-        <w:t xml:space="preserve">  </w:t>
-      </w:r>
-      <w:r>
-        <w:rPr>
-          <w:rFonts w:ascii="Gill Sans Nova" w:hAnsi="Gill Sans Nova"/>
-          <w:i/>
-        </w:rPr>
-        <w:t>Sep 2017 – Dec 2017</w:t>
-      </w:r>
-      <w:r>
-        <w:rPr>
-          <w:rFonts w:ascii="Gill Sans Nova" w:hAnsi="Gill Sans Nova"/>
-        </w:rPr>
-        <w:br/>
-        <w:t xml:space="preserve">Improv for Scientists (Medicine 710) </w:t>
-      </w:r>
-      <w:r>
-        <w:rPr>
-          <w:rFonts w:ascii="Gill Sans Nova" w:hAnsi="Gill Sans Nova"/>
-        </w:rPr>
-        <w:tab/>
-      </w:r>
-      <w:r>
-        <w:rPr>
-          <w:rFonts w:ascii="Gill Sans Nova" w:hAnsi="Gill Sans Nova"/>
-        </w:rPr>
-        <w:tab/>
-      </w:r>
-      <w:r>
-        <w:rPr>
-          <w:rFonts w:ascii="Gill Sans Nova" w:hAnsi="Gill Sans Nova"/>
-        </w:rPr>
-        <w:tab/>
-      </w:r>
-      <w:r>
-        <w:rPr>
-          <w:rFonts w:ascii="Gill Sans Nova" w:hAnsi="Gill Sans Nova"/>
-        </w:rPr>
-        <w:tab/>
-      </w:r>
-      <w:r>
-        <w:rPr>
-          <w:rFonts w:ascii="Gill Sans Nova" w:hAnsi="Gill Sans Nova"/>
-        </w:rPr>
-        <w:tab/>
-      </w:r>
-      <w:r>
-        <w:rPr>
-          <w:rFonts w:ascii="Gill Sans Nova" w:hAnsi="Gill Sans Nova"/>
-        </w:rPr>
-        <w:tab/>
-      </w:r>
-      <w:r>
-        <w:rPr>
-          <w:rFonts w:ascii="Gill Sans Nova" w:hAnsi="Gill Sans Nova"/>
-        </w:rPr>
-        <w:tab/>
-      </w:r>
-      <w:r>
-        <w:rPr>
-          <w:rFonts w:ascii="Gill Sans Nova" w:hAnsi="Gill Sans Nova"/>
-        </w:rPr>
-        <w:tab/>
-        <w:t xml:space="preserve">  </w:t>
-      </w:r>
-      <w:r>
-        <w:rPr>
-          <w:rFonts w:ascii="Gill Sans Nova" w:hAnsi="Gill Sans Nova"/>
-          <w:i/>
-        </w:rPr>
-        <w:t>Sep 2017 – Oct 2017</w:t>
-      </w:r>
-      <w:r>
-        <w:rPr>
-          <w:rFonts w:ascii="Gill Sans Nova" w:hAnsi="Gill Sans Nova"/>
-          <w:i/>
-        </w:rPr>
-        <w:br/>
-      </w:r>
-      <w:r>
-        <w:rPr>
-          <w:rFonts w:ascii="Gill Sans Nova" w:hAnsi="Gill Sans Nova"/>
-        </w:rPr>
-        <w:t xml:space="preserve">DELTA – NSF Application Broader Impacts Workshop   </w:t>
-      </w:r>
-      <w:r>
-        <w:rPr>
-          <w:rFonts w:ascii="Gill Sans Nova" w:hAnsi="Gill Sans Nova"/>
-        </w:rPr>
-        <w:tab/>
-      </w:r>
-      <w:r>
-        <w:rPr>
-          <w:rFonts w:ascii="Gill Sans Nova" w:hAnsi="Gill Sans Nova"/>
-        </w:rPr>
-        <w:tab/>
-      </w:r>
-      <w:r>
-        <w:rPr>
-          <w:rFonts w:ascii="Gill Sans Nova" w:hAnsi="Gill Sans Nova"/>
-        </w:rPr>
-        <w:tab/>
-      </w:r>
-      <w:r>
-        <w:rPr>
-          <w:rFonts w:ascii="Gill Sans Nova" w:hAnsi="Gill Sans Nova"/>
-        </w:rPr>
-        <w:t xml:space="preserve">          </w:t>
+        <w:t xml:space="preserve">Scientific Reports </w:t>
+      </w:r>
+      <w:r>
+        <w:rPr>
+          <w:rFonts w:ascii="Gill Sans Nova" w:hAnsi="Gill Sans Nova"/>
+        </w:rPr>
+        <w:tab/>
+      </w:r>
+      <w:r>
+        <w:rPr>
+          <w:rFonts w:ascii="Gill Sans Nova" w:hAnsi="Gill Sans Nova"/>
+        </w:rPr>
+        <w:tab/>
+      </w:r>
+      <w:r>
+        <w:rPr>
+          <w:rFonts w:ascii="Gill Sans Nova" w:hAnsi="Gill Sans Nova"/>
+        </w:rPr>
+        <w:tab/>
+      </w:r>
+      <w:r>
+        <w:rPr>
+          <w:rFonts w:ascii="Gill Sans Nova" w:hAnsi="Gill Sans Nova"/>
+        </w:rPr>
+        <w:tab/>
+      </w:r>
+      <w:r>
+        <w:rPr>
+          <w:rFonts w:ascii="Gill Sans Nova" w:hAnsi="Gill Sans Nova"/>
+        </w:rPr>
+        <w:tab/>
+      </w:r>
+      <w:r>
+        <w:rPr>
+          <w:rFonts w:ascii="Gill Sans Nova" w:hAnsi="Gill Sans Nova"/>
+        </w:rPr>
+        <w:tab/>
+      </w:r>
+      <w:r>
+        <w:rPr>
+          <w:rFonts w:ascii="Gill Sans Nova" w:hAnsi="Gill Sans Nova"/>
+        </w:rPr>
+        <w:tab/>
+      </w:r>
+      <w:r>
+        <w:rPr>
+          <w:rFonts w:ascii="Gill Sans Nova" w:hAnsi="Gill Sans Nova"/>
+        </w:rPr>
+        <w:tab/>
+      </w:r>
+      <w:r>
+        <w:rPr>
+          <w:rFonts w:ascii="Gill Sans Nova" w:hAnsi="Gill Sans Nova"/>
+        </w:rPr>
+        <w:tab/>
+      </w:r>
+      <w:r>
+        <w:rPr>
+          <w:rFonts w:ascii="Gill Sans Nova" w:hAnsi="Gill Sans Nova"/>
+        </w:rPr>
+        <w:tab/>
       </w:r>
       <w:r>
         <w:rPr>
@@ -5611,429 +6136,102 @@
       <w:r>
         <w:rPr>
           <w:rFonts w:ascii="Gill Sans Nova" w:hAnsi="Gill Sans Nova"/>
-        </w:rPr>
-        <w:t xml:space="preserve">      </w:t>
-      </w:r>
-      <w:r>
-        <w:rPr>
-          <w:rFonts w:ascii="Gill Sans Nova" w:hAnsi="Gill Sans Nova"/>
-          <w:i/>
-        </w:rPr>
-        <w:t>Oct 4, 2017</w:t>
-      </w:r>
-      <w:r>
-        <w:rPr>
-          <w:rFonts w:ascii="Gill Sans Nova" w:hAnsi="Gill Sans Nova"/>
-        </w:rPr>
-        <w:br/>
-        <w:t xml:space="preserve">Oral Science Communication Through Improv Workshop   </w:t>
-      </w:r>
-      <w:r>
-        <w:rPr>
-          <w:rFonts w:ascii="Gill Sans Nova" w:hAnsi="Gill Sans Nova"/>
-        </w:rPr>
-        <w:tab/>
-      </w:r>
-      <w:r>
-        <w:rPr>
-          <w:rFonts w:ascii="Gill Sans Nova" w:hAnsi="Gill Sans Nova"/>
-        </w:rPr>
-        <w:tab/>
-      </w:r>
-      <w:r>
-        <w:rPr>
-          <w:rFonts w:ascii="Gill Sans Nova" w:hAnsi="Gill Sans Nova"/>
-        </w:rPr>
-        <w:tab/>
-      </w:r>
-      <w:r>
-        <w:rPr>
-          <w:rFonts w:ascii="Gill Sans Nova" w:hAnsi="Gill Sans Nova"/>
-        </w:rPr>
-        <w:tab/>
-      </w:r>
-      <w:r>
-        <w:rPr>
-          <w:rFonts w:ascii="Gill Sans Nova" w:hAnsi="Gill Sans Nova"/>
-        </w:rPr>
-        <w:t xml:space="preserve">              </w:t>
-      </w:r>
-      <w:r>
-        <w:rPr>
-          <w:rFonts w:ascii="Gill Sans Nova" w:hAnsi="Gill Sans Nova"/>
-          <w:i/>
-        </w:rPr>
-        <w:t>Jun 26, 2017</w:t>
-      </w:r>
-      <w:r>
-        <w:rPr>
-          <w:rFonts w:ascii="Gill Sans Nova" w:hAnsi="Gill Sans Nova"/>
-        </w:rPr>
-        <w:br/>
-        <w:t xml:space="preserve">CIRTL – Developing a CV or Resume   </w:t>
-      </w:r>
-      <w:r>
-        <w:rPr>
-          <w:rFonts w:ascii="Gill Sans Nova" w:hAnsi="Gill Sans Nova"/>
-        </w:rPr>
-        <w:tab/>
-      </w:r>
-      <w:r>
-        <w:rPr>
-          <w:rFonts w:ascii="Gill Sans Nova" w:hAnsi="Gill Sans Nova"/>
-        </w:rPr>
-        <w:tab/>
-      </w:r>
-      <w:r>
-        <w:rPr>
-          <w:rFonts w:ascii="Gill Sans Nova" w:hAnsi="Gill Sans Nova"/>
-        </w:rPr>
-        <w:tab/>
-      </w:r>
-      <w:r>
-        <w:rPr>
-          <w:rFonts w:ascii="Gill Sans Nova" w:hAnsi="Gill Sans Nova"/>
-        </w:rPr>
-        <w:tab/>
-      </w:r>
-      <w:r>
-        <w:rPr>
-          <w:rFonts w:ascii="Gill Sans Nova" w:hAnsi="Gill Sans Nova"/>
-        </w:rPr>
-        <w:tab/>
-      </w:r>
-      <w:r>
-        <w:rPr>
-          <w:rFonts w:ascii="Gill Sans Nova" w:hAnsi="Gill Sans Nova"/>
-        </w:rPr>
-        <w:tab/>
-      </w:r>
-      <w:r>
-        <w:rPr>
-          <w:rFonts w:ascii="Gill Sans Nova" w:hAnsi="Gill Sans Nova"/>
-        </w:rPr>
-        <w:tab/>
-      </w:r>
-      <w:r>
-        <w:rPr>
-          <w:rFonts w:ascii="Gill Sans Nova" w:hAnsi="Gill Sans Nova"/>
-        </w:rPr>
-        <w:tab/>
-        <w:t xml:space="preserve">  </w:t>
-      </w:r>
-      <w:r>
-        <w:rPr>
-          <w:rFonts w:ascii="Gill Sans Nova" w:hAnsi="Gill Sans Nova"/>
-          <w:i/>
-        </w:rPr>
-        <w:t>Jun 22, 2017</w:t>
-      </w:r>
-      <w:r>
-        <w:rPr>
-          <w:rFonts w:ascii="Gill Sans Nova" w:hAnsi="Gill Sans Nova"/>
-        </w:rPr>
-        <w:br/>
-        <w:t xml:space="preserve">What Graduate Students Need to Know about Successful Negotiation </w:t>
-      </w:r>
-      <w:r>
-        <w:rPr>
-          <w:rFonts w:ascii="Gill Sans Nova" w:hAnsi="Gill Sans Nova"/>
-        </w:rPr>
-        <w:tab/>
-      </w:r>
-      <w:r>
-        <w:rPr>
-          <w:rFonts w:ascii="Gill Sans Nova" w:hAnsi="Gill Sans Nova"/>
-        </w:rPr>
-        <w:tab/>
-      </w:r>
-      <w:r>
-        <w:rPr>
-          <w:rFonts w:ascii="Gill Sans Nova" w:hAnsi="Gill Sans Nova"/>
-        </w:rPr>
-        <w:tab/>
-      </w:r>
-      <w:r>
-        <w:rPr>
-          <w:rFonts w:ascii="Gill Sans Nova" w:hAnsi="Gill Sans Nova"/>
-        </w:rPr>
-        <w:tab/>
-        <w:t xml:space="preserve">  </w:t>
-      </w:r>
-      <w:r>
-        <w:rPr>
-          <w:rFonts w:ascii="Gill Sans Nova" w:hAnsi="Gill Sans Nova"/>
-        </w:rPr>
-        <w:t>A</w:t>
-      </w:r>
-      <w:r>
-        <w:rPr>
-          <w:rFonts w:ascii="Gill Sans Nova" w:hAnsi="Gill Sans Nova"/>
-          <w:i/>
-        </w:rPr>
-        <w:t>pr 13, 2017</w:t>
-      </w:r>
-      <w:r>
-        <w:rPr>
-          <w:rFonts w:ascii="Gill Sans Nova" w:hAnsi="Gill Sans Nova"/>
-        </w:rPr>
-        <w:br/>
-        <w:t xml:space="preserve">Science Writing as a Career    </w:t>
-      </w:r>
-      <w:r>
-        <w:rPr>
-          <w:rFonts w:ascii="Gill Sans Nova" w:hAnsi="Gill Sans Nova"/>
-        </w:rPr>
-        <w:tab/>
-      </w:r>
-      <w:r>
-        <w:rPr>
-          <w:rFonts w:ascii="Gill Sans Nova" w:hAnsi="Gill Sans Nova"/>
-        </w:rPr>
-        <w:tab/>
-      </w:r>
-      <w:r>
-        <w:rPr>
-          <w:rFonts w:ascii="Gill Sans Nova" w:hAnsi="Gill Sans Nova"/>
-        </w:rPr>
-        <w:tab/>
-      </w:r>
-      <w:r>
-        <w:rPr>
-          <w:rFonts w:ascii="Gill Sans Nova" w:hAnsi="Gill Sans Nova"/>
-        </w:rPr>
-        <w:tab/>
-      </w:r>
-      <w:r>
-        <w:rPr>
-          <w:rFonts w:ascii="Gill Sans Nova" w:hAnsi="Gill Sans Nova"/>
-        </w:rPr>
-        <w:tab/>
-      </w:r>
-      <w:r>
-        <w:rPr>
-          <w:rFonts w:ascii="Gill Sans Nova" w:hAnsi="Gill Sans Nova"/>
-        </w:rPr>
-        <w:t xml:space="preserve"> </w:t>
-      </w:r>
-      <w:r>
-        <w:rPr>
-          <w:rFonts w:ascii="Gill Sans Nova" w:hAnsi="Gill Sans Nova"/>
-        </w:rPr>
-        <w:tab/>
-      </w:r>
-      <w:r>
-        <w:rPr>
-          <w:rFonts w:ascii="Gill Sans Nova" w:hAnsi="Gill Sans Nova"/>
-        </w:rPr>
-        <w:tab/>
-      </w:r>
-      <w:r>
-        <w:rPr>
-          <w:rFonts w:ascii="Gill Sans Nova" w:hAnsi="Gill Sans Nova"/>
-        </w:rPr>
-        <w:tab/>
-      </w:r>
-      <w:r>
-        <w:rPr>
-          <w:rFonts w:ascii="Gill Sans Nova" w:hAnsi="Gill Sans Nova"/>
-        </w:rPr>
-        <w:tab/>
-        <w:t xml:space="preserve">  </w:t>
-      </w:r>
-      <w:r>
-        <w:rPr>
-          <w:rFonts w:ascii="Gill Sans Nova" w:hAnsi="Gill Sans Nova"/>
-          <w:i/>
-        </w:rPr>
-        <w:t>Apr 06, 2017</w:t>
-      </w:r>
-      <w:r>
-        <w:rPr>
-          <w:rFonts w:ascii="Gill Sans Nova" w:hAnsi="Gill Sans Nova"/>
-        </w:rPr>
-        <w:br/>
-        <w:t xml:space="preserve">Careers in Government Research Labs    </w:t>
-      </w:r>
-      <w:r>
-        <w:rPr>
-          <w:rFonts w:ascii="Gill Sans Nova" w:hAnsi="Gill Sans Nova"/>
-        </w:rPr>
-        <w:tab/>
-      </w:r>
-      <w:r>
-        <w:rPr>
-          <w:rFonts w:ascii="Gill Sans Nova" w:hAnsi="Gill Sans Nova"/>
-        </w:rPr>
-        <w:tab/>
-      </w:r>
-      <w:r>
-        <w:rPr>
-          <w:rFonts w:ascii="Gill Sans Nova" w:hAnsi="Gill Sans Nova"/>
-        </w:rPr>
-        <w:tab/>
-      </w:r>
-      <w:r>
-        <w:rPr>
-          <w:rFonts w:ascii="Gill Sans Nova" w:hAnsi="Gill Sans Nova"/>
-        </w:rPr>
-        <w:tab/>
-      </w:r>
-      <w:r>
-        <w:rPr>
-          <w:rFonts w:ascii="Gill Sans Nova" w:hAnsi="Gill Sans Nova"/>
-        </w:rPr>
-        <w:tab/>
-      </w:r>
-      <w:r>
-        <w:rPr>
-          <w:rFonts w:ascii="Gill Sans Nova" w:hAnsi="Gill Sans Nova"/>
-        </w:rPr>
-        <w:tab/>
-      </w:r>
-      <w:r>
-        <w:rPr>
-          <w:rFonts w:ascii="Gill Sans Nova" w:hAnsi="Gill Sans Nova"/>
-        </w:rPr>
-        <w:t xml:space="preserve">             </w:t>
-      </w:r>
-      <w:r>
-        <w:rPr>
-          <w:rFonts w:ascii="Gill Sans Nova" w:hAnsi="Gill Sans Nova"/>
-          <w:i/>
-        </w:rPr>
-        <w:t>Mar 28, 2017</w:t>
-      </w:r>
-      <w:r>
-        <w:rPr>
-          <w:rFonts w:ascii="Gill Sans Nova" w:hAnsi="Gill Sans Nova"/>
-          <w:i/>
-        </w:rPr>
-        <w:br/>
-      </w:r>
-      <w:r>
-        <w:rPr>
-          <w:rFonts w:ascii="Gill Sans Nova" w:hAnsi="Gill Sans Nova"/>
-        </w:rPr>
-        <w:t xml:space="preserve">Public Opinion of Life Science Issues (LSC 902)  </w:t>
-      </w:r>
-      <w:r>
-        <w:rPr>
-          <w:rFonts w:ascii="Gill Sans Nova" w:hAnsi="Gill Sans Nova"/>
-        </w:rPr>
-        <w:tab/>
-      </w:r>
-      <w:r>
-        <w:rPr>
-          <w:rFonts w:ascii="Gill Sans Nova" w:hAnsi="Gill Sans Nova"/>
-        </w:rPr>
-        <w:tab/>
-      </w:r>
-      <w:r>
-        <w:rPr>
-          <w:rFonts w:ascii="Gill Sans Nova" w:hAnsi="Gill Sans Nova"/>
-        </w:rPr>
-        <w:tab/>
-      </w:r>
-      <w:r>
-        <w:rPr>
-          <w:rFonts w:ascii="Gill Sans Nova" w:hAnsi="Gill Sans Nova"/>
-        </w:rPr>
-        <w:tab/>
-      </w:r>
-      <w:r>
-        <w:rPr>
-          <w:rFonts w:ascii="Gill Sans Nova" w:hAnsi="Gill Sans Nova"/>
-        </w:rPr>
-        <w:tab/>
-      </w:r>
-      <w:r>
-        <w:rPr>
-          <w:rFonts w:ascii="Gill Sans Nova" w:hAnsi="Gill Sans Nova"/>
-        </w:rPr>
-        <w:tab/>
-        <w:t xml:space="preserve">  </w:t>
-      </w:r>
-      <w:r>
-        <w:rPr>
-          <w:rFonts w:ascii="Gill Sans Nova" w:hAnsi="Gill Sans Nova"/>
-          <w:i/>
-        </w:rPr>
-        <w:t>Sep 2016 – Dec 2016</w:t>
-      </w:r>
-      <w:r>
-        <w:rPr>
-          <w:rFonts w:ascii="Gill Sans Nova" w:hAnsi="Gill Sans Nova"/>
-        </w:rPr>
-        <w:br/>
-        <w:t xml:space="preserve">Writing Science as a Story (Comp Bio 675)   </w:t>
-      </w:r>
-      <w:r>
-        <w:rPr>
-          <w:rFonts w:ascii="Gill Sans Nova" w:hAnsi="Gill Sans Nova"/>
-        </w:rPr>
-        <w:tab/>
-      </w:r>
-      <w:r>
-        <w:rPr>
-          <w:rFonts w:ascii="Gill Sans Nova" w:hAnsi="Gill Sans Nova"/>
-        </w:rPr>
-        <w:tab/>
-      </w:r>
-      <w:r>
-        <w:rPr>
-          <w:rFonts w:ascii="Gill Sans Nova" w:hAnsi="Gill Sans Nova"/>
-        </w:rPr>
-        <w:tab/>
-      </w:r>
-      <w:r>
-        <w:rPr>
-          <w:rFonts w:ascii="Gill Sans Nova" w:hAnsi="Gill Sans Nova"/>
-        </w:rPr>
-        <w:tab/>
-      </w:r>
-      <w:r>
-        <w:rPr>
-          <w:rFonts w:ascii="Gill Sans Nova" w:hAnsi="Gill Sans Nova"/>
-        </w:rPr>
-        <w:tab/>
-      </w:r>
-      <w:r>
-        <w:rPr>
-          <w:rFonts w:ascii="Gill Sans Nova" w:hAnsi="Gill Sans Nova"/>
-        </w:rPr>
-        <w:tab/>
-      </w:r>
-      <w:r>
-        <w:rPr>
-          <w:rFonts w:ascii="Gill Sans Nova" w:hAnsi="Gill Sans Nova"/>
-        </w:rPr>
-        <w:tab/>
-        <w:t xml:space="preserve">  </w:t>
-      </w:r>
-      <w:r>
-        <w:rPr>
-          <w:rFonts w:ascii="Gill Sans Nova" w:hAnsi="Gill Sans Nova"/>
-          <w:i/>
-        </w:rPr>
-        <w:t>Nov 2016 – Dec 2016</w:t>
-      </w:r>
-    </w:p>
-    <w:p>
-      <w:pPr>
-        <w:spacing w:line="360" w:lineRule="auto"/>
-        <w:rPr>
-          <w:rFonts w:ascii="Gill Sans Nova" w:hAnsi="Gill Sans Nova"/>
-        </w:rPr>
-      </w:pPr>
-    </w:p>
-    <w:p>
-      <w:pPr>
-        <w:spacing w:line="360" w:lineRule="auto"/>
-        <w:rPr>
-          <w:rFonts w:ascii="Gill Sans Nova" w:hAnsi="Gill Sans Nova"/>
-        </w:rPr>
-      </w:pPr>
+          <w:i/>
+        </w:rPr>
+        <w:t>Oct, 2018</w:t>
+      </w:r>
+      <w:r>
+        <w:rPr>
+          <w:rFonts w:ascii="Gill Sans Nova" w:hAnsi="Gill Sans Nova"/>
+        </w:rPr>
+        <w:br/>
+        <w:t>Environmental Microbiology</w:t>
+      </w:r>
+      <w:r>
+        <w:rPr>
+          <w:rFonts w:ascii="Gill Sans Nova" w:hAnsi="Gill Sans Nova"/>
+        </w:rPr>
+        <w:tab/>
+      </w:r>
+      <w:r>
+        <w:rPr>
+          <w:rFonts w:ascii="Gill Sans Nova" w:hAnsi="Gill Sans Nova"/>
+        </w:rPr>
+        <w:tab/>
+      </w:r>
+      <w:r>
+        <w:rPr>
+          <w:rFonts w:ascii="Gill Sans Nova" w:hAnsi="Gill Sans Nova"/>
+        </w:rPr>
+        <w:tab/>
+      </w:r>
+      <w:r>
+        <w:rPr>
+          <w:rFonts w:ascii="Gill Sans Nova" w:hAnsi="Gill Sans Nova"/>
+        </w:rPr>
+        <w:tab/>
+      </w:r>
+      <w:r>
+        <w:rPr>
+          <w:rFonts w:ascii="Gill Sans Nova" w:hAnsi="Gill Sans Nova"/>
+        </w:rPr>
+        <w:tab/>
+      </w:r>
+      <w:r>
+        <w:rPr>
+          <w:rFonts w:ascii="Gill Sans Nova" w:hAnsi="Gill Sans Nova"/>
+        </w:rPr>
+        <w:tab/>
+      </w:r>
+      <w:r>
+        <w:rPr>
+          <w:rFonts w:ascii="Gill Sans Nova" w:hAnsi="Gill Sans Nova"/>
+        </w:rPr>
+        <w:tab/>
+      </w:r>
+      <w:r>
+        <w:rPr>
+          <w:rFonts w:ascii="Gill Sans Nova" w:hAnsi="Gill Sans Nova"/>
+        </w:rPr>
+        <w:tab/>
+      </w:r>
+      <w:r>
+        <w:rPr>
+          <w:rFonts w:ascii="Gill Sans Nova" w:hAnsi="Gill Sans Nova"/>
+        </w:rPr>
+        <w:tab/>
+      </w:r>
+      <w:r>
+        <w:rPr>
+          <w:rFonts w:ascii="Gill Sans Nova" w:hAnsi="Gill Sans Nova"/>
+        </w:rPr>
+        <w:tab/>
+      </w:r>
+      <w:r>
+        <w:rPr>
+          <w:rFonts w:ascii="Gill Sans Nova" w:hAnsi="Gill Sans Nova"/>
+          <w:i/>
+        </w:rPr>
+        <w:t xml:space="preserve">        </w:t>
+      </w:r>
+      <w:proofErr w:type="gramStart"/>
+      <w:r>
+        <w:rPr>
+          <w:rFonts w:ascii="Gill Sans Nova" w:hAnsi="Gill Sans Nova"/>
+          <w:i/>
+        </w:rPr>
+        <w:t>Apr,</w:t>
+      </w:r>
+      <w:proofErr w:type="gramEnd"/>
+      <w:r>
+        <w:rPr>
+          <w:rFonts w:ascii="Gill Sans Nova" w:hAnsi="Gill Sans Nova"/>
+          <w:i/>
+        </w:rPr>
+        <w:t xml:space="preserve"> 2018</w:t>
+      </w:r>
+      <w:bookmarkStart w:id="0" w:name="_GoBack"/>
+      <w:bookmarkEnd w:id="0"/>
     </w:p>
     <w:sectPr>
       <w:pgSz w:w="12240" w:h="15840"/>

</xml_diff>

<commit_message>
Fixed header all caps
</commit_message>
<xml_diff>
--- a/CV_Comprehensive.docx
+++ b/CV_Comprehensive.docx
@@ -6128,8 +6128,6 @@
           <w:rFonts w:ascii="Gill Sans Nova" w:hAnsi="Gill Sans Nova"/>
         </w:rPr>
       </w:pPr>
-      <w:bookmarkStart w:id="0" w:name="_GoBack"/>
-      <w:bookmarkEnd w:id="0"/>
     </w:p>
     <w:p>
       <w:pPr>
@@ -7280,7 +7278,7 @@
           <w:b/>
           <w:sz w:val="24"/>
         </w:rPr>
-        <w:t>Journal Peer-Review</w:t>
+        <w:t>PEER-REVIEW</w:t>
       </w:r>
     </w:p>
     <w:p>
@@ -7658,8 +7656,10 @@
           <w:b/>
           <w:sz w:val="24"/>
         </w:rPr>
-        <w:t>Mentees</w:t>
-      </w:r>
+        <w:t>MENTEES</w:t>
+      </w:r>
+      <w:bookmarkStart w:id="0" w:name="_GoBack"/>
+      <w:bookmarkEnd w:id="0"/>
     </w:p>
     <w:p>
       <w:pPr>

</xml_diff>

<commit_message>
Updated comprehensive CV, and resume for sci comm and bioinf
</commit_message>
<xml_diff>
--- a/CV_Comprehensive.docx
+++ b/CV_Comprehensive.docx
@@ -223,6 +223,25 @@
         <w:rPr>
           <w:rFonts w:ascii="Gill Sans Nova" w:hAnsi="Gill Sans Nova"/>
         </w:rPr>
+        <w:t>4</w:t>
+      </w:r>
+      <w:r>
+        <w:rPr>
+          <w:rFonts w:ascii="Gill Sans Nova" w:hAnsi="Gill Sans Nova"/>
+          <w:vertAlign w:val="superscript"/>
+        </w:rPr>
+        <w:t>th</w:t>
+      </w:r>
+      <w:r>
+        <w:rPr>
+          <w:rFonts w:ascii="Gill Sans Nova" w:hAnsi="Gill Sans Nova"/>
+        </w:rPr>
+        <w:t xml:space="preserve"> year </w:t>
+      </w:r>
+      <w:r>
+        <w:rPr>
+          <w:rFonts w:ascii="Gill Sans Nova" w:hAnsi="Gill Sans Nova"/>
+        </w:rPr>
         <w:t xml:space="preserve">Microbiology </w:t>
       </w:r>
       <w:r>
@@ -241,25 +260,43 @@
         <w:rPr>
           <w:rFonts w:ascii="Gill Sans Nova" w:hAnsi="Gill Sans Nova"/>
         </w:rPr>
-        <w:t xml:space="preserve">, </w:t>
-      </w:r>
-      <w:r>
-        <w:rPr>
-          <w:rFonts w:ascii="Gill Sans Nova" w:hAnsi="Gill Sans Nova"/>
-        </w:rPr>
-        <w:t>Life Sciences Communication and Biotechnology Minor</w:t>
-      </w:r>
-      <w:r>
-        <w:rPr>
-          <w:rFonts w:ascii="Gill Sans Nova" w:hAnsi="Gill Sans Nova"/>
-        </w:rPr>
-        <w:t>s</w:t>
-      </w:r>
-      <w:r>
-        <w:rPr>
-          <w:rFonts w:ascii="Gill Sans Nova" w:hAnsi="Gill Sans Nova"/>
-        </w:rPr>
-        <w:t xml:space="preserve"> </w:t>
+        <w:t xml:space="preserve"> </w:t>
+      </w:r>
+      <w:r>
+        <w:rPr>
+          <w:rFonts w:ascii="Gill Sans Nova" w:hAnsi="Gill Sans Nova"/>
+        </w:rPr>
+        <w:tab/>
+      </w:r>
+      <w:r>
+        <w:rPr>
+          <w:rFonts w:ascii="Gill Sans Nova" w:hAnsi="Gill Sans Nova"/>
+        </w:rPr>
+        <w:tab/>
+      </w:r>
+      <w:r>
+        <w:rPr>
+          <w:rFonts w:ascii="Gill Sans Nova" w:hAnsi="Gill Sans Nova"/>
+        </w:rPr>
+        <w:tab/>
+      </w:r>
+      <w:r>
+        <w:rPr>
+          <w:rFonts w:ascii="Gill Sans Nova" w:hAnsi="Gill Sans Nova"/>
+        </w:rPr>
+        <w:tab/>
+      </w:r>
+      <w:r>
+        <w:rPr>
+          <w:rFonts w:ascii="Gill Sans Nova" w:hAnsi="Gill Sans Nova"/>
+        </w:rPr>
+        <w:tab/>
+      </w:r>
+      <w:r>
+        <w:rPr>
+          <w:rFonts w:ascii="Gill Sans Nova" w:hAnsi="Gill Sans Nova"/>
+        </w:rPr>
+        <w:tab/>
       </w:r>
       <w:r>
         <w:rPr>
@@ -280,6 +317,33 @@
           <w:rFonts w:ascii="Gill Sans Nova" w:hAnsi="Gill Sans Nova"/>
         </w:rPr>
         <w:br/>
+        <w:t xml:space="preserve"> </w:t>
+      </w:r>
+      <w:r>
+        <w:rPr>
+          <w:rFonts w:ascii="Gill Sans Nova" w:hAnsi="Gill Sans Nova"/>
+        </w:rPr>
+        <w:tab/>
+        <w:t xml:space="preserve">- PhD Minors: </w:t>
+      </w:r>
+      <w:r>
+        <w:rPr>
+          <w:rFonts w:ascii="Gill Sans Nova" w:hAnsi="Gill Sans Nova"/>
+        </w:rPr>
+        <w:t xml:space="preserve">Life Sciences Communication and Biotechnology </w:t>
+      </w:r>
+      <w:r>
+        <w:rPr>
+          <w:rFonts w:ascii="Gill Sans Nova" w:hAnsi="Gill Sans Nova"/>
+        </w:rPr>
+        <w:tab/>
+        <w:t xml:space="preserve">        </w:t>
+      </w:r>
+      <w:r>
+        <w:rPr>
+          <w:rFonts w:ascii="Gill Sans Nova" w:hAnsi="Gill Sans Nova"/>
+        </w:rPr>
+        <w:br/>
       </w:r>
       <w:r>
         <w:rPr>
@@ -481,18 +545,19 @@
           <w:rFonts w:ascii="Gill Sans Nova" w:hAnsi="Gill Sans Nova"/>
         </w:rPr>
         <w:tab/>
-      </w:r>
-      <w:r>
-        <w:rPr>
-          <w:rFonts w:ascii="Gill Sans Nova" w:hAnsi="Gill Sans Nova"/>
-        </w:rPr>
-        <w:tab/>
-      </w:r>
-      <w:r>
-        <w:rPr>
-          <w:rFonts w:ascii="Gill Sans Nova" w:hAnsi="Gill Sans Nova"/>
-        </w:rPr>
-        <w:t xml:space="preserve">- Microbiology (High Honors) and Spanish   </w:t>
+        <w:t xml:space="preserve">- </w:t>
+      </w:r>
+      <w:r>
+        <w:rPr>
+          <w:rFonts w:ascii="Gill Sans Nova" w:hAnsi="Gill Sans Nova"/>
+        </w:rPr>
+        <w:t xml:space="preserve">Majors: </w:t>
+      </w:r>
+      <w:r>
+        <w:rPr>
+          <w:rFonts w:ascii="Gill Sans Nova" w:hAnsi="Gill Sans Nova"/>
+        </w:rPr>
+        <w:t xml:space="preserve">Microbiology (High Honors) and Spanish   </w:t>
       </w:r>
       <w:r>
         <w:rPr>
@@ -585,7 +650,170 @@
           <w:rFonts w:ascii="Gill Sans Nova" w:eastAsia="Times New Roman" w:hAnsi="Gill Sans Nova" w:cs="Times New Roman"/>
           <w:shd w:val="clear" w:color="auto" w:fill="FFFFFF"/>
         </w:rPr>
-        <w:t xml:space="preserve">Regan MD, </w:t>
+        <w:t xml:space="preserve">Becker S*, </w:t>
+      </w:r>
+      <w:r>
+        <w:rPr>
+          <w:rFonts w:ascii="Selawik Semibold" w:eastAsia="Times New Roman" w:hAnsi="Selawik Semibold" w:cs="Times New Roman"/>
+          <w:shd w:val="clear" w:color="auto" w:fill="FFFFFF"/>
+        </w:rPr>
+        <w:t>Chiang E</w:t>
+      </w:r>
+      <w:r>
+        <w:rPr>
+          <w:rFonts w:ascii="Selawik Semibold" w:eastAsia="Times New Roman" w:hAnsi="Selawik Semibold" w:cs="Times New Roman"/>
+          <w:shd w:val="clear" w:color="auto" w:fill="FFFFFF"/>
+        </w:rPr>
+        <w:t>*</w:t>
+      </w:r>
+      <w:r>
+        <w:rPr>
+          <w:rFonts w:ascii="Gill Sans Nova" w:eastAsia="Times New Roman" w:hAnsi="Gill Sans Nova" w:cs="Times New Roman"/>
+          <w:shd w:val="clear" w:color="auto" w:fill="FFFFFF"/>
+        </w:rPr>
+        <w:t xml:space="preserve">, </w:t>
+      </w:r>
+      <w:proofErr w:type="spellStart"/>
+      <w:r>
+        <w:rPr>
+          <w:rFonts w:ascii="Gill Sans Nova" w:eastAsia="Times New Roman" w:hAnsi="Gill Sans Nova" w:cs="Times New Roman"/>
+          <w:shd w:val="clear" w:color="auto" w:fill="FFFFFF"/>
+        </w:rPr>
+        <w:t>Platinga</w:t>
+      </w:r>
+      <w:proofErr w:type="spellEnd"/>
+      <w:r>
+        <w:rPr>
+          <w:rFonts w:ascii="Gill Sans Nova" w:eastAsia="Times New Roman" w:hAnsi="Gill Sans Nova" w:cs="Times New Roman"/>
+          <w:shd w:val="clear" w:color="auto" w:fill="FFFFFF"/>
+        </w:rPr>
+        <w:t xml:space="preserve"> A, Carey H, Suen G, </w:t>
+      </w:r>
+      <w:proofErr w:type="spellStart"/>
+      <w:r>
+        <w:rPr>
+          <w:rFonts w:ascii="Gill Sans Nova" w:eastAsia="Times New Roman" w:hAnsi="Gill Sans Nova" w:cs="Times New Roman"/>
+          <w:shd w:val="clear" w:color="auto" w:fill="FFFFFF"/>
+        </w:rPr>
+        <w:t>Swoap</w:t>
+      </w:r>
+      <w:proofErr w:type="spellEnd"/>
+      <w:r>
+        <w:rPr>
+          <w:rFonts w:ascii="Gill Sans Nova" w:eastAsia="Times New Roman" w:hAnsi="Gill Sans Nova" w:cs="Times New Roman"/>
+          <w:shd w:val="clear" w:color="auto" w:fill="FFFFFF"/>
+        </w:rPr>
+        <w:t xml:space="preserve"> S. (</w:t>
+      </w:r>
+      <w:r>
+        <w:rPr>
+          <w:rFonts w:ascii="Gill Sans Nova" w:eastAsia="Times New Roman" w:hAnsi="Gill Sans Nova" w:cs="Times New Roman"/>
+          <w:i/>
+          <w:iCs/>
+          <w:shd w:val="clear" w:color="auto" w:fill="FFFFFF"/>
+        </w:rPr>
+        <w:t>In Review</w:t>
+      </w:r>
+      <w:r>
+        <w:rPr>
+          <w:rFonts w:ascii="Gill Sans Nova" w:eastAsia="Times New Roman" w:hAnsi="Gill Sans Nova" w:cs="Times New Roman"/>
+          <w:shd w:val="clear" w:color="auto" w:fill="FFFFFF"/>
+        </w:rPr>
+        <w:t>) Stevia supplementation does not rescue high</w:t>
+      </w:r>
+      <w:r>
+        <w:rPr>
+          <w:rFonts w:ascii="Gill Sans Nova" w:eastAsia="Times New Roman" w:hAnsi="Gill Sans Nova" w:cs="Times New Roman"/>
+          <w:shd w:val="clear" w:color="auto" w:fill="FFFFFF"/>
+        </w:rPr>
+        <w:br/>
+        <w:t xml:space="preserve"> </w:t>
+      </w:r>
+      <w:r>
+        <w:rPr>
+          <w:rFonts w:ascii="Gill Sans Nova" w:eastAsia="Times New Roman" w:hAnsi="Gill Sans Nova" w:cs="Times New Roman"/>
+          <w:shd w:val="clear" w:color="auto" w:fill="FFFFFF"/>
+        </w:rPr>
+        <w:tab/>
+        <w:t xml:space="preserve">fat diet-induced obesity, glucose </w:t>
+      </w:r>
+      <w:proofErr w:type="spellStart"/>
+      <w:r>
+        <w:rPr>
+          <w:rFonts w:ascii="Gill Sans Nova" w:eastAsia="Times New Roman" w:hAnsi="Gill Sans Nova" w:cs="Times New Roman"/>
+          <w:shd w:val="clear" w:color="auto" w:fill="FFFFFF"/>
+        </w:rPr>
+        <w:t>interolerance</w:t>
+      </w:r>
+      <w:proofErr w:type="spellEnd"/>
+      <w:r>
+        <w:rPr>
+          <w:rFonts w:ascii="Gill Sans Nova" w:eastAsia="Times New Roman" w:hAnsi="Gill Sans Nova" w:cs="Times New Roman"/>
+          <w:shd w:val="clear" w:color="auto" w:fill="FFFFFF"/>
+        </w:rPr>
+        <w:t xml:space="preserve">, or microbiota changes. </w:t>
+      </w:r>
+      <w:r>
+        <w:rPr>
+          <w:rFonts w:ascii="Gill Sans Nova" w:eastAsia="Times New Roman" w:hAnsi="Gill Sans Nova" w:cs="Times New Roman"/>
+          <w:i/>
+          <w:iCs/>
+          <w:shd w:val="clear" w:color="auto" w:fill="FFFFFF"/>
+        </w:rPr>
+        <w:t xml:space="preserve">FEMS Microbiol. Ecol.  </w:t>
+      </w:r>
+      <w:r>
+        <w:rPr>
+          <w:rFonts w:ascii="Gill Sans Nova" w:eastAsia="Times New Roman" w:hAnsi="Gill Sans Nova" w:cs="Times New Roman"/>
+          <w:shd w:val="clear" w:color="auto" w:fill="FFFFFF"/>
+        </w:rPr>
+        <w:t>* co-first author</w:t>
+      </w:r>
+      <w:r>
+        <w:rPr>
+          <w:rFonts w:ascii="Gill Sans Nova" w:eastAsia="Times New Roman" w:hAnsi="Gill Sans Nova" w:cs="Times New Roman"/>
+          <w:shd w:val="clear" w:color="auto" w:fill="FFFFFF"/>
+        </w:rPr>
+        <w:br/>
+      </w:r>
+      <w:r>
+        <w:rPr>
+          <w:rFonts w:ascii="Gill Sans Nova" w:eastAsia="Times New Roman" w:hAnsi="Gill Sans Nova" w:cs="Times New Roman"/>
+          <w:shd w:val="clear" w:color="auto" w:fill="FFFFFF"/>
+        </w:rPr>
+        <w:t xml:space="preserve">Schmidt ML, </w:t>
+      </w:r>
+      <w:proofErr w:type="spellStart"/>
+      <w:r>
+        <w:rPr>
+          <w:rFonts w:ascii="Gill Sans Nova" w:eastAsia="Times New Roman" w:hAnsi="Gill Sans Nova" w:cs="Times New Roman"/>
+          <w:shd w:val="clear" w:color="auto" w:fill="FFFFFF"/>
+        </w:rPr>
+        <w:t>Biddanda</w:t>
+      </w:r>
+      <w:proofErr w:type="spellEnd"/>
+      <w:r>
+        <w:rPr>
+          <w:rFonts w:ascii="Gill Sans Nova" w:eastAsia="Times New Roman" w:hAnsi="Gill Sans Nova" w:cs="Times New Roman"/>
+          <w:shd w:val="clear" w:color="auto" w:fill="FFFFFF"/>
+        </w:rPr>
+        <w:t xml:space="preserve">, BA, </w:t>
+      </w:r>
+      <w:proofErr w:type="spellStart"/>
+      <w:r>
+        <w:rPr>
+          <w:rFonts w:ascii="Gill Sans Nova" w:eastAsia="Times New Roman" w:hAnsi="Gill Sans Nova" w:cs="Times New Roman"/>
+          <w:shd w:val="clear" w:color="auto" w:fill="FFFFFF"/>
+        </w:rPr>
+        <w:t>Weinke</w:t>
+      </w:r>
+      <w:proofErr w:type="spellEnd"/>
+      <w:r>
+        <w:rPr>
+          <w:rFonts w:ascii="Gill Sans Nova" w:eastAsia="Times New Roman" w:hAnsi="Gill Sans Nova" w:cs="Times New Roman"/>
+          <w:shd w:val="clear" w:color="auto" w:fill="FFFFFF"/>
+        </w:rPr>
+        <w:t xml:space="preserve"> AD, </w:t>
       </w:r>
       <w:r>
         <w:rPr>
@@ -600,6 +828,108 @@
           <w:rFonts w:ascii="Gill Sans Nova" w:eastAsia="Times New Roman" w:hAnsi="Gill Sans Nova" w:cs="Times New Roman"/>
           <w:shd w:val="clear" w:color="auto" w:fill="FFFFFF"/>
         </w:rPr>
+        <w:t xml:space="preserve">, </w:t>
+      </w:r>
+      <w:proofErr w:type="spellStart"/>
+      <w:r>
+        <w:rPr>
+          <w:rFonts w:ascii="Gill Sans Nova" w:eastAsia="Times New Roman" w:hAnsi="Gill Sans Nova" w:cs="Times New Roman"/>
+          <w:shd w:val="clear" w:color="auto" w:fill="FFFFFF"/>
+        </w:rPr>
+        <w:t>Januska</w:t>
+      </w:r>
+      <w:proofErr w:type="spellEnd"/>
+      <w:r>
+        <w:rPr>
+          <w:rFonts w:ascii="Gill Sans Nova" w:eastAsia="Times New Roman" w:hAnsi="Gill Sans Nova" w:cs="Times New Roman"/>
+          <w:shd w:val="clear" w:color="auto" w:fill="FFFFFF"/>
+        </w:rPr>
+        <w:t xml:space="preserve"> F, Props R, </w:t>
+      </w:r>
+      <w:proofErr w:type="spellStart"/>
+      <w:r>
+        <w:rPr>
+          <w:rFonts w:ascii="Gill Sans Nova" w:eastAsia="Times New Roman" w:hAnsi="Gill Sans Nova" w:cs="Times New Roman"/>
+          <w:shd w:val="clear" w:color="auto" w:fill="FFFFFF"/>
+        </w:rPr>
+        <w:t>Denef</w:t>
+      </w:r>
+      <w:proofErr w:type="spellEnd"/>
+      <w:r>
+        <w:rPr>
+          <w:rFonts w:ascii="Gill Sans Nova" w:eastAsia="Times New Roman" w:hAnsi="Gill Sans Nova" w:cs="Times New Roman"/>
+          <w:shd w:val="clear" w:color="auto" w:fill="FFFFFF"/>
+        </w:rPr>
+        <w:t xml:space="preserve"> VJ (</w:t>
+      </w:r>
+      <w:r>
+        <w:rPr>
+          <w:rFonts w:ascii="Gill Sans Nova" w:eastAsia="Times New Roman" w:hAnsi="Gill Sans Nova" w:cs="Times New Roman"/>
+          <w:i/>
+          <w:iCs/>
+          <w:shd w:val="clear" w:color="auto" w:fill="FFFFFF"/>
+        </w:rPr>
+        <w:t>In Review</w:t>
+      </w:r>
+      <w:r>
+        <w:rPr>
+          <w:rFonts w:ascii="Gill Sans Nova" w:eastAsia="Times New Roman" w:hAnsi="Gill Sans Nova" w:cs="Times New Roman"/>
+          <w:shd w:val="clear" w:color="auto" w:fill="FFFFFF"/>
+        </w:rPr>
+        <w:t>) Microhabitats shape</w:t>
+      </w:r>
+      <w:r>
+        <w:rPr>
+          <w:rFonts w:ascii="Gill Sans Nova" w:eastAsia="Times New Roman" w:hAnsi="Gill Sans Nova" w:cs="Times New Roman"/>
+          <w:shd w:val="clear" w:color="auto" w:fill="FFFFFF"/>
+        </w:rPr>
+        <w:br/>
+        <w:t xml:space="preserve"> </w:t>
+      </w:r>
+      <w:r>
+        <w:rPr>
+          <w:rFonts w:ascii="Gill Sans Nova" w:eastAsia="Times New Roman" w:hAnsi="Gill Sans Nova" w:cs="Times New Roman"/>
+          <w:shd w:val="clear" w:color="auto" w:fill="FFFFFF"/>
+        </w:rPr>
+        <w:tab/>
+        <w:t xml:space="preserve">diversity-productivity relationships in freshwater bacterial communities. </w:t>
+      </w:r>
+      <w:r>
+        <w:rPr>
+          <w:rFonts w:ascii="Gill Sans Nova" w:eastAsia="Times New Roman" w:hAnsi="Gill Sans Nova" w:cs="Times New Roman"/>
+          <w:i/>
+          <w:iCs/>
+          <w:shd w:val="clear" w:color="auto" w:fill="FFFFFF"/>
+        </w:rPr>
+        <w:t>FEMS Microbiol. Ecol.</w:t>
+      </w:r>
+      <w:r>
+        <w:rPr>
+          <w:rFonts w:ascii="Gill Sans Nova" w:eastAsia="Times New Roman" w:hAnsi="Gill Sans Nova" w:cs="Times New Roman"/>
+          <w:shd w:val="clear" w:color="auto" w:fill="FFFFFF"/>
+        </w:rPr>
+        <w:br/>
+      </w:r>
+      <w:r>
+        <w:rPr>
+          <w:rFonts w:ascii="Gill Sans Nova" w:eastAsia="Times New Roman" w:hAnsi="Gill Sans Nova" w:cs="Times New Roman"/>
+          <w:shd w:val="clear" w:color="auto" w:fill="FFFFFF"/>
+        </w:rPr>
+        <w:t xml:space="preserve">Regan MD, </w:t>
+      </w:r>
+      <w:r>
+        <w:rPr>
+          <w:rFonts w:ascii="Selawik Semibold" w:eastAsia="Times New Roman" w:hAnsi="Selawik Semibold" w:cs="Times New Roman"/>
+          <w:b/>
+          <w:shd w:val="clear" w:color="auto" w:fill="FFFFFF"/>
+        </w:rPr>
+        <w:t>Chiang E</w:t>
+      </w:r>
+      <w:r>
+        <w:rPr>
+          <w:rFonts w:ascii="Gill Sans Nova" w:eastAsia="Times New Roman" w:hAnsi="Gill Sans Nova" w:cs="Times New Roman"/>
+          <w:shd w:val="clear" w:color="auto" w:fill="FFFFFF"/>
+        </w:rPr>
         <w:t>, Martin S</w:t>
       </w:r>
       <w:r>
@@ -875,32 +1205,72 @@
           <w:rFonts w:ascii="Gill Sans Nova" w:eastAsia="Times New Roman" w:hAnsi="Gill Sans Nova" w:cs="Times New Roman"/>
           <w:shd w:val="clear" w:color="auto" w:fill="FFFFFF"/>
         </w:rPr>
-        <w:br/>
-        <w:t xml:space="preserve"> </w:t>
-      </w:r>
-      <w:r>
-        <w:rPr>
-          <w:rFonts w:ascii="Gill Sans Nova" w:eastAsia="Times New Roman" w:hAnsi="Gill Sans Nova" w:cs="Times New Roman"/>
-          <w:shd w:val="clear" w:color="auto" w:fill="FFFFFF"/>
-        </w:rPr>
-        <w:tab/>
-        <w:t>(2018) Verrucomicrobia are prevalent in north-temperate freshwater lakes and display class-level</w:t>
-      </w:r>
-      <w:r>
-        <w:rPr>
-          <w:rFonts w:ascii="Gill Sans Nova" w:eastAsia="Times New Roman" w:hAnsi="Gill Sans Nova" w:cs="Times New Roman"/>
-          <w:shd w:val="clear" w:color="auto" w:fill="FFFFFF"/>
-        </w:rPr>
-        <w:br/>
-        <w:t xml:space="preserve"> </w:t>
-      </w:r>
-      <w:r>
-        <w:rPr>
-          <w:rFonts w:ascii="Gill Sans Nova" w:eastAsia="Times New Roman" w:hAnsi="Gill Sans Nova" w:cs="Times New Roman"/>
-          <w:shd w:val="clear" w:color="auto" w:fill="FFFFFF"/>
-        </w:rPr>
-        <w:tab/>
-        <w:t xml:space="preserve">preferences between lake habitats. </w:t>
+        <w:t xml:space="preserve"> </w:t>
+      </w:r>
+      <w:r>
+        <w:rPr>
+          <w:rFonts w:ascii="Gill Sans Nova" w:eastAsia="Times New Roman" w:hAnsi="Gill Sans Nova" w:cs="Times New Roman"/>
+          <w:shd w:val="clear" w:color="auto" w:fill="FFFFFF"/>
+        </w:rPr>
+        <w:t>(2018)</w:t>
+      </w:r>
+      <w:r>
+        <w:rPr>
+          <w:rFonts w:ascii="Gill Sans Nova" w:eastAsia="Times New Roman" w:hAnsi="Gill Sans Nova" w:cs="Times New Roman"/>
+          <w:shd w:val="clear" w:color="auto" w:fill="FFFFFF"/>
+        </w:rPr>
+        <w:br/>
+        <w:t xml:space="preserve"> </w:t>
+      </w:r>
+      <w:r>
+        <w:rPr>
+          <w:rFonts w:ascii="Gill Sans Nova" w:eastAsia="Times New Roman" w:hAnsi="Gill Sans Nova" w:cs="Times New Roman"/>
+          <w:shd w:val="clear" w:color="auto" w:fill="FFFFFF"/>
+        </w:rPr>
+        <w:tab/>
+      </w:r>
+      <w:r>
+        <w:rPr>
+          <w:rFonts w:ascii="Gill Sans Nova" w:eastAsia="Times New Roman" w:hAnsi="Gill Sans Nova" w:cs="Times New Roman"/>
+          <w:shd w:val="clear" w:color="auto" w:fill="FFFFFF"/>
+        </w:rPr>
+        <w:t>Verrucomicrobia are prevalent in north-temperate freshwater lakes and display class-level</w:t>
+      </w:r>
+      <w:r>
+        <w:rPr>
+          <w:rFonts w:ascii="Gill Sans Nova" w:eastAsia="Times New Roman" w:hAnsi="Gill Sans Nova" w:cs="Times New Roman"/>
+          <w:shd w:val="clear" w:color="auto" w:fill="FFFFFF"/>
+        </w:rPr>
+        <w:t xml:space="preserve"> </w:t>
+      </w:r>
+      <w:r>
+        <w:rPr>
+          <w:rFonts w:ascii="Gill Sans Nova" w:eastAsia="Times New Roman" w:hAnsi="Gill Sans Nova" w:cs="Times New Roman"/>
+          <w:shd w:val="clear" w:color="auto" w:fill="FFFFFF"/>
+        </w:rPr>
+        <w:t>preferences between</w:t>
+      </w:r>
+      <w:r>
+        <w:rPr>
+          <w:rFonts w:ascii="Gill Sans Nova" w:eastAsia="Times New Roman" w:hAnsi="Gill Sans Nova" w:cs="Times New Roman"/>
+          <w:shd w:val="clear" w:color="auto" w:fill="FFFFFF"/>
+        </w:rPr>
+        <w:br/>
+        <w:t xml:space="preserve"> </w:t>
+      </w:r>
+      <w:r>
+        <w:rPr>
+          <w:rFonts w:ascii="Gill Sans Nova" w:eastAsia="Times New Roman" w:hAnsi="Gill Sans Nova" w:cs="Times New Roman"/>
+          <w:shd w:val="clear" w:color="auto" w:fill="FFFFFF"/>
+        </w:rPr>
+        <w:tab/>
+      </w:r>
+      <w:r>
+        <w:rPr>
+          <w:rFonts w:ascii="Gill Sans Nova" w:eastAsia="Times New Roman" w:hAnsi="Gill Sans Nova" w:cs="Times New Roman"/>
+          <w:shd w:val="clear" w:color="auto" w:fill="FFFFFF"/>
+        </w:rPr>
+        <w:t xml:space="preserve">lake habitats. </w:t>
       </w:r>
       <w:proofErr w:type="spellStart"/>
       <w:r>
@@ -964,21 +1334,14 @@
           <w:rFonts w:ascii="Gill Sans Nova" w:eastAsia="Times New Roman" w:hAnsi="Gill Sans Nova" w:cs="Times New Roman"/>
           <w:shd w:val="clear" w:color="auto" w:fill="FFFFFF"/>
         </w:rPr>
-        <w:tab/>
-      </w:r>
-      <w:r>
-        <w:rPr>
-          <w:rFonts w:ascii="Gill Sans Nova" w:eastAsia="Times New Roman" w:hAnsi="Gill Sans Nova" w:cs="Times New Roman"/>
-          <w:shd w:val="clear" w:color="auto" w:fill="FFFFFF"/>
-        </w:rPr>
-        <w:br/>
-      </w:r>
-      <w:r>
-        <w:rPr>
-          <w:rFonts w:ascii="Gill Sans Nova" w:eastAsia="Times New Roman" w:hAnsi="Gill Sans Nova" w:cs="Times New Roman"/>
-          <w:shd w:val="clear" w:color="auto" w:fill="FFFFFF"/>
-        </w:rPr>
-        <w:t xml:space="preserve">Schmidt ML, </w:t>
+        <w:t>.</w:t>
+      </w:r>
+      <w:r>
+        <w:rPr>
+          <w:rFonts w:ascii="Gill Sans Nova" w:eastAsia="Times New Roman" w:hAnsi="Gill Sans Nova" w:cs="Times New Roman"/>
+          <w:shd w:val="clear" w:color="auto" w:fill="FFFFFF"/>
+        </w:rPr>
+        <w:br/>
       </w:r>
       <w:proofErr w:type="spellStart"/>
       <w:r>
@@ -986,7 +1349,7 @@
           <w:rFonts w:ascii="Gill Sans Nova" w:eastAsia="Times New Roman" w:hAnsi="Gill Sans Nova" w:cs="Times New Roman"/>
           <w:shd w:val="clear" w:color="auto" w:fill="FFFFFF"/>
         </w:rPr>
-        <w:t>Biddanda</w:t>
+        <w:t>Denef</w:t>
       </w:r>
       <w:proofErr w:type="spellEnd"/>
       <w:r>
@@ -994,7 +1357,7 @@
           <w:rFonts w:ascii="Gill Sans Nova" w:eastAsia="Times New Roman" w:hAnsi="Gill Sans Nova" w:cs="Times New Roman"/>
           <w:shd w:val="clear" w:color="auto" w:fill="FFFFFF"/>
         </w:rPr>
-        <w:t xml:space="preserve">, BA, </w:t>
+        <w:t xml:space="preserve"> VJ, Carrick HJ, </w:t>
       </w:r>
       <w:proofErr w:type="spellStart"/>
       <w:r>
@@ -1002,7 +1365,7 @@
           <w:rFonts w:ascii="Gill Sans Nova" w:eastAsia="Times New Roman" w:hAnsi="Gill Sans Nova" w:cs="Times New Roman"/>
           <w:shd w:val="clear" w:color="auto" w:fill="FFFFFF"/>
         </w:rPr>
-        <w:t>Weinke</w:t>
+        <w:t>Cavaletto</w:t>
       </w:r>
       <w:proofErr w:type="spellEnd"/>
       <w:r>
@@ -1010,7 +1373,7 @@
           <w:rFonts w:ascii="Gill Sans Nova" w:eastAsia="Times New Roman" w:hAnsi="Gill Sans Nova" w:cs="Times New Roman"/>
           <w:shd w:val="clear" w:color="auto" w:fill="FFFFFF"/>
         </w:rPr>
-        <w:t xml:space="preserve"> AD, </w:t>
+        <w:t xml:space="preserve"> J, </w:t>
       </w:r>
       <w:r>
         <w:rPr>
@@ -1033,7 +1396,7 @@
           <w:rFonts w:ascii="Gill Sans Nova" w:eastAsia="Times New Roman" w:hAnsi="Gill Sans Nova" w:cs="Times New Roman"/>
           <w:shd w:val="clear" w:color="auto" w:fill="FFFFFF"/>
         </w:rPr>
-        <w:t>Januska</w:t>
+        <w:t>Johengen</w:t>
       </w:r>
       <w:proofErr w:type="spellEnd"/>
       <w:r>
@@ -1041,7 +1404,7 @@
           <w:rFonts w:ascii="Gill Sans Nova" w:eastAsia="Times New Roman" w:hAnsi="Gill Sans Nova" w:cs="Times New Roman"/>
           <w:shd w:val="clear" w:color="auto" w:fill="FFFFFF"/>
         </w:rPr>
-        <w:t xml:space="preserve"> F, Props R, </w:t>
+        <w:t xml:space="preserve"> TH, Palladino D, </w:t>
       </w:r>
       <w:proofErr w:type="spellStart"/>
       <w:r>
@@ -1049,6 +1412,170 @@
           <w:rFonts w:ascii="Gill Sans Nova" w:eastAsia="Times New Roman" w:hAnsi="Gill Sans Nova" w:cs="Times New Roman"/>
           <w:shd w:val="clear" w:color="auto" w:fill="FFFFFF"/>
         </w:rPr>
+        <w:t>Vanderploeg</w:t>
+      </w:r>
+      <w:proofErr w:type="spellEnd"/>
+      <w:r>
+        <w:rPr>
+          <w:rFonts w:ascii="Gill Sans Nova" w:eastAsia="Times New Roman" w:hAnsi="Gill Sans Nova" w:cs="Times New Roman"/>
+          <w:shd w:val="clear" w:color="auto" w:fill="FFFFFF"/>
+        </w:rPr>
+        <w:t xml:space="preserve"> HA (2017) </w:t>
+      </w:r>
+      <w:r>
+        <w:rPr>
+          <w:rFonts w:ascii="Gill Sans Nova" w:eastAsia="Times New Roman" w:hAnsi="Gill Sans Nova" w:cs="Times New Roman"/>
+          <w:bCs/>
+          <w:color w:val="222222"/>
+          <w:shd w:val="clear" w:color="auto" w:fill="FFFFFF"/>
+        </w:rPr>
+        <w:t>Lake</w:t>
+      </w:r>
+      <w:r>
+        <w:rPr>
+          <w:rFonts w:ascii="Gill Sans Nova" w:eastAsia="Times New Roman" w:hAnsi="Gill Sans Nova" w:cs="Times New Roman"/>
+          <w:bCs/>
+          <w:color w:val="222222"/>
+          <w:shd w:val="clear" w:color="auto" w:fill="FFFFFF"/>
+        </w:rPr>
+        <w:t xml:space="preserve"> </w:t>
+      </w:r>
+      <w:r>
+        <w:rPr>
+          <w:rFonts w:ascii="Gill Sans Nova" w:eastAsia="Times New Roman" w:hAnsi="Gill Sans Nova" w:cs="Times New Roman"/>
+          <w:bCs/>
+          <w:color w:val="222222"/>
+          <w:shd w:val="clear" w:color="auto" w:fill="FFFFFF"/>
+        </w:rPr>
+        <w:t>bacterial</w:t>
+      </w:r>
+      <w:r>
+        <w:rPr>
+          <w:rFonts w:ascii="Gill Sans Nova" w:eastAsia="Times New Roman" w:hAnsi="Gill Sans Nova" w:cs="Times New Roman"/>
+          <w:bCs/>
+          <w:color w:val="222222"/>
+          <w:shd w:val="clear" w:color="auto" w:fill="FFFFFF"/>
+        </w:rPr>
+        <w:br/>
+        <w:t xml:space="preserve"> </w:t>
+      </w:r>
+      <w:r>
+        <w:rPr>
+          <w:rFonts w:ascii="Gill Sans Nova" w:eastAsia="Times New Roman" w:hAnsi="Gill Sans Nova" w:cs="Times New Roman"/>
+          <w:bCs/>
+          <w:color w:val="222222"/>
+          <w:shd w:val="clear" w:color="auto" w:fill="FFFFFF"/>
+        </w:rPr>
+        <w:tab/>
+      </w:r>
+      <w:r>
+        <w:rPr>
+          <w:rFonts w:ascii="Gill Sans Nova" w:eastAsia="Times New Roman" w:hAnsi="Gill Sans Nova" w:cs="Times New Roman"/>
+          <w:bCs/>
+          <w:color w:val="222222"/>
+          <w:shd w:val="clear" w:color="auto" w:fill="FFFFFF"/>
+        </w:rPr>
+        <w:t>assemblage composition is sensitive to biological disturbance caused by an invasive filter</w:t>
+      </w:r>
+      <w:r>
+        <w:rPr>
+          <w:rFonts w:ascii="Gill Sans Nova" w:eastAsia="Times New Roman" w:hAnsi="Gill Sans Nova" w:cs="Times New Roman"/>
+          <w:bCs/>
+          <w:color w:val="222222"/>
+          <w:shd w:val="clear" w:color="auto" w:fill="FFFFFF"/>
+        </w:rPr>
+        <w:t xml:space="preserve"> </w:t>
+      </w:r>
+      <w:r>
+        <w:rPr>
+          <w:rFonts w:ascii="Gill Sans Nova" w:eastAsia="Times New Roman" w:hAnsi="Gill Sans Nova" w:cs="Times New Roman"/>
+          <w:bCs/>
+          <w:color w:val="222222"/>
+          <w:shd w:val="clear" w:color="auto" w:fill="FFFFFF"/>
+        </w:rPr>
+        <w:t xml:space="preserve">feeder. </w:t>
+      </w:r>
+      <w:proofErr w:type="spellStart"/>
+      <w:r>
+        <w:rPr>
+          <w:rFonts w:ascii="Gill Sans Nova" w:eastAsia="Times New Roman" w:hAnsi="Gill Sans Nova" w:cs="Arial"/>
+          <w:i/>
+          <w:color w:val="000000"/>
+          <w:shd w:val="clear" w:color="auto" w:fill="FFFFFF"/>
+        </w:rPr>
+        <w:t>mSphere</w:t>
+      </w:r>
+      <w:proofErr w:type="spellEnd"/>
+      <w:r>
+        <w:rPr>
+          <w:rFonts w:ascii="Gill Sans Nova" w:eastAsia="Times New Roman" w:hAnsi="Gill Sans Nova" w:cs="Arial"/>
+          <w:color w:val="000000"/>
+          <w:shd w:val="clear" w:color="auto" w:fill="FFFFFF"/>
+        </w:rPr>
+        <w:br/>
+        <w:t xml:space="preserve"> </w:t>
+      </w:r>
+      <w:r>
+        <w:rPr>
+          <w:rFonts w:ascii="Gill Sans Nova" w:eastAsia="Times New Roman" w:hAnsi="Gill Sans Nova" w:cs="Arial"/>
+          <w:color w:val="000000"/>
+          <w:shd w:val="clear" w:color="auto" w:fill="FFFFFF"/>
+        </w:rPr>
+        <w:tab/>
+      </w:r>
+      <w:proofErr w:type="gramStart"/>
+      <w:r>
+        <w:rPr>
+          <w:rFonts w:ascii="Gill Sans Nova" w:eastAsia="Times New Roman" w:hAnsi="Gill Sans Nova" w:cs="Arial"/>
+          <w:color w:val="000000"/>
+          <w:shd w:val="clear" w:color="auto" w:fill="FFFFFF"/>
+        </w:rPr>
+        <w:t>2:e</w:t>
+      </w:r>
+      <w:proofErr w:type="gramEnd"/>
+      <w:r>
+        <w:rPr>
+          <w:rFonts w:ascii="Gill Sans Nova" w:eastAsia="Times New Roman" w:hAnsi="Gill Sans Nova" w:cs="Arial"/>
+          <w:color w:val="000000"/>
+          <w:shd w:val="clear" w:color="auto" w:fill="FFFFFF"/>
+        </w:rPr>
+        <w:t>00189-17.</w:t>
+      </w:r>
+      <w:r>
+        <w:rPr>
+          <w:rFonts w:ascii="Gill Sans Nova" w:eastAsia="Times New Roman" w:hAnsi="Gill Sans Nova" w:cs="Times New Roman"/>
+        </w:rPr>
+        <w:t xml:space="preserve"> doi:</w:t>
+      </w:r>
+      <w:r>
+        <w:rPr>
+          <w:rFonts w:ascii="Gill Sans Nova" w:eastAsia="Times New Roman" w:hAnsi="Gill Sans Nova" w:cs="Arial"/>
+          <w:color w:val="000000"/>
+          <w:shd w:val="clear" w:color="auto" w:fill="FFFFFF"/>
+        </w:rPr>
+        <w:t>10.1128/mSphere.00189-17</w:t>
+      </w:r>
+      <w:r>
+        <w:rPr>
+          <w:rFonts w:ascii="Gill Sans Nova" w:eastAsia="Times New Roman" w:hAnsi="Gill Sans Nova" w:cs="Arial"/>
+          <w:color w:val="000000"/>
+          <w:shd w:val="clear" w:color="auto" w:fill="FFFFFF"/>
+        </w:rPr>
+        <w:t>.</w:t>
+      </w:r>
+      <w:r>
+        <w:rPr>
+          <w:rFonts w:ascii="Gill Sans Nova" w:eastAsia="Times New Roman" w:hAnsi="Gill Sans Nova" w:cs="Times New Roman"/>
+          <w:shd w:val="clear" w:color="auto" w:fill="FFFFFF"/>
+        </w:rPr>
+        <w:br/>
+      </w:r>
+      <w:proofErr w:type="spellStart"/>
+      <w:r>
+        <w:rPr>
+          <w:rFonts w:ascii="Gill Sans Nova" w:eastAsia="Times New Roman" w:hAnsi="Gill Sans Nova" w:cs="Times New Roman"/>
+          <w:shd w:val="clear" w:color="auto" w:fill="FFFFFF"/>
+        </w:rPr>
         <w:t>Denef</w:t>
       </w:r>
       <w:proofErr w:type="spellEnd"/>
@@ -1057,93 +1584,7 @@
           <w:rFonts w:ascii="Gill Sans Nova" w:eastAsia="Times New Roman" w:hAnsi="Gill Sans Nova" w:cs="Times New Roman"/>
           <w:shd w:val="clear" w:color="auto" w:fill="FFFFFF"/>
         </w:rPr>
-        <w:t xml:space="preserve"> VJ (2017) Microhabitats shape</w:t>
-      </w:r>
-      <w:r>
-        <w:rPr>
-          <w:rFonts w:ascii="Gill Sans Nova" w:eastAsia="Times New Roman" w:hAnsi="Gill Sans Nova" w:cs="Times New Roman"/>
-          <w:shd w:val="clear" w:color="auto" w:fill="FFFFFF"/>
-        </w:rPr>
-        <w:br/>
-        <w:t xml:space="preserve"> </w:t>
-      </w:r>
-      <w:r>
-        <w:rPr>
-          <w:rFonts w:ascii="Gill Sans Nova" w:eastAsia="Times New Roman" w:hAnsi="Gill Sans Nova" w:cs="Times New Roman"/>
-          <w:shd w:val="clear" w:color="auto" w:fill="FFFFFF"/>
-        </w:rPr>
-        <w:tab/>
-        <w:t xml:space="preserve">diversity-productivity relationships in freshwater bacterial communities. </w:t>
-      </w:r>
-      <w:proofErr w:type="spellStart"/>
-      <w:r>
-        <w:rPr>
-          <w:rFonts w:ascii="Gill Sans Nova" w:eastAsia="Times New Roman" w:hAnsi="Gill Sans Nova" w:cs="Times New Roman"/>
-          <w:i/>
-          <w:shd w:val="clear" w:color="auto" w:fill="FFFFFF"/>
-        </w:rPr>
-        <w:t>bioRxiv</w:t>
-      </w:r>
-      <w:proofErr w:type="spellEnd"/>
-      <w:r>
-        <w:rPr>
-          <w:rFonts w:ascii="Gill Sans Nova" w:eastAsia="Times New Roman" w:hAnsi="Gill Sans Nova" w:cs="Times New Roman"/>
-          <w:shd w:val="clear" w:color="auto" w:fill="FFFFFF"/>
-        </w:rPr>
-        <w:t>.</w:t>
-      </w:r>
-      <w:r>
-        <w:rPr>
-          <w:rFonts w:ascii="Gill Sans Nova" w:eastAsia="Times New Roman" w:hAnsi="Gill Sans Nova" w:cs="Times New Roman"/>
-          <w:shd w:val="clear" w:color="auto" w:fill="FFFFFF"/>
-        </w:rPr>
-        <w:t xml:space="preserve">                    </w:t>
-      </w:r>
-      <w:r>
-        <w:rPr>
-          <w:rFonts w:ascii="Gill Sans Nova" w:eastAsia="Times New Roman" w:hAnsi="Gill Sans Nova" w:cs="Times New Roman"/>
-          <w:shd w:val="clear" w:color="auto" w:fill="FFFFFF"/>
-        </w:rPr>
-        <w:t xml:space="preserve">                 </w:t>
-      </w:r>
-      <w:r>
-        <w:rPr>
-          <w:rFonts w:ascii="Gill Sans Nova" w:eastAsia="Times New Roman" w:hAnsi="Gill Sans Nova" w:cs="Times New Roman"/>
-          <w:shd w:val="clear" w:color="auto" w:fill="FFFFFF"/>
-        </w:rPr>
-        <w:br/>
-      </w:r>
-      <w:proofErr w:type="spellStart"/>
-      <w:r>
-        <w:rPr>
-          <w:rFonts w:ascii="Gill Sans Nova" w:eastAsia="Times New Roman" w:hAnsi="Gill Sans Nova" w:cs="Times New Roman"/>
-          <w:shd w:val="clear" w:color="auto" w:fill="FFFFFF"/>
-        </w:rPr>
-        <w:t>Denef</w:t>
-      </w:r>
-      <w:proofErr w:type="spellEnd"/>
-      <w:r>
-        <w:rPr>
-          <w:rFonts w:ascii="Gill Sans Nova" w:eastAsia="Times New Roman" w:hAnsi="Gill Sans Nova" w:cs="Times New Roman"/>
-          <w:shd w:val="clear" w:color="auto" w:fill="FFFFFF"/>
-        </w:rPr>
-        <w:t xml:space="preserve"> VJ, Carrick HJ, </w:t>
-      </w:r>
-      <w:proofErr w:type="spellStart"/>
-      <w:r>
-        <w:rPr>
-          <w:rFonts w:ascii="Gill Sans Nova" w:eastAsia="Times New Roman" w:hAnsi="Gill Sans Nova" w:cs="Times New Roman"/>
-          <w:shd w:val="clear" w:color="auto" w:fill="FFFFFF"/>
-        </w:rPr>
-        <w:t>Cavaletto</w:t>
-      </w:r>
-      <w:proofErr w:type="spellEnd"/>
-      <w:r>
-        <w:rPr>
-          <w:rFonts w:ascii="Gill Sans Nova" w:eastAsia="Times New Roman" w:hAnsi="Gill Sans Nova" w:cs="Times New Roman"/>
-          <w:shd w:val="clear" w:color="auto" w:fill="FFFFFF"/>
-        </w:rPr>
-        <w:t xml:space="preserve"> J, </w:t>
+        <w:t xml:space="preserve"> VJ, Mueller RS, </w:t>
       </w:r>
       <w:r>
         <w:rPr>
@@ -1158,7 +1599,7 @@
           <w:rFonts w:ascii="Gill Sans Nova" w:eastAsia="Times New Roman" w:hAnsi="Gill Sans Nova" w:cs="Times New Roman"/>
           <w:shd w:val="clear" w:color="auto" w:fill="FFFFFF"/>
         </w:rPr>
-        <w:t xml:space="preserve">, </w:t>
+        <w:t xml:space="preserve">, Liebig JR, </w:t>
       </w:r>
       <w:proofErr w:type="spellStart"/>
       <w:r>
@@ -1166,7 +1607,7 @@
           <w:rFonts w:ascii="Gill Sans Nova" w:eastAsia="Times New Roman" w:hAnsi="Gill Sans Nova" w:cs="Times New Roman"/>
           <w:shd w:val="clear" w:color="auto" w:fill="FFFFFF"/>
         </w:rPr>
-        <w:t>Johengen</w:t>
+        <w:t>Vanderploeg</w:t>
       </w:r>
       <w:proofErr w:type="spellEnd"/>
       <w:r>
@@ -1174,7 +1615,7 @@
           <w:rFonts w:ascii="Gill Sans Nova" w:eastAsia="Times New Roman" w:hAnsi="Gill Sans Nova" w:cs="Times New Roman"/>
           <w:shd w:val="clear" w:color="auto" w:fill="FFFFFF"/>
         </w:rPr>
-        <w:t xml:space="preserve"> TH, Palladino D, </w:t>
+        <w:t xml:space="preserve"> HA (2016) </w:t>
       </w:r>
       <w:proofErr w:type="spellStart"/>
       <w:r>
@@ -1182,7 +1623,7 @@
           <w:rFonts w:ascii="Gill Sans Nova" w:eastAsia="Times New Roman" w:hAnsi="Gill Sans Nova" w:cs="Times New Roman"/>
           <w:shd w:val="clear" w:color="auto" w:fill="FFFFFF"/>
         </w:rPr>
-        <w:t>Vanderploeg</w:t>
+        <w:t>Chloroflexi</w:t>
       </w:r>
       <w:proofErr w:type="spellEnd"/>
       <w:r>
@@ -1190,176 +1631,6 @@
           <w:rFonts w:ascii="Gill Sans Nova" w:eastAsia="Times New Roman" w:hAnsi="Gill Sans Nova" w:cs="Times New Roman"/>
           <w:shd w:val="clear" w:color="auto" w:fill="FFFFFF"/>
         </w:rPr>
-        <w:t xml:space="preserve"> HA (2017) </w:t>
-      </w:r>
-      <w:r>
-        <w:rPr>
-          <w:rFonts w:ascii="Gill Sans Nova" w:eastAsia="Times New Roman" w:hAnsi="Gill Sans Nova" w:cs="Times New Roman"/>
-          <w:bCs/>
-          <w:color w:val="222222"/>
-          <w:shd w:val="clear" w:color="auto" w:fill="FFFFFF"/>
-        </w:rPr>
-        <w:t>Lake</w:t>
-      </w:r>
-      <w:r>
-        <w:rPr>
-          <w:rFonts w:ascii="Gill Sans Nova" w:eastAsia="Times New Roman" w:hAnsi="Gill Sans Nova" w:cs="Times New Roman"/>
-          <w:bCs/>
-          <w:color w:val="222222"/>
-          <w:shd w:val="clear" w:color="auto" w:fill="FFFFFF"/>
-        </w:rPr>
-        <w:br/>
-        <w:t xml:space="preserve"> </w:t>
-      </w:r>
-      <w:r>
-        <w:rPr>
-          <w:rFonts w:ascii="Gill Sans Nova" w:eastAsia="Times New Roman" w:hAnsi="Gill Sans Nova" w:cs="Times New Roman"/>
-          <w:bCs/>
-          <w:color w:val="222222"/>
-          <w:shd w:val="clear" w:color="auto" w:fill="FFFFFF"/>
-        </w:rPr>
-        <w:tab/>
-        <w:t>bacterial assemblage composition is sensitive to biological disturbance caused by an invasive filter</w:t>
-      </w:r>
-      <w:r>
-        <w:rPr>
-          <w:rFonts w:ascii="Gill Sans Nova" w:eastAsia="Times New Roman" w:hAnsi="Gill Sans Nova" w:cs="Times New Roman"/>
-          <w:bCs/>
-          <w:color w:val="222222"/>
-          <w:shd w:val="clear" w:color="auto" w:fill="FFFFFF"/>
-        </w:rPr>
-        <w:br/>
-        <w:t xml:space="preserve"> </w:t>
-      </w:r>
-      <w:r>
-        <w:rPr>
-          <w:rFonts w:ascii="Gill Sans Nova" w:eastAsia="Times New Roman" w:hAnsi="Gill Sans Nova" w:cs="Times New Roman"/>
-          <w:bCs/>
-          <w:color w:val="222222"/>
-          <w:shd w:val="clear" w:color="auto" w:fill="FFFFFF"/>
-        </w:rPr>
-        <w:tab/>
-        <w:t xml:space="preserve">feeder. </w:t>
-      </w:r>
-      <w:proofErr w:type="spellStart"/>
-      <w:r>
-        <w:rPr>
-          <w:rFonts w:ascii="Gill Sans Nova" w:eastAsia="Times New Roman" w:hAnsi="Gill Sans Nova" w:cs="Arial"/>
-          <w:i/>
-          <w:color w:val="000000"/>
-          <w:shd w:val="clear" w:color="auto" w:fill="FFFFFF"/>
-        </w:rPr>
-        <w:t>mSphere</w:t>
-      </w:r>
-      <w:proofErr w:type="spellEnd"/>
-      <w:r>
-        <w:rPr>
-          <w:rFonts w:ascii="Gill Sans Nova" w:eastAsia="Times New Roman" w:hAnsi="Gill Sans Nova" w:cs="Arial"/>
-          <w:color w:val="000000"/>
-          <w:shd w:val="clear" w:color="auto" w:fill="FFFFFF"/>
-        </w:rPr>
-        <w:t xml:space="preserve"> </w:t>
-      </w:r>
-      <w:proofErr w:type="gramStart"/>
-      <w:r>
-        <w:rPr>
-          <w:rFonts w:ascii="Gill Sans Nova" w:eastAsia="Times New Roman" w:hAnsi="Gill Sans Nova" w:cs="Arial"/>
-          <w:color w:val="000000"/>
-          <w:shd w:val="clear" w:color="auto" w:fill="FFFFFF"/>
-        </w:rPr>
-        <w:t>2:e</w:t>
-      </w:r>
-      <w:proofErr w:type="gramEnd"/>
-      <w:r>
-        <w:rPr>
-          <w:rFonts w:ascii="Gill Sans Nova" w:eastAsia="Times New Roman" w:hAnsi="Gill Sans Nova" w:cs="Arial"/>
-          <w:color w:val="000000"/>
-          <w:shd w:val="clear" w:color="auto" w:fill="FFFFFF"/>
-        </w:rPr>
-        <w:t>00189-17.</w:t>
-      </w:r>
-      <w:r>
-        <w:rPr>
-          <w:rFonts w:ascii="Gill Sans Nova" w:eastAsia="Times New Roman" w:hAnsi="Gill Sans Nova" w:cs="Times New Roman"/>
-        </w:rPr>
-        <w:t xml:space="preserve"> doi:</w:t>
-      </w:r>
-      <w:r>
-        <w:rPr>
-          <w:rFonts w:ascii="Gill Sans Nova" w:eastAsia="Times New Roman" w:hAnsi="Gill Sans Nova" w:cs="Arial"/>
-          <w:color w:val="000000"/>
-          <w:shd w:val="clear" w:color="auto" w:fill="FFFFFF"/>
-        </w:rPr>
-        <w:t>10.1128/mSphere.00189-17</w:t>
-      </w:r>
-      <w:r>
-        <w:rPr>
-          <w:rFonts w:ascii="Gill Sans Nova" w:eastAsia="Times New Roman" w:hAnsi="Gill Sans Nova" w:cs="Times New Roman"/>
-          <w:shd w:val="clear" w:color="auto" w:fill="FFFFFF"/>
-        </w:rPr>
-        <w:br/>
-      </w:r>
-      <w:proofErr w:type="spellStart"/>
-      <w:r>
-        <w:rPr>
-          <w:rFonts w:ascii="Gill Sans Nova" w:eastAsia="Times New Roman" w:hAnsi="Gill Sans Nova" w:cs="Times New Roman"/>
-          <w:shd w:val="clear" w:color="auto" w:fill="FFFFFF"/>
-        </w:rPr>
-        <w:t>Denef</w:t>
-      </w:r>
-      <w:proofErr w:type="spellEnd"/>
-      <w:r>
-        <w:rPr>
-          <w:rFonts w:ascii="Gill Sans Nova" w:eastAsia="Times New Roman" w:hAnsi="Gill Sans Nova" w:cs="Times New Roman"/>
-          <w:shd w:val="clear" w:color="auto" w:fill="FFFFFF"/>
-        </w:rPr>
-        <w:t xml:space="preserve"> VJ, Mueller RS, </w:t>
-      </w:r>
-      <w:r>
-        <w:rPr>
-          <w:rFonts w:ascii="Selawik Semibold" w:eastAsia="Times New Roman" w:hAnsi="Selawik Semibold" w:cs="Times New Roman"/>
-          <w:b/>
-          <w:shd w:val="clear" w:color="auto" w:fill="FFFFFF"/>
-        </w:rPr>
-        <w:t>Chiang E</w:t>
-      </w:r>
-      <w:r>
-        <w:rPr>
-          <w:rFonts w:ascii="Gill Sans Nova" w:eastAsia="Times New Roman" w:hAnsi="Gill Sans Nova" w:cs="Times New Roman"/>
-          <w:shd w:val="clear" w:color="auto" w:fill="FFFFFF"/>
-        </w:rPr>
-        <w:t xml:space="preserve">, Liebig JR, </w:t>
-      </w:r>
-      <w:proofErr w:type="spellStart"/>
-      <w:r>
-        <w:rPr>
-          <w:rFonts w:ascii="Gill Sans Nova" w:eastAsia="Times New Roman" w:hAnsi="Gill Sans Nova" w:cs="Times New Roman"/>
-          <w:shd w:val="clear" w:color="auto" w:fill="FFFFFF"/>
-        </w:rPr>
-        <w:t>Vanderploeg</w:t>
-      </w:r>
-      <w:proofErr w:type="spellEnd"/>
-      <w:r>
-        <w:rPr>
-          <w:rFonts w:ascii="Gill Sans Nova" w:eastAsia="Times New Roman" w:hAnsi="Gill Sans Nova" w:cs="Times New Roman"/>
-          <w:shd w:val="clear" w:color="auto" w:fill="FFFFFF"/>
-        </w:rPr>
-        <w:t xml:space="preserve"> HA (2016) </w:t>
-      </w:r>
-      <w:proofErr w:type="spellStart"/>
-      <w:r>
-        <w:rPr>
-          <w:rFonts w:ascii="Gill Sans Nova" w:eastAsia="Times New Roman" w:hAnsi="Gill Sans Nova" w:cs="Times New Roman"/>
-          <w:shd w:val="clear" w:color="auto" w:fill="FFFFFF"/>
-        </w:rPr>
-        <w:t>Chloroflexi</w:t>
-      </w:r>
-      <w:proofErr w:type="spellEnd"/>
-      <w:r>
-        <w:rPr>
-          <w:rFonts w:ascii="Gill Sans Nova" w:eastAsia="Times New Roman" w:hAnsi="Gill Sans Nova" w:cs="Times New Roman"/>
-          <w:shd w:val="clear" w:color="auto" w:fill="FFFFFF"/>
-        </w:rPr>
         <w:t xml:space="preserve"> CL500 11 populations</w:t>
       </w:r>
       <w:r>
@@ -1367,32 +1638,65 @@
           <w:rFonts w:ascii="Gill Sans Nova" w:eastAsia="Times New Roman" w:hAnsi="Gill Sans Nova" w:cs="Times New Roman"/>
           <w:shd w:val="clear" w:color="auto" w:fill="FFFFFF"/>
         </w:rPr>
-        <w:br/>
-        <w:t xml:space="preserve"> </w:t>
-      </w:r>
-      <w:r>
-        <w:rPr>
-          <w:rFonts w:ascii="Gill Sans Nova" w:eastAsia="Times New Roman" w:hAnsi="Gill Sans Nova" w:cs="Times New Roman"/>
-          <w:shd w:val="clear" w:color="auto" w:fill="FFFFFF"/>
-        </w:rPr>
-        <w:tab/>
-        <w:t>that predominate deep lake hypolimnion bacterioplankton rely on nitrogen-rich DOM metabolism</w:t>
-      </w:r>
-      <w:r>
-        <w:rPr>
-          <w:rFonts w:ascii="Gill Sans Nova" w:eastAsia="Times New Roman" w:hAnsi="Gill Sans Nova" w:cs="Times New Roman"/>
-          <w:shd w:val="clear" w:color="auto" w:fill="FFFFFF"/>
-        </w:rPr>
-        <w:br/>
-        <w:t xml:space="preserve"> </w:t>
-      </w:r>
-      <w:r>
-        <w:rPr>
-          <w:rFonts w:ascii="Gill Sans Nova" w:eastAsia="Times New Roman" w:hAnsi="Gill Sans Nova" w:cs="Times New Roman"/>
-          <w:shd w:val="clear" w:color="auto" w:fill="FFFFFF"/>
-        </w:rPr>
-        <w:tab/>
-        <w:t xml:space="preserve">and C1 compound oxidation. </w:t>
+        <w:t xml:space="preserve"> </w:t>
+      </w:r>
+      <w:r>
+        <w:rPr>
+          <w:rFonts w:ascii="Gill Sans Nova" w:eastAsia="Times New Roman" w:hAnsi="Gill Sans Nova" w:cs="Times New Roman"/>
+          <w:shd w:val="clear" w:color="auto" w:fill="FFFFFF"/>
+        </w:rPr>
+        <w:t>that predominate</w:t>
+      </w:r>
+      <w:r>
+        <w:rPr>
+          <w:rFonts w:ascii="Gill Sans Nova" w:eastAsia="Times New Roman" w:hAnsi="Gill Sans Nova" w:cs="Times New Roman"/>
+          <w:shd w:val="clear" w:color="auto" w:fill="FFFFFF"/>
+        </w:rPr>
+        <w:br/>
+        <w:t xml:space="preserve"> </w:t>
+      </w:r>
+      <w:r>
+        <w:rPr>
+          <w:rFonts w:ascii="Gill Sans Nova" w:eastAsia="Times New Roman" w:hAnsi="Gill Sans Nova" w:cs="Times New Roman"/>
+          <w:shd w:val="clear" w:color="auto" w:fill="FFFFFF"/>
+        </w:rPr>
+        <w:tab/>
+      </w:r>
+      <w:r>
+        <w:rPr>
+          <w:rFonts w:ascii="Gill Sans Nova" w:eastAsia="Times New Roman" w:hAnsi="Gill Sans Nova" w:cs="Times New Roman"/>
+          <w:shd w:val="clear" w:color="auto" w:fill="FFFFFF"/>
+        </w:rPr>
+        <w:t>deep lake hypolimnion bacterioplankton rely on nitrogen-rich DOM metabolism</w:t>
+      </w:r>
+      <w:r>
+        <w:rPr>
+          <w:rFonts w:ascii="Gill Sans Nova" w:eastAsia="Times New Roman" w:hAnsi="Gill Sans Nova" w:cs="Times New Roman"/>
+          <w:shd w:val="clear" w:color="auto" w:fill="FFFFFF"/>
+        </w:rPr>
+        <w:t xml:space="preserve"> </w:t>
+      </w:r>
+      <w:r>
+        <w:rPr>
+          <w:rFonts w:ascii="Gill Sans Nova" w:eastAsia="Times New Roman" w:hAnsi="Gill Sans Nova" w:cs="Times New Roman"/>
+          <w:shd w:val="clear" w:color="auto" w:fill="FFFFFF"/>
+        </w:rPr>
+        <w:t>and C1 compound oxidation.</w:t>
+      </w:r>
+      <w:r>
+        <w:rPr>
+          <w:rFonts w:ascii="Gill Sans Nova" w:eastAsia="Times New Roman" w:hAnsi="Gill Sans Nova" w:cs="Times New Roman"/>
+          <w:shd w:val="clear" w:color="auto" w:fill="FFFFFF"/>
+        </w:rPr>
+        <w:br/>
+        <w:t xml:space="preserve"> </w:t>
+      </w:r>
+      <w:r>
+        <w:rPr>
+          <w:rFonts w:ascii="Gill Sans Nova" w:eastAsia="Times New Roman" w:hAnsi="Gill Sans Nova" w:cs="Times New Roman"/>
+          <w:shd w:val="clear" w:color="auto" w:fill="FFFFFF"/>
+        </w:rPr>
+        <w:tab/>
       </w:r>
       <w:r>
         <w:rPr>
@@ -1478,16 +1782,36 @@
           <w:rFonts w:ascii="Gill Sans Nova" w:eastAsia="Times New Roman" w:hAnsi="Gill Sans Nova" w:cs="Times New Roman"/>
           <w:shd w:val="clear" w:color="auto" w:fill="FFFFFF"/>
         </w:rPr>
-        <w:br/>
-        <w:t xml:space="preserve"> </w:t>
-      </w:r>
-      <w:r>
-        <w:rPr>
-          <w:rFonts w:ascii="Gill Sans Nova" w:eastAsia="Times New Roman" w:hAnsi="Gill Sans Nova" w:cs="Times New Roman"/>
-          <w:shd w:val="clear" w:color="auto" w:fill="FFFFFF"/>
-        </w:rPr>
-        <w:tab/>
-        <w:t xml:space="preserve">Extraction Method Bias Perceived Bacterial Community Composition. </w:t>
+        <w:t xml:space="preserve"> </w:t>
+      </w:r>
+      <w:r>
+        <w:rPr>
+          <w:rFonts w:ascii="Gill Sans Nova" w:eastAsia="Times New Roman" w:hAnsi="Gill Sans Nova" w:cs="Times New Roman"/>
+          <w:shd w:val="clear" w:color="auto" w:fill="FFFFFF"/>
+        </w:rPr>
+        <w:t>Extraction Method</w:t>
+      </w:r>
+      <w:r>
+        <w:rPr>
+          <w:rFonts w:ascii="Gill Sans Nova" w:eastAsia="Times New Roman" w:hAnsi="Gill Sans Nova" w:cs="Times New Roman"/>
+          <w:shd w:val="clear" w:color="auto" w:fill="FFFFFF"/>
+        </w:rPr>
+        <w:br/>
+        <w:t xml:space="preserve"> </w:t>
+      </w:r>
+      <w:r>
+        <w:rPr>
+          <w:rFonts w:ascii="Gill Sans Nova" w:eastAsia="Times New Roman" w:hAnsi="Gill Sans Nova" w:cs="Times New Roman"/>
+          <w:shd w:val="clear" w:color="auto" w:fill="FFFFFF"/>
+        </w:rPr>
+        <w:tab/>
+      </w:r>
+      <w:r>
+        <w:rPr>
+          <w:rFonts w:ascii="Gill Sans Nova" w:eastAsia="Times New Roman" w:hAnsi="Gill Sans Nova" w:cs="Times New Roman"/>
+          <w:shd w:val="clear" w:color="auto" w:fill="FFFFFF"/>
+        </w:rPr>
+        <w:t xml:space="preserve">Bias Perceived Bacterial Community Composition. </w:t>
       </w:r>
       <w:proofErr w:type="spellStart"/>
       <w:r>
@@ -1542,23 +1866,45 @@
           <w:rFonts w:ascii="Gill Sans Nova" w:eastAsia="Times New Roman" w:hAnsi="Gill Sans Nova" w:cs="Times New Roman"/>
           <w:shd w:val="clear" w:color="auto" w:fill="FFFFFF"/>
         </w:rPr>
-        <w:br/>
-        <w:t xml:space="preserve"> </w:t>
-      </w:r>
-      <w:r>
-        <w:rPr>
-          <w:rFonts w:ascii="Gill Sans Nova" w:eastAsia="Times New Roman" w:hAnsi="Gill Sans Nova" w:cs="Times New Roman"/>
-          <w:shd w:val="clear" w:color="auto" w:fill="FFFFFF"/>
-        </w:rPr>
-        <w:tab/>
-        <w:t>doi:10.1371/journal.pone.0121659</w:t>
-      </w:r>
-      <w:r>
-        <w:rPr>
-          <w:rFonts w:ascii="Gill Sans Nova" w:eastAsia="Times New Roman" w:hAnsi="Gill Sans Nova" w:cs="Times New Roman"/>
-          <w:shd w:val="clear" w:color="auto" w:fill="FFFFFF"/>
-        </w:rPr>
-        <w:t xml:space="preserve"> </w:t>
+        <w:t xml:space="preserve"> </w:t>
+      </w:r>
+      <w:r>
+        <w:rPr>
+          <w:rFonts w:ascii="Gill Sans Nova" w:eastAsia="Times New Roman" w:hAnsi="Gill Sans Nova" w:cs="Times New Roman"/>
+          <w:shd w:val="clear" w:color="auto" w:fill="FFFFFF"/>
+        </w:rPr>
+        <w:br/>
+        <w:t xml:space="preserve"> </w:t>
+      </w:r>
+      <w:r>
+        <w:rPr>
+          <w:rFonts w:ascii="Gill Sans Nova" w:eastAsia="Times New Roman" w:hAnsi="Gill Sans Nova" w:cs="Times New Roman"/>
+          <w:shd w:val="clear" w:color="auto" w:fill="FFFFFF"/>
+        </w:rPr>
+        <w:tab/>
+      </w:r>
+      <w:proofErr w:type="gramStart"/>
+      <w:r>
+        <w:rPr>
+          <w:rFonts w:ascii="Gill Sans Nova" w:eastAsia="Times New Roman" w:hAnsi="Gill Sans Nova" w:cs="Times New Roman"/>
+          <w:shd w:val="clear" w:color="auto" w:fill="FFFFFF"/>
+        </w:rPr>
+        <w:t>doi:10.1371/journal.pone</w:t>
+      </w:r>
+      <w:proofErr w:type="gramEnd"/>
+      <w:r>
+        <w:rPr>
+          <w:rFonts w:ascii="Gill Sans Nova" w:eastAsia="Times New Roman" w:hAnsi="Gill Sans Nova" w:cs="Times New Roman"/>
+          <w:shd w:val="clear" w:color="auto" w:fill="FFFFFF"/>
+        </w:rPr>
+        <w:t>.0121659</w:t>
+      </w:r>
+      <w:r>
+        <w:rPr>
+          <w:rFonts w:ascii="Gill Sans Nova" w:eastAsia="Times New Roman" w:hAnsi="Gill Sans Nova" w:cs="Times New Roman"/>
+          <w:shd w:val="clear" w:color="auto" w:fill="FFFFFF"/>
+        </w:rPr>
+        <w:t>.</w:t>
       </w:r>
       <w:r>
         <w:rPr>
@@ -1636,6 +1982,80 @@
         <w:rPr>
           <w:rFonts w:ascii="Gill Sans Nova" w:hAnsi="Gill Sans Nova"/>
         </w:rPr>
+        <w:t>Presentation, “The Hibernation Microbiome: Seasonal Shifts in Carbohydrate Metabolism.” Microbiology Doctoral</w:t>
+      </w:r>
+      <w:r>
+        <w:rPr>
+          <w:rFonts w:ascii="Gill Sans Nova" w:hAnsi="Gill Sans Nova"/>
+        </w:rPr>
+        <w:br/>
+        <w:t xml:space="preserve"> </w:t>
+      </w:r>
+      <w:r>
+        <w:rPr>
+          <w:rFonts w:ascii="Gill Sans Nova" w:hAnsi="Gill Sans Nova"/>
+        </w:rPr>
+        <w:tab/>
+        <w:t>Training Program Student Seminar – Special Recruitment Seminar, Jan 31, 2020, Madison, WI</w:t>
+      </w:r>
+      <w:r>
+        <w:rPr>
+          <w:rFonts w:ascii="Gill Sans Nova" w:hAnsi="Gill Sans Nova"/>
+        </w:rPr>
+        <w:br/>
+        <w:t>Presentation, “Science Policy Internship with FASEB.” Biotechnology Training Program Seminar, Sep 25, 2019, Madison,</w:t>
+      </w:r>
+      <w:r>
+        <w:rPr>
+          <w:rFonts w:ascii="Gill Sans Nova" w:hAnsi="Gill Sans Nova"/>
+        </w:rPr>
+        <w:br/>
+        <w:t xml:space="preserve"> </w:t>
+      </w:r>
+      <w:r>
+        <w:rPr>
+          <w:rFonts w:ascii="Gill Sans Nova" w:hAnsi="Gill Sans Nova"/>
+        </w:rPr>
+        <w:tab/>
+        <w:t>WI.</w:t>
+      </w:r>
+      <w:r>
+        <w:rPr>
+          <w:rFonts w:ascii="Gill Sans Nova" w:hAnsi="Gill Sans Nova"/>
+        </w:rPr>
+        <w:br/>
+        <w:t>Presentation, “</w:t>
+      </w:r>
+      <w:r>
+        <w:rPr>
+          <w:rFonts w:ascii="Gill Sans Nova" w:hAnsi="Gill Sans Nova"/>
+        </w:rPr>
+        <w:t>Solving the Mysteries of Hibernation.” Kettle Moraine Evening with Nature, Sep 12, 2019,</w:t>
+      </w:r>
+      <w:r>
+        <w:rPr>
+          <w:rFonts w:ascii="Gill Sans Nova" w:hAnsi="Gill Sans Nova"/>
+        </w:rPr>
+        <w:br/>
+        <w:t xml:space="preserve"> </w:t>
+      </w:r>
+      <w:r>
+        <w:rPr>
+          <w:rFonts w:ascii="Gill Sans Nova" w:hAnsi="Gill Sans Nova"/>
+        </w:rPr>
+        <w:tab/>
+        <w:t>Campbellsport, WI.</w:t>
+      </w:r>
+      <w:r>
+        <w:rPr>
+          <w:rFonts w:ascii="Gill Sans Nova" w:hAnsi="Gill Sans Nova"/>
+        </w:rPr>
+        <w:br/>
+      </w:r>
+      <w:r>
+        <w:rPr>
+          <w:rFonts w:ascii="Gill Sans Nova" w:hAnsi="Gill Sans Nova"/>
+        </w:rPr>
         <w:t>Poster, “The hibernating squirrel microbiome responds to seasonal dietary shifts by altering its functional potential.”</w:t>
       </w:r>
       <w:r>
@@ -1643,6 +2063,12 @@
           <w:rFonts w:ascii="Gill Sans Nova" w:hAnsi="Gill Sans Nova"/>
         </w:rPr>
         <w:br/>
+      </w:r>
+      <w:r>
+        <w:rPr>
+          <w:rFonts w:ascii="Gill Sans Nova" w:hAnsi="Gill Sans Nova"/>
+        </w:rPr>
+        <w:lastRenderedPageBreak/>
         <w:t xml:space="preserve"> </w:t>
       </w:r>
       <w:r>
@@ -1873,7 +2299,6 @@
         <w:rPr>
           <w:rFonts w:ascii="Gill Sans Nova" w:hAnsi="Gill Sans Nova"/>
         </w:rPr>
-        <w:lastRenderedPageBreak/>
         <w:t>Poster, “The hibernating squirrel microbiome responds to seasonal dietary shifts by altering its functional potential.”</w:t>
       </w:r>
       <w:r>
@@ -2230,8 +2655,9 @@
         <w:adjustRightInd w:val="0"/>
         <w:spacing w:after="240" w:line="276" w:lineRule="auto"/>
         <w:rPr>
-          <w:rFonts w:ascii="Gill Sans Nova" w:hAnsi="Gill Sans Nova" w:cs="Arial"/>
-          <w:shd w:val="clear" w:color="auto" w:fill="FFFFFF"/>
+          <w:rFonts w:ascii="Gill Sans Nova" w:hAnsi="Gill Sans Nova" w:cs="Calisto MT"/>
+          <w:bCs/>
+          <w:iCs/>
         </w:rPr>
       </w:pPr>
       <w:r>
@@ -2294,7 +2720,6 @@
           <w:iCs/>
         </w:rPr>
         <w:tab/>
-        <w:t xml:space="preserve">- </w:t>
       </w:r>
       <w:r>
         <w:rPr>
@@ -2302,7 +2727,7 @@
           <w:bCs/>
           <w:iCs/>
         </w:rPr>
-        <w:t>Linked bacterial taxonomy to function in hibernating 13-lined ground squirrels</w:t>
+        <w:t>-</w:t>
       </w:r>
       <w:r>
         <w:rPr>
@@ -2310,7 +2735,7 @@
           <w:bCs/>
           <w:iCs/>
         </w:rPr>
-        <w:t xml:space="preserve">                </w:t>
+        <w:t xml:space="preserve"> Investigated microbe-host interactions in hibernating mammals to understand</w:t>
       </w:r>
       <w:r>
         <w:rPr>
@@ -2318,7 +2743,8 @@
           <w:bCs/>
           <w:iCs/>
         </w:rPr>
-        <w:t xml:space="preserve">  </w:t>
+        <w:tab/>
+        <w:t xml:space="preserve">                    </w:t>
       </w:r>
       <w:r>
         <w:rPr>
@@ -2345,31 +2771,30 @@
           <w:i/>
           <w:iCs/>
         </w:rPr>
-        <w:t xml:space="preserve"> </w:t>
+        <w:t xml:space="preserve"> – Present</w:t>
       </w:r>
       <w:r>
         <w:rPr>
           <w:rFonts w:ascii="Gill Sans Nova" w:hAnsi="Gill Sans Nova" w:cs="Calisto MT"/>
           <w:bCs/>
-          <w:i/>
-          <w:iCs/>
-        </w:rPr>
-        <w:t>–</w:t>
+          <w:iCs/>
+        </w:rPr>
+        <w:br/>
+        <w:t xml:space="preserve"> </w:t>
       </w:r>
       <w:r>
         <w:rPr>
           <w:rFonts w:ascii="Gill Sans Nova" w:hAnsi="Gill Sans Nova" w:cs="Calisto MT"/>
           <w:bCs/>
-          <w:i/>
-          <w:iCs/>
-        </w:rPr>
-        <w:t xml:space="preserve"> Present</w:t>
+          <w:iCs/>
+        </w:rPr>
+        <w:tab/>
+        <w:t xml:space="preserve">  the link between bacterial taxonomy and function</w:t>
       </w:r>
       <w:r>
         <w:rPr>
           <w:rFonts w:ascii="Gill Sans Nova" w:hAnsi="Gill Sans Nova" w:cs="Calisto MT"/>
           <w:bCs/>
-          <w:i/>
           <w:iCs/>
         </w:rPr>
         <w:br/>
@@ -2379,111 +2804,18 @@
         <w:rPr>
           <w:rFonts w:ascii="Gill Sans Nova" w:hAnsi="Gill Sans Nova" w:cs="Calisto MT"/>
           <w:bCs/>
-          <w:i/>
-          <w:iCs/>
-        </w:rPr>
-        <w:tab/>
+          <w:iCs/>
+        </w:rPr>
+        <w:tab/>
+        <w:t xml:space="preserve">- Worked with an interdisciplinary team to perform </w:t>
       </w:r>
       <w:r>
         <w:rPr>
           <w:rFonts w:ascii="Gill Sans Nova" w:hAnsi="Gill Sans Nova" w:cs="Calisto MT"/>
           <w:bCs/>
-          <w:iCs/>
-        </w:rPr>
-        <w:t xml:space="preserve">  </w:t>
-      </w:r>
-      <w:r>
-        <w:rPr>
-          <w:rFonts w:ascii="Gill Sans Nova" w:hAnsi="Gill Sans Nova" w:cs="Arial"/>
-          <w:shd w:val="clear" w:color="auto" w:fill="FFFFFF"/>
-        </w:rPr>
-        <w:t>(</w:t>
-      </w:r>
-      <w:r>
-        <w:rPr>
-          <w:rFonts w:ascii="Gill Sans Nova" w:hAnsi="Gill Sans Nova" w:cs="Arial"/>
-          <w:i/>
-          <w:shd w:val="clear" w:color="auto" w:fill="FFFFFF"/>
-        </w:rPr>
-        <w:t>Ictidomys tridecemlineatus</w:t>
-      </w:r>
-      <w:r>
-        <w:rPr>
-          <w:rFonts w:ascii="Gill Sans Nova" w:hAnsi="Gill Sans Nova" w:cs="Arial"/>
-          <w:shd w:val="clear" w:color="auto" w:fill="FFFFFF"/>
-        </w:rPr>
-        <w:t>)</w:t>
-      </w:r>
-      <w:r>
-        <w:rPr>
-          <w:rFonts w:ascii="Gill Sans Nova" w:hAnsi="Gill Sans Nova" w:cs="Arial"/>
-          <w:shd w:val="clear" w:color="auto" w:fill="FFFFFF"/>
-        </w:rPr>
-        <w:br/>
-        <w:t xml:space="preserve"> </w:t>
-      </w:r>
-      <w:r>
-        <w:rPr>
-          <w:rFonts w:ascii="Gill Sans Nova" w:hAnsi="Gill Sans Nova" w:cs="Arial"/>
-          <w:shd w:val="clear" w:color="auto" w:fill="FFFFFF"/>
-        </w:rPr>
-        <w:tab/>
-        <w:t xml:space="preserve">- Prepared DNA libraries for Illumina </w:t>
-      </w:r>
-      <w:proofErr w:type="spellStart"/>
-      <w:r>
-        <w:rPr>
-          <w:rFonts w:ascii="Gill Sans Nova" w:hAnsi="Gill Sans Nova" w:cs="Arial"/>
-          <w:shd w:val="clear" w:color="auto" w:fill="FFFFFF"/>
-        </w:rPr>
-        <w:t>MiSeq</w:t>
-      </w:r>
-      <w:proofErr w:type="spellEnd"/>
-      <w:r>
-        <w:rPr>
-          <w:rFonts w:ascii="Gill Sans Nova" w:hAnsi="Gill Sans Nova" w:cs="Arial"/>
-          <w:shd w:val="clear" w:color="auto" w:fill="FFFFFF"/>
-        </w:rPr>
-        <w:t xml:space="preserve"> sequencing</w:t>
-      </w:r>
-      <w:r>
-        <w:rPr>
-          <w:rFonts w:ascii="Gill Sans Nova" w:hAnsi="Gill Sans Nova" w:cs="Arial"/>
-          <w:shd w:val="clear" w:color="auto" w:fill="FFFFFF"/>
-        </w:rPr>
-        <w:br/>
-        <w:t xml:space="preserve"> </w:t>
-      </w:r>
-      <w:r>
-        <w:rPr>
-          <w:rFonts w:ascii="Gill Sans Nova" w:hAnsi="Gill Sans Nova" w:cs="Arial"/>
-          <w:shd w:val="clear" w:color="auto" w:fill="FFFFFF"/>
-        </w:rPr>
-        <w:tab/>
-        <w:t xml:space="preserve">- </w:t>
-      </w:r>
-      <w:r>
-        <w:rPr>
-          <w:rFonts w:ascii="Gill Sans Nova" w:hAnsi="Gill Sans Nova" w:cs="Arial"/>
-          <w:shd w:val="clear" w:color="auto" w:fill="FFFFFF"/>
-        </w:rPr>
-        <w:t xml:space="preserve">Analyzed bacterial and fungal amplicon sequencing data using </w:t>
-      </w:r>
-      <w:proofErr w:type="spellStart"/>
-      <w:r>
-        <w:rPr>
-          <w:rFonts w:ascii="Gill Sans Nova" w:hAnsi="Gill Sans Nova" w:cs="Arial"/>
-          <w:shd w:val="clear" w:color="auto" w:fill="FFFFFF"/>
-        </w:rPr>
-        <w:t>mothur</w:t>
-      </w:r>
-      <w:proofErr w:type="spellEnd"/>
-      <w:r>
-        <w:rPr>
-          <w:rFonts w:ascii="Gill Sans Nova" w:hAnsi="Gill Sans Nova" w:cs="Arial"/>
-          <w:shd w:val="clear" w:color="auto" w:fill="FFFFFF"/>
-        </w:rPr>
-        <w:t xml:space="preserve"> and R, and analyzed metagenomics</w:t>
+          <w:i/>
+        </w:rPr>
+        <w:t>in vivo</w:t>
       </w:r>
       <w:r>
         <w:rPr>
@@ -2491,8 +2823,7 @@
           <w:bCs/>
           <w:iCs/>
         </w:rPr>
-        <w:br/>
-        <w:t xml:space="preserve"> </w:t>
+        <w:t xml:space="preserve"> stable isotope-assisted labeling experiments</w:t>
       </w:r>
       <w:r>
         <w:rPr>
@@ -2500,8 +2831,17 @@
           <w:bCs/>
           <w:iCs/>
         </w:rPr>
-        <w:tab/>
-        <w:t>- Performed stable isotope assisted labeling experiments</w:t>
+        <w:br/>
+        <w:t xml:space="preserve"> </w:t>
+      </w:r>
+      <w:r>
+        <w:rPr>
+          <w:rFonts w:ascii="Gill Sans Nova" w:hAnsi="Gill Sans Nova" w:cs="Calisto MT"/>
+          <w:bCs/>
+          <w:iCs/>
+        </w:rPr>
+        <w:tab/>
+        <w:t>- Increased bioinformatics proficiency by analyzing amplicon sequencing and metagenomic data</w:t>
       </w:r>
       <w:r>
         <w:rPr>
@@ -2669,7 +3009,41 @@
           <w:iCs/>
         </w:rPr>
         <w:tab/>
-        <w:t>- Applied statistical and bioinformatics techniques to analyze bacterial 16S rRNA data using mother and R</w:t>
+        <w:t xml:space="preserve">- Applied statistical and bioinformatics techniques to analyze bacterial 16S rRNA data using </w:t>
+      </w:r>
+      <w:proofErr w:type="spellStart"/>
+      <w:r>
+        <w:rPr>
+          <w:rFonts w:ascii="Gill Sans Nova" w:hAnsi="Gill Sans Nova" w:cs="Calisto MT"/>
+          <w:bCs/>
+          <w:iCs/>
+        </w:rPr>
+        <w:t>moth</w:t>
+      </w:r>
+      <w:r>
+        <w:rPr>
+          <w:rFonts w:ascii="Gill Sans Nova" w:hAnsi="Gill Sans Nova" w:cs="Calisto MT"/>
+          <w:bCs/>
+          <w:iCs/>
+        </w:rPr>
+        <w:t>u</w:t>
+      </w:r>
+      <w:r>
+        <w:rPr>
+          <w:rFonts w:ascii="Gill Sans Nova" w:hAnsi="Gill Sans Nova" w:cs="Calisto MT"/>
+          <w:bCs/>
+          <w:iCs/>
+        </w:rPr>
+        <w:t>r</w:t>
+      </w:r>
+      <w:proofErr w:type="spellEnd"/>
+      <w:r>
+        <w:rPr>
+          <w:rFonts w:ascii="Gill Sans Nova" w:hAnsi="Gill Sans Nova" w:cs="Calisto MT"/>
+          <w:bCs/>
+          <w:iCs/>
+        </w:rPr>
+        <w:t xml:space="preserve"> and R</w:t>
       </w:r>
       <w:r>
         <w:rPr>
@@ -2845,6 +3219,7 @@
           <w:bCs/>
           <w:iCs/>
         </w:rPr>
+        <w:lastRenderedPageBreak/>
         <w:t xml:space="preserve"> </w:t>
       </w:r>
       <w:r>
@@ -3124,7 +3499,6 @@
         <w:rPr>
           <w:rFonts w:ascii="Gill Sans Nova" w:eastAsia="MS Mincho" w:hAnsi="Gill Sans Nova" w:cs="Times New Roman"/>
         </w:rPr>
-        <w:lastRenderedPageBreak/>
         <w:t xml:space="preserve">- Dr. Leonard E. Mortenson Graduate Scholarship </w:t>
       </w:r>
       <w:r>
@@ -3681,7 +4055,33 @@
         <w:rPr>
           <w:rFonts w:ascii="Gill Sans Nova" w:hAnsi="Gill Sans Nova"/>
         </w:rPr>
-        <w:t xml:space="preserve"> amplicon sequencing data with mother and R</w:t>
+        <w:t xml:space="preserve"> amplicon sequencing data with </w:t>
+      </w:r>
+      <w:proofErr w:type="spellStart"/>
+      <w:r>
+        <w:rPr>
+          <w:rFonts w:ascii="Gill Sans Nova" w:hAnsi="Gill Sans Nova"/>
+        </w:rPr>
+        <w:t>moth</w:t>
+      </w:r>
+      <w:r>
+        <w:rPr>
+          <w:rFonts w:ascii="Gill Sans Nova" w:hAnsi="Gill Sans Nova"/>
+        </w:rPr>
+        <w:t>u</w:t>
+      </w:r>
+      <w:r>
+        <w:rPr>
+          <w:rFonts w:ascii="Gill Sans Nova" w:hAnsi="Gill Sans Nova"/>
+        </w:rPr>
+        <w:t>r</w:t>
+      </w:r>
+      <w:proofErr w:type="spellEnd"/>
+      <w:r>
+        <w:rPr>
+          <w:rFonts w:ascii="Gill Sans Nova" w:hAnsi="Gill Sans Nova"/>
+        </w:rPr>
+        <w:t xml:space="preserve"> and R</w:t>
       </w:r>
       <w:r>
         <w:rPr>
@@ -3978,6 +4378,7 @@
         <w:spacing w:line="276" w:lineRule="auto"/>
         <w:rPr>
           <w:rFonts w:ascii="Gill Sans Nova" w:hAnsi="Gill Sans Nova"/>
+          <w:iCs/>
         </w:rPr>
       </w:pPr>
       <w:r>
@@ -3985,6 +4386,290 @@
           <w:rFonts w:ascii="Selawik Semibold" w:hAnsi="Selawik Semibold"/>
           <w:i/>
         </w:rPr>
+        <w:t>Admissions Committee</w:t>
+      </w:r>
+      <w:r>
+        <w:rPr>
+          <w:rFonts w:ascii="Selawik Semibold" w:hAnsi="Selawik Semibold"/>
+          <w:iCs/>
+        </w:rPr>
+        <w:t>, Microbiology Doctoral Training Program,</w:t>
+      </w:r>
+      <w:r>
+        <w:rPr>
+          <w:rFonts w:ascii="Gill Sans Nova" w:hAnsi="Gill Sans Nova"/>
+          <w:i/>
+        </w:rPr>
+        <w:t xml:space="preserve"> </w:t>
+      </w:r>
+      <w:r>
+        <w:rPr>
+          <w:rFonts w:ascii="Gill Sans Nova" w:hAnsi="Gill Sans Nova"/>
+          <w:iCs/>
+        </w:rPr>
+        <w:t>University of Wisconsin-Madison</w:t>
+      </w:r>
+      <w:r>
+        <w:rPr>
+          <w:rFonts w:ascii="Gill Sans Nova" w:hAnsi="Gill Sans Nova"/>
+          <w:iCs/>
+        </w:rPr>
+        <w:br/>
+        <w:t xml:space="preserve"> </w:t>
+      </w:r>
+      <w:r>
+        <w:rPr>
+          <w:rFonts w:ascii="Gill Sans Nova" w:hAnsi="Gill Sans Nova"/>
+          <w:iCs/>
+        </w:rPr>
+        <w:tab/>
+        <w:t xml:space="preserve">- Evaluated applications from prospective PhD students for the Microbiology                     </w:t>
+      </w:r>
+      <w:r>
+        <w:rPr>
+          <w:rFonts w:ascii="Gill Sans Nova" w:hAnsi="Gill Sans Nova"/>
+          <w:i/>
+        </w:rPr>
+        <w:t>Nov 2019 – Feb 2020</w:t>
+      </w:r>
+      <w:r>
+        <w:rPr>
+          <w:rFonts w:ascii="Gill Sans Nova" w:hAnsi="Gill Sans Nova"/>
+          <w:iCs/>
+        </w:rPr>
+        <w:br/>
+        <w:t xml:space="preserve"> </w:t>
+      </w:r>
+      <w:r>
+        <w:rPr>
+          <w:rFonts w:ascii="Gill Sans Nova" w:hAnsi="Gill Sans Nova"/>
+          <w:iCs/>
+        </w:rPr>
+        <w:tab/>
+        <w:t xml:space="preserve">  Doctoral Training Program</w:t>
+      </w:r>
+      <w:r>
+        <w:rPr>
+          <w:rFonts w:ascii="Selawik Semibold" w:hAnsi="Selawik Semibold"/>
+          <w:i/>
+        </w:rPr>
+        <w:br/>
+      </w:r>
+      <w:r>
+        <w:rPr>
+          <w:rFonts w:ascii="Selawik Semibold" w:hAnsi="Selawik Semibold"/>
+          <w:i/>
+        </w:rPr>
+        <w:t>Meta-Review Supervisor</w:t>
+      </w:r>
+      <w:r>
+        <w:rPr>
+          <w:rFonts w:ascii="Selawik Semibold" w:hAnsi="Selawik Semibold"/>
+          <w:iCs/>
+        </w:rPr>
+        <w:t xml:space="preserve">, National Science Policy Network 2020 Election Initiative          </w:t>
+      </w:r>
+      <w:r>
+        <w:rPr>
+          <w:rFonts w:ascii="Gill Sans Nova" w:hAnsi="Gill Sans Nova"/>
+          <w:i/>
+        </w:rPr>
+        <w:t>Nov 2019 – Dec 2019</w:t>
+      </w:r>
+      <w:r>
+        <w:rPr>
+          <w:rFonts w:ascii="Gill Sans Nova" w:hAnsi="Gill Sans Nova"/>
+          <w:i/>
+        </w:rPr>
+        <w:br/>
+        <w:t xml:space="preserve"> </w:t>
+      </w:r>
+      <w:r>
+        <w:rPr>
+          <w:rFonts w:ascii="Gill Sans Nova" w:hAnsi="Gill Sans Nova"/>
+          <w:i/>
+        </w:rPr>
+        <w:tab/>
+      </w:r>
+      <w:r>
+        <w:rPr>
+          <w:rFonts w:ascii="Gill Sans Nova" w:hAnsi="Gill Sans Nova"/>
+          <w:iCs/>
+        </w:rPr>
+        <w:t>- Participated in the 2020 Election Initiative to impact 2020 election cycle discussions and advocate for science-</w:t>
+      </w:r>
+      <w:r>
+        <w:rPr>
+          <w:rFonts w:ascii="Gill Sans Nova" w:hAnsi="Gill Sans Nova"/>
+          <w:iCs/>
+        </w:rPr>
+        <w:br/>
+        <w:t xml:space="preserve"> </w:t>
+      </w:r>
+      <w:r>
+        <w:rPr>
+          <w:rFonts w:ascii="Gill Sans Nova" w:hAnsi="Gill Sans Nova"/>
+          <w:iCs/>
+        </w:rPr>
+        <w:tab/>
+        <w:t xml:space="preserve">  and evidence-based policymaking</w:t>
+      </w:r>
+      <w:r>
+        <w:rPr>
+          <w:rFonts w:ascii="Gill Sans Nova" w:hAnsi="Gill Sans Nova"/>
+          <w:i/>
+        </w:rPr>
+        <w:br/>
+        <w:t xml:space="preserve"> </w:t>
+      </w:r>
+      <w:r>
+        <w:rPr>
+          <w:rFonts w:ascii="Gill Sans Nova" w:hAnsi="Gill Sans Nova"/>
+          <w:i/>
+        </w:rPr>
+        <w:tab/>
+      </w:r>
+      <w:r>
+        <w:rPr>
+          <w:rFonts w:ascii="Gill Sans Nova" w:hAnsi="Gill Sans Nova"/>
+          <w:iCs/>
+        </w:rPr>
+        <w:t>- Reviewed and edited meta-reviews for publication as online resources cataloguing existing policies, resources,</w:t>
+      </w:r>
+      <w:r>
+        <w:rPr>
+          <w:rFonts w:ascii="Gill Sans Nova" w:hAnsi="Gill Sans Nova"/>
+          <w:iCs/>
+        </w:rPr>
+        <w:br/>
+        <w:t xml:space="preserve"> </w:t>
+      </w:r>
+      <w:r>
+        <w:rPr>
+          <w:rFonts w:ascii="Gill Sans Nova" w:hAnsi="Gill Sans Nova"/>
+          <w:iCs/>
+        </w:rPr>
+        <w:tab/>
+        <w:t xml:space="preserve">  and stakeholders about various scientific topics</w:t>
+      </w:r>
+      <w:r>
+        <w:rPr>
+          <w:rFonts w:ascii="Gill Sans Nova" w:hAnsi="Gill Sans Nova"/>
+          <w:iCs/>
+        </w:rPr>
+        <w:br/>
+      </w:r>
+      <w:r>
+        <w:rPr>
+          <w:rFonts w:ascii="Selawik Semibold" w:hAnsi="Selawik Semibold"/>
+          <w:i/>
+        </w:rPr>
+        <w:t>Invited Speaker</w:t>
+      </w:r>
+      <w:r>
+        <w:rPr>
+          <w:rFonts w:ascii="Selawik Semibold" w:hAnsi="Selawik Semibold"/>
+        </w:rPr>
+        <w:t>, Kettle Moraine Evening with Nature</w:t>
+      </w:r>
+      <w:r>
+        <w:rPr>
+          <w:rFonts w:ascii="Selawik Semibold" w:hAnsi="Selawik Semibold"/>
+        </w:rPr>
+        <w:t xml:space="preserve">, </w:t>
+      </w:r>
+      <w:r>
+        <w:rPr>
+          <w:rFonts w:ascii="Gill Sans Nova" w:hAnsi="Gill Sans Nova"/>
+        </w:rPr>
+        <w:t>Campbellsport, WI</w:t>
+      </w:r>
+      <w:r>
+        <w:rPr>
+          <w:rFonts w:ascii="Selawik Semibold" w:hAnsi="Selawik Semibold"/>
+        </w:rPr>
+        <w:tab/>
+      </w:r>
+      <w:r>
+        <w:rPr>
+          <w:rFonts w:ascii="Selawik Semibold" w:hAnsi="Selawik Semibold"/>
+        </w:rPr>
+        <w:tab/>
+      </w:r>
+      <w:r>
+        <w:rPr>
+          <w:rFonts w:ascii="Selawik Semibold" w:hAnsi="Selawik Semibold"/>
+        </w:rPr>
+        <w:tab/>
+      </w:r>
+      <w:r>
+        <w:rPr>
+          <w:rFonts w:ascii="Selawik Semibold" w:hAnsi="Selawik Semibold"/>
+        </w:rPr>
+        <w:tab/>
+        <w:t xml:space="preserve">    </w:t>
+      </w:r>
+      <w:r>
+        <w:rPr>
+          <w:rFonts w:ascii="Gill Sans Nova" w:hAnsi="Gill Sans Nova"/>
+          <w:i/>
+        </w:rPr>
+        <w:t>Sep</w:t>
+      </w:r>
+      <w:r>
+        <w:rPr>
+          <w:rFonts w:ascii="Gill Sans Nova" w:hAnsi="Gill Sans Nova"/>
+          <w:i/>
+        </w:rPr>
+        <w:t xml:space="preserve"> </w:t>
+      </w:r>
+      <w:r>
+        <w:rPr>
+          <w:rFonts w:ascii="Gill Sans Nova" w:hAnsi="Gill Sans Nova"/>
+          <w:i/>
+        </w:rPr>
+        <w:t>1</w:t>
+      </w:r>
+      <w:r>
+        <w:rPr>
+          <w:rFonts w:ascii="Gill Sans Nova" w:hAnsi="Gill Sans Nova"/>
+          <w:i/>
+        </w:rPr>
+        <w:t>2, 2019</w:t>
+      </w:r>
+      <w:r>
+        <w:rPr>
+          <w:rFonts w:ascii="Gill Sans Nova" w:hAnsi="Gill Sans Nova"/>
+        </w:rPr>
+        <w:tab/>
+        <w:t>- Presented two stories about hibernation from the perspective of a hibernating squirrel and its gut microbes</w:t>
+      </w:r>
+      <w:r>
+        <w:rPr>
+          <w:rFonts w:ascii="Gill Sans Nova" w:hAnsi="Gill Sans Nova"/>
+        </w:rPr>
+        <w:br/>
+        <w:t xml:space="preserve"> </w:t>
+      </w:r>
+      <w:r>
+        <w:rPr>
+          <w:rFonts w:ascii="Gill Sans Nova" w:hAnsi="Gill Sans Nova"/>
+        </w:rPr>
+        <w:tab/>
+        <w:t>- Engaged in informal discussion with local Minocqua, WI residents about implications of hibernation research</w:t>
+      </w:r>
+      <w:r>
+        <w:rPr>
+          <w:rFonts w:ascii="Selawik Semibold" w:hAnsi="Selawik Semibold"/>
+          <w:i/>
+        </w:rPr>
+        <w:br/>
+      </w:r>
+      <w:r>
+        <w:rPr>
+          <w:rFonts w:ascii="Selawik Semibold" w:hAnsi="Selawik Semibold"/>
+          <w:i/>
+        </w:rPr>
         <w:t>Science Policy Fellow</w:t>
       </w:r>
       <w:r>
@@ -3992,13 +4677,62 @@
           <w:rFonts w:ascii="Selawik Semibold" w:hAnsi="Selawik Semibold"/>
           <w:iCs/>
         </w:rPr>
-        <w:t xml:space="preserve">, Federation of American Societies for Experimental Biology </w:t>
-      </w:r>
-      <w:r>
-        <w:rPr>
-          <w:rFonts w:ascii="Selawik Semibold" w:hAnsi="Selawik Semibold"/>
-        </w:rPr>
-        <w:t xml:space="preserve">          </w:t>
+        <w:t>, Federation of American Societies for Experimental Biology</w:t>
+      </w:r>
+      <w:r>
+        <w:rPr>
+          <w:rFonts w:ascii="Selawik Semibold" w:hAnsi="Selawik Semibold"/>
+          <w:iCs/>
+        </w:rPr>
+        <w:t>,</w:t>
+      </w:r>
+      <w:r>
+        <w:rPr>
+          <w:rFonts w:ascii="Gill Sans Nova" w:hAnsi="Gill Sans Nova"/>
+          <w:i/>
+        </w:rPr>
+        <w:t xml:space="preserve"> </w:t>
+      </w:r>
+      <w:r>
+        <w:rPr>
+          <w:rFonts w:ascii="Gill Sans Nova" w:hAnsi="Gill Sans Nova"/>
+          <w:iCs/>
+        </w:rPr>
+        <w:t>Bethesda, MD</w:t>
+      </w:r>
+      <w:r>
+        <w:rPr>
+          <w:rFonts w:ascii="Gill Sans Nova" w:hAnsi="Gill Sans Nova"/>
+          <w:i/>
+        </w:rPr>
+        <w:br/>
+      </w:r>
+      <w:r>
+        <w:rPr>
+          <w:rFonts w:ascii="Gill Sans Nova" w:hAnsi="Gill Sans Nova"/>
+          <w:i/>
+        </w:rPr>
+        <w:lastRenderedPageBreak/>
+        <w:t xml:space="preserve"> </w:t>
+      </w:r>
+      <w:r>
+        <w:rPr>
+          <w:rFonts w:ascii="Gill Sans Nova" w:hAnsi="Gill Sans Nova"/>
+          <w:i/>
+        </w:rPr>
+        <w:tab/>
+      </w:r>
+      <w:r>
+        <w:rPr>
+          <w:rFonts w:ascii="Gill Sans Nova" w:hAnsi="Gill Sans Nova"/>
+        </w:rPr>
+        <w:t>- Worked for the nation’s largest biological and biomedical research advocacy group in</w:t>
+      </w:r>
+      <w:r>
+        <w:rPr>
+          <w:rFonts w:ascii="Gill Sans Nova" w:hAnsi="Gill Sans Nova"/>
+        </w:rPr>
+        <w:t xml:space="preserve">      </w:t>
       </w:r>
       <w:r>
         <w:rPr>
@@ -4019,13 +4753,32 @@
           <w:rFonts w:ascii="Gill Sans Nova" w:hAnsi="Gill Sans Nova"/>
         </w:rPr>
         <w:tab/>
-        <w:t>- Worked in the Office of Public Affairs on an NSF advocacy and educational campaign called “NSF Matters”</w:t>
-      </w:r>
-      <w:r>
-        <w:rPr>
-          <w:rFonts w:ascii="Gill Sans Nova" w:hAnsi="Gill Sans Nova"/>
-        </w:rPr>
-        <w:br/>
+        <w:t xml:space="preserve">  </w:t>
+      </w:r>
+      <w:r>
+        <w:rPr>
+          <w:rFonts w:ascii="Gill Sans Nova" w:hAnsi="Gill Sans Nova"/>
+        </w:rPr>
+        <w:t>their Office of Public</w:t>
+      </w:r>
+      <w:r>
+        <w:rPr>
+          <w:rFonts w:ascii="Gill Sans Nova" w:hAnsi="Gill Sans Nova"/>
+        </w:rPr>
+        <w:t xml:space="preserve"> </w:t>
+      </w:r>
+      <w:r>
+        <w:rPr>
+          <w:rFonts w:ascii="Gill Sans Nova" w:hAnsi="Gill Sans Nova"/>
+        </w:rPr>
+        <w:t>Affairs on the Legislative Affairs team</w:t>
+      </w:r>
+      <w:r>
+        <w:rPr>
+          <w:rFonts w:ascii="Gill Sans Nova" w:hAnsi="Gill Sans Nova"/>
+        </w:rPr>
+        <w:br/>
+        <w:t xml:space="preserve"> </w:t>
       </w:r>
       <w:r>
         <w:rPr>
@@ -4060,7 +4813,35 @@
           <w:rFonts w:ascii="Gill Sans Nova" w:hAnsi="Gill Sans Nova"/>
         </w:rPr>
         <w:tab/>
-        <w:t>- Contributed articles to the Washington Update newsletter to inform society members of the latest news</w:t>
+        <w:t>- Attended congressional briefings and hearings; participated in stakeholder meetings for science agencies (e.g.</w:t>
+      </w:r>
+      <w:r>
+        <w:rPr>
+          <w:rFonts w:ascii="Gill Sans Nova" w:hAnsi="Gill Sans Nova"/>
+        </w:rPr>
+        <w:br/>
+        <w:t xml:space="preserve"> </w:t>
+      </w:r>
+      <w:r>
+        <w:rPr>
+          <w:rFonts w:ascii="Gill Sans Nova" w:hAnsi="Gill Sans Nova"/>
+        </w:rPr>
+        <w:tab/>
+        <w:t xml:space="preserve">  NSF) and professional societies (e.g. ASM, AAAS)</w:t>
+      </w:r>
+      <w:r>
+        <w:rPr>
+          <w:rFonts w:ascii="Gill Sans Nova" w:hAnsi="Gill Sans Nova"/>
+        </w:rPr>
+        <w:br/>
+        <w:t xml:space="preserve"> </w:t>
+      </w:r>
+      <w:r>
+        <w:rPr>
+          <w:rFonts w:ascii="Gill Sans Nova" w:hAnsi="Gill Sans Nova"/>
+        </w:rPr>
+        <w:tab/>
+        <w:t>- Wrote articles for the FASEB Washington Update newsletter to inform society members of the latest news</w:t>
       </w:r>
       <w:r>
         <w:rPr>
@@ -4099,107 +4880,493 @@
       <w:r>
         <w:rPr>
           <w:rFonts w:ascii="Selawik Semibold" w:hAnsi="Selawik Semibold"/>
+        </w:rPr>
+        <w:t xml:space="preserve">, </w:t>
+      </w:r>
+      <w:r>
+        <w:rPr>
+          <w:rFonts w:ascii="Gill Sans Nova" w:hAnsi="Gill Sans Nova"/>
+        </w:rPr>
+        <w:t>Minocqua, WI</w:t>
+      </w:r>
+      <w:r>
+        <w:rPr>
+          <w:rFonts w:ascii="Selawik Semibold" w:hAnsi="Selawik Semibold"/>
+        </w:rPr>
+        <w:tab/>
+      </w:r>
+      <w:r>
+        <w:rPr>
+          <w:rFonts w:ascii="Selawik Semibold" w:hAnsi="Selawik Semibold"/>
+        </w:rPr>
+        <w:tab/>
+      </w:r>
+      <w:r>
+        <w:rPr>
+          <w:rFonts w:ascii="Selawik Semibold" w:hAnsi="Selawik Semibold"/>
+        </w:rPr>
+        <w:tab/>
+      </w:r>
+      <w:r>
+        <w:rPr>
+          <w:rFonts w:ascii="Selawik Semibold" w:hAnsi="Selawik Semibold"/>
+        </w:rPr>
+        <w:tab/>
+      </w:r>
+      <w:r>
+        <w:rPr>
+          <w:rFonts w:ascii="Selawik Semibold" w:hAnsi="Selawik Semibold"/>
+        </w:rPr>
+        <w:tab/>
+        <w:t xml:space="preserve">       </w:t>
+      </w:r>
+      <w:r>
+        <w:rPr>
+          <w:rFonts w:ascii="Gill Sans Nova" w:hAnsi="Gill Sans Nova"/>
+          <w:i/>
+        </w:rPr>
+        <w:t>Jan 2, 2019</w:t>
+      </w:r>
+      <w:r>
+        <w:rPr>
+          <w:rFonts w:ascii="Gill Sans Nova" w:hAnsi="Gill Sans Nova"/>
+        </w:rPr>
+        <w:br/>
+        <w:t xml:space="preserve"> </w:t>
+      </w:r>
+      <w:r>
+        <w:rPr>
+          <w:rFonts w:ascii="Gill Sans Nova" w:hAnsi="Gill Sans Nova"/>
+        </w:rPr>
+        <w:tab/>
+        <w:t>- Presented two stories about hibernation from the perspective of a hibernating squirrel and its gut microbes</w:t>
+      </w:r>
+      <w:r>
+        <w:rPr>
+          <w:rFonts w:ascii="Gill Sans Nova" w:hAnsi="Gill Sans Nova"/>
+        </w:rPr>
+        <w:br/>
+        <w:t xml:space="preserve"> </w:t>
+      </w:r>
+      <w:r>
+        <w:rPr>
+          <w:rFonts w:ascii="Gill Sans Nova" w:hAnsi="Gill Sans Nova"/>
+        </w:rPr>
+        <w:tab/>
+        <w:t>- Engaged in informal discussion with local Minocqua, WI residents about implications of hibernation research</w:t>
+      </w:r>
+      <w:r>
+        <w:rPr>
+          <w:rFonts w:ascii="Gill Sans Nova" w:hAnsi="Gill Sans Nova"/>
+        </w:rPr>
+        <w:br/>
+      </w:r>
+      <w:r>
+        <w:rPr>
+          <w:rFonts w:ascii="Selawik Semibold" w:hAnsi="Selawik Semibold"/>
           <w:b/>
-        </w:rPr>
-        <w:t xml:space="preserve"> </w:t>
-      </w:r>
-      <w:r>
-        <w:rPr>
-          <w:rFonts w:ascii="Selawik Semibold" w:hAnsi="Selawik Semibold"/>
-        </w:rPr>
-        <w:tab/>
-      </w:r>
-      <w:r>
-        <w:rPr>
-          <w:rFonts w:ascii="Selawik Semibold" w:hAnsi="Selawik Semibold"/>
-        </w:rPr>
-        <w:tab/>
-      </w:r>
-      <w:r>
-        <w:rPr>
-          <w:rFonts w:ascii="Selawik Semibold" w:hAnsi="Selawik Semibold"/>
-        </w:rPr>
-        <w:tab/>
-      </w:r>
-      <w:r>
-        <w:rPr>
-          <w:rFonts w:ascii="Selawik Semibold" w:hAnsi="Selawik Semibold"/>
-        </w:rPr>
-        <w:tab/>
-      </w:r>
-      <w:r>
-        <w:rPr>
-          <w:rFonts w:ascii="Selawik Semibold" w:hAnsi="Selawik Semibold"/>
-        </w:rPr>
-        <w:tab/>
-      </w:r>
-      <w:r>
-        <w:rPr>
-          <w:rFonts w:ascii="Selawik Semibold" w:hAnsi="Selawik Semibold"/>
-        </w:rPr>
-        <w:tab/>
-      </w:r>
-      <w:r>
-        <w:rPr>
-          <w:rFonts w:ascii="Selawik Semibold" w:hAnsi="Selawik Semibold"/>
-        </w:rPr>
-        <w:tab/>
-        <w:t xml:space="preserve">       </w:t>
-      </w:r>
-      <w:r>
-        <w:rPr>
-          <w:rFonts w:ascii="Gill Sans Nova" w:hAnsi="Gill Sans Nova"/>
-          <w:i/>
-        </w:rPr>
-        <w:t>Jan 2, 2019</w:t>
-      </w:r>
-      <w:r>
-        <w:rPr>
-          <w:rFonts w:ascii="Gill Sans Nova" w:hAnsi="Gill Sans Nova"/>
-        </w:rPr>
-        <w:br/>
-        <w:t xml:space="preserve"> </w:t>
-      </w:r>
-      <w:r>
-        <w:rPr>
-          <w:rFonts w:ascii="Gill Sans Nova" w:hAnsi="Gill Sans Nova"/>
-        </w:rPr>
-        <w:tab/>
-        <w:t>- Presented two stories about hibernation from the perspective of a hibernating squirrel and its gut microbes</w:t>
-      </w:r>
-      <w:r>
-        <w:rPr>
-          <w:rFonts w:ascii="Gill Sans Nova" w:hAnsi="Gill Sans Nova"/>
-        </w:rPr>
-        <w:br/>
-        <w:t xml:space="preserve"> </w:t>
-      </w:r>
-      <w:r>
-        <w:rPr>
-          <w:rFonts w:ascii="Gill Sans Nova" w:hAnsi="Gill Sans Nova"/>
-        </w:rPr>
-        <w:tab/>
-        <w:t>- Engaged in informal discussion with local Minocqua, WI residents about implications of hibernation research</w:t>
-      </w:r>
-      <w:r>
-        <w:rPr>
-          <w:rFonts w:ascii="Gill Sans Nova" w:hAnsi="Gill Sans Nova"/>
-        </w:rPr>
-        <w:br/>
+          <w:i/>
+        </w:rPr>
+        <w:t>Social Media Manager</w:t>
       </w:r>
       <w:r>
         <w:rPr>
           <w:rFonts w:ascii="Selawik Semibold" w:hAnsi="Selawik Semibold"/>
           <w:b/>
-          <w:i/>
-        </w:rPr>
-        <w:t>Social Media Manager</w:t>
+        </w:rPr>
+        <w:t xml:space="preserve">, </w:t>
       </w:r>
       <w:r>
         <w:rPr>
           <w:rFonts w:ascii="Selawik Semibold" w:hAnsi="Selawik Semibold"/>
           <w:b/>
         </w:rPr>
+        <w:t>Carey Lab</w:t>
+      </w:r>
+      <w:r>
+        <w:rPr>
+          <w:rFonts w:ascii="Selawik Semibold" w:hAnsi="Selawik Semibold"/>
+        </w:rPr>
+        <w:t>,</w:t>
+      </w:r>
+      <w:r>
+        <w:rPr>
+          <w:rFonts w:ascii="Gill Sans Nova" w:hAnsi="Gill Sans Nova"/>
+        </w:rPr>
+        <w:t xml:space="preserve"> </w:t>
+      </w:r>
+      <w:r>
+        <w:rPr>
+          <w:rFonts w:ascii="Gill Sans Nova" w:hAnsi="Gill Sans Nova"/>
+        </w:rPr>
+        <w:t>University of Wisconsin-Madison</w:t>
+      </w:r>
+      <w:r>
+        <w:rPr>
+          <w:rFonts w:ascii="Selawik Semibold" w:hAnsi="Selawik Semibold"/>
+        </w:rPr>
+        <w:t xml:space="preserve"> </w:t>
+      </w:r>
+      <w:r>
+        <w:rPr>
+          <w:rFonts w:ascii="Selawik Semibold" w:hAnsi="Selawik Semibold"/>
+        </w:rPr>
+        <w:tab/>
+        <w:t xml:space="preserve">        </w:t>
+      </w:r>
+      <w:r>
+        <w:rPr>
+          <w:rFonts w:ascii="Selawik Semibold" w:hAnsi="Selawik Semibold"/>
+        </w:rPr>
+        <w:tab/>
+      </w:r>
+      <w:r>
+        <w:rPr>
+          <w:rFonts w:ascii="Selawik Semibold" w:hAnsi="Selawik Semibold"/>
+        </w:rPr>
+        <w:tab/>
+        <w:t xml:space="preserve">        </w:t>
+      </w:r>
+      <w:r>
+        <w:rPr>
+          <w:rFonts w:ascii="Gill Sans Nova" w:hAnsi="Gill Sans Nova"/>
+          <w:i/>
+        </w:rPr>
+        <w:t>Nov</w:t>
+      </w:r>
+      <w:r>
+        <w:rPr>
+          <w:rFonts w:ascii="Gill Sans Nova" w:hAnsi="Gill Sans Nova"/>
+          <w:i/>
+        </w:rPr>
+        <w:t xml:space="preserve"> 201</w:t>
+      </w:r>
+      <w:r>
+        <w:rPr>
+          <w:rFonts w:ascii="Gill Sans Nova" w:hAnsi="Gill Sans Nova"/>
+          <w:i/>
+        </w:rPr>
+        <w:t>8 - Present</w:t>
+      </w:r>
+      <w:r>
+        <w:rPr>
+          <w:rFonts w:ascii="Gill Sans Nova" w:hAnsi="Gill Sans Nova"/>
+          <w:i/>
+        </w:rPr>
+        <w:br/>
+      </w:r>
+      <w:r>
+        <w:rPr>
+          <w:rFonts w:ascii="Gill Sans Nova" w:hAnsi="Gill Sans Nova"/>
+        </w:rPr>
+        <w:t xml:space="preserve"> </w:t>
+      </w:r>
+      <w:r>
+        <w:rPr>
+          <w:rFonts w:ascii="Gill Sans Nova" w:hAnsi="Gill Sans Nova"/>
+        </w:rPr>
+        <w:tab/>
+      </w:r>
+      <w:r>
+        <w:rPr>
+          <w:rFonts w:ascii="Gill Sans Nova" w:hAnsi="Gill Sans Nova"/>
+        </w:rPr>
+        <w:t>- Administered Carey Lab twitter handle (@13liner) to increase public recognition and interaction by highlight</w:t>
+      </w:r>
+      <w:r>
+        <w:rPr>
+          <w:rFonts w:ascii="Gill Sans Nova" w:hAnsi="Gill Sans Nova"/>
+        </w:rPr>
+        <w:br/>
+        <w:t xml:space="preserve"> </w:t>
+      </w:r>
+      <w:r>
+        <w:rPr>
+          <w:rFonts w:ascii="Gill Sans Nova" w:hAnsi="Gill Sans Nova"/>
+        </w:rPr>
+        <w:tab/>
+        <w:t xml:space="preserve">  work from Carey Lab members and collaborators</w:t>
+      </w:r>
+      <w:r>
+        <w:rPr>
+          <w:rFonts w:ascii="Selawik Semibold" w:hAnsi="Selawik Semibold"/>
+          <w:i/>
+        </w:rPr>
+        <w:br/>
+      </w:r>
+      <w:r>
+        <w:rPr>
+          <w:rFonts w:ascii="Selawik Semibold" w:hAnsi="Selawik Semibold"/>
+          <w:i/>
+        </w:rPr>
+        <w:t>Gaining STEAM! Scientist</w:t>
+      </w:r>
+      <w:r>
+        <w:rPr>
+          <w:rFonts w:ascii="Selawik Semibold" w:hAnsi="Selawik Semibold"/>
+        </w:rPr>
+        <w:t>, JKX Comics,</w:t>
+      </w:r>
+      <w:r>
+        <w:rPr>
+          <w:rFonts w:ascii="Gill Sans Nova" w:hAnsi="Gill Sans Nova"/>
+        </w:rPr>
+        <w:t xml:space="preserve"> University of Wisconsin-Madison</w:t>
+      </w:r>
+      <w:r>
+        <w:rPr>
+          <w:rFonts w:ascii="Selawik Semibold" w:hAnsi="Selawik Semibold"/>
+        </w:rPr>
+        <w:tab/>
+      </w:r>
+      <w:r>
+        <w:rPr>
+          <w:rFonts w:ascii="Selawik Semibold" w:hAnsi="Selawik Semibold"/>
+        </w:rPr>
+        <w:tab/>
+      </w:r>
+      <w:r>
+        <w:rPr>
+          <w:rFonts w:ascii="Gill Sans Nova" w:hAnsi="Gill Sans Nova"/>
+          <w:i/>
+        </w:rPr>
+        <w:tab/>
+        <w:t xml:space="preserve">   Oct 2018 – </w:t>
+      </w:r>
+      <w:r>
+        <w:rPr>
+          <w:rFonts w:ascii="Gill Sans Nova" w:hAnsi="Gill Sans Nova"/>
+          <w:i/>
+        </w:rPr>
+        <w:t>May 2019</w:t>
+      </w:r>
+      <w:r>
+        <w:rPr>
+          <w:rFonts w:ascii="Gill Sans Nova" w:hAnsi="Gill Sans Nova"/>
+          <w:i/>
+          <w:highlight w:val="yellow"/>
+        </w:rPr>
+        <w:br/>
+      </w:r>
+      <w:r>
+        <w:rPr>
+          <w:rFonts w:ascii="Gill Sans Nova" w:hAnsi="Gill Sans Nova"/>
+        </w:rPr>
+        <w:t xml:space="preserve"> </w:t>
+      </w:r>
+      <w:r>
+        <w:rPr>
+          <w:rFonts w:ascii="Gill Sans Nova" w:hAnsi="Gill Sans Nova"/>
+        </w:rPr>
+        <w:tab/>
+        <w:t>- Created a comic book about hibernation microbiology by integrating science, story-telling, and art through</w:t>
+      </w:r>
+      <w:r>
+        <w:rPr>
+          <w:rFonts w:ascii="Gill Sans Nova" w:hAnsi="Gill Sans Nova"/>
+        </w:rPr>
+        <w:br/>
+        <w:t xml:space="preserve"> </w:t>
+      </w:r>
+      <w:r>
+        <w:rPr>
+          <w:rFonts w:ascii="Gill Sans Nova" w:hAnsi="Gill Sans Nova"/>
+        </w:rPr>
+        <w:tab/>
+        <w:t xml:space="preserve">   a collaboration with JKX Comics and local Madison artists</w:t>
+      </w:r>
+      <w:r>
+        <w:rPr>
+          <w:rFonts w:ascii="Gill Sans Nova" w:hAnsi="Gill Sans Nova"/>
+        </w:rPr>
+        <w:br/>
+      </w:r>
+      <w:r>
+        <w:rPr>
+          <w:rFonts w:ascii="Gill Sans Nova" w:hAnsi="Gill Sans Nova"/>
+        </w:rPr>
+        <w:tab/>
+        <w:t>- Incorporated the comic into outreach activities to improve participant engagement and learning</w:t>
+      </w:r>
+      <w:r>
+        <w:rPr>
+          <w:rFonts w:ascii="Selawik Semibold" w:hAnsi="Selawik Semibold"/>
+          <w:i/>
+        </w:rPr>
+        <w:br/>
+      </w:r>
+      <w:r>
+        <w:rPr>
+          <w:rFonts w:ascii="Selawik Semibold" w:hAnsi="Selawik Semibold"/>
+          <w:i/>
+        </w:rPr>
+        <w:t>Wisconsin Idea STEM Fellow</w:t>
+      </w:r>
+      <w:r>
+        <w:rPr>
+          <w:rFonts w:ascii="Selawik Semibold" w:hAnsi="Selawik Semibold"/>
+        </w:rPr>
+        <w:t>, University of Wisconsin-Madison</w:t>
+      </w:r>
+      <w:r>
+        <w:rPr>
+          <w:rFonts w:ascii="Gill Sans Nova" w:hAnsi="Gill Sans Nova"/>
+        </w:rPr>
+        <w:t xml:space="preserve"> </w:t>
+      </w:r>
+      <w:r>
+        <w:rPr>
+          <w:rFonts w:ascii="Gill Sans Nova" w:hAnsi="Gill Sans Nova"/>
+        </w:rPr>
+        <w:tab/>
+      </w:r>
+      <w:r>
+        <w:rPr>
+          <w:rFonts w:ascii="Gill Sans Nova" w:hAnsi="Gill Sans Nova"/>
+        </w:rPr>
+        <w:tab/>
+      </w:r>
+      <w:r>
+        <w:rPr>
+          <w:rFonts w:ascii="Gill Sans Nova" w:hAnsi="Gill Sans Nova"/>
+        </w:rPr>
+        <w:tab/>
+      </w:r>
+      <w:r>
+        <w:rPr>
+          <w:rFonts w:ascii="Gill Sans Nova" w:hAnsi="Gill Sans Nova"/>
+        </w:rPr>
+        <w:tab/>
+        <w:t xml:space="preserve">        </w:t>
+      </w:r>
+      <w:r>
+        <w:rPr>
+          <w:rFonts w:ascii="Gill Sans Nova" w:hAnsi="Gill Sans Nova"/>
+          <w:i/>
+        </w:rPr>
+        <w:t>Jun 201</w:t>
+      </w:r>
+      <w:r>
+        <w:rPr>
+          <w:rFonts w:ascii="Gill Sans Nova" w:hAnsi="Gill Sans Nova"/>
+          <w:i/>
+        </w:rPr>
+        <w:t>8</w:t>
+      </w:r>
+      <w:r>
+        <w:rPr>
+          <w:rFonts w:ascii="Gill Sans Nova" w:hAnsi="Gill Sans Nova"/>
+          <w:i/>
+        </w:rPr>
+        <w:t xml:space="preserve"> </w:t>
+      </w:r>
+      <w:r>
+        <w:rPr>
+          <w:rFonts w:ascii="Gill Sans Nova" w:hAnsi="Gill Sans Nova"/>
+          <w:i/>
+        </w:rPr>
+        <w:t>–</w:t>
+      </w:r>
+      <w:r>
+        <w:rPr>
+          <w:rFonts w:ascii="Gill Sans Nova" w:hAnsi="Gill Sans Nova"/>
+          <w:i/>
+        </w:rPr>
+        <w:t xml:space="preserve"> Present</w:t>
+      </w:r>
+      <w:r>
+        <w:rPr>
+          <w:rFonts w:ascii="Gill Sans Nova" w:hAnsi="Gill Sans Nova"/>
+          <w:i/>
+          <w:highlight w:val="yellow"/>
+        </w:rPr>
+        <w:br/>
+      </w:r>
+      <w:r>
+        <w:rPr>
+          <w:rFonts w:ascii="Gill Sans Nova" w:hAnsi="Gill Sans Nova"/>
+        </w:rPr>
+        <w:t xml:space="preserve"> </w:t>
+      </w:r>
+      <w:r>
+        <w:rPr>
+          <w:rFonts w:ascii="Gill Sans Nova" w:hAnsi="Gill Sans Nova"/>
+        </w:rPr>
+        <w:tab/>
+        <w:t>-</w:t>
+      </w:r>
+      <w:r>
+        <w:rPr>
+          <w:rFonts w:ascii="Gill Sans Nova" w:hAnsi="Gill Sans Nova"/>
+        </w:rPr>
+        <w:t xml:space="preserve"> Learned interactive teaching</w:t>
+      </w:r>
+      <w:r>
+        <w:rPr>
+          <w:rFonts w:ascii="Gill Sans Nova" w:hAnsi="Gill Sans Nova"/>
+        </w:rPr>
+        <w:t xml:space="preserve"> strategies</w:t>
+      </w:r>
+      <w:r>
+        <w:rPr>
+          <w:rFonts w:ascii="Gill Sans Nova" w:hAnsi="Gill Sans Nova"/>
+        </w:rPr>
+        <w:t xml:space="preserve"> and outreach evaluation techniques</w:t>
+      </w:r>
+      <w:r>
+        <w:rPr>
+          <w:rFonts w:ascii="Gill Sans Nova" w:hAnsi="Gill Sans Nova"/>
+        </w:rPr>
+        <w:br/>
+      </w:r>
+      <w:r>
+        <w:rPr>
+          <w:rFonts w:ascii="Gill Sans Nova" w:hAnsi="Gill Sans Nova"/>
+        </w:rPr>
+        <w:tab/>
+        <w:t>- Developed an interactive hibernation microbiology outreach activity for elementary school-aged children</w:t>
+      </w:r>
+      <w:r>
+        <w:rPr>
+          <w:rFonts w:ascii="Gill Sans Nova" w:hAnsi="Gill Sans Nova"/>
+        </w:rPr>
+        <w:br/>
+        <w:t xml:space="preserve"> </w:t>
+      </w:r>
+      <w:r>
+        <w:rPr>
+          <w:rFonts w:ascii="Gill Sans Nova" w:hAnsi="Gill Sans Nova"/>
+        </w:rPr>
+        <w:tab/>
+        <w:t>- Worked with fellows-in-training to develop and improve their outreach activities</w:t>
+      </w:r>
+      <w:r>
+        <w:rPr>
+          <w:rFonts w:ascii="Gill Sans Nova" w:hAnsi="Gill Sans Nova"/>
+        </w:rPr>
+        <w:br/>
+      </w:r>
+      <w:r>
+        <w:rPr>
+          <w:rFonts w:ascii="Selawik Semibold" w:hAnsi="Selawik Semibold"/>
+          <w:b/>
+          <w:i/>
+        </w:rPr>
+        <w:t xml:space="preserve">Social Media </w:t>
+      </w:r>
+      <w:r>
+        <w:rPr>
+          <w:rFonts w:ascii="Selawik Semibold" w:hAnsi="Selawik Semibold"/>
+          <w:b/>
+          <w:i/>
+        </w:rPr>
+        <w:t>Manager</w:t>
+      </w:r>
+      <w:r>
+        <w:rPr>
+          <w:rFonts w:ascii="Selawik Semibold" w:hAnsi="Selawik Semibold"/>
+          <w:b/>
+        </w:rPr>
         <w:t xml:space="preserve">, </w:t>
       </w:r>
       <w:r>
@@ -4207,7 +5374,7 @@
           <w:rFonts w:ascii="Selawik Semibold" w:hAnsi="Selawik Semibold"/>
           <w:b/>
         </w:rPr>
-        <w:t>Carey Lab</w:t>
+        <w:t>Microbiology Doctoral Training Program</w:t>
       </w:r>
       <w:r>
         <w:rPr>
@@ -4219,7 +5386,263 @@
         <w:rPr>
           <w:rFonts w:ascii="Gill Sans Nova" w:hAnsi="Gill Sans Nova"/>
         </w:rPr>
-        <w:t xml:space="preserve"> </w:t>
+        <w:t xml:space="preserve"> U</w:t>
+      </w:r>
+      <w:r>
+        <w:rPr>
+          <w:rFonts w:ascii="Gill Sans Nova" w:hAnsi="Gill Sans Nova"/>
+        </w:rPr>
+        <w:t>W-Madison</w:t>
+      </w:r>
+      <w:r>
+        <w:rPr>
+          <w:rFonts w:ascii="Selawik Semibold" w:hAnsi="Selawik Semibold"/>
+        </w:rPr>
+        <w:t xml:space="preserve"> </w:t>
+      </w:r>
+      <w:r>
+        <w:rPr>
+          <w:rFonts w:ascii="Selawik Semibold" w:hAnsi="Selawik Semibold"/>
+        </w:rPr>
+        <w:tab/>
+        <w:t xml:space="preserve">        </w:t>
+      </w:r>
+      <w:r>
+        <w:rPr>
+          <w:rFonts w:ascii="Selawik Semibold" w:hAnsi="Selawik Semibold"/>
+        </w:rPr>
+        <w:tab/>
+        <w:t xml:space="preserve">        </w:t>
+      </w:r>
+      <w:r>
+        <w:rPr>
+          <w:rFonts w:ascii="Gill Sans Nova" w:hAnsi="Gill Sans Nova"/>
+          <w:i/>
+        </w:rPr>
+        <w:t>Nov</w:t>
+      </w:r>
+      <w:r>
+        <w:rPr>
+          <w:rFonts w:ascii="Gill Sans Nova" w:hAnsi="Gill Sans Nova"/>
+          <w:i/>
+        </w:rPr>
+        <w:t xml:space="preserve"> 201</w:t>
+      </w:r>
+      <w:r>
+        <w:rPr>
+          <w:rFonts w:ascii="Gill Sans Nova" w:hAnsi="Gill Sans Nova"/>
+          <w:i/>
+        </w:rPr>
+        <w:t>7</w:t>
+      </w:r>
+      <w:r>
+        <w:rPr>
+          <w:rFonts w:ascii="Gill Sans Nova" w:hAnsi="Gill Sans Nova"/>
+          <w:i/>
+        </w:rPr>
+        <w:t xml:space="preserve"> - Present</w:t>
+      </w:r>
+      <w:r>
+        <w:rPr>
+          <w:rFonts w:ascii="Gill Sans Nova" w:hAnsi="Gill Sans Nova"/>
+          <w:i/>
+        </w:rPr>
+        <w:br/>
+      </w:r>
+      <w:r>
+        <w:rPr>
+          <w:rFonts w:ascii="Gill Sans Nova" w:hAnsi="Gill Sans Nova"/>
+        </w:rPr>
+        <w:t xml:space="preserve"> </w:t>
+      </w:r>
+      <w:r>
+        <w:rPr>
+          <w:rFonts w:ascii="Gill Sans Nova" w:hAnsi="Gill Sans Nova"/>
+        </w:rPr>
+        <w:tab/>
+      </w:r>
+      <w:r>
+        <w:rPr>
+          <w:rFonts w:ascii="Gill Sans Nova" w:hAnsi="Gill Sans Nova"/>
+        </w:rPr>
+        <w:t xml:space="preserve">- Managed </w:t>
+      </w:r>
+      <w:r>
+        <w:rPr>
+          <w:rFonts w:ascii="Gill Sans Nova" w:hAnsi="Gill Sans Nova"/>
+        </w:rPr>
+        <w:t>Microbiology Doctoral Training Program (MDTP)</w:t>
+      </w:r>
+      <w:r>
+        <w:rPr>
+          <w:rFonts w:ascii="Gill Sans Nova" w:hAnsi="Gill Sans Nova"/>
+        </w:rPr>
+        <w:t xml:space="preserve"> twitter handle (@</w:t>
+      </w:r>
+      <w:proofErr w:type="spellStart"/>
+      <w:r>
+        <w:rPr>
+          <w:rFonts w:ascii="Gill Sans Nova" w:hAnsi="Gill Sans Nova"/>
+        </w:rPr>
+        <w:t>UWMadisonMDTP</w:t>
+      </w:r>
+      <w:proofErr w:type="spellEnd"/>
+      <w:r>
+        <w:rPr>
+          <w:rFonts w:ascii="Gill Sans Nova" w:hAnsi="Gill Sans Nova"/>
+        </w:rPr>
+        <w:t>)</w:t>
+      </w:r>
+      <w:r>
+        <w:rPr>
+          <w:rFonts w:ascii="Gill Sans Nova" w:hAnsi="Gill Sans Nova"/>
+        </w:rPr>
+        <w:t xml:space="preserve"> </w:t>
+      </w:r>
+      <w:r>
+        <w:rPr>
+          <w:rFonts w:ascii="Gill Sans Nova" w:hAnsi="Gill Sans Nova"/>
+        </w:rPr>
+        <w:br/>
+        <w:t xml:space="preserve"> </w:t>
+      </w:r>
+      <w:r>
+        <w:rPr>
+          <w:rFonts w:ascii="Gill Sans Nova" w:hAnsi="Gill Sans Nova"/>
+        </w:rPr>
+        <w:tab/>
+        <w:t>- Increased public recognition by highlight news and work from MDTP trainers and students</w:t>
+      </w:r>
+      <w:r>
+        <w:rPr>
+          <w:rFonts w:ascii="Gill Sans Nova" w:hAnsi="Gill Sans Nova"/>
+        </w:rPr>
+        <w:br/>
+      </w:r>
+      <w:r>
+        <w:rPr>
+          <w:rFonts w:ascii="Selawik Semibold" w:hAnsi="Selawik Semibold"/>
+          <w:b/>
+          <w:i/>
+        </w:rPr>
+        <w:t>Designer and Volunteer</w:t>
+      </w:r>
+      <w:r>
+        <w:rPr>
+          <w:rFonts w:ascii="Selawik Semibold" w:hAnsi="Selawik Semibold"/>
+          <w:b/>
+        </w:rPr>
+        <w:t>, Science Saturday</w:t>
+      </w:r>
+      <w:r>
+        <w:rPr>
+          <w:rFonts w:ascii="Selawik Semibold" w:hAnsi="Selawik Semibold"/>
+        </w:rPr>
+        <w:t>,</w:t>
+      </w:r>
+      <w:r>
+        <w:rPr>
+          <w:rFonts w:ascii="Gill Sans Nova" w:hAnsi="Gill Sans Nova"/>
+        </w:rPr>
+        <w:t xml:space="preserve"> University of Wisconsin-Madison                              </w:t>
+      </w:r>
+      <w:r>
+        <w:rPr>
+          <w:rFonts w:ascii="Gill Sans Nova" w:hAnsi="Gill Sans Nova"/>
+          <w:i/>
+        </w:rPr>
+        <w:t>Sep 2017 - Present</w:t>
+      </w:r>
+      <w:r>
+        <w:rPr>
+          <w:rFonts w:ascii="Gill Sans Nova" w:hAnsi="Gill Sans Nova"/>
+          <w:i/>
+        </w:rPr>
+        <w:br/>
+        <w:t xml:space="preserve"> </w:t>
+      </w:r>
+      <w:r>
+        <w:rPr>
+          <w:rFonts w:ascii="Gill Sans Nova" w:hAnsi="Gill Sans Nova"/>
+          <w:i/>
+        </w:rPr>
+        <w:tab/>
+      </w:r>
+      <w:r>
+        <w:rPr>
+          <w:rFonts w:ascii="Gill Sans Nova" w:hAnsi="Gill Sans Nova"/>
+        </w:rPr>
+        <w:t>- Co-developed and implemented outreach activities with the Wisconsin Institute for Discovery and</w:t>
+      </w:r>
+      <w:r>
+        <w:rPr>
+          <w:rFonts w:ascii="Gill Sans Nova" w:hAnsi="Gill Sans Nova"/>
+        </w:rPr>
+        <w:br/>
+        <w:t xml:space="preserve"> </w:t>
+      </w:r>
+      <w:r>
+        <w:rPr>
+          <w:rFonts w:ascii="Gill Sans Nova" w:hAnsi="Gill Sans Nova"/>
+        </w:rPr>
+        <w:tab/>
+        <w:t xml:space="preserve">  </w:t>
+      </w:r>
+      <w:proofErr w:type="spellStart"/>
+      <w:r>
+        <w:rPr>
+          <w:rFonts w:ascii="Gill Sans Nova" w:hAnsi="Gill Sans Nova"/>
+        </w:rPr>
+        <w:t>Morgridge</w:t>
+      </w:r>
+      <w:proofErr w:type="spellEnd"/>
+      <w:r>
+        <w:rPr>
+          <w:rFonts w:ascii="Gill Sans Nova" w:hAnsi="Gill Sans Nova"/>
+        </w:rPr>
+        <w:t xml:space="preserve"> Research Institute to teach hibernation physiology and microbe-host physiology</w:t>
+      </w:r>
+      <w:r>
+        <w:rPr>
+          <w:rFonts w:ascii="Gill Sans Nova" w:hAnsi="Gill Sans Nova"/>
+        </w:rPr>
+        <w:br/>
+      </w:r>
+      <w:r>
+        <w:rPr>
+          <w:rFonts w:ascii="Selawik Semibold" w:hAnsi="Selawik Semibold"/>
+          <w:b/>
+          <w:i/>
+        </w:rPr>
+        <w:t xml:space="preserve">Social Media </w:t>
+      </w:r>
+      <w:r>
+        <w:rPr>
+          <w:rFonts w:ascii="Selawik Semibold" w:hAnsi="Selawik Semibold"/>
+          <w:b/>
+          <w:i/>
+        </w:rPr>
+        <w:t>Manager</w:t>
+      </w:r>
+      <w:r>
+        <w:rPr>
+          <w:rFonts w:ascii="Selawik Semibold" w:hAnsi="Selawik Semibold"/>
+          <w:b/>
+        </w:rPr>
+        <w:t xml:space="preserve">, </w:t>
+      </w:r>
+      <w:r>
+        <w:rPr>
+          <w:rFonts w:ascii="Selawik Semibold" w:hAnsi="Selawik Semibold"/>
+          <w:b/>
+        </w:rPr>
+        <w:t>Suen Lab</w:t>
+      </w:r>
+      <w:r>
+        <w:rPr>
+          <w:rFonts w:ascii="Selawik Semibold" w:hAnsi="Selawik Semibold"/>
+        </w:rPr>
+        <w:t xml:space="preserve">, </w:t>
       </w:r>
       <w:r>
         <w:rPr>
@@ -4229,36 +5652,40 @@
       </w:r>
       <w:r>
         <w:rPr>
-          <w:rFonts w:ascii="Selawik Semibold" w:hAnsi="Selawik Semibold"/>
-        </w:rPr>
-        <w:t xml:space="preserve"> </w:t>
-      </w:r>
-      <w:r>
-        <w:rPr>
-          <w:rFonts w:ascii="Selawik Semibold" w:hAnsi="Selawik Semibold"/>
-        </w:rPr>
-        <w:tab/>
+          <w:rFonts w:ascii="Gill Sans Nova" w:hAnsi="Gill Sans Nova"/>
+        </w:rPr>
+        <w:tab/>
+      </w:r>
+      <w:r>
+        <w:rPr>
+          <w:rFonts w:ascii="Gill Sans Nova" w:hAnsi="Gill Sans Nova"/>
+        </w:rPr>
+        <w:tab/>
+      </w:r>
+      <w:r>
+        <w:rPr>
+          <w:rFonts w:ascii="Gill Sans Nova" w:hAnsi="Gill Sans Nova"/>
+        </w:rPr>
+        <w:tab/>
+      </w:r>
+      <w:r>
+        <w:rPr>
+          <w:rFonts w:ascii="Gill Sans Nova" w:hAnsi="Gill Sans Nova"/>
+        </w:rPr>
+        <w:tab/>
+      </w:r>
+      <w:r>
+        <w:rPr>
+          <w:rFonts w:ascii="Gill Sans Nova" w:hAnsi="Gill Sans Nova"/>
+        </w:rPr>
         <w:t xml:space="preserve">        </w:t>
       </w:r>
       <w:r>
         <w:rPr>
-          <w:rFonts w:ascii="Selawik Semibold" w:hAnsi="Selawik Semibold"/>
-        </w:rPr>
-        <w:tab/>
-      </w:r>
-      <w:r>
-        <w:rPr>
-          <w:rFonts w:ascii="Selawik Semibold" w:hAnsi="Selawik Semibold"/>
-        </w:rPr>
-        <w:tab/>
-        <w:t xml:space="preserve">        </w:t>
-      </w:r>
-      <w:r>
-        <w:rPr>
-          <w:rFonts w:ascii="Gill Sans Nova" w:hAnsi="Gill Sans Nova"/>
-          <w:i/>
-        </w:rPr>
-        <w:t>Nov</w:t>
+          <w:rFonts w:ascii="Gill Sans Nova" w:hAnsi="Gill Sans Nova"/>
+          <w:i/>
+        </w:rPr>
+        <w:t>Dec</w:t>
       </w:r>
       <w:r>
         <w:rPr>
@@ -4272,472 +5699,58 @@
           <w:rFonts w:ascii="Gill Sans Nova" w:hAnsi="Gill Sans Nova"/>
           <w:i/>
         </w:rPr>
-        <w:t>8 - Present</w:t>
-      </w:r>
-      <w:r>
-        <w:rPr>
-          <w:rFonts w:ascii="Gill Sans Nova" w:hAnsi="Gill Sans Nova"/>
-          <w:i/>
-        </w:rPr>
-        <w:br/>
-      </w:r>
-      <w:r>
-        <w:rPr>
-          <w:rFonts w:ascii="Gill Sans Nova" w:hAnsi="Gill Sans Nova"/>
-        </w:rPr>
-        <w:t xml:space="preserve"> </w:t>
-      </w:r>
-      <w:r>
-        <w:rPr>
-          <w:rFonts w:ascii="Gill Sans Nova" w:hAnsi="Gill Sans Nova"/>
-        </w:rPr>
-        <w:tab/>
-      </w:r>
-      <w:r>
-        <w:rPr>
-          <w:rFonts w:ascii="Gill Sans Nova" w:hAnsi="Gill Sans Nova"/>
-        </w:rPr>
-        <w:t>- Administered Carey Lab twitter ha</w:t>
-      </w:r>
-      <w:bookmarkStart w:id="0" w:name="_GoBack"/>
-      <w:bookmarkEnd w:id="0"/>
-      <w:r>
-        <w:rPr>
-          <w:rFonts w:ascii="Gill Sans Nova" w:hAnsi="Gill Sans Nova"/>
-        </w:rPr>
-        <w:t>ndle (@13liner) to increase public recognition and interaction by highlight</w:t>
-      </w:r>
-      <w:r>
-        <w:rPr>
-          <w:rFonts w:ascii="Gill Sans Nova" w:hAnsi="Gill Sans Nova"/>
-        </w:rPr>
-        <w:br/>
-        <w:t xml:space="preserve"> </w:t>
-      </w:r>
-      <w:r>
-        <w:rPr>
-          <w:rFonts w:ascii="Gill Sans Nova" w:hAnsi="Gill Sans Nova"/>
-        </w:rPr>
-        <w:tab/>
-        <w:t xml:space="preserve">  work from Carey Lab members and collaborators</w:t>
-      </w:r>
-      <w:r>
-        <w:rPr>
-          <w:rFonts w:ascii="Selawik Semibold" w:hAnsi="Selawik Semibold"/>
-          <w:i/>
-        </w:rPr>
-        <w:br/>
-      </w:r>
-      <w:r>
-        <w:rPr>
-          <w:rFonts w:ascii="Selawik Semibold" w:hAnsi="Selawik Semibold"/>
-          <w:i/>
-        </w:rPr>
-        <w:t>Gaining STEAM! Scientist</w:t>
-      </w:r>
-      <w:r>
-        <w:rPr>
-          <w:rFonts w:ascii="Selawik Semibold" w:hAnsi="Selawik Semibold"/>
-        </w:rPr>
-        <w:t>, JKX Comics,</w:t>
-      </w:r>
-      <w:r>
-        <w:rPr>
-          <w:rFonts w:ascii="Gill Sans Nova" w:hAnsi="Gill Sans Nova"/>
-        </w:rPr>
-        <w:t xml:space="preserve"> University of Wisconsin-Madison</w:t>
-      </w:r>
-      <w:r>
-        <w:rPr>
-          <w:rFonts w:ascii="Selawik Semibold" w:hAnsi="Selawik Semibold"/>
-        </w:rPr>
-        <w:tab/>
-      </w:r>
-      <w:r>
-        <w:rPr>
-          <w:rFonts w:ascii="Selawik Semibold" w:hAnsi="Selawik Semibold"/>
-        </w:rPr>
-        <w:tab/>
-      </w:r>
-      <w:r>
-        <w:rPr>
-          <w:rFonts w:ascii="Gill Sans Nova" w:hAnsi="Gill Sans Nova"/>
-          <w:i/>
-        </w:rPr>
-        <w:tab/>
-        <w:t xml:space="preserve">   </w:t>
-      </w:r>
-      <w:r>
-        <w:rPr>
-          <w:rFonts w:ascii="Gill Sans Nova" w:hAnsi="Gill Sans Nova"/>
-          <w:i/>
-        </w:rPr>
-        <w:t xml:space="preserve">    </w:t>
-      </w:r>
-      <w:r>
-        <w:rPr>
-          <w:rFonts w:ascii="Gill Sans Nova" w:hAnsi="Gill Sans Nova"/>
-          <w:i/>
-        </w:rPr>
-        <w:t>Oct 2018 – Present</w:t>
-      </w:r>
-      <w:r>
-        <w:rPr>
-          <w:rFonts w:ascii="Gill Sans Nova" w:hAnsi="Gill Sans Nova"/>
-          <w:i/>
-          <w:highlight w:val="yellow"/>
-        </w:rPr>
-        <w:br/>
-      </w:r>
-      <w:r>
-        <w:rPr>
-          <w:rFonts w:ascii="Gill Sans Nova" w:hAnsi="Gill Sans Nova"/>
-        </w:rPr>
-        <w:t xml:space="preserve"> </w:t>
-      </w:r>
-      <w:r>
-        <w:rPr>
-          <w:rFonts w:ascii="Gill Sans Nova" w:hAnsi="Gill Sans Nova"/>
-        </w:rPr>
-        <w:tab/>
-        <w:t>- Created a comic book about hibernation microbiology by integrating science, story-telling, and art through</w:t>
-      </w:r>
-      <w:r>
-        <w:rPr>
-          <w:rFonts w:ascii="Gill Sans Nova" w:hAnsi="Gill Sans Nova"/>
-        </w:rPr>
-        <w:br/>
-        <w:t xml:space="preserve"> </w:t>
-      </w:r>
-      <w:r>
-        <w:rPr>
-          <w:rFonts w:ascii="Gill Sans Nova" w:hAnsi="Gill Sans Nova"/>
-        </w:rPr>
-        <w:tab/>
-        <w:t xml:space="preserve">   a collaboration with JKX Comics and local Madison artists</w:t>
-      </w:r>
-      <w:r>
-        <w:rPr>
-          <w:rFonts w:ascii="Gill Sans Nova" w:hAnsi="Gill Sans Nova"/>
-        </w:rPr>
-        <w:br/>
-      </w:r>
-      <w:r>
-        <w:rPr>
-          <w:rFonts w:ascii="Gill Sans Nova" w:hAnsi="Gill Sans Nova"/>
-        </w:rPr>
-        <w:tab/>
-        <w:t>- Incorporated the comic into outreach activities to improve participant engagement and learning</w:t>
-      </w:r>
-      <w:r>
-        <w:rPr>
-          <w:rFonts w:ascii="Selawik Semibold" w:hAnsi="Selawik Semibold"/>
-          <w:i/>
-        </w:rPr>
-        <w:br/>
-      </w:r>
-      <w:r>
-        <w:rPr>
-          <w:rFonts w:ascii="Selawik Semibold" w:hAnsi="Selawik Semibold"/>
-          <w:i/>
-        </w:rPr>
-        <w:t>Wisconsin Idea STEM Fellow</w:t>
-      </w:r>
-      <w:r>
-        <w:rPr>
-          <w:rFonts w:ascii="Selawik Semibold" w:hAnsi="Selawik Semibold"/>
-        </w:rPr>
-        <w:t>, University of Wisconsin-Madison</w:t>
-      </w:r>
-      <w:r>
-        <w:rPr>
-          <w:rFonts w:ascii="Gill Sans Nova" w:hAnsi="Gill Sans Nova"/>
-        </w:rPr>
-        <w:t xml:space="preserve"> </w:t>
-      </w:r>
-      <w:r>
-        <w:rPr>
-          <w:rFonts w:ascii="Gill Sans Nova" w:hAnsi="Gill Sans Nova"/>
-        </w:rPr>
-        <w:tab/>
-      </w:r>
-      <w:r>
-        <w:rPr>
-          <w:rFonts w:ascii="Gill Sans Nova" w:hAnsi="Gill Sans Nova"/>
-        </w:rPr>
-        <w:tab/>
-      </w:r>
-      <w:r>
-        <w:rPr>
-          <w:rFonts w:ascii="Gill Sans Nova" w:hAnsi="Gill Sans Nova"/>
-        </w:rPr>
-        <w:tab/>
-      </w:r>
-      <w:r>
-        <w:rPr>
-          <w:rFonts w:ascii="Gill Sans Nova" w:hAnsi="Gill Sans Nova"/>
-        </w:rPr>
-        <w:tab/>
-        <w:t xml:space="preserve">        </w:t>
-      </w:r>
-      <w:r>
-        <w:rPr>
-          <w:rFonts w:ascii="Gill Sans Nova" w:hAnsi="Gill Sans Nova"/>
-          <w:i/>
-        </w:rPr>
-        <w:t>Jun 201</w:t>
-      </w:r>
-      <w:r>
-        <w:rPr>
-          <w:rFonts w:ascii="Gill Sans Nova" w:hAnsi="Gill Sans Nova"/>
-          <w:i/>
-        </w:rPr>
-        <w:t>8</w:t>
-      </w:r>
-      <w:r>
-        <w:rPr>
-          <w:rFonts w:ascii="Gill Sans Nova" w:hAnsi="Gill Sans Nova"/>
-          <w:i/>
-        </w:rPr>
-        <w:t xml:space="preserve"> </w:t>
-      </w:r>
-      <w:r>
-        <w:rPr>
-          <w:rFonts w:ascii="Gill Sans Nova" w:hAnsi="Gill Sans Nova"/>
-          <w:i/>
-        </w:rPr>
-        <w:t>–</w:t>
-      </w:r>
-      <w:r>
-        <w:rPr>
-          <w:rFonts w:ascii="Gill Sans Nova" w:hAnsi="Gill Sans Nova"/>
-          <w:i/>
-        </w:rPr>
-        <w:t xml:space="preserve"> Present</w:t>
-      </w:r>
-      <w:r>
-        <w:rPr>
-          <w:rFonts w:ascii="Gill Sans Nova" w:hAnsi="Gill Sans Nova"/>
-          <w:i/>
-          <w:highlight w:val="yellow"/>
-        </w:rPr>
-        <w:br/>
-      </w:r>
-      <w:r>
-        <w:rPr>
-          <w:rFonts w:ascii="Gill Sans Nova" w:hAnsi="Gill Sans Nova"/>
-        </w:rPr>
-        <w:t xml:space="preserve"> </w:t>
-      </w:r>
-      <w:r>
-        <w:rPr>
-          <w:rFonts w:ascii="Gill Sans Nova" w:hAnsi="Gill Sans Nova"/>
-        </w:rPr>
-        <w:tab/>
-        <w:t>-</w:t>
-      </w:r>
-      <w:r>
-        <w:rPr>
-          <w:rFonts w:ascii="Gill Sans Nova" w:hAnsi="Gill Sans Nova"/>
-        </w:rPr>
-        <w:t xml:space="preserve"> Learned interactive teaching</w:t>
-      </w:r>
-      <w:r>
-        <w:rPr>
-          <w:rFonts w:ascii="Gill Sans Nova" w:hAnsi="Gill Sans Nova"/>
-        </w:rPr>
-        <w:t xml:space="preserve"> strategies</w:t>
-      </w:r>
-      <w:r>
-        <w:rPr>
-          <w:rFonts w:ascii="Gill Sans Nova" w:hAnsi="Gill Sans Nova"/>
-        </w:rPr>
-        <w:t xml:space="preserve"> and outreach evaluation techniques</w:t>
-      </w:r>
-      <w:r>
-        <w:rPr>
-          <w:rFonts w:ascii="Gill Sans Nova" w:hAnsi="Gill Sans Nova"/>
-        </w:rPr>
-        <w:br/>
-      </w:r>
-      <w:r>
-        <w:rPr>
-          <w:rFonts w:ascii="Gill Sans Nova" w:hAnsi="Gill Sans Nova"/>
-        </w:rPr>
-        <w:tab/>
-        <w:t>- Developed an interactive hibernation microbiology outreach activity for elementary school-aged children</w:t>
-      </w:r>
-      <w:r>
-        <w:rPr>
-          <w:rFonts w:ascii="Gill Sans Nova" w:hAnsi="Gill Sans Nova"/>
-        </w:rPr>
-        <w:br/>
-      </w:r>
-      <w:r>
-        <w:rPr>
-          <w:rFonts w:ascii="Gill Sans Nova" w:hAnsi="Gill Sans Nova"/>
-        </w:rPr>
-        <w:lastRenderedPageBreak/>
-        <w:t xml:space="preserve"> </w:t>
-      </w:r>
-      <w:r>
-        <w:rPr>
-          <w:rFonts w:ascii="Gill Sans Nova" w:hAnsi="Gill Sans Nova"/>
-        </w:rPr>
-        <w:tab/>
-        <w:t>- Worked with fellows-in-training to develop and improve their outreach activities</w:t>
-      </w:r>
-      <w:r>
-        <w:rPr>
-          <w:rFonts w:ascii="Gill Sans Nova" w:hAnsi="Gill Sans Nova"/>
-        </w:rPr>
-        <w:br/>
-      </w:r>
-      <w:r>
-        <w:rPr>
-          <w:rFonts w:ascii="Selawik Semibold" w:hAnsi="Selawik Semibold"/>
-          <w:b/>
-          <w:i/>
-        </w:rPr>
-        <w:t xml:space="preserve">Social Media </w:t>
-      </w:r>
-      <w:r>
-        <w:rPr>
-          <w:rFonts w:ascii="Selawik Semibold" w:hAnsi="Selawik Semibold"/>
-          <w:b/>
-          <w:i/>
-        </w:rPr>
-        <w:t>Manager</w:t>
-      </w:r>
-      <w:r>
-        <w:rPr>
-          <w:rFonts w:ascii="Selawik Semibold" w:hAnsi="Selawik Semibold"/>
-          <w:b/>
-        </w:rPr>
-        <w:t xml:space="preserve">, </w:t>
-      </w:r>
-      <w:r>
-        <w:rPr>
-          <w:rFonts w:ascii="Selawik Semibold" w:hAnsi="Selawik Semibold"/>
-          <w:b/>
-        </w:rPr>
-        <w:t>Microbiology Doctoral Training Program</w:t>
-      </w:r>
-      <w:r>
-        <w:rPr>
-          <w:rFonts w:ascii="Selawik Semibold" w:hAnsi="Selawik Semibold"/>
-        </w:rPr>
-        <w:t>,</w:t>
-      </w:r>
-      <w:r>
-        <w:rPr>
-          <w:rFonts w:ascii="Gill Sans Nova" w:hAnsi="Gill Sans Nova"/>
-        </w:rPr>
-        <w:t xml:space="preserve"> U</w:t>
-      </w:r>
-      <w:r>
-        <w:rPr>
-          <w:rFonts w:ascii="Gill Sans Nova" w:hAnsi="Gill Sans Nova"/>
-        </w:rPr>
-        <w:t>W-Madison</w:t>
-      </w:r>
-      <w:r>
-        <w:rPr>
-          <w:rFonts w:ascii="Selawik Semibold" w:hAnsi="Selawik Semibold"/>
-        </w:rPr>
-        <w:t xml:space="preserve"> </w:t>
-      </w:r>
-      <w:r>
-        <w:rPr>
-          <w:rFonts w:ascii="Selawik Semibold" w:hAnsi="Selawik Semibold"/>
-        </w:rPr>
-        <w:tab/>
-        <w:t xml:space="preserve">        </w:t>
-      </w:r>
-      <w:r>
-        <w:rPr>
-          <w:rFonts w:ascii="Gill Sans Nova" w:hAnsi="Gill Sans Nova"/>
-          <w:i/>
-        </w:rPr>
-        <w:t>Nov</w:t>
-      </w:r>
-      <w:r>
-        <w:rPr>
-          <w:rFonts w:ascii="Gill Sans Nova" w:hAnsi="Gill Sans Nova"/>
-          <w:i/>
-        </w:rPr>
-        <w:t xml:space="preserve"> 201</w:t>
-      </w:r>
-      <w:r>
-        <w:rPr>
-          <w:rFonts w:ascii="Gill Sans Nova" w:hAnsi="Gill Sans Nova"/>
-          <w:i/>
-        </w:rPr>
-        <w:t>7</w:t>
-      </w:r>
-      <w:r>
-        <w:rPr>
-          <w:rFonts w:ascii="Gill Sans Nova" w:hAnsi="Gill Sans Nova"/>
-          <w:i/>
-        </w:rPr>
-        <w:t xml:space="preserve"> - Present</w:t>
-      </w:r>
-      <w:r>
-        <w:rPr>
-          <w:rFonts w:ascii="Gill Sans Nova" w:hAnsi="Gill Sans Nova"/>
-          <w:i/>
-        </w:rPr>
-        <w:br/>
-      </w:r>
-      <w:r>
-        <w:rPr>
-          <w:rFonts w:ascii="Gill Sans Nova" w:hAnsi="Gill Sans Nova"/>
-        </w:rPr>
-        <w:t xml:space="preserve"> </w:t>
-      </w:r>
-      <w:r>
-        <w:rPr>
-          <w:rFonts w:ascii="Gill Sans Nova" w:hAnsi="Gill Sans Nova"/>
-        </w:rPr>
-        <w:tab/>
-      </w:r>
-      <w:r>
-        <w:rPr>
-          <w:rFonts w:ascii="Gill Sans Nova" w:hAnsi="Gill Sans Nova"/>
-        </w:rPr>
-        <w:t xml:space="preserve">- Managed </w:t>
-      </w:r>
-      <w:r>
-        <w:rPr>
-          <w:rFonts w:ascii="Gill Sans Nova" w:hAnsi="Gill Sans Nova"/>
-        </w:rPr>
-        <w:t>Microbiology Doctoral Training Program (MDTP)</w:t>
-      </w:r>
-      <w:r>
-        <w:rPr>
-          <w:rFonts w:ascii="Gill Sans Nova" w:hAnsi="Gill Sans Nova"/>
-        </w:rPr>
-        <w:t xml:space="preserve"> twitter handle (@</w:t>
+        <w:t>6 - Present</w:t>
+      </w:r>
+      <w:r>
+        <w:rPr>
+          <w:rFonts w:ascii="Gill Sans Nova" w:hAnsi="Gill Sans Nova"/>
+          <w:i/>
+        </w:rPr>
+        <w:br/>
+      </w:r>
+      <w:r>
+        <w:rPr>
+          <w:rFonts w:ascii="Gill Sans Nova" w:hAnsi="Gill Sans Nova"/>
+        </w:rPr>
+        <w:t xml:space="preserve"> </w:t>
+      </w:r>
+      <w:r>
+        <w:rPr>
+          <w:rFonts w:ascii="Gill Sans Nova" w:hAnsi="Gill Sans Nova"/>
+        </w:rPr>
+        <w:tab/>
+      </w:r>
+      <w:r>
+        <w:rPr>
+          <w:rFonts w:ascii="Gill Sans Nova" w:hAnsi="Gill Sans Nova"/>
+        </w:rPr>
+        <w:t xml:space="preserve">- </w:t>
+      </w:r>
+      <w:r>
+        <w:rPr>
+          <w:rFonts w:ascii="Gill Sans Nova" w:hAnsi="Gill Sans Nova"/>
+        </w:rPr>
+        <w:t>Administered</w:t>
+      </w:r>
+      <w:r>
+        <w:rPr>
+          <w:rFonts w:ascii="Gill Sans Nova" w:hAnsi="Gill Sans Nova"/>
+        </w:rPr>
+        <w:t xml:space="preserve"> Suen Lab twitter handle (@</w:t>
       </w:r>
       <w:proofErr w:type="spellStart"/>
       <w:r>
         <w:rPr>
           <w:rFonts w:ascii="Gill Sans Nova" w:hAnsi="Gill Sans Nova"/>
         </w:rPr>
-        <w:t>UWMadisonMDTP</w:t>
+        <w:t>suenlab</w:t>
       </w:r>
       <w:proofErr w:type="spellEnd"/>
       <w:r>
         <w:rPr>
           <w:rFonts w:ascii="Gill Sans Nova" w:hAnsi="Gill Sans Nova"/>
         </w:rPr>
-        <w:t>)</w:t>
-      </w:r>
-      <w:r>
-        <w:rPr>
-          <w:rFonts w:ascii="Gill Sans Nova" w:hAnsi="Gill Sans Nova"/>
-        </w:rPr>
-        <w:t xml:space="preserve"> and</w:t>
+        <w:t>) to increase public recognition by highlighting work from</w:t>
       </w:r>
       <w:r>
         <w:rPr>
@@ -4753,287 +5766,6 @@
         <w:tab/>
         <w:t xml:space="preserve">  </w:t>
       </w:r>
-      <w:proofErr w:type="spellStart"/>
-      <w:r>
-        <w:rPr>
-          <w:rFonts w:ascii="Gill Sans Nova" w:hAnsi="Gill Sans Nova"/>
-        </w:rPr>
-        <w:t>facebook</w:t>
-      </w:r>
-      <w:proofErr w:type="spellEnd"/>
-      <w:r>
-        <w:rPr>
-          <w:rFonts w:ascii="Gill Sans Nova" w:hAnsi="Gill Sans Nova"/>
-        </w:rPr>
-        <w:t xml:space="preserve"> page</w:t>
-      </w:r>
-      <w:r>
-        <w:rPr>
-          <w:rFonts w:ascii="Gill Sans Nova" w:hAnsi="Gill Sans Nova"/>
-        </w:rPr>
-        <w:br/>
-        <w:t xml:space="preserve"> </w:t>
-      </w:r>
-      <w:r>
-        <w:rPr>
-          <w:rFonts w:ascii="Gill Sans Nova" w:hAnsi="Gill Sans Nova"/>
-        </w:rPr>
-        <w:tab/>
-        <w:t>- Increased public recognition by highlight news and work from MDTP trainers and students</w:t>
-      </w:r>
-      <w:r>
-        <w:rPr>
-          <w:rFonts w:ascii="Gill Sans Nova" w:hAnsi="Gill Sans Nova"/>
-        </w:rPr>
-        <w:br/>
-      </w:r>
-      <w:r>
-        <w:rPr>
-          <w:rFonts w:ascii="Selawik Semibold" w:hAnsi="Selawik Semibold"/>
-          <w:b/>
-          <w:i/>
-        </w:rPr>
-        <w:t>Designer and Volunteer</w:t>
-      </w:r>
-      <w:r>
-        <w:rPr>
-          <w:rFonts w:ascii="Selawik Semibold" w:hAnsi="Selawik Semibold"/>
-          <w:b/>
-        </w:rPr>
-        <w:t>, Science Saturday</w:t>
-      </w:r>
-      <w:r>
-        <w:rPr>
-          <w:rFonts w:ascii="Selawik Semibold" w:hAnsi="Selawik Semibold"/>
-        </w:rPr>
-        <w:t>,</w:t>
-      </w:r>
-      <w:r>
-        <w:rPr>
-          <w:rFonts w:ascii="Gill Sans Nova" w:hAnsi="Gill Sans Nova"/>
-        </w:rPr>
-        <w:t xml:space="preserve"> University of Wisconsin-Madison                              </w:t>
-      </w:r>
-      <w:r>
-        <w:rPr>
-          <w:rFonts w:ascii="Gill Sans Nova" w:hAnsi="Gill Sans Nova"/>
-          <w:i/>
-        </w:rPr>
-        <w:t>Sep 2017 - Present</w:t>
-      </w:r>
-      <w:r>
-        <w:rPr>
-          <w:rFonts w:ascii="Gill Sans Nova" w:hAnsi="Gill Sans Nova"/>
-          <w:i/>
-        </w:rPr>
-        <w:br/>
-        <w:t xml:space="preserve"> </w:t>
-      </w:r>
-      <w:r>
-        <w:rPr>
-          <w:rFonts w:ascii="Gill Sans Nova" w:hAnsi="Gill Sans Nova"/>
-          <w:i/>
-        </w:rPr>
-        <w:tab/>
-      </w:r>
-      <w:r>
-        <w:rPr>
-          <w:rFonts w:ascii="Gill Sans Nova" w:hAnsi="Gill Sans Nova"/>
-        </w:rPr>
-        <w:t>- Co-developed and implemented outreach activities with the Wisconsin Institute for Discovery and</w:t>
-      </w:r>
-      <w:r>
-        <w:rPr>
-          <w:rFonts w:ascii="Gill Sans Nova" w:hAnsi="Gill Sans Nova"/>
-        </w:rPr>
-        <w:br/>
-        <w:t xml:space="preserve"> </w:t>
-      </w:r>
-      <w:r>
-        <w:rPr>
-          <w:rFonts w:ascii="Gill Sans Nova" w:hAnsi="Gill Sans Nova"/>
-        </w:rPr>
-        <w:tab/>
-        <w:t xml:space="preserve">  </w:t>
-      </w:r>
-      <w:proofErr w:type="spellStart"/>
-      <w:r>
-        <w:rPr>
-          <w:rFonts w:ascii="Gill Sans Nova" w:hAnsi="Gill Sans Nova"/>
-        </w:rPr>
-        <w:t>Morgridge</w:t>
-      </w:r>
-      <w:proofErr w:type="spellEnd"/>
-      <w:r>
-        <w:rPr>
-          <w:rFonts w:ascii="Gill Sans Nova" w:hAnsi="Gill Sans Nova"/>
-        </w:rPr>
-        <w:t xml:space="preserve"> Research Institute to teach hibernation physiology and microbe-host physiology</w:t>
-      </w:r>
-      <w:r>
-        <w:rPr>
-          <w:rFonts w:ascii="Gill Sans Nova" w:hAnsi="Gill Sans Nova"/>
-        </w:rPr>
-        <w:br/>
-      </w:r>
-      <w:r>
-        <w:rPr>
-          <w:rFonts w:ascii="Selawik Semibold" w:hAnsi="Selawik Semibold"/>
-          <w:b/>
-          <w:i/>
-        </w:rPr>
-        <w:t xml:space="preserve">Social Media </w:t>
-      </w:r>
-      <w:r>
-        <w:rPr>
-          <w:rFonts w:ascii="Selawik Semibold" w:hAnsi="Selawik Semibold"/>
-          <w:b/>
-          <w:i/>
-        </w:rPr>
-        <w:t>Manager</w:t>
-      </w:r>
-      <w:r>
-        <w:rPr>
-          <w:rFonts w:ascii="Selawik Semibold" w:hAnsi="Selawik Semibold"/>
-          <w:b/>
-        </w:rPr>
-        <w:t xml:space="preserve">, </w:t>
-      </w:r>
-      <w:r>
-        <w:rPr>
-          <w:rFonts w:ascii="Selawik Semibold" w:hAnsi="Selawik Semibold"/>
-          <w:b/>
-        </w:rPr>
-        <w:t>Suen Lab</w:t>
-      </w:r>
-      <w:r>
-        <w:rPr>
-          <w:rFonts w:ascii="Selawik Semibold" w:hAnsi="Selawik Semibold"/>
-        </w:rPr>
-        <w:t xml:space="preserve">, </w:t>
-      </w:r>
-      <w:r>
-        <w:rPr>
-          <w:rFonts w:ascii="Gill Sans Nova" w:hAnsi="Gill Sans Nova"/>
-        </w:rPr>
-        <w:t>University of Wisconsin-Madison</w:t>
-      </w:r>
-      <w:r>
-        <w:rPr>
-          <w:rFonts w:ascii="Gill Sans Nova" w:hAnsi="Gill Sans Nova"/>
-        </w:rPr>
-        <w:tab/>
-      </w:r>
-      <w:r>
-        <w:rPr>
-          <w:rFonts w:ascii="Gill Sans Nova" w:hAnsi="Gill Sans Nova"/>
-        </w:rPr>
-        <w:tab/>
-      </w:r>
-      <w:r>
-        <w:rPr>
-          <w:rFonts w:ascii="Gill Sans Nova" w:hAnsi="Gill Sans Nova"/>
-        </w:rPr>
-        <w:tab/>
-      </w:r>
-      <w:r>
-        <w:rPr>
-          <w:rFonts w:ascii="Gill Sans Nova" w:hAnsi="Gill Sans Nova"/>
-        </w:rPr>
-        <w:tab/>
-      </w:r>
-      <w:r>
-        <w:rPr>
-          <w:rFonts w:ascii="Gill Sans Nova" w:hAnsi="Gill Sans Nova"/>
-        </w:rPr>
-        <w:t xml:space="preserve">        </w:t>
-      </w:r>
-      <w:r>
-        <w:rPr>
-          <w:rFonts w:ascii="Gill Sans Nova" w:hAnsi="Gill Sans Nova"/>
-          <w:i/>
-        </w:rPr>
-        <w:t>Dec</w:t>
-      </w:r>
-      <w:r>
-        <w:rPr>
-          <w:rFonts w:ascii="Gill Sans Nova" w:hAnsi="Gill Sans Nova"/>
-          <w:i/>
-        </w:rPr>
-        <w:t xml:space="preserve"> 201</w:t>
-      </w:r>
-      <w:r>
-        <w:rPr>
-          <w:rFonts w:ascii="Gill Sans Nova" w:hAnsi="Gill Sans Nova"/>
-          <w:i/>
-        </w:rPr>
-        <w:t>6 - Present</w:t>
-      </w:r>
-      <w:r>
-        <w:rPr>
-          <w:rFonts w:ascii="Gill Sans Nova" w:hAnsi="Gill Sans Nova"/>
-          <w:i/>
-        </w:rPr>
-        <w:br/>
-      </w:r>
-      <w:r>
-        <w:rPr>
-          <w:rFonts w:ascii="Gill Sans Nova" w:hAnsi="Gill Sans Nova"/>
-        </w:rPr>
-        <w:t xml:space="preserve"> </w:t>
-      </w:r>
-      <w:r>
-        <w:rPr>
-          <w:rFonts w:ascii="Gill Sans Nova" w:hAnsi="Gill Sans Nova"/>
-        </w:rPr>
-        <w:tab/>
-      </w:r>
-      <w:r>
-        <w:rPr>
-          <w:rFonts w:ascii="Gill Sans Nova" w:hAnsi="Gill Sans Nova"/>
-        </w:rPr>
-        <w:t xml:space="preserve">- </w:t>
-      </w:r>
-      <w:r>
-        <w:rPr>
-          <w:rFonts w:ascii="Gill Sans Nova" w:hAnsi="Gill Sans Nova"/>
-        </w:rPr>
-        <w:t>Administered</w:t>
-      </w:r>
-      <w:r>
-        <w:rPr>
-          <w:rFonts w:ascii="Gill Sans Nova" w:hAnsi="Gill Sans Nova"/>
-        </w:rPr>
-        <w:t xml:space="preserve"> Suen Lab twitter handle (@</w:t>
-      </w:r>
-      <w:proofErr w:type="spellStart"/>
-      <w:r>
-        <w:rPr>
-          <w:rFonts w:ascii="Gill Sans Nova" w:hAnsi="Gill Sans Nova"/>
-        </w:rPr>
-        <w:t>suenlab</w:t>
-      </w:r>
-      <w:proofErr w:type="spellEnd"/>
-      <w:r>
-        <w:rPr>
-          <w:rFonts w:ascii="Gill Sans Nova" w:hAnsi="Gill Sans Nova"/>
-        </w:rPr>
-        <w:t>) to increase public recognition by highlighting work from</w:t>
-      </w:r>
-      <w:r>
-        <w:rPr>
-          <w:rFonts w:ascii="Gill Sans Nova" w:hAnsi="Gill Sans Nova"/>
-        </w:rPr>
-        <w:br/>
-        <w:t xml:space="preserve"> </w:t>
-      </w:r>
-      <w:r>
-        <w:rPr>
-          <w:rFonts w:ascii="Gill Sans Nova" w:hAnsi="Gill Sans Nova"/>
-        </w:rPr>
-        <w:tab/>
-        <w:t xml:space="preserve">  </w:t>
-      </w:r>
       <w:r>
         <w:rPr>
           <w:rFonts w:ascii="Gill Sans Nova" w:hAnsi="Gill Sans Nova"/>
@@ -5051,45 +5783,6 @@
           <w:rFonts w:ascii="Gill Sans Nova" w:hAnsi="Gill Sans Nova"/>
         </w:rPr>
         <w:t>Lab members and collaborators</w:t>
-      </w:r>
-      <w:r>
-        <w:rPr>
-          <w:rFonts w:ascii="Gill Sans Nova" w:hAnsi="Gill Sans Nova"/>
-        </w:rPr>
-        <w:br/>
-        <w:t xml:space="preserve"> </w:t>
-      </w:r>
-      <w:r>
-        <w:rPr>
-          <w:rFonts w:ascii="Gill Sans Nova" w:hAnsi="Gill Sans Nova"/>
-        </w:rPr>
-        <w:tab/>
-      </w:r>
-      <w:r>
-        <w:rPr>
-          <w:rFonts w:ascii="Gill Sans Nova" w:hAnsi="Gill Sans Nova"/>
-        </w:rPr>
-        <w:t xml:space="preserve">- </w:t>
-      </w:r>
-      <w:r>
-        <w:rPr>
-          <w:rFonts w:ascii="Gill Sans Nova" w:hAnsi="Gill Sans Nova"/>
-        </w:rPr>
-        <w:t>Established the new tradition #</w:t>
-      </w:r>
-      <w:proofErr w:type="spellStart"/>
-      <w:r>
-        <w:rPr>
-          <w:rFonts w:ascii="Gill Sans Nova" w:hAnsi="Gill Sans Nova"/>
-        </w:rPr>
-        <w:t>MooMonday</w:t>
-      </w:r>
-      <w:proofErr w:type="spellEnd"/>
-      <w:r>
-        <w:rPr>
-          <w:rFonts w:ascii="Gill Sans Nova" w:hAnsi="Gill Sans Nova"/>
-        </w:rPr>
-        <w:t xml:space="preserve"> to share ruminant-related facts and increase audience engagement</w:t>
       </w:r>
       <w:r>
         <w:rPr>
@@ -5418,6 +6111,12 @@
           <w:rFonts w:ascii="Gill Sans Nova" w:hAnsi="Gill Sans Nova"/>
         </w:rPr>
         <w:br/>
+      </w:r>
+      <w:r>
+        <w:rPr>
+          <w:rFonts w:ascii="Gill Sans Nova" w:hAnsi="Gill Sans Nova"/>
+        </w:rPr>
+        <w:lastRenderedPageBreak/>
         <w:t xml:space="preserve"> </w:t>
       </w:r>
       <w:r>
@@ -5615,13 +6314,37 @@
         <w:rPr>
           <w:rFonts w:ascii="Gill Sans Nova" w:hAnsi="Gill Sans Nova"/>
         </w:rPr>
-        <w:t xml:space="preserve"> (beginner), </w:t>
-      </w:r>
-      <w:r>
-        <w:rPr>
-          <w:rFonts w:ascii="Gill Sans Nova" w:hAnsi="Gill Sans Nova"/>
-        </w:rPr>
-        <w:t xml:space="preserve">python (beginner), </w:t>
+        <w:t xml:space="preserve"> (</w:t>
+      </w:r>
+      <w:r>
+        <w:rPr>
+          <w:rFonts w:ascii="Gill Sans Nova" w:hAnsi="Gill Sans Nova"/>
+        </w:rPr>
+        <w:t>familiar</w:t>
+      </w:r>
+      <w:r>
+        <w:rPr>
+          <w:rFonts w:ascii="Gill Sans Nova" w:hAnsi="Gill Sans Nova"/>
+        </w:rPr>
+        <w:t xml:space="preserve">), </w:t>
+      </w:r>
+      <w:r>
+        <w:rPr>
+          <w:rFonts w:ascii="Gill Sans Nova" w:hAnsi="Gill Sans Nova"/>
+        </w:rPr>
+        <w:t>python (</w:t>
+      </w:r>
+      <w:r>
+        <w:rPr>
+          <w:rFonts w:ascii="Gill Sans Nova" w:hAnsi="Gill Sans Nova"/>
+        </w:rPr>
+        <w:t>familiar</w:t>
+      </w:r>
+      <w:r>
+        <w:rPr>
+          <w:rFonts w:ascii="Gill Sans Nova" w:hAnsi="Gill Sans Nova"/>
+        </w:rPr>
+        <w:t xml:space="preserve">), </w:t>
       </w:r>
       <w:proofErr w:type="spellStart"/>
       <w:r>
@@ -5641,21 +6364,45 @@
         <w:rPr>
           <w:rFonts w:ascii="Gill Sans Nova" w:hAnsi="Gill Sans Nova"/>
         </w:rPr>
-        <w:t>, amplicon sequencing analysis,</w:t>
-      </w:r>
-      <w:r>
-        <w:rPr>
-          <w:rFonts w:ascii="Gill Sans Nova" w:hAnsi="Gill Sans Nova"/>
-        </w:rPr>
-        <w:br/>
-        <w:t xml:space="preserve"> </w:t>
-      </w:r>
-      <w:r>
-        <w:rPr>
-          <w:rFonts w:ascii="Gill Sans Nova" w:hAnsi="Gill Sans Nova"/>
-        </w:rPr>
-        <w:tab/>
-        <w:t xml:space="preserve">                 </w:t>
+        <w:t xml:space="preserve">, </w:t>
+      </w:r>
+      <w:r>
+        <w:rPr>
+          <w:rFonts w:ascii="Gill Sans Nova" w:hAnsi="Gill Sans Nova"/>
+        </w:rPr>
+        <w:t>bash (familiar),</w:t>
+      </w:r>
+      <w:r>
+        <w:rPr>
+          <w:rFonts w:ascii="Gill Sans Nova" w:hAnsi="Gill Sans Nova"/>
+        </w:rPr>
+        <w:br/>
+        <w:t xml:space="preserve"> </w:t>
+      </w:r>
+      <w:r>
+        <w:rPr>
+          <w:rFonts w:ascii="Gill Sans Nova" w:hAnsi="Gill Sans Nova"/>
+        </w:rPr>
+        <w:tab/>
+      </w:r>
+      <w:r>
+        <w:rPr>
+          <w:rFonts w:ascii="Gill Sans Nova" w:hAnsi="Gill Sans Nova"/>
+        </w:rPr>
+        <w:tab/>
+        <w:t xml:space="preserve">     HTML (intermediate), CSS (intermediate), </w:t>
+      </w:r>
+      <w:r>
+        <w:rPr>
+          <w:rFonts w:ascii="Gill Sans Nova" w:hAnsi="Gill Sans Nova"/>
+        </w:rPr>
+        <w:t>amplicon sequencing analysis,</w:t>
+      </w:r>
+      <w:r>
+        <w:rPr>
+          <w:rFonts w:ascii="Gill Sans Nova" w:hAnsi="Gill Sans Nova"/>
+        </w:rPr>
+        <w:t xml:space="preserve"> </w:t>
       </w:r>
       <w:r>
         <w:rPr>
@@ -5769,6 +6516,8 @@
         </w:rPr>
         <w:t>Nov 2019</w:t>
       </w:r>
+      <w:bookmarkStart w:id="0" w:name="_GoBack"/>
+      <w:bookmarkEnd w:id="0"/>
       <w:r>
         <w:rPr>
           <w:rFonts w:ascii="Gill Sans Nova" w:hAnsi="Gill Sans Nova"/>
@@ -6043,7 +6792,6 @@
         <w:rPr>
           <w:rFonts w:ascii="Gill Sans Nova" w:hAnsi="Gill Sans Nova"/>
         </w:rPr>
-        <w:lastRenderedPageBreak/>
         <w:t>Gaining STEAM! Showcase – Saturday Science</w:t>
       </w:r>
       <w:r>
@@ -6990,6 +7738,131 @@
         <w:rPr>
           <w:rFonts w:ascii="Gill Sans Nova" w:hAnsi="Gill Sans Nova"/>
         </w:rPr>
+        <w:t>American Association for the Advancement of Science Annual Meeting</w:t>
+      </w:r>
+      <w:r>
+        <w:rPr>
+          <w:rFonts w:ascii="Gill Sans Nova" w:hAnsi="Gill Sans Nova"/>
+        </w:rPr>
+        <w:tab/>
+      </w:r>
+      <w:r>
+        <w:rPr>
+          <w:rFonts w:ascii="Gill Sans Nova" w:hAnsi="Gill Sans Nova"/>
+        </w:rPr>
+        <w:tab/>
+      </w:r>
+      <w:r>
+        <w:rPr>
+          <w:rFonts w:ascii="Gill Sans Nova" w:hAnsi="Gill Sans Nova"/>
+        </w:rPr>
+        <w:tab/>
+      </w:r>
+      <w:r>
+        <w:rPr>
+          <w:rFonts w:ascii="Gill Sans Nova" w:hAnsi="Gill Sans Nova"/>
+        </w:rPr>
+        <w:tab/>
+        <w:t xml:space="preserve">   </w:t>
+      </w:r>
+      <w:r>
+        <w:rPr>
+          <w:rFonts w:ascii="Gill Sans Nova" w:hAnsi="Gill Sans Nova"/>
+          <w:i/>
+          <w:iCs/>
+        </w:rPr>
+        <w:t>Feb 2020</w:t>
+      </w:r>
+      <w:r>
+        <w:rPr>
+          <w:rFonts w:ascii="Gill Sans Nova" w:hAnsi="Gill Sans Nova"/>
+        </w:rPr>
+        <w:br/>
+        <w:t xml:space="preserve">Mini-Catalyzing Advocacy in Science and Engineering Workshop </w:t>
+      </w:r>
+      <w:r>
+        <w:rPr>
+          <w:rFonts w:ascii="Gill Sans Nova" w:hAnsi="Gill Sans Nova"/>
+        </w:rPr>
+        <w:tab/>
+      </w:r>
+      <w:r>
+        <w:rPr>
+          <w:rFonts w:ascii="Gill Sans Nova" w:hAnsi="Gill Sans Nova"/>
+        </w:rPr>
+        <w:tab/>
+      </w:r>
+      <w:r>
+        <w:rPr>
+          <w:rFonts w:ascii="Gill Sans Nova" w:hAnsi="Gill Sans Nova"/>
+        </w:rPr>
+        <w:tab/>
+      </w:r>
+      <w:r>
+        <w:rPr>
+          <w:rFonts w:ascii="Gill Sans Nova" w:hAnsi="Gill Sans Nova"/>
+        </w:rPr>
+        <w:tab/>
+        <w:t xml:space="preserve">   </w:t>
+      </w:r>
+      <w:r>
+        <w:rPr>
+          <w:rFonts w:ascii="Gill Sans Nova" w:hAnsi="Gill Sans Nova"/>
+          <w:i/>
+          <w:iCs/>
+        </w:rPr>
+        <w:t>Feb 11, 2020</w:t>
+      </w:r>
+      <w:r>
+        <w:rPr>
+          <w:rFonts w:ascii="Gill Sans Nova" w:hAnsi="Gill Sans Nova"/>
+        </w:rPr>
+        <w:br/>
+        <w:t>Scientifically Tested Methods to Reduce Racism and Promote Inclusion</w:t>
+      </w:r>
+      <w:r>
+        <w:rPr>
+          <w:rFonts w:ascii="Gill Sans Nova" w:hAnsi="Gill Sans Nova"/>
+        </w:rPr>
+        <w:tab/>
+      </w:r>
+      <w:r>
+        <w:rPr>
+          <w:rFonts w:ascii="Gill Sans Nova" w:hAnsi="Gill Sans Nova"/>
+        </w:rPr>
+        <w:tab/>
+      </w:r>
+      <w:r>
+        <w:rPr>
+          <w:rFonts w:ascii="Gill Sans Nova" w:hAnsi="Gill Sans Nova"/>
+        </w:rPr>
+        <w:tab/>
+      </w:r>
+      <w:r>
+        <w:rPr>
+          <w:rFonts w:ascii="Gill Sans Nova" w:hAnsi="Gill Sans Nova"/>
+        </w:rPr>
+        <w:tab/>
+        <w:t xml:space="preserve">   </w:t>
+      </w:r>
+      <w:r>
+        <w:rPr>
+          <w:rFonts w:ascii="Gill Sans Nova" w:hAnsi="Gill Sans Nova"/>
+          <w:i/>
+          <w:iCs/>
+        </w:rPr>
+        <w:t>Feb 10, 2020</w:t>
+      </w:r>
+      <w:r>
+        <w:rPr>
+          <w:rFonts w:ascii="Gill Sans Nova" w:hAnsi="Gill Sans Nova"/>
+        </w:rPr>
+        <w:br/>
+      </w:r>
+      <w:r>
+        <w:rPr>
+          <w:rFonts w:ascii="Gill Sans Nova" w:hAnsi="Gill Sans Nova"/>
+        </w:rPr>
         <w:t>Web Design for the Sciences</w:t>
       </w:r>
       <w:r>
@@ -7435,6 +8308,7 @@
         <w:rPr>
           <w:rFonts w:ascii="Gill Sans Nova" w:hAnsi="Gill Sans Nova"/>
         </w:rPr>
+        <w:lastRenderedPageBreak/>
         <w:t xml:space="preserve">Life as a Scientific Editor: It’s all about Communication </w:t>
       </w:r>
       <w:r>
@@ -8709,7 +9583,6 @@
           <w:b/>
           <w:sz w:val="24"/>
         </w:rPr>
-        <w:lastRenderedPageBreak/>
         <w:t>MENTEES</w:t>
       </w:r>
     </w:p>
@@ -8752,7 +9625,7 @@
         <w:rPr>
           <w:rFonts w:ascii="Gill Sans Nova" w:hAnsi="Gill Sans Nova"/>
         </w:rPr>
-        <w:tab/>
+        <w:t xml:space="preserve"> Student</w:t>
       </w:r>
       <w:r>
         <w:rPr>
@@ -8831,13 +9704,13 @@
         <w:rPr>
           <w:rFonts w:ascii="Gill Sans Nova" w:hAnsi="Gill Sans Nova"/>
         </w:rPr>
-        <w:t>, High Schooler</w:t>
-      </w:r>
-      <w:r>
-        <w:rPr>
-          <w:rFonts w:ascii="Gill Sans Nova" w:hAnsi="Gill Sans Nova"/>
-        </w:rPr>
-        <w:tab/>
+        <w:t>, High School</w:t>
+      </w:r>
+      <w:r>
+        <w:rPr>
+          <w:rFonts w:ascii="Gill Sans Nova" w:hAnsi="Gill Sans Nova"/>
+        </w:rPr>
+        <w:t xml:space="preserve"> Student</w:t>
       </w:r>
       <w:r>
         <w:rPr>
@@ -8912,7 +9785,7 @@
         <w:rPr>
           <w:rFonts w:ascii="Gill Sans Nova" w:hAnsi="Gill Sans Nova"/>
         </w:rPr>
-        <w:tab/>
+        <w:t xml:space="preserve"> Student</w:t>
       </w:r>
       <w:r>
         <w:rPr>

</xml_diff>

<commit_message>
Added WI Sci Fest talk
</commit_message>
<xml_diff>
--- a/CV_Comprehensive.docx
+++ b/CV_Comprehensive.docx
@@ -671,7 +671,39 @@
           <w:rFonts w:ascii="Gill Sans Nova" w:eastAsia="Times New Roman" w:hAnsi="Gill Sans Nova" w:cs="Times New Roman"/>
           <w:shd w:val="clear" w:color="auto" w:fill="FFFFFF"/>
         </w:rPr>
-        <w:t>, Platinga A, Carey H, Suen G, Swoap S. (</w:t>
+        <w:t xml:space="preserve">, </w:t>
+      </w:r>
+      <w:proofErr w:type="spellStart"/>
+      <w:r>
+        <w:rPr>
+          <w:rFonts w:ascii="Gill Sans Nova" w:eastAsia="Times New Roman" w:hAnsi="Gill Sans Nova" w:cs="Times New Roman"/>
+          <w:shd w:val="clear" w:color="auto" w:fill="FFFFFF"/>
+        </w:rPr>
+        <w:t>Platinga</w:t>
+      </w:r>
+      <w:proofErr w:type="spellEnd"/>
+      <w:r>
+        <w:rPr>
+          <w:rFonts w:ascii="Gill Sans Nova" w:eastAsia="Times New Roman" w:hAnsi="Gill Sans Nova" w:cs="Times New Roman"/>
+          <w:shd w:val="clear" w:color="auto" w:fill="FFFFFF"/>
+        </w:rPr>
+        <w:t xml:space="preserve"> A, Carey H, Suen G, </w:t>
+      </w:r>
+      <w:proofErr w:type="spellStart"/>
+      <w:r>
+        <w:rPr>
+          <w:rFonts w:ascii="Gill Sans Nova" w:eastAsia="Times New Roman" w:hAnsi="Gill Sans Nova" w:cs="Times New Roman"/>
+          <w:shd w:val="clear" w:color="auto" w:fill="FFFFFF"/>
+        </w:rPr>
+        <w:t>Swoap</w:t>
+      </w:r>
+      <w:proofErr w:type="spellEnd"/>
+      <w:r>
+        <w:rPr>
+          <w:rFonts w:ascii="Gill Sans Nova" w:eastAsia="Times New Roman" w:hAnsi="Gill Sans Nova" w:cs="Times New Roman"/>
+          <w:shd w:val="clear" w:color="auto" w:fill="FFFFFF"/>
+        </w:rPr>
+        <w:t xml:space="preserve"> S. (</w:t>
       </w:r>
       <w:r>
         <w:rPr>
@@ -757,26 +789,51 @@
         </w:rPr>
         <w:tab/>
       </w:r>
-      <w:r>
-        <w:rPr>
-          <w:rFonts w:ascii="Gill Sans Nova" w:eastAsia="Times New Roman" w:hAnsi="Gill Sans Nova" w:cs="Times New Roman"/>
-          <w:shd w:val="clear" w:color="auto" w:fill="FFFFFF"/>
-        </w:rPr>
-        <w:t>doi:</w:t>
-      </w:r>
-      <w:r>
-        <w:rPr>
-          <w:rFonts w:ascii="Gill Sans Nova" w:eastAsia="Times New Roman" w:hAnsi="Gill Sans Nova" w:cs="Times New Roman"/>
-          <w:shd w:val="clear" w:color="auto" w:fill="FFFFFF"/>
-        </w:rPr>
-        <w:t xml:space="preserve"> </w:t>
-      </w:r>
-      <w:r>
-        <w:rPr>
-          <w:rFonts w:ascii="Gill Sans Nova" w:eastAsia="Times New Roman" w:hAnsi="Gill Sans Nova" w:cs="Times New Roman"/>
-          <w:shd w:val="clear" w:color="auto" w:fill="FFFFFF"/>
-        </w:rPr>
-        <w:t>10.1093/femsec/fiaa079</w:t>
+      <w:proofErr w:type="spellStart"/>
+      <w:r>
+        <w:rPr>
+          <w:rFonts w:ascii="Gill Sans Nova" w:eastAsia="Times New Roman" w:hAnsi="Gill Sans Nova" w:cs="Times New Roman"/>
+          <w:shd w:val="clear" w:color="auto" w:fill="FFFFFF"/>
+        </w:rPr>
+        <w:t>doi</w:t>
+      </w:r>
+      <w:proofErr w:type="spellEnd"/>
+      <w:r>
+        <w:rPr>
+          <w:rFonts w:ascii="Gill Sans Nova" w:eastAsia="Times New Roman" w:hAnsi="Gill Sans Nova" w:cs="Times New Roman"/>
+          <w:shd w:val="clear" w:color="auto" w:fill="FFFFFF"/>
+        </w:rPr>
+        <w:t>:</w:t>
+      </w:r>
+      <w:r>
+        <w:rPr>
+          <w:rFonts w:ascii="Gill Sans Nova" w:eastAsia="Times New Roman" w:hAnsi="Gill Sans Nova" w:cs="Times New Roman"/>
+          <w:shd w:val="clear" w:color="auto" w:fill="FFFFFF"/>
+        </w:rPr>
+        <w:t xml:space="preserve"> </w:t>
+      </w:r>
+      <w:r>
+        <w:rPr>
+          <w:rFonts w:ascii="Gill Sans Nova" w:eastAsia="Times New Roman" w:hAnsi="Gill Sans Nova" w:cs="Times New Roman"/>
+          <w:shd w:val="clear" w:color="auto" w:fill="FFFFFF"/>
+        </w:rPr>
+        <w:t>10.1093/</w:t>
+      </w:r>
+      <w:proofErr w:type="spellStart"/>
+      <w:r>
+        <w:rPr>
+          <w:rFonts w:ascii="Gill Sans Nova" w:eastAsia="Times New Roman" w:hAnsi="Gill Sans Nova" w:cs="Times New Roman"/>
+          <w:shd w:val="clear" w:color="auto" w:fill="FFFFFF"/>
+        </w:rPr>
+        <w:t>femsec</w:t>
+      </w:r>
+      <w:proofErr w:type="spellEnd"/>
+      <w:r>
+        <w:rPr>
+          <w:rFonts w:ascii="Gill Sans Nova" w:eastAsia="Times New Roman" w:hAnsi="Gill Sans Nova" w:cs="Times New Roman"/>
+          <w:shd w:val="clear" w:color="auto" w:fill="FFFFFF"/>
+        </w:rPr>
+        <w:t>/fiaa079</w:t>
       </w:r>
       <w:r>
         <w:rPr>
@@ -898,7 +955,39 @@
           <w:rFonts w:ascii="Gill Sans Nova" w:eastAsia="Times New Roman" w:hAnsi="Gill Sans Nova" w:cs="Times New Roman"/>
           <w:shd w:val="clear" w:color="auto" w:fill="FFFFFF"/>
         </w:rPr>
-        <w:t xml:space="preserve">Schmidt ML, Biddanda, BA, Weinke AD, </w:t>
+        <w:t xml:space="preserve">Schmidt ML, </w:t>
+      </w:r>
+      <w:proofErr w:type="spellStart"/>
+      <w:r>
+        <w:rPr>
+          <w:rFonts w:ascii="Gill Sans Nova" w:eastAsia="Times New Roman" w:hAnsi="Gill Sans Nova" w:cs="Times New Roman"/>
+          <w:shd w:val="clear" w:color="auto" w:fill="FFFFFF"/>
+        </w:rPr>
+        <w:t>Biddanda</w:t>
+      </w:r>
+      <w:proofErr w:type="spellEnd"/>
+      <w:r>
+        <w:rPr>
+          <w:rFonts w:ascii="Gill Sans Nova" w:eastAsia="Times New Roman" w:hAnsi="Gill Sans Nova" w:cs="Times New Roman"/>
+          <w:shd w:val="clear" w:color="auto" w:fill="FFFFFF"/>
+        </w:rPr>
+        <w:t xml:space="preserve">, BA, </w:t>
+      </w:r>
+      <w:proofErr w:type="spellStart"/>
+      <w:r>
+        <w:rPr>
+          <w:rFonts w:ascii="Gill Sans Nova" w:eastAsia="Times New Roman" w:hAnsi="Gill Sans Nova" w:cs="Times New Roman"/>
+          <w:shd w:val="clear" w:color="auto" w:fill="FFFFFF"/>
+        </w:rPr>
+        <w:t>Weinke</w:t>
+      </w:r>
+      <w:proofErr w:type="spellEnd"/>
+      <w:r>
+        <w:rPr>
+          <w:rFonts w:ascii="Gill Sans Nova" w:eastAsia="Times New Roman" w:hAnsi="Gill Sans Nova" w:cs="Times New Roman"/>
+          <w:shd w:val="clear" w:color="auto" w:fill="FFFFFF"/>
+        </w:rPr>
+        <w:t xml:space="preserve"> AD, </w:t>
       </w:r>
       <w:r>
         <w:rPr>
@@ -913,7 +1002,39 @@
           <w:rFonts w:ascii="Gill Sans Nova" w:eastAsia="Times New Roman" w:hAnsi="Gill Sans Nova" w:cs="Times New Roman"/>
           <w:shd w:val="clear" w:color="auto" w:fill="FFFFFF"/>
         </w:rPr>
-        <w:t>, Januska F, Props R, Denef VJ (</w:t>
+        <w:t xml:space="preserve">, </w:t>
+      </w:r>
+      <w:proofErr w:type="spellStart"/>
+      <w:r>
+        <w:rPr>
+          <w:rFonts w:ascii="Gill Sans Nova" w:eastAsia="Times New Roman" w:hAnsi="Gill Sans Nova" w:cs="Times New Roman"/>
+          <w:shd w:val="clear" w:color="auto" w:fill="FFFFFF"/>
+        </w:rPr>
+        <w:t>Januska</w:t>
+      </w:r>
+      <w:proofErr w:type="spellEnd"/>
+      <w:r>
+        <w:rPr>
+          <w:rFonts w:ascii="Gill Sans Nova" w:eastAsia="Times New Roman" w:hAnsi="Gill Sans Nova" w:cs="Times New Roman"/>
+          <w:shd w:val="clear" w:color="auto" w:fill="FFFFFF"/>
+        </w:rPr>
+        <w:t xml:space="preserve"> F, Props R, </w:t>
+      </w:r>
+      <w:proofErr w:type="spellStart"/>
+      <w:r>
+        <w:rPr>
+          <w:rFonts w:ascii="Gill Sans Nova" w:eastAsia="Times New Roman" w:hAnsi="Gill Sans Nova" w:cs="Times New Roman"/>
+          <w:shd w:val="clear" w:color="auto" w:fill="FFFFFF"/>
+        </w:rPr>
+        <w:t>Denef</w:t>
+      </w:r>
+      <w:proofErr w:type="spellEnd"/>
+      <w:r>
+        <w:rPr>
+          <w:rFonts w:ascii="Gill Sans Nova" w:eastAsia="Times New Roman" w:hAnsi="Gill Sans Nova" w:cs="Times New Roman"/>
+          <w:shd w:val="clear" w:color="auto" w:fill="FFFFFF"/>
+        </w:rPr>
+        <w:t xml:space="preserve"> VJ (</w:t>
       </w:r>
       <w:r>
         <w:rPr>
@@ -984,17 +1105,48 @@
           <w:shd w:val="clear" w:color="auto" w:fill="FFFFFF"/>
         </w:rPr>
         <w:tab/>
-        <w:t>doi:</w:t>
-      </w:r>
-      <w:r>
-        <w:t xml:space="preserve"> </w:t>
-      </w:r>
-      <w:r>
-        <w:rPr>
-          <w:rFonts w:ascii="Gill Sans Nova" w:eastAsia="Times New Roman" w:hAnsi="Gill Sans Nova" w:cs="Times New Roman"/>
-          <w:shd w:val="clear" w:color="auto" w:fill="FFFFFF"/>
-        </w:rPr>
-        <w:t>10.1093/femsec/fiaa029</w:t>
+      </w:r>
+      <w:proofErr w:type="spellStart"/>
+      <w:r>
+        <w:rPr>
+          <w:rFonts w:ascii="Gill Sans Nova" w:eastAsia="Times New Roman" w:hAnsi="Gill Sans Nova" w:cs="Times New Roman"/>
+          <w:shd w:val="clear" w:color="auto" w:fill="FFFFFF"/>
+        </w:rPr>
+        <w:t>doi</w:t>
+      </w:r>
+      <w:proofErr w:type="spellEnd"/>
+      <w:r>
+        <w:rPr>
+          <w:rFonts w:ascii="Gill Sans Nova" w:eastAsia="Times New Roman" w:hAnsi="Gill Sans Nova" w:cs="Times New Roman"/>
+          <w:shd w:val="clear" w:color="auto" w:fill="FFFFFF"/>
+        </w:rPr>
+        <w:t>:</w:t>
+      </w:r>
+      <w:r>
+        <w:t xml:space="preserve"> </w:t>
+      </w:r>
+      <w:r>
+        <w:rPr>
+          <w:rFonts w:ascii="Gill Sans Nova" w:eastAsia="Times New Roman" w:hAnsi="Gill Sans Nova" w:cs="Times New Roman"/>
+          <w:shd w:val="clear" w:color="auto" w:fill="FFFFFF"/>
+        </w:rPr>
+        <w:t>10.1093/</w:t>
+      </w:r>
+      <w:proofErr w:type="spellStart"/>
+      <w:r>
+        <w:rPr>
+          <w:rFonts w:ascii="Gill Sans Nova" w:eastAsia="Times New Roman" w:hAnsi="Gill Sans Nova" w:cs="Times New Roman"/>
+          <w:shd w:val="clear" w:color="auto" w:fill="FFFFFF"/>
+        </w:rPr>
+        <w:t>femsec</w:t>
+      </w:r>
+      <w:proofErr w:type="spellEnd"/>
+      <w:r>
+        <w:rPr>
+          <w:rFonts w:ascii="Gill Sans Nova" w:eastAsia="Times New Roman" w:hAnsi="Gill Sans Nova" w:cs="Times New Roman"/>
+          <w:shd w:val="clear" w:color="auto" w:fill="FFFFFF"/>
+        </w:rPr>
+        <w:t>/fiaa029</w:t>
       </w:r>
       <w:r>
         <w:rPr>
@@ -1037,7 +1189,23 @@
           <w:rFonts w:ascii="Gill Sans Nova" w:eastAsia="Times New Roman" w:hAnsi="Gill Sans Nova" w:cs="Times New Roman"/>
           <w:shd w:val="clear" w:color="auto" w:fill="FFFFFF"/>
         </w:rPr>
-        <w:t>L, Porter WP, Assadi-Porter FM, Carey HV. (2019) Shifts in metabolic fuel use coincide</w:t>
+        <w:t xml:space="preserve">L, Porter WP, </w:t>
+      </w:r>
+      <w:proofErr w:type="spellStart"/>
+      <w:r>
+        <w:rPr>
+          <w:rFonts w:ascii="Gill Sans Nova" w:eastAsia="Times New Roman" w:hAnsi="Gill Sans Nova" w:cs="Times New Roman"/>
+          <w:shd w:val="clear" w:color="auto" w:fill="FFFFFF"/>
+        </w:rPr>
+        <w:t>Assadi</w:t>
+      </w:r>
+      <w:proofErr w:type="spellEnd"/>
+      <w:r>
+        <w:rPr>
+          <w:rFonts w:ascii="Gill Sans Nova" w:eastAsia="Times New Roman" w:hAnsi="Gill Sans Nova" w:cs="Times New Roman"/>
+          <w:shd w:val="clear" w:color="auto" w:fill="FFFFFF"/>
+        </w:rPr>
+        <w:t>-Porter FM, Carey HV. (2019) Shifts in metabolic fuel use coincide</w:t>
       </w:r>
       <w:r>
         <w:rPr>
@@ -1075,25 +1243,60 @@
           <w:i/>
           <w:shd w:val="clear" w:color="auto" w:fill="FFFFFF"/>
         </w:rPr>
-        <w:t>Am. J. Physiol. Regul.</w:t>
-      </w:r>
-      <w:r>
-        <w:rPr>
-          <w:rFonts w:ascii="Gill Sans Nova" w:eastAsia="Times New Roman" w:hAnsi="Gill Sans Nova" w:cs="Times New Roman"/>
-          <w:i/>
-          <w:shd w:val="clear" w:color="auto" w:fill="FFFFFF"/>
-        </w:rPr>
-        <w:br/>
-        <w:t xml:space="preserve"> </w:t>
-      </w:r>
-      <w:r>
-        <w:rPr>
-          <w:rFonts w:ascii="Gill Sans Nova" w:eastAsia="Times New Roman" w:hAnsi="Gill Sans Nova" w:cs="Times New Roman"/>
-          <w:i/>
-          <w:shd w:val="clear" w:color="auto" w:fill="FFFFFF"/>
-        </w:rPr>
-        <w:tab/>
-        <w:t>Integr. Comp. Physiol.</w:t>
+        <w:t xml:space="preserve">Am. J. Physiol. </w:t>
+      </w:r>
+      <w:proofErr w:type="spellStart"/>
+      <w:r>
+        <w:rPr>
+          <w:rFonts w:ascii="Gill Sans Nova" w:eastAsia="Times New Roman" w:hAnsi="Gill Sans Nova" w:cs="Times New Roman"/>
+          <w:i/>
+          <w:shd w:val="clear" w:color="auto" w:fill="FFFFFF"/>
+        </w:rPr>
+        <w:t>Regul</w:t>
+      </w:r>
+      <w:proofErr w:type="spellEnd"/>
+      <w:r>
+        <w:rPr>
+          <w:rFonts w:ascii="Gill Sans Nova" w:eastAsia="Times New Roman" w:hAnsi="Gill Sans Nova" w:cs="Times New Roman"/>
+          <w:i/>
+          <w:shd w:val="clear" w:color="auto" w:fill="FFFFFF"/>
+        </w:rPr>
+        <w:t>.</w:t>
+      </w:r>
+      <w:r>
+        <w:rPr>
+          <w:rFonts w:ascii="Gill Sans Nova" w:eastAsia="Times New Roman" w:hAnsi="Gill Sans Nova" w:cs="Times New Roman"/>
+          <w:i/>
+          <w:shd w:val="clear" w:color="auto" w:fill="FFFFFF"/>
+        </w:rPr>
+        <w:br/>
+        <w:t xml:space="preserve"> </w:t>
+      </w:r>
+      <w:r>
+        <w:rPr>
+          <w:rFonts w:ascii="Gill Sans Nova" w:eastAsia="Times New Roman" w:hAnsi="Gill Sans Nova" w:cs="Times New Roman"/>
+          <w:i/>
+          <w:shd w:val="clear" w:color="auto" w:fill="FFFFFF"/>
+        </w:rPr>
+        <w:tab/>
+      </w:r>
+      <w:proofErr w:type="spellStart"/>
+      <w:r>
+        <w:rPr>
+          <w:rFonts w:ascii="Gill Sans Nova" w:eastAsia="Times New Roman" w:hAnsi="Gill Sans Nova" w:cs="Times New Roman"/>
+          <w:i/>
+          <w:shd w:val="clear" w:color="auto" w:fill="FFFFFF"/>
+        </w:rPr>
+        <w:t>Integr</w:t>
+      </w:r>
+      <w:proofErr w:type="spellEnd"/>
+      <w:r>
+        <w:rPr>
+          <w:rFonts w:ascii="Gill Sans Nova" w:eastAsia="Times New Roman" w:hAnsi="Gill Sans Nova" w:cs="Times New Roman"/>
+          <w:i/>
+          <w:shd w:val="clear" w:color="auto" w:fill="FFFFFF"/>
+        </w:rPr>
+        <w:t>. Comp. Physiol.</w:t>
       </w:r>
       <w:r>
         <w:rPr>
@@ -1118,20 +1321,30 @@
         </w:rPr>
         <w:t xml:space="preserve">R775. </w:t>
       </w:r>
+      <w:proofErr w:type="spellStart"/>
       <w:r>
         <w:rPr>
           <w:rFonts w:ascii="Gill Sans Nova" w:hAnsi="Gill Sans Nova" w:cs="Arial"/>
           <w:color w:val="000000"/>
           <w:shd w:val="clear" w:color="auto" w:fill="FFFFFF"/>
         </w:rPr>
-        <w:t>doi: 10.1152/ajpregu.00379.2018</w:t>
-      </w:r>
+        <w:t>doi</w:t>
+      </w:r>
+      <w:proofErr w:type="spellEnd"/>
       <w:r>
         <w:rPr>
           <w:rFonts w:ascii="Gill Sans Nova" w:hAnsi="Gill Sans Nova" w:cs="Arial"/>
           <w:color w:val="000000"/>
           <w:shd w:val="clear" w:color="auto" w:fill="FFFFFF"/>
         </w:rPr>
+        <w:t>: 10.1152/ajpregu.00379.2018</w:t>
+      </w:r>
+      <w:r>
+        <w:rPr>
+          <w:rFonts w:ascii="Gill Sans Nova" w:hAnsi="Gill Sans Nova" w:cs="Arial"/>
+          <w:color w:val="000000"/>
+          <w:shd w:val="clear" w:color="auto" w:fill="FFFFFF"/>
+        </w:rPr>
         <w:t>.</w:t>
       </w:r>
       <w:r>
@@ -1155,7 +1368,71 @@
           <w:rFonts w:ascii="Gill Sans Nova" w:eastAsia="Times New Roman" w:hAnsi="Gill Sans Nova" w:cs="Times New Roman"/>
           <w:shd w:val="clear" w:color="auto" w:fill="FFFFFF"/>
         </w:rPr>
-        <w:t>, Schmidt ML, Berry MA, Biddanda BA, Burtner AM, Johengen TH, Palladino D, Denef VJ</w:t>
+        <w:t xml:space="preserve">, Schmidt ML, Berry MA, </w:t>
+      </w:r>
+      <w:proofErr w:type="spellStart"/>
+      <w:r>
+        <w:rPr>
+          <w:rFonts w:ascii="Gill Sans Nova" w:eastAsia="Times New Roman" w:hAnsi="Gill Sans Nova" w:cs="Times New Roman"/>
+          <w:shd w:val="clear" w:color="auto" w:fill="FFFFFF"/>
+        </w:rPr>
+        <w:t>Biddanda</w:t>
+      </w:r>
+      <w:proofErr w:type="spellEnd"/>
+      <w:r>
+        <w:rPr>
+          <w:rFonts w:ascii="Gill Sans Nova" w:eastAsia="Times New Roman" w:hAnsi="Gill Sans Nova" w:cs="Times New Roman"/>
+          <w:shd w:val="clear" w:color="auto" w:fill="FFFFFF"/>
+        </w:rPr>
+        <w:t xml:space="preserve"> BA, </w:t>
+      </w:r>
+      <w:proofErr w:type="spellStart"/>
+      <w:r>
+        <w:rPr>
+          <w:rFonts w:ascii="Gill Sans Nova" w:eastAsia="Times New Roman" w:hAnsi="Gill Sans Nova" w:cs="Times New Roman"/>
+          <w:shd w:val="clear" w:color="auto" w:fill="FFFFFF"/>
+        </w:rPr>
+        <w:t>Burtner</w:t>
+      </w:r>
+      <w:proofErr w:type="spellEnd"/>
+      <w:r>
+        <w:rPr>
+          <w:rFonts w:ascii="Gill Sans Nova" w:eastAsia="Times New Roman" w:hAnsi="Gill Sans Nova" w:cs="Times New Roman"/>
+          <w:shd w:val="clear" w:color="auto" w:fill="FFFFFF"/>
+        </w:rPr>
+        <w:t xml:space="preserve"> AM, </w:t>
+      </w:r>
+      <w:proofErr w:type="spellStart"/>
+      <w:r>
+        <w:rPr>
+          <w:rFonts w:ascii="Gill Sans Nova" w:eastAsia="Times New Roman" w:hAnsi="Gill Sans Nova" w:cs="Times New Roman"/>
+          <w:shd w:val="clear" w:color="auto" w:fill="FFFFFF"/>
+        </w:rPr>
+        <w:t>Johengen</w:t>
+      </w:r>
+      <w:proofErr w:type="spellEnd"/>
+      <w:r>
+        <w:rPr>
+          <w:rFonts w:ascii="Gill Sans Nova" w:eastAsia="Times New Roman" w:hAnsi="Gill Sans Nova" w:cs="Times New Roman"/>
+          <w:shd w:val="clear" w:color="auto" w:fill="FFFFFF"/>
+        </w:rPr>
+        <w:t xml:space="preserve"> TH, Palladino D, </w:t>
+      </w:r>
+      <w:proofErr w:type="spellStart"/>
+      <w:r>
+        <w:rPr>
+          <w:rFonts w:ascii="Gill Sans Nova" w:eastAsia="Times New Roman" w:hAnsi="Gill Sans Nova" w:cs="Times New Roman"/>
+          <w:shd w:val="clear" w:color="auto" w:fill="FFFFFF"/>
+        </w:rPr>
+        <w:t>Denef</w:t>
+      </w:r>
+      <w:proofErr w:type="spellEnd"/>
+      <w:r>
+        <w:rPr>
+          <w:rFonts w:ascii="Gill Sans Nova" w:eastAsia="Times New Roman" w:hAnsi="Gill Sans Nova" w:cs="Times New Roman"/>
+          <w:shd w:val="clear" w:color="auto" w:fill="FFFFFF"/>
+        </w:rPr>
+        <w:t xml:space="preserve"> VJ</w:t>
       </w:r>
       <w:r>
         <w:rPr>
@@ -1229,13 +1506,23 @@
         </w:rPr>
         <w:t xml:space="preserve">lake habitats. </w:t>
       </w:r>
-      <w:r>
-        <w:rPr>
-          <w:rFonts w:ascii="Gill Sans Nova" w:eastAsia="Times New Roman" w:hAnsi="Gill Sans Nova" w:cs="Times New Roman"/>
-          <w:i/>
-          <w:shd w:val="clear" w:color="auto" w:fill="FFFFFF"/>
-        </w:rPr>
-        <w:t>PLoS ONE</w:t>
+      <w:proofErr w:type="spellStart"/>
+      <w:r>
+        <w:rPr>
+          <w:rFonts w:ascii="Gill Sans Nova" w:eastAsia="Times New Roman" w:hAnsi="Gill Sans Nova" w:cs="Times New Roman"/>
+          <w:i/>
+          <w:shd w:val="clear" w:color="auto" w:fill="FFFFFF"/>
+        </w:rPr>
+        <w:t>PLoS</w:t>
+      </w:r>
+      <w:proofErr w:type="spellEnd"/>
+      <w:r>
+        <w:rPr>
+          <w:rFonts w:ascii="Gill Sans Nova" w:eastAsia="Times New Roman" w:hAnsi="Gill Sans Nova" w:cs="Times New Roman"/>
+          <w:i/>
+          <w:shd w:val="clear" w:color="auto" w:fill="FFFFFF"/>
+        </w:rPr>
+        <w:t xml:space="preserve"> ONE</w:t>
       </w:r>
       <w:r>
         <w:rPr>
@@ -1257,7 +1544,38 @@
           <w:shd w:val="clear" w:color="auto" w:fill="FFFFFF"/>
         </w:rPr>
         <w:br/>
-        <w:t xml:space="preserve">Denef VJ, Carrick HJ, Cavaletto J, </w:t>
+      </w:r>
+      <w:proofErr w:type="spellStart"/>
+      <w:r>
+        <w:rPr>
+          <w:rFonts w:ascii="Gill Sans Nova" w:eastAsia="Times New Roman" w:hAnsi="Gill Sans Nova" w:cs="Times New Roman"/>
+          <w:shd w:val="clear" w:color="auto" w:fill="FFFFFF"/>
+        </w:rPr>
+        <w:t>Denef</w:t>
+      </w:r>
+      <w:proofErr w:type="spellEnd"/>
+      <w:r>
+        <w:rPr>
+          <w:rFonts w:ascii="Gill Sans Nova" w:eastAsia="Times New Roman" w:hAnsi="Gill Sans Nova" w:cs="Times New Roman"/>
+          <w:shd w:val="clear" w:color="auto" w:fill="FFFFFF"/>
+        </w:rPr>
+        <w:t xml:space="preserve"> VJ, Carrick HJ, </w:t>
+      </w:r>
+      <w:proofErr w:type="spellStart"/>
+      <w:r>
+        <w:rPr>
+          <w:rFonts w:ascii="Gill Sans Nova" w:eastAsia="Times New Roman" w:hAnsi="Gill Sans Nova" w:cs="Times New Roman"/>
+          <w:shd w:val="clear" w:color="auto" w:fill="FFFFFF"/>
+        </w:rPr>
+        <w:t>Cavaletto</w:t>
+      </w:r>
+      <w:proofErr w:type="spellEnd"/>
+      <w:r>
+        <w:rPr>
+          <w:rFonts w:ascii="Gill Sans Nova" w:eastAsia="Times New Roman" w:hAnsi="Gill Sans Nova" w:cs="Times New Roman"/>
+          <w:shd w:val="clear" w:color="auto" w:fill="FFFFFF"/>
+        </w:rPr>
+        <w:t xml:space="preserve"> J, </w:t>
       </w:r>
       <w:r>
         <w:rPr>
@@ -1272,7 +1590,39 @@
           <w:rFonts w:ascii="Gill Sans Nova" w:eastAsia="Times New Roman" w:hAnsi="Gill Sans Nova" w:cs="Times New Roman"/>
           <w:shd w:val="clear" w:color="auto" w:fill="FFFFFF"/>
         </w:rPr>
-        <w:t xml:space="preserve">, Johengen TH, Palladino D, Vanderploeg HA (2017) </w:t>
+        <w:t xml:space="preserve">, </w:t>
+      </w:r>
+      <w:proofErr w:type="spellStart"/>
+      <w:r>
+        <w:rPr>
+          <w:rFonts w:ascii="Gill Sans Nova" w:eastAsia="Times New Roman" w:hAnsi="Gill Sans Nova" w:cs="Times New Roman"/>
+          <w:shd w:val="clear" w:color="auto" w:fill="FFFFFF"/>
+        </w:rPr>
+        <w:t>Johengen</w:t>
+      </w:r>
+      <w:proofErr w:type="spellEnd"/>
+      <w:r>
+        <w:rPr>
+          <w:rFonts w:ascii="Gill Sans Nova" w:eastAsia="Times New Roman" w:hAnsi="Gill Sans Nova" w:cs="Times New Roman"/>
+          <w:shd w:val="clear" w:color="auto" w:fill="FFFFFF"/>
+        </w:rPr>
+        <w:t xml:space="preserve"> TH, Palladino D, </w:t>
+      </w:r>
+      <w:proofErr w:type="spellStart"/>
+      <w:r>
+        <w:rPr>
+          <w:rFonts w:ascii="Gill Sans Nova" w:eastAsia="Times New Roman" w:hAnsi="Gill Sans Nova" w:cs="Times New Roman"/>
+          <w:shd w:val="clear" w:color="auto" w:fill="FFFFFF"/>
+        </w:rPr>
+        <w:t>Vanderploeg</w:t>
+      </w:r>
+      <w:proofErr w:type="spellEnd"/>
+      <w:r>
+        <w:rPr>
+          <w:rFonts w:ascii="Gill Sans Nova" w:eastAsia="Times New Roman" w:hAnsi="Gill Sans Nova" w:cs="Times New Roman"/>
+          <w:shd w:val="clear" w:color="auto" w:fill="FFFFFF"/>
+        </w:rPr>
+        <w:t xml:space="preserve"> HA (2017) </w:t>
       </w:r>
       <w:r>
         <w:rPr>
@@ -1347,6 +1697,7 @@
         </w:rPr>
         <w:t xml:space="preserve">feeder. </w:t>
       </w:r>
+      <w:proofErr w:type="spellStart"/>
       <w:r>
         <w:rPr>
           <w:rFonts w:ascii="Gill Sans Nova" w:eastAsia="Times New Roman" w:hAnsi="Gill Sans Nova" w:cs="Arial"/>
@@ -1356,6 +1707,7 @@
         </w:rPr>
         <w:t>mSphere</w:t>
       </w:r>
+      <w:proofErr w:type="spellEnd"/>
       <w:r>
         <w:rPr>
           <w:rFonts w:ascii="Gill Sans Nova" w:eastAsia="Times New Roman" w:hAnsi="Gill Sans Nova" w:cs="Arial"/>
@@ -1409,7 +1761,22 @@
           <w:shd w:val="clear" w:color="auto" w:fill="FFFFFF"/>
         </w:rPr>
         <w:br/>
-        <w:t xml:space="preserve">Denef VJ, Mueller RS, </w:t>
+      </w:r>
+      <w:proofErr w:type="spellStart"/>
+      <w:r>
+        <w:rPr>
+          <w:rFonts w:ascii="Gill Sans Nova" w:eastAsia="Times New Roman" w:hAnsi="Gill Sans Nova" w:cs="Times New Roman"/>
+          <w:shd w:val="clear" w:color="auto" w:fill="FFFFFF"/>
+        </w:rPr>
+        <w:t>Denef</w:t>
+      </w:r>
+      <w:proofErr w:type="spellEnd"/>
+      <w:r>
+        <w:rPr>
+          <w:rFonts w:ascii="Gill Sans Nova" w:eastAsia="Times New Roman" w:hAnsi="Gill Sans Nova" w:cs="Times New Roman"/>
+          <w:shd w:val="clear" w:color="auto" w:fill="FFFFFF"/>
+        </w:rPr>
+        <w:t xml:space="preserve"> VJ, Mueller RS, </w:t>
       </w:r>
       <w:r>
         <w:rPr>
@@ -1424,7 +1791,39 @@
           <w:rFonts w:ascii="Gill Sans Nova" w:eastAsia="Times New Roman" w:hAnsi="Gill Sans Nova" w:cs="Times New Roman"/>
           <w:shd w:val="clear" w:color="auto" w:fill="FFFFFF"/>
         </w:rPr>
-        <w:t>, Liebig JR, Vanderploeg HA (2016) Chloroflexi CL500 11 populations</w:t>
+        <w:t xml:space="preserve">, Liebig JR, </w:t>
+      </w:r>
+      <w:proofErr w:type="spellStart"/>
+      <w:r>
+        <w:rPr>
+          <w:rFonts w:ascii="Gill Sans Nova" w:eastAsia="Times New Roman" w:hAnsi="Gill Sans Nova" w:cs="Times New Roman"/>
+          <w:shd w:val="clear" w:color="auto" w:fill="FFFFFF"/>
+        </w:rPr>
+        <w:t>Vanderploeg</w:t>
+      </w:r>
+      <w:proofErr w:type="spellEnd"/>
+      <w:r>
+        <w:rPr>
+          <w:rFonts w:ascii="Gill Sans Nova" w:eastAsia="Times New Roman" w:hAnsi="Gill Sans Nova" w:cs="Times New Roman"/>
+          <w:shd w:val="clear" w:color="auto" w:fill="FFFFFF"/>
+        </w:rPr>
+        <w:t xml:space="preserve"> HA (2016) </w:t>
+      </w:r>
+      <w:proofErr w:type="spellStart"/>
+      <w:r>
+        <w:rPr>
+          <w:rFonts w:ascii="Gill Sans Nova" w:eastAsia="Times New Roman" w:hAnsi="Gill Sans Nova" w:cs="Times New Roman"/>
+          <w:shd w:val="clear" w:color="auto" w:fill="FFFFFF"/>
+        </w:rPr>
+        <w:t>Chloroflexi</w:t>
+      </w:r>
+      <w:proofErr w:type="spellEnd"/>
+      <w:r>
+        <w:rPr>
+          <w:rFonts w:ascii="Gill Sans Nova" w:eastAsia="Times New Roman" w:hAnsi="Gill Sans Nova" w:cs="Times New Roman"/>
+          <w:shd w:val="clear" w:color="auto" w:fill="FFFFFF"/>
+        </w:rPr>
+        <w:t xml:space="preserve"> CL500 11 populations</w:t>
       </w:r>
       <w:r>
         <w:rPr>
@@ -1552,7 +1951,23 @@
           <w:rFonts w:ascii="Gill Sans Nova" w:eastAsia="Times New Roman" w:hAnsi="Gill Sans Nova" w:cs="Times New Roman"/>
           <w:shd w:val="clear" w:color="auto" w:fill="FFFFFF"/>
         </w:rPr>
-        <w:t>, Schmidt ML, Denef VJ (2015) RNA Preservation Agents and Nucleic Acid</w:t>
+        <w:t xml:space="preserve">, Schmidt ML, </w:t>
+      </w:r>
+      <w:proofErr w:type="spellStart"/>
+      <w:r>
+        <w:rPr>
+          <w:rFonts w:ascii="Gill Sans Nova" w:eastAsia="Times New Roman" w:hAnsi="Gill Sans Nova" w:cs="Times New Roman"/>
+          <w:shd w:val="clear" w:color="auto" w:fill="FFFFFF"/>
+        </w:rPr>
+        <w:t>Denef</w:t>
+      </w:r>
+      <w:proofErr w:type="spellEnd"/>
+      <w:r>
+        <w:rPr>
+          <w:rFonts w:ascii="Gill Sans Nova" w:eastAsia="Times New Roman" w:hAnsi="Gill Sans Nova" w:cs="Times New Roman"/>
+          <w:shd w:val="clear" w:color="auto" w:fill="FFFFFF"/>
+        </w:rPr>
+        <w:t xml:space="preserve"> VJ (2015) RNA Preservation Agents and Nucleic Acid</w:t>
       </w:r>
       <w:r>
         <w:rPr>
@@ -1590,13 +2005,23 @@
         </w:rPr>
         <w:t xml:space="preserve">Bias Perceived Bacterial Community Composition. </w:t>
       </w:r>
-      <w:r>
-        <w:rPr>
-          <w:rFonts w:ascii="Gill Sans Nova" w:eastAsia="Times New Roman" w:hAnsi="Gill Sans Nova" w:cs="Times New Roman"/>
-          <w:i/>
-          <w:shd w:val="clear" w:color="auto" w:fill="FFFFFF"/>
-        </w:rPr>
-        <w:t>PLoS ONE</w:t>
+      <w:proofErr w:type="spellStart"/>
+      <w:r>
+        <w:rPr>
+          <w:rFonts w:ascii="Gill Sans Nova" w:eastAsia="Times New Roman" w:hAnsi="Gill Sans Nova" w:cs="Times New Roman"/>
+          <w:i/>
+          <w:shd w:val="clear" w:color="auto" w:fill="FFFFFF"/>
+        </w:rPr>
+        <w:t>PLoS</w:t>
+      </w:r>
+      <w:proofErr w:type="spellEnd"/>
+      <w:r>
+        <w:rPr>
+          <w:rFonts w:ascii="Gill Sans Nova" w:eastAsia="Times New Roman" w:hAnsi="Gill Sans Nova" w:cs="Times New Roman"/>
+          <w:i/>
+          <w:shd w:val="clear" w:color="auto" w:fill="FFFFFF"/>
+        </w:rPr>
+        <w:t xml:space="preserve"> ONE</w:t>
       </w:r>
       <w:r>
         <w:rPr>
@@ -1724,6 +2149,98 @@
         <w:rPr>
           <w:rFonts w:ascii="Gill Sans Nova" w:hAnsi="Gill Sans Nova"/>
         </w:rPr>
+        <w:t xml:space="preserve">Presentation, “Hibernators and </w:t>
+      </w:r>
+      <w:r>
+        <w:rPr>
+          <w:rFonts w:ascii="Gill Sans Nova" w:hAnsi="Gill Sans Nova"/>
+        </w:rPr>
+        <w:t>T</w:t>
+      </w:r>
+      <w:r>
+        <w:rPr>
+          <w:rFonts w:ascii="Gill Sans Nova" w:hAnsi="Gill Sans Nova"/>
+        </w:rPr>
+        <w:t>heir Microbes</w:t>
+      </w:r>
+      <w:r>
+        <w:rPr>
+          <w:rFonts w:ascii="Gill Sans Nova" w:hAnsi="Gill Sans Nova"/>
+        </w:rPr>
+        <w:t>.</w:t>
+      </w:r>
+      <w:r>
+        <w:rPr>
+          <w:rFonts w:ascii="Gill Sans Nova" w:hAnsi="Gill Sans Nova"/>
+        </w:rPr>
+        <w:t>”</w:t>
+      </w:r>
+      <w:r>
+        <w:rPr>
+          <w:rFonts w:ascii="Gill Sans Nova" w:hAnsi="Gill Sans Nova"/>
+        </w:rPr>
+        <w:t xml:space="preserve"> Wisconsin Science Festival at the E</w:t>
+      </w:r>
+      <w:r>
+        <w:rPr>
+          <w:rFonts w:ascii="Gill Sans Nova" w:hAnsi="Gill Sans Nova"/>
+        </w:rPr>
+        <w:t>.</w:t>
+      </w:r>
+      <w:r>
+        <w:rPr>
+          <w:rFonts w:ascii="Gill Sans Nova" w:hAnsi="Gill Sans Nova"/>
+        </w:rPr>
+        <w:t>D</w:t>
+      </w:r>
+      <w:r>
+        <w:rPr>
+          <w:rFonts w:ascii="Gill Sans Nova" w:hAnsi="Gill Sans Nova"/>
+        </w:rPr>
+        <w:t>.</w:t>
+      </w:r>
+      <w:r>
+        <w:rPr>
+          <w:rFonts w:ascii="Gill Sans Nova" w:hAnsi="Gill Sans Nova"/>
+        </w:rPr>
+        <w:t xml:space="preserve"> Locke Public Library</w:t>
+      </w:r>
+      <w:r>
+        <w:rPr>
+          <w:rFonts w:ascii="Gill Sans Nova" w:hAnsi="Gill Sans Nova"/>
+        </w:rPr>
+        <w:t xml:space="preserve">, </w:t>
+      </w:r>
+      <w:r>
+        <w:rPr>
+          <w:rFonts w:ascii="Gill Sans Nova" w:hAnsi="Gill Sans Nova"/>
+        </w:rPr>
+        <w:t>Oct 15,</w:t>
+      </w:r>
+      <w:r>
+        <w:rPr>
+          <w:rFonts w:ascii="Gill Sans Nova" w:hAnsi="Gill Sans Nova"/>
+        </w:rPr>
+        <w:br/>
+        <w:t xml:space="preserve"> </w:t>
+      </w:r>
+      <w:r>
+        <w:rPr>
+          <w:rFonts w:ascii="Gill Sans Nova" w:hAnsi="Gill Sans Nova"/>
+        </w:rPr>
+        <w:tab/>
+        <w:t>2020, McFarland, WI.</w:t>
+      </w:r>
+      <w:r>
+        <w:rPr>
+          <w:rFonts w:ascii="Gill Sans Nova" w:hAnsi="Gill Sans Nova"/>
+        </w:rPr>
+        <w:br/>
+      </w:r>
+      <w:r>
+        <w:rPr>
+          <w:rFonts w:ascii="Gill Sans Nova" w:hAnsi="Gill Sans Nova"/>
+        </w:rPr>
         <w:t>Poster, “The Hibernating Squirrel Microbiome Has Seasonal Shifts in Genomic Composition.” American Association for</w:t>
       </w:r>
       <w:r>
@@ -1757,6 +2274,12 @@
           <w:rFonts w:ascii="Gill Sans Nova" w:hAnsi="Gill Sans Nova"/>
         </w:rPr>
         <w:br/>
+      </w:r>
+      <w:r>
+        <w:rPr>
+          <w:rFonts w:ascii="Gill Sans Nova" w:hAnsi="Gill Sans Nova"/>
+        </w:rPr>
+        <w:lastRenderedPageBreak/>
         <w:t xml:space="preserve"> </w:t>
       </w:r>
       <w:r>
@@ -1778,12 +2301,6 @@
           <w:rFonts w:ascii="Gill Sans Nova" w:hAnsi="Gill Sans Nova"/>
         </w:rPr>
         <w:br/>
-      </w:r>
-      <w:r>
-        <w:rPr>
-          <w:rFonts w:ascii="Gill Sans Nova" w:hAnsi="Gill Sans Nova"/>
-        </w:rPr>
-        <w:lastRenderedPageBreak/>
         <w:t xml:space="preserve"> </w:t>
       </w:r>
       <w:r>
@@ -1971,7 +2488,21 @@
         <w:rPr>
           <w:rFonts w:ascii="Gill Sans Nova" w:hAnsi="Gill Sans Nova"/>
         </w:rPr>
-        <w:t>Presentation, “Hibernation: How Do They Survive the Winter?” Science On Tap – Mincoqua, Jan 2, 2019, Minocqua,</w:t>
+        <w:t xml:space="preserve">Presentation, “Hibernation: How Do They Survive the Winter?” Science On Tap – </w:t>
+      </w:r>
+      <w:proofErr w:type="spellStart"/>
+      <w:r>
+        <w:rPr>
+          <w:rFonts w:ascii="Gill Sans Nova" w:hAnsi="Gill Sans Nova"/>
+        </w:rPr>
+        <w:t>Mincoqua</w:t>
+      </w:r>
+      <w:proofErr w:type="spellEnd"/>
+      <w:r>
+        <w:rPr>
+          <w:rFonts w:ascii="Gill Sans Nova" w:hAnsi="Gill Sans Nova"/>
+        </w:rPr>
+        <w:t>, Jan 2, 2019, Minocqua,</w:t>
       </w:r>
       <w:r>
         <w:rPr>
@@ -2608,188 +3139,208 @@
           <w:bCs/>
           <w:iCs/>
         </w:rPr>
-        <w:t>, Dr. Vincent Denef</w:t>
-      </w:r>
-      <w:r>
-        <w:rPr>
-          <w:rFonts w:ascii="Selawik Semibold" w:hAnsi="Selawik Semibold" w:cs="Calisto MT"/>
-          <w:bCs/>
-          <w:iCs/>
-        </w:rPr>
-        <w:t>,</w:t>
-      </w:r>
-      <w:r>
-        <w:rPr>
-          <w:rFonts w:ascii="Gill Sans Nova" w:hAnsi="Gill Sans Nova" w:cs="Calisto MT"/>
-          <w:bCs/>
-          <w:iCs/>
-        </w:rPr>
-        <w:t xml:space="preserve"> University of Michigan </w:t>
-      </w:r>
-      <w:r>
-        <w:rPr>
-          <w:rFonts w:ascii="Gill Sans Nova" w:hAnsi="Gill Sans Nova" w:cs="Calisto MT"/>
-          <w:bCs/>
-          <w:iCs/>
-        </w:rPr>
-        <w:t xml:space="preserve">       </w:t>
-      </w:r>
-      <w:r>
-        <w:rPr>
-          <w:rFonts w:ascii="Gill Sans Nova" w:hAnsi="Gill Sans Nova" w:cs="Calisto MT"/>
-          <w:bCs/>
-          <w:i/>
-          <w:iCs/>
-        </w:rPr>
-        <w:t>Sep 2012 – Aug 2016</w:t>
-      </w:r>
-      <w:r>
-        <w:rPr>
-          <w:rFonts w:ascii="Gill Sans Nova" w:hAnsi="Gill Sans Nova" w:cs="Calisto MT"/>
-          <w:bCs/>
-          <w:iCs/>
-        </w:rPr>
-        <w:br/>
-        <w:t xml:space="preserve"> </w:t>
-      </w:r>
-      <w:r>
-        <w:rPr>
-          <w:rFonts w:ascii="Gill Sans Nova" w:hAnsi="Gill Sans Nova" w:cs="Calisto MT"/>
-          <w:bCs/>
-          <w:iCs/>
-        </w:rPr>
-        <w:tab/>
-        <w:t xml:space="preserve">- </w:t>
-      </w:r>
-      <w:r>
-        <w:rPr>
-          <w:rFonts w:ascii="Gill Sans Nova" w:hAnsi="Gill Sans Nova" w:cs="Calisto MT"/>
-          <w:bCs/>
-          <w:iCs/>
-        </w:rPr>
-        <w:t xml:space="preserve">Optimized fluorescent </w:t>
-      </w:r>
-      <w:r>
-        <w:rPr>
-          <w:rFonts w:ascii="Gill Sans Nova" w:hAnsi="Gill Sans Nova" w:cs="Calisto MT"/>
-          <w:bCs/>
-          <w:i/>
-          <w:iCs/>
-        </w:rPr>
-        <w:t>in situ</w:t>
-      </w:r>
-      <w:r>
-        <w:rPr>
-          <w:rFonts w:ascii="Gill Sans Nova" w:hAnsi="Gill Sans Nova" w:cs="Calisto MT"/>
-          <w:bCs/>
-          <w:iCs/>
-        </w:rPr>
-        <w:t xml:space="preserve"> hybridization microscopy protocol, extracted DNA/RNA, prepared samples</w:t>
-      </w:r>
-      <w:r>
-        <w:rPr>
-          <w:rFonts w:ascii="Gill Sans Nova" w:hAnsi="Gill Sans Nova" w:cs="Calisto MT"/>
-          <w:bCs/>
-          <w:iCs/>
-        </w:rPr>
-        <w:br/>
-        <w:t xml:space="preserve"> </w:t>
-      </w:r>
-      <w:r>
-        <w:rPr>
-          <w:rFonts w:ascii="Gill Sans Nova" w:hAnsi="Gill Sans Nova" w:cs="Calisto MT"/>
-          <w:bCs/>
-          <w:iCs/>
-        </w:rPr>
-        <w:tab/>
-        <w:t xml:space="preserve">  for amplicon sequencing, created cultures</w:t>
-      </w:r>
-      <w:r>
-        <w:rPr>
-          <w:rFonts w:ascii="Gill Sans Nova" w:hAnsi="Gill Sans Nova" w:cs="Calisto MT"/>
-          <w:bCs/>
-          <w:iCs/>
-        </w:rPr>
-        <w:br/>
-        <w:t xml:space="preserve"> </w:t>
-      </w:r>
-      <w:r>
-        <w:rPr>
-          <w:rFonts w:ascii="Gill Sans Nova" w:hAnsi="Gill Sans Nova" w:cs="Calisto MT"/>
-          <w:bCs/>
-          <w:iCs/>
-        </w:rPr>
-        <w:tab/>
-        <w:t>- Collected water and sediment sample from Muskegon Lake and Lake Michigan</w:t>
-      </w:r>
-      <w:r>
-        <w:rPr>
-          <w:rFonts w:ascii="Gill Sans Nova" w:hAnsi="Gill Sans Nova" w:cs="Calisto MT"/>
-          <w:bCs/>
-          <w:iCs/>
-        </w:rPr>
-        <w:br/>
-      </w:r>
-      <w:r>
-        <w:rPr>
-          <w:rFonts w:ascii="Gill Sans Nova" w:hAnsi="Gill Sans Nova" w:cs="Calisto MT"/>
-          <w:bCs/>
-          <w:iCs/>
-        </w:rPr>
-        <w:lastRenderedPageBreak/>
-        <w:t xml:space="preserve"> </w:t>
-      </w:r>
-      <w:r>
-        <w:rPr>
-          <w:rFonts w:ascii="Gill Sans Nova" w:hAnsi="Gill Sans Nova" w:cs="Calisto MT"/>
-          <w:bCs/>
-          <w:iCs/>
-        </w:rPr>
-        <w:tab/>
-        <w:t>- Applied statistical and bioinformatics techniques to analyze bacterial 16S rRNA data using moth</w:t>
-      </w:r>
-      <w:r>
-        <w:rPr>
-          <w:rFonts w:ascii="Gill Sans Nova" w:hAnsi="Gill Sans Nova" w:cs="Calisto MT"/>
-          <w:bCs/>
-          <w:iCs/>
-        </w:rPr>
-        <w:t>u</w:t>
-      </w:r>
-      <w:r>
-        <w:rPr>
-          <w:rFonts w:ascii="Gill Sans Nova" w:hAnsi="Gill Sans Nova" w:cs="Calisto MT"/>
-          <w:bCs/>
-          <w:iCs/>
-        </w:rPr>
-        <w:t>r and R</w:t>
-      </w:r>
-      <w:r>
-        <w:rPr>
-          <w:rFonts w:ascii="Gill Sans Nova" w:hAnsi="Gill Sans Nova" w:cs="Calisto MT"/>
-          <w:bCs/>
-          <w:iCs/>
-        </w:rPr>
-        <w:br/>
-      </w:r>
+        <w:t xml:space="preserve">, Dr. Vincent </w:t>
+      </w:r>
+      <w:proofErr w:type="spellStart"/>
       <w:r>
         <w:rPr>
           <w:rFonts w:ascii="Selawik Semibold" w:hAnsi="Selawik Semibold" w:cs="Calisto MT"/>
           <w:b/>
           <w:bCs/>
-          <w:i/>
-          <w:iCs/>
-        </w:rPr>
-        <w:t>Undergraduate Researcher</w:t>
+          <w:iCs/>
+        </w:rPr>
+        <w:t>Denef</w:t>
+      </w:r>
+      <w:proofErr w:type="spellEnd"/>
+      <w:r>
+        <w:rPr>
+          <w:rFonts w:ascii="Selawik Semibold" w:hAnsi="Selawik Semibold" w:cs="Calisto MT"/>
+          <w:bCs/>
+          <w:iCs/>
+        </w:rPr>
+        <w:t>,</w:t>
+      </w:r>
+      <w:r>
+        <w:rPr>
+          <w:rFonts w:ascii="Gill Sans Nova" w:hAnsi="Gill Sans Nova" w:cs="Calisto MT"/>
+          <w:bCs/>
+          <w:iCs/>
+        </w:rPr>
+        <w:t xml:space="preserve"> University of Michigan </w:t>
+      </w:r>
+      <w:r>
+        <w:rPr>
+          <w:rFonts w:ascii="Gill Sans Nova" w:hAnsi="Gill Sans Nova" w:cs="Calisto MT"/>
+          <w:bCs/>
+          <w:iCs/>
+        </w:rPr>
+        <w:t xml:space="preserve">       </w:t>
+      </w:r>
+      <w:r>
+        <w:rPr>
+          <w:rFonts w:ascii="Gill Sans Nova" w:hAnsi="Gill Sans Nova" w:cs="Calisto MT"/>
+          <w:bCs/>
+          <w:i/>
+          <w:iCs/>
+        </w:rPr>
+        <w:t>Sep 2012 – Aug 2016</w:t>
+      </w:r>
+      <w:r>
+        <w:rPr>
+          <w:rFonts w:ascii="Gill Sans Nova" w:hAnsi="Gill Sans Nova" w:cs="Calisto MT"/>
+          <w:bCs/>
+          <w:iCs/>
+        </w:rPr>
+        <w:br/>
+        <w:t xml:space="preserve"> </w:t>
+      </w:r>
+      <w:r>
+        <w:rPr>
+          <w:rFonts w:ascii="Gill Sans Nova" w:hAnsi="Gill Sans Nova" w:cs="Calisto MT"/>
+          <w:bCs/>
+          <w:iCs/>
+        </w:rPr>
+        <w:tab/>
+        <w:t xml:space="preserve">- </w:t>
+      </w:r>
+      <w:r>
+        <w:rPr>
+          <w:rFonts w:ascii="Gill Sans Nova" w:hAnsi="Gill Sans Nova" w:cs="Calisto MT"/>
+          <w:bCs/>
+          <w:iCs/>
+        </w:rPr>
+        <w:t xml:space="preserve">Optimized fluorescent </w:t>
+      </w:r>
+      <w:r>
+        <w:rPr>
+          <w:rFonts w:ascii="Gill Sans Nova" w:hAnsi="Gill Sans Nova" w:cs="Calisto MT"/>
+          <w:bCs/>
+          <w:i/>
+          <w:iCs/>
+        </w:rPr>
+        <w:t>in situ</w:t>
+      </w:r>
+      <w:r>
+        <w:rPr>
+          <w:rFonts w:ascii="Gill Sans Nova" w:hAnsi="Gill Sans Nova" w:cs="Calisto MT"/>
+          <w:bCs/>
+          <w:iCs/>
+        </w:rPr>
+        <w:t xml:space="preserve"> hybridization microscopy protocol, extracted DNA/RNA, prepared samples</w:t>
+      </w:r>
+      <w:r>
+        <w:rPr>
+          <w:rFonts w:ascii="Gill Sans Nova" w:hAnsi="Gill Sans Nova" w:cs="Calisto MT"/>
+          <w:bCs/>
+          <w:iCs/>
+        </w:rPr>
+        <w:br/>
+      </w:r>
+      <w:r>
+        <w:rPr>
+          <w:rFonts w:ascii="Gill Sans Nova" w:hAnsi="Gill Sans Nova" w:cs="Calisto MT"/>
+          <w:bCs/>
+          <w:iCs/>
+        </w:rPr>
+        <w:lastRenderedPageBreak/>
+        <w:t xml:space="preserve"> </w:t>
+      </w:r>
+      <w:r>
+        <w:rPr>
+          <w:rFonts w:ascii="Gill Sans Nova" w:hAnsi="Gill Sans Nova" w:cs="Calisto MT"/>
+          <w:bCs/>
+          <w:iCs/>
+        </w:rPr>
+        <w:tab/>
+        <w:t xml:space="preserve">  for amplicon sequencing, created cultures</w:t>
+      </w:r>
+      <w:r>
+        <w:rPr>
+          <w:rFonts w:ascii="Gill Sans Nova" w:hAnsi="Gill Sans Nova" w:cs="Calisto MT"/>
+          <w:bCs/>
+          <w:iCs/>
+        </w:rPr>
+        <w:br/>
+        <w:t xml:space="preserve"> </w:t>
+      </w:r>
+      <w:r>
+        <w:rPr>
+          <w:rFonts w:ascii="Gill Sans Nova" w:hAnsi="Gill Sans Nova" w:cs="Calisto MT"/>
+          <w:bCs/>
+          <w:iCs/>
+        </w:rPr>
+        <w:tab/>
+        <w:t>- Collected water and sediment sample from Muskegon Lake and Lake Michigan</w:t>
+      </w:r>
+      <w:r>
+        <w:rPr>
+          <w:rFonts w:ascii="Gill Sans Nova" w:hAnsi="Gill Sans Nova" w:cs="Calisto MT"/>
+          <w:bCs/>
+          <w:iCs/>
+        </w:rPr>
+        <w:br/>
+        <w:t xml:space="preserve"> </w:t>
+      </w:r>
+      <w:r>
+        <w:rPr>
+          <w:rFonts w:ascii="Gill Sans Nova" w:hAnsi="Gill Sans Nova" w:cs="Calisto MT"/>
+          <w:bCs/>
+          <w:iCs/>
+        </w:rPr>
+        <w:tab/>
+        <w:t xml:space="preserve">- Applied statistical and bioinformatics techniques to analyze bacterial 16S rRNA data using </w:t>
+      </w:r>
+      <w:proofErr w:type="spellStart"/>
+      <w:r>
+        <w:rPr>
+          <w:rFonts w:ascii="Gill Sans Nova" w:hAnsi="Gill Sans Nova" w:cs="Calisto MT"/>
+          <w:bCs/>
+          <w:iCs/>
+        </w:rPr>
+        <w:t>moth</w:t>
+      </w:r>
+      <w:r>
+        <w:rPr>
+          <w:rFonts w:ascii="Gill Sans Nova" w:hAnsi="Gill Sans Nova" w:cs="Calisto MT"/>
+          <w:bCs/>
+          <w:iCs/>
+        </w:rPr>
+        <w:t>u</w:t>
+      </w:r>
+      <w:r>
+        <w:rPr>
+          <w:rFonts w:ascii="Gill Sans Nova" w:hAnsi="Gill Sans Nova" w:cs="Calisto MT"/>
+          <w:bCs/>
+          <w:iCs/>
+        </w:rPr>
+        <w:t>r</w:t>
+      </w:r>
+      <w:proofErr w:type="spellEnd"/>
+      <w:r>
+        <w:rPr>
+          <w:rFonts w:ascii="Gill Sans Nova" w:hAnsi="Gill Sans Nova" w:cs="Calisto MT"/>
+          <w:bCs/>
+          <w:iCs/>
+        </w:rPr>
+        <w:t xml:space="preserve"> and R</w:t>
+      </w:r>
+      <w:r>
+        <w:rPr>
+          <w:rFonts w:ascii="Gill Sans Nova" w:hAnsi="Gill Sans Nova" w:cs="Calisto MT"/>
+          <w:bCs/>
+          <w:iCs/>
+        </w:rPr>
+        <w:br/>
       </w:r>
       <w:r>
         <w:rPr>
           <w:rFonts w:ascii="Selawik Semibold" w:hAnsi="Selawik Semibold" w:cs="Calisto MT"/>
           <w:b/>
           <w:bCs/>
-          <w:iCs/>
-        </w:rPr>
-        <w:t xml:space="preserve">, </w:t>
+          <w:i/>
+          <w:iCs/>
+        </w:rPr>
+        <w:t>Undergraduate Researcher</w:t>
       </w:r>
       <w:r>
         <w:rPr>
@@ -2798,7 +3349,7 @@
           <w:bCs/>
           <w:iCs/>
         </w:rPr>
-        <w:t>Ruthven Museum</w:t>
+        <w:t xml:space="preserve">, </w:t>
       </w:r>
       <w:r>
         <w:rPr>
@@ -2807,94 +3358,114 @@
           <w:bCs/>
           <w:iCs/>
         </w:rPr>
-        <w:t xml:space="preserve"> of Natural History</w:t>
-      </w:r>
-      <w:r>
-        <w:rPr>
-          <w:rFonts w:ascii="Gill Sans Nova" w:hAnsi="Gill Sans Nova" w:cs="Calisto MT"/>
-          <w:bCs/>
-          <w:iCs/>
-        </w:rPr>
-        <w:t xml:space="preserve">, University of Michigan </w:t>
-      </w:r>
-      <w:r>
-        <w:rPr>
-          <w:rFonts w:ascii="Gill Sans Nova" w:hAnsi="Gill Sans Nova" w:cs="Calisto MT"/>
-          <w:bCs/>
-          <w:iCs/>
-        </w:rPr>
-        <w:t xml:space="preserve">   </w:t>
-      </w:r>
-      <w:r>
-        <w:rPr>
-          <w:rFonts w:ascii="Gill Sans Nova" w:hAnsi="Gill Sans Nova" w:cs="Calisto MT"/>
-          <w:bCs/>
-          <w:iCs/>
-        </w:rPr>
-        <w:t xml:space="preserve">  </w:t>
-      </w:r>
-      <w:r>
-        <w:rPr>
-          <w:rFonts w:ascii="Gill Sans Nova" w:hAnsi="Gill Sans Nova" w:cs="Calisto MT"/>
-          <w:bCs/>
-          <w:i/>
-          <w:iCs/>
-        </w:rPr>
-        <w:t>May 2012 – Jul 2012</w:t>
-      </w:r>
-      <w:r>
-        <w:rPr>
-          <w:rFonts w:ascii="Gill Sans Nova" w:hAnsi="Gill Sans Nova" w:cs="Calisto MT"/>
-          <w:bCs/>
-          <w:iCs/>
-        </w:rPr>
-        <w:br/>
-        <w:t xml:space="preserve"> </w:t>
-      </w:r>
-      <w:r>
-        <w:rPr>
-          <w:rFonts w:ascii="Gill Sans Nova" w:hAnsi="Gill Sans Nova" w:cs="Calisto MT"/>
-          <w:bCs/>
-          <w:iCs/>
-        </w:rPr>
-        <w:tab/>
-        <w:t xml:space="preserve">- </w:t>
-      </w:r>
-      <w:r>
-        <w:rPr>
-          <w:rFonts w:ascii="Gill Sans Nova" w:hAnsi="Gill Sans Nova" w:cs="Calisto MT"/>
-          <w:bCs/>
-          <w:iCs/>
-        </w:rPr>
-        <w:t>Analyzed mite abundance and distribution on preserved lizard specimens</w:t>
-      </w:r>
-      <w:r>
-        <w:rPr>
-          <w:rFonts w:ascii="Gill Sans Nova" w:hAnsi="Gill Sans Nova" w:cs="Calisto MT"/>
-          <w:bCs/>
-          <w:iCs/>
-        </w:rPr>
-        <w:br/>
+        <w:t>Ruthven Museum</w:t>
       </w:r>
       <w:r>
         <w:rPr>
           <w:rFonts w:ascii="Selawik Semibold" w:hAnsi="Selawik Semibold" w:cs="Calisto MT"/>
           <w:b/>
           <w:bCs/>
-          <w:i/>
-          <w:iCs/>
-        </w:rPr>
-        <w:t>Undergraduate Research Opportunity Student</w:t>
+          <w:iCs/>
+        </w:rPr>
+        <w:t xml:space="preserve"> of Natural History</w:t>
+      </w:r>
+      <w:r>
+        <w:rPr>
+          <w:rFonts w:ascii="Gill Sans Nova" w:hAnsi="Gill Sans Nova" w:cs="Calisto MT"/>
+          <w:bCs/>
+          <w:iCs/>
+        </w:rPr>
+        <w:t xml:space="preserve">, University of Michigan </w:t>
+      </w:r>
+      <w:r>
+        <w:rPr>
+          <w:rFonts w:ascii="Gill Sans Nova" w:hAnsi="Gill Sans Nova" w:cs="Calisto MT"/>
+          <w:bCs/>
+          <w:iCs/>
+        </w:rPr>
+        <w:t xml:space="preserve">   </w:t>
+      </w:r>
+      <w:r>
+        <w:rPr>
+          <w:rFonts w:ascii="Gill Sans Nova" w:hAnsi="Gill Sans Nova" w:cs="Calisto MT"/>
+          <w:bCs/>
+          <w:iCs/>
+        </w:rPr>
+        <w:t xml:space="preserve">  </w:t>
+      </w:r>
+      <w:r>
+        <w:rPr>
+          <w:rFonts w:ascii="Gill Sans Nova" w:hAnsi="Gill Sans Nova" w:cs="Calisto MT"/>
+          <w:bCs/>
+          <w:i/>
+          <w:iCs/>
+        </w:rPr>
+        <w:t>May 2012 – Jul 2012</w:t>
+      </w:r>
+      <w:r>
+        <w:rPr>
+          <w:rFonts w:ascii="Gill Sans Nova" w:hAnsi="Gill Sans Nova" w:cs="Calisto MT"/>
+          <w:bCs/>
+          <w:iCs/>
+        </w:rPr>
+        <w:br/>
+        <w:t xml:space="preserve"> </w:t>
+      </w:r>
+      <w:r>
+        <w:rPr>
+          <w:rFonts w:ascii="Gill Sans Nova" w:hAnsi="Gill Sans Nova" w:cs="Calisto MT"/>
+          <w:bCs/>
+          <w:iCs/>
+        </w:rPr>
+        <w:tab/>
+        <w:t xml:space="preserve">- </w:t>
+      </w:r>
+      <w:r>
+        <w:rPr>
+          <w:rFonts w:ascii="Gill Sans Nova" w:hAnsi="Gill Sans Nova" w:cs="Calisto MT"/>
+          <w:bCs/>
+          <w:iCs/>
+        </w:rPr>
+        <w:t>Analyzed mite abundance and distribution on preserved lizard specimens</w:t>
+      </w:r>
+      <w:r>
+        <w:rPr>
+          <w:rFonts w:ascii="Gill Sans Nova" w:hAnsi="Gill Sans Nova" w:cs="Calisto MT"/>
+          <w:bCs/>
+          <w:iCs/>
+        </w:rPr>
+        <w:br/>
       </w:r>
       <w:r>
         <w:rPr>
           <w:rFonts w:ascii="Selawik Semibold" w:hAnsi="Selawik Semibold" w:cs="Calisto MT"/>
           <w:b/>
           <w:bCs/>
-          <w:iCs/>
-        </w:rPr>
-        <w:t>, Dr. Jacinta Beehner</w:t>
-      </w:r>
+          <w:i/>
+          <w:iCs/>
+        </w:rPr>
+        <w:t>Undergraduate Research Opportunity Student</w:t>
+      </w:r>
+      <w:r>
+        <w:rPr>
+          <w:rFonts w:ascii="Selawik Semibold" w:hAnsi="Selawik Semibold" w:cs="Calisto MT"/>
+          <w:b/>
+          <w:bCs/>
+          <w:iCs/>
+        </w:rPr>
+        <w:t xml:space="preserve">, Dr. Jacinta </w:t>
+      </w:r>
+      <w:proofErr w:type="spellStart"/>
+      <w:r>
+        <w:rPr>
+          <w:rFonts w:ascii="Selawik Semibold" w:hAnsi="Selawik Semibold" w:cs="Calisto MT"/>
+          <w:b/>
+          <w:bCs/>
+          <w:iCs/>
+        </w:rPr>
+        <w:t>Beehner</w:t>
+      </w:r>
+      <w:proofErr w:type="spellEnd"/>
       <w:r>
         <w:rPr>
           <w:rFonts w:ascii="Gill Sans Nova" w:hAnsi="Gill Sans Nova" w:cs="Calisto MT"/>
@@ -2946,6 +3517,7 @@
         </w:rPr>
         <w:t>Compared hormone levels with chest patch sexual swellings in gelada baboons (</w:t>
       </w:r>
+      <w:proofErr w:type="spellStart"/>
       <w:r>
         <w:rPr>
           <w:rFonts w:ascii="Gill Sans Nova" w:hAnsi="Gill Sans Nova" w:cs="Calisto MT"/>
@@ -2953,15 +3525,17 @@
           <w:i/>
           <w:iCs/>
         </w:rPr>
-        <w:t>Theropithecus gelada</w:t>
-      </w:r>
+        <w:t>Theropithecus</w:t>
+      </w:r>
+      <w:proofErr w:type="spellEnd"/>
       <w:r>
         <w:rPr>
           <w:rFonts w:ascii="Gill Sans Nova" w:hAnsi="Gill Sans Nova" w:cs="Calisto MT"/>
           <w:bCs/>
-          <w:iCs/>
-        </w:rPr>
-        <w:t>)</w:t>
+          <w:i/>
+          <w:iCs/>
+        </w:rPr>
+        <w:t xml:space="preserve"> gelada</w:t>
       </w:r>
       <w:r>
         <w:rPr>
@@ -2969,8 +3543,7 @@
           <w:bCs/>
           <w:iCs/>
         </w:rPr>
-        <w:br/>
-        <w:t xml:space="preserve"> </w:t>
+        <w:t>)</w:t>
       </w:r>
       <w:r>
         <w:rPr>
@@ -2978,8 +3551,35 @@
           <w:bCs/>
           <w:iCs/>
         </w:rPr>
-        <w:tab/>
-        <w:t>- Conducted hormone elutions and assays, analyzed chest patch color using Photoshop</w:t>
+        <w:br/>
+        <w:t xml:space="preserve"> </w:t>
+      </w:r>
+      <w:r>
+        <w:rPr>
+          <w:rFonts w:ascii="Gill Sans Nova" w:hAnsi="Gill Sans Nova" w:cs="Calisto MT"/>
+          <w:bCs/>
+          <w:iCs/>
+        </w:rPr>
+        <w:tab/>
+        <w:t xml:space="preserve">- Conducted hormone </w:t>
+      </w:r>
+      <w:proofErr w:type="spellStart"/>
+      <w:r>
+        <w:rPr>
+          <w:rFonts w:ascii="Gill Sans Nova" w:hAnsi="Gill Sans Nova" w:cs="Calisto MT"/>
+          <w:bCs/>
+          <w:iCs/>
+        </w:rPr>
+        <w:t>elutions</w:t>
+      </w:r>
+      <w:proofErr w:type="spellEnd"/>
+      <w:r>
+        <w:rPr>
+          <w:rFonts w:ascii="Gill Sans Nova" w:hAnsi="Gill Sans Nova" w:cs="Calisto MT"/>
+          <w:bCs/>
+          <w:iCs/>
+        </w:rPr>
+        <w:t xml:space="preserve"> and assays, analyzed chest patch color using Photoshop</w:t>
       </w:r>
     </w:p>
     <w:p>
@@ -3967,7 +4567,14 @@
         <w:rPr>
           <w:rFonts w:ascii="Gill Sans Nova" w:hAnsi="Gill Sans Nova"/>
         </w:rPr>
-        <w:t xml:space="preserve"> amplicon sequencing data with moth</w:t>
+        <w:t xml:space="preserve"> amplicon sequencing data with </w:t>
+      </w:r>
+      <w:proofErr w:type="spellStart"/>
+      <w:r>
+        <w:rPr>
+          <w:rFonts w:ascii="Gill Sans Nova" w:hAnsi="Gill Sans Nova"/>
+        </w:rPr>
+        <w:t>moth</w:t>
       </w:r>
       <w:r>
         <w:rPr>
@@ -3979,7 +4586,14 @@
         <w:rPr>
           <w:rFonts w:ascii="Gill Sans Nova" w:hAnsi="Gill Sans Nova"/>
         </w:rPr>
-        <w:t>r and R</w:t>
+        <w:t>r</w:t>
+      </w:r>
+      <w:proofErr w:type="spellEnd"/>
+      <w:r>
+        <w:rPr>
+          <w:rFonts w:ascii="Gill Sans Nova" w:hAnsi="Gill Sans Nova"/>
+        </w:rPr>
+        <w:t xml:space="preserve"> and R</w:t>
       </w:r>
       <w:r>
         <w:rPr>
@@ -4344,6 +4958,13 @@
           <w:iCs/>
         </w:rPr>
         <w:br/>
+      </w:r>
+      <w:r>
+        <w:rPr>
+          <w:rFonts w:ascii="Gill Sans Nova" w:hAnsi="Gill Sans Nova"/>
+          <w:iCs/>
+        </w:rPr>
+        <w:lastRenderedPageBreak/>
         <w:t xml:space="preserve"> </w:t>
       </w:r>
       <w:r>
@@ -4376,11 +4997,1235 @@
           <w:iCs/>
         </w:rPr>
         <w:br/>
-      </w:r>
-      <w:r>
-        <w:rPr>
-          <w:rFonts w:ascii="Gill Sans Nova" w:hAnsi="Gill Sans Nova"/>
-          <w:iCs/>
+        <w:t xml:space="preserve"> </w:t>
+      </w:r>
+      <w:r>
+        <w:rPr>
+          <w:rFonts w:ascii="Gill Sans Nova" w:hAnsi="Gill Sans Nova"/>
+          <w:iCs/>
+        </w:rPr>
+        <w:tab/>
+        <w:t xml:space="preserve">  social media etiquette, evaluate social media performance and interaction, and ensure a consistent online</w:t>
+      </w:r>
+      <w:r>
+        <w:rPr>
+          <w:rFonts w:ascii="Gill Sans Nova" w:hAnsi="Gill Sans Nova"/>
+          <w:iCs/>
+        </w:rPr>
+        <w:br/>
+        <w:t xml:space="preserve"> </w:t>
+      </w:r>
+      <w:r>
+        <w:rPr>
+          <w:rFonts w:ascii="Gill Sans Nova" w:hAnsi="Gill Sans Nova"/>
+          <w:iCs/>
+        </w:rPr>
+        <w:tab/>
+        <w:t xml:space="preserve">  brand</w:t>
+      </w:r>
+      <w:r>
+        <w:rPr>
+          <w:rFonts w:ascii="Gill Sans Nova" w:hAnsi="Gill Sans Nova"/>
+          <w:iCs/>
+        </w:rPr>
+        <w:br/>
+        <w:t xml:space="preserve"> </w:t>
+      </w:r>
+      <w:r>
+        <w:rPr>
+          <w:rFonts w:ascii="Gill Sans Nova" w:hAnsi="Gill Sans Nova"/>
+          <w:iCs/>
+        </w:rPr>
+        <w:tab/>
+        <w:t>- Created resources to help PhD students improve their science communication in social media and web design</w:t>
+      </w:r>
+      <w:r>
+        <w:rPr>
+          <w:rFonts w:ascii="Selawik Semibold" w:hAnsi="Selawik Semibold"/>
+          <w:i/>
+        </w:rPr>
+        <w:br/>
+      </w:r>
+      <w:r>
+        <w:rPr>
+          <w:rFonts w:ascii="Selawik Semibold" w:hAnsi="Selawik Semibold"/>
+          <w:i/>
+        </w:rPr>
+        <w:t>Admissions Committee</w:t>
+      </w:r>
+      <w:r>
+        <w:rPr>
+          <w:rFonts w:ascii="Selawik Semibold" w:hAnsi="Selawik Semibold"/>
+          <w:iCs/>
+        </w:rPr>
+        <w:t>, Microbiology Doctoral Training Program,</w:t>
+      </w:r>
+      <w:r>
+        <w:rPr>
+          <w:rFonts w:ascii="Gill Sans Nova" w:hAnsi="Gill Sans Nova"/>
+          <w:i/>
+        </w:rPr>
+        <w:t xml:space="preserve"> </w:t>
+      </w:r>
+      <w:r>
+        <w:rPr>
+          <w:rFonts w:ascii="Gill Sans Nova" w:hAnsi="Gill Sans Nova"/>
+          <w:iCs/>
+        </w:rPr>
+        <w:t>University of Wisconsin-Madison</w:t>
+      </w:r>
+      <w:r>
+        <w:rPr>
+          <w:rFonts w:ascii="Gill Sans Nova" w:hAnsi="Gill Sans Nova"/>
+          <w:iCs/>
+        </w:rPr>
+        <w:br/>
+        <w:t xml:space="preserve"> </w:t>
+      </w:r>
+      <w:r>
+        <w:rPr>
+          <w:rFonts w:ascii="Gill Sans Nova" w:hAnsi="Gill Sans Nova"/>
+          <w:iCs/>
+        </w:rPr>
+        <w:tab/>
+        <w:t xml:space="preserve">- Evaluated applications from prospective PhD students for the Microbiology                     </w:t>
+      </w:r>
+      <w:r>
+        <w:rPr>
+          <w:rFonts w:ascii="Gill Sans Nova" w:hAnsi="Gill Sans Nova"/>
+          <w:i/>
+        </w:rPr>
+        <w:t>Nov 2019 – Feb 2020</w:t>
+      </w:r>
+      <w:r>
+        <w:rPr>
+          <w:rFonts w:ascii="Gill Sans Nova" w:hAnsi="Gill Sans Nova"/>
+          <w:iCs/>
+        </w:rPr>
+        <w:br/>
+        <w:t xml:space="preserve"> </w:t>
+      </w:r>
+      <w:r>
+        <w:rPr>
+          <w:rFonts w:ascii="Gill Sans Nova" w:hAnsi="Gill Sans Nova"/>
+          <w:iCs/>
+        </w:rPr>
+        <w:tab/>
+        <w:t xml:space="preserve">  Doctoral Training Program</w:t>
+      </w:r>
+      <w:r>
+        <w:rPr>
+          <w:rFonts w:ascii="Selawik Semibold" w:hAnsi="Selawik Semibold"/>
+          <w:i/>
+        </w:rPr>
+        <w:br/>
+      </w:r>
+      <w:r>
+        <w:rPr>
+          <w:rFonts w:ascii="Selawik Semibold" w:hAnsi="Selawik Semibold"/>
+          <w:i/>
+        </w:rPr>
+        <w:t>Meta-Review Supervisor</w:t>
+      </w:r>
+      <w:r>
+        <w:rPr>
+          <w:rFonts w:ascii="Selawik Semibold" w:hAnsi="Selawik Semibold"/>
+          <w:iCs/>
+        </w:rPr>
+        <w:t xml:space="preserve">, National Science Policy Network 2020 Election Initiative          </w:t>
+      </w:r>
+      <w:r>
+        <w:rPr>
+          <w:rFonts w:ascii="Gill Sans Nova" w:hAnsi="Gill Sans Nova"/>
+          <w:i/>
+        </w:rPr>
+        <w:t>Nov 2019 – Dec 2019</w:t>
+      </w:r>
+      <w:r>
+        <w:rPr>
+          <w:rFonts w:ascii="Gill Sans Nova" w:hAnsi="Gill Sans Nova"/>
+          <w:i/>
+        </w:rPr>
+        <w:br/>
+        <w:t xml:space="preserve"> </w:t>
+      </w:r>
+      <w:r>
+        <w:rPr>
+          <w:rFonts w:ascii="Gill Sans Nova" w:hAnsi="Gill Sans Nova"/>
+          <w:i/>
+        </w:rPr>
+        <w:tab/>
+      </w:r>
+      <w:r>
+        <w:rPr>
+          <w:rFonts w:ascii="Gill Sans Nova" w:hAnsi="Gill Sans Nova"/>
+          <w:iCs/>
+        </w:rPr>
+        <w:t>- Participated in the 2020 Election Initiative to impact 2020 election cycle discussions and advocate for science-</w:t>
+      </w:r>
+      <w:r>
+        <w:rPr>
+          <w:rFonts w:ascii="Gill Sans Nova" w:hAnsi="Gill Sans Nova"/>
+          <w:iCs/>
+        </w:rPr>
+        <w:br/>
+        <w:t xml:space="preserve"> </w:t>
+      </w:r>
+      <w:r>
+        <w:rPr>
+          <w:rFonts w:ascii="Gill Sans Nova" w:hAnsi="Gill Sans Nova"/>
+          <w:iCs/>
+        </w:rPr>
+        <w:tab/>
+        <w:t xml:space="preserve">  and evidence-based policymaking</w:t>
+      </w:r>
+      <w:r>
+        <w:rPr>
+          <w:rFonts w:ascii="Gill Sans Nova" w:hAnsi="Gill Sans Nova"/>
+          <w:i/>
+        </w:rPr>
+        <w:br/>
+        <w:t xml:space="preserve"> </w:t>
+      </w:r>
+      <w:r>
+        <w:rPr>
+          <w:rFonts w:ascii="Gill Sans Nova" w:hAnsi="Gill Sans Nova"/>
+          <w:i/>
+        </w:rPr>
+        <w:tab/>
+      </w:r>
+      <w:r>
+        <w:rPr>
+          <w:rFonts w:ascii="Gill Sans Nova" w:hAnsi="Gill Sans Nova"/>
+          <w:iCs/>
+        </w:rPr>
+        <w:t>- Reviewed and edited meta-reviews for publication as online resources cataloguing existing policies, resources,</w:t>
+      </w:r>
+      <w:r>
+        <w:rPr>
+          <w:rFonts w:ascii="Gill Sans Nova" w:hAnsi="Gill Sans Nova"/>
+          <w:iCs/>
+        </w:rPr>
+        <w:br/>
+        <w:t xml:space="preserve"> </w:t>
+      </w:r>
+      <w:r>
+        <w:rPr>
+          <w:rFonts w:ascii="Gill Sans Nova" w:hAnsi="Gill Sans Nova"/>
+          <w:iCs/>
+        </w:rPr>
+        <w:tab/>
+        <w:t xml:space="preserve">  and stakeholders about various scientific topics</w:t>
+      </w:r>
+      <w:r>
+        <w:rPr>
+          <w:rFonts w:ascii="Gill Sans Nova" w:hAnsi="Gill Sans Nova"/>
+          <w:iCs/>
+        </w:rPr>
+        <w:br/>
+      </w:r>
+      <w:r>
+        <w:rPr>
+          <w:rFonts w:ascii="Selawik Semibold" w:hAnsi="Selawik Semibold"/>
+          <w:i/>
+        </w:rPr>
+        <w:t>Invited Speaker</w:t>
+      </w:r>
+      <w:r>
+        <w:rPr>
+          <w:rFonts w:ascii="Selawik Semibold" w:hAnsi="Selawik Semibold"/>
+        </w:rPr>
+        <w:t>, Kettle Moraine Evening with Nature</w:t>
+      </w:r>
+      <w:r>
+        <w:rPr>
+          <w:rFonts w:ascii="Selawik Semibold" w:hAnsi="Selawik Semibold"/>
+        </w:rPr>
+        <w:t xml:space="preserve">, </w:t>
+      </w:r>
+      <w:r>
+        <w:rPr>
+          <w:rFonts w:ascii="Gill Sans Nova" w:hAnsi="Gill Sans Nova"/>
+        </w:rPr>
+        <w:t>Campbellsport, WI</w:t>
+      </w:r>
+      <w:r>
+        <w:rPr>
+          <w:rFonts w:ascii="Selawik Semibold" w:hAnsi="Selawik Semibold"/>
+        </w:rPr>
+        <w:tab/>
+      </w:r>
+      <w:r>
+        <w:rPr>
+          <w:rFonts w:ascii="Selawik Semibold" w:hAnsi="Selawik Semibold"/>
+        </w:rPr>
+        <w:tab/>
+      </w:r>
+      <w:r>
+        <w:rPr>
+          <w:rFonts w:ascii="Selawik Semibold" w:hAnsi="Selawik Semibold"/>
+        </w:rPr>
+        <w:tab/>
+      </w:r>
+      <w:r>
+        <w:rPr>
+          <w:rFonts w:ascii="Selawik Semibold" w:hAnsi="Selawik Semibold"/>
+        </w:rPr>
+        <w:tab/>
+        <w:t xml:space="preserve">    </w:t>
+      </w:r>
+      <w:r>
+        <w:rPr>
+          <w:rFonts w:ascii="Gill Sans Nova" w:hAnsi="Gill Sans Nova"/>
+          <w:i/>
+        </w:rPr>
+        <w:t>Sep</w:t>
+      </w:r>
+      <w:r>
+        <w:rPr>
+          <w:rFonts w:ascii="Gill Sans Nova" w:hAnsi="Gill Sans Nova"/>
+          <w:i/>
+        </w:rPr>
+        <w:t xml:space="preserve"> </w:t>
+      </w:r>
+      <w:r>
+        <w:rPr>
+          <w:rFonts w:ascii="Gill Sans Nova" w:hAnsi="Gill Sans Nova"/>
+          <w:i/>
+        </w:rPr>
+        <w:t>1</w:t>
+      </w:r>
+      <w:r>
+        <w:rPr>
+          <w:rFonts w:ascii="Gill Sans Nova" w:hAnsi="Gill Sans Nova"/>
+          <w:i/>
+        </w:rPr>
+        <w:t>2, 2019</w:t>
+      </w:r>
+      <w:r>
+        <w:rPr>
+          <w:rFonts w:ascii="Gill Sans Nova" w:hAnsi="Gill Sans Nova"/>
+        </w:rPr>
+        <w:tab/>
+        <w:t>- Presented two stories about hibernation from the perspective of a hibernating squirrel and its gut microbes</w:t>
+      </w:r>
+      <w:r>
+        <w:rPr>
+          <w:rFonts w:ascii="Gill Sans Nova" w:hAnsi="Gill Sans Nova"/>
+        </w:rPr>
+        <w:br/>
+        <w:t xml:space="preserve"> </w:t>
+      </w:r>
+      <w:r>
+        <w:rPr>
+          <w:rFonts w:ascii="Gill Sans Nova" w:hAnsi="Gill Sans Nova"/>
+        </w:rPr>
+        <w:tab/>
+        <w:t>- Engaged in informal discussion with local Minocqua, WI residents about implications of hibernation research</w:t>
+      </w:r>
+      <w:r>
+        <w:rPr>
+          <w:rFonts w:ascii="Selawik Semibold" w:hAnsi="Selawik Semibold"/>
+          <w:i/>
+        </w:rPr>
+        <w:br/>
+      </w:r>
+      <w:r>
+        <w:rPr>
+          <w:rFonts w:ascii="Selawik Semibold" w:hAnsi="Selawik Semibold"/>
+          <w:i/>
+        </w:rPr>
+        <w:t>Science Policy Fellow</w:t>
+      </w:r>
+      <w:r>
+        <w:rPr>
+          <w:rFonts w:ascii="Selawik Semibold" w:hAnsi="Selawik Semibold"/>
+          <w:iCs/>
+        </w:rPr>
+        <w:t>, Federation of American Societies for Experimental Biology</w:t>
+      </w:r>
+      <w:r>
+        <w:rPr>
+          <w:rFonts w:ascii="Selawik Semibold" w:hAnsi="Selawik Semibold"/>
+          <w:iCs/>
+        </w:rPr>
+        <w:t>,</w:t>
+      </w:r>
+      <w:r>
+        <w:rPr>
+          <w:rFonts w:ascii="Gill Sans Nova" w:hAnsi="Gill Sans Nova"/>
+          <w:i/>
+        </w:rPr>
+        <w:t xml:space="preserve"> </w:t>
+      </w:r>
+      <w:r>
+        <w:rPr>
+          <w:rFonts w:ascii="Gill Sans Nova" w:hAnsi="Gill Sans Nova"/>
+          <w:iCs/>
+        </w:rPr>
+        <w:t>Bethesda, MD</w:t>
+      </w:r>
+      <w:r>
+        <w:rPr>
+          <w:rFonts w:ascii="Gill Sans Nova" w:hAnsi="Gill Sans Nova"/>
+          <w:i/>
+        </w:rPr>
+        <w:br/>
+      </w:r>
+      <w:r>
+        <w:rPr>
+          <w:rFonts w:ascii="Gill Sans Nova" w:hAnsi="Gill Sans Nova"/>
+          <w:i/>
+        </w:rPr>
+        <w:t xml:space="preserve"> </w:t>
+      </w:r>
+      <w:r>
+        <w:rPr>
+          <w:rFonts w:ascii="Gill Sans Nova" w:hAnsi="Gill Sans Nova"/>
+          <w:i/>
+        </w:rPr>
+        <w:tab/>
+      </w:r>
+      <w:r>
+        <w:rPr>
+          <w:rFonts w:ascii="Gill Sans Nova" w:hAnsi="Gill Sans Nova"/>
+        </w:rPr>
+        <w:t>- Worked for the nation’s largest biological and biomedical research advocacy group in</w:t>
+      </w:r>
+      <w:r>
+        <w:rPr>
+          <w:rFonts w:ascii="Gill Sans Nova" w:hAnsi="Gill Sans Nova"/>
+        </w:rPr>
+        <w:t xml:space="preserve">      </w:t>
+      </w:r>
+      <w:r>
+        <w:rPr>
+          <w:rFonts w:ascii="Gill Sans Nova" w:hAnsi="Gill Sans Nova"/>
+          <w:i/>
+        </w:rPr>
+        <w:t>May 2019 – Aug 2019</w:t>
+      </w:r>
+      <w:r>
+        <w:rPr>
+          <w:rFonts w:ascii="Gill Sans Nova" w:hAnsi="Gill Sans Nova"/>
+        </w:rPr>
+        <w:br/>
+        <w:t xml:space="preserve"> </w:t>
+      </w:r>
+      <w:r>
+        <w:rPr>
+          <w:rFonts w:ascii="Gill Sans Nova" w:hAnsi="Gill Sans Nova"/>
+        </w:rPr>
+        <w:tab/>
+        <w:t xml:space="preserve">  </w:t>
+      </w:r>
+      <w:r>
+        <w:rPr>
+          <w:rFonts w:ascii="Gill Sans Nova" w:hAnsi="Gill Sans Nova"/>
+        </w:rPr>
+        <w:t>their Office of Public</w:t>
+      </w:r>
+      <w:r>
+        <w:rPr>
+          <w:rFonts w:ascii="Gill Sans Nova" w:hAnsi="Gill Sans Nova"/>
+        </w:rPr>
+        <w:t xml:space="preserve"> </w:t>
+      </w:r>
+      <w:r>
+        <w:rPr>
+          <w:rFonts w:ascii="Gill Sans Nova" w:hAnsi="Gill Sans Nova"/>
+        </w:rPr>
+        <w:t>Affairs on the Legislative Affairs team</w:t>
+      </w:r>
+      <w:r>
+        <w:rPr>
+          <w:rFonts w:ascii="Gill Sans Nova" w:hAnsi="Gill Sans Nova"/>
+        </w:rPr>
+        <w:br/>
+        <w:t xml:space="preserve"> </w:t>
+      </w:r>
+      <w:r>
+        <w:rPr>
+          <w:rFonts w:ascii="Gill Sans Nova" w:hAnsi="Gill Sans Nova"/>
+        </w:rPr>
+        <w:tab/>
+        <w:t>- Helped to coordinate a congressional briefing about NSF-funded research addressing the public health</w:t>
+      </w:r>
+      <w:r>
+        <w:rPr>
+          <w:rFonts w:ascii="Gill Sans Nova" w:hAnsi="Gill Sans Nova"/>
+        </w:rPr>
+        <w:br/>
+        <w:t xml:space="preserve"> </w:t>
+      </w:r>
+      <w:r>
+        <w:rPr>
+          <w:rFonts w:ascii="Gill Sans Nova" w:hAnsi="Gill Sans Nova"/>
+        </w:rPr>
+        <w:tab/>
+        <w:t xml:space="preserve">  concern of antimicrobial resistance</w:t>
+      </w:r>
+      <w:r>
+        <w:rPr>
+          <w:rFonts w:ascii="Gill Sans Nova" w:hAnsi="Gill Sans Nova"/>
+        </w:rPr>
+        <w:br/>
+        <w:t xml:space="preserve"> </w:t>
+      </w:r>
+      <w:r>
+        <w:rPr>
+          <w:rFonts w:ascii="Gill Sans Nova" w:hAnsi="Gill Sans Nova"/>
+        </w:rPr>
+        <w:tab/>
+        <w:t>- Attended congressional briefings and hearings; participated in stakeholder meetings for science agencies (e.g.</w:t>
+      </w:r>
+      <w:r>
+        <w:rPr>
+          <w:rFonts w:ascii="Gill Sans Nova" w:hAnsi="Gill Sans Nova"/>
+        </w:rPr>
+        <w:br/>
+        <w:t xml:space="preserve"> </w:t>
+      </w:r>
+      <w:r>
+        <w:rPr>
+          <w:rFonts w:ascii="Gill Sans Nova" w:hAnsi="Gill Sans Nova"/>
+        </w:rPr>
+        <w:tab/>
+        <w:t xml:space="preserve">  NSF) and professional societies (e.g. ASM, AAAS)</w:t>
+      </w:r>
+      <w:r>
+        <w:rPr>
+          <w:rFonts w:ascii="Gill Sans Nova" w:hAnsi="Gill Sans Nova"/>
+        </w:rPr>
+        <w:br/>
+        <w:t xml:space="preserve"> </w:t>
+      </w:r>
+      <w:r>
+        <w:rPr>
+          <w:rFonts w:ascii="Gill Sans Nova" w:hAnsi="Gill Sans Nova"/>
+        </w:rPr>
+        <w:tab/>
+        <w:t>- Wrote articles for the FASEB Washington Update newsletter to inform society members of the latest news</w:t>
+      </w:r>
+      <w:r>
+        <w:rPr>
+          <w:rFonts w:ascii="Gill Sans Nova" w:hAnsi="Gill Sans Nova"/>
+        </w:rPr>
+        <w:br/>
+        <w:t xml:space="preserve"> </w:t>
+      </w:r>
+      <w:r>
+        <w:rPr>
+          <w:rFonts w:ascii="Gill Sans Nova" w:hAnsi="Gill Sans Nova"/>
+        </w:rPr>
+        <w:tab/>
+        <w:t xml:space="preserve">  in science policy and advocacy</w:t>
+      </w:r>
+      <w:r>
+        <w:rPr>
+          <w:rFonts w:ascii="Selawik Semibold" w:hAnsi="Selawik Semibold"/>
+          <w:i/>
+        </w:rPr>
+        <w:br/>
+      </w:r>
+      <w:r>
+        <w:rPr>
+          <w:rFonts w:ascii="Selawik Semibold" w:hAnsi="Selawik Semibold"/>
+          <w:i/>
+        </w:rPr>
+        <w:t>Invited Speaker</w:t>
+      </w:r>
+      <w:r>
+        <w:rPr>
+          <w:rFonts w:ascii="Selawik Semibold" w:hAnsi="Selawik Semibold"/>
+        </w:rPr>
+        <w:t>, Science On Tap – Minocqua</w:t>
+      </w:r>
+      <w:r>
+        <w:rPr>
+          <w:rFonts w:ascii="Selawik Semibold" w:hAnsi="Selawik Semibold"/>
+        </w:rPr>
+        <w:t xml:space="preserve">, </w:t>
+      </w:r>
+      <w:r>
+        <w:rPr>
+          <w:rFonts w:ascii="Gill Sans Nova" w:hAnsi="Gill Sans Nova"/>
+        </w:rPr>
+        <w:t>Minocqua, WI</w:t>
+      </w:r>
+      <w:r>
+        <w:rPr>
+          <w:rFonts w:ascii="Selawik Semibold" w:hAnsi="Selawik Semibold"/>
+        </w:rPr>
+        <w:tab/>
+      </w:r>
+      <w:r>
+        <w:rPr>
+          <w:rFonts w:ascii="Selawik Semibold" w:hAnsi="Selawik Semibold"/>
+        </w:rPr>
+        <w:tab/>
+      </w:r>
+      <w:r>
+        <w:rPr>
+          <w:rFonts w:ascii="Selawik Semibold" w:hAnsi="Selawik Semibold"/>
+        </w:rPr>
+        <w:tab/>
+      </w:r>
+      <w:r>
+        <w:rPr>
+          <w:rFonts w:ascii="Selawik Semibold" w:hAnsi="Selawik Semibold"/>
+        </w:rPr>
+        <w:tab/>
+      </w:r>
+      <w:r>
+        <w:rPr>
+          <w:rFonts w:ascii="Selawik Semibold" w:hAnsi="Selawik Semibold"/>
+        </w:rPr>
+        <w:tab/>
+        <w:t xml:space="preserve">       </w:t>
+      </w:r>
+      <w:r>
+        <w:rPr>
+          <w:rFonts w:ascii="Gill Sans Nova" w:hAnsi="Gill Sans Nova"/>
+          <w:i/>
+        </w:rPr>
+        <w:t>Jan 2, 2019</w:t>
+      </w:r>
+      <w:r>
+        <w:rPr>
+          <w:rFonts w:ascii="Gill Sans Nova" w:hAnsi="Gill Sans Nova"/>
+        </w:rPr>
+        <w:br/>
+        <w:t xml:space="preserve"> </w:t>
+      </w:r>
+      <w:r>
+        <w:rPr>
+          <w:rFonts w:ascii="Gill Sans Nova" w:hAnsi="Gill Sans Nova"/>
+        </w:rPr>
+        <w:tab/>
+        <w:t>- Presented two stories about hibernation from the perspective of a hibernating squirrel and its gut microbes</w:t>
+      </w:r>
+      <w:r>
+        <w:rPr>
+          <w:rFonts w:ascii="Gill Sans Nova" w:hAnsi="Gill Sans Nova"/>
+        </w:rPr>
+        <w:br/>
+        <w:t xml:space="preserve"> </w:t>
+      </w:r>
+      <w:r>
+        <w:rPr>
+          <w:rFonts w:ascii="Gill Sans Nova" w:hAnsi="Gill Sans Nova"/>
+        </w:rPr>
+        <w:tab/>
+        <w:t>- Engaged in informal discussion with local Minocqua, WI residents about implications of hibernation research</w:t>
+      </w:r>
+      <w:r>
+        <w:rPr>
+          <w:rFonts w:ascii="Gill Sans Nova" w:hAnsi="Gill Sans Nova"/>
+        </w:rPr>
+        <w:br/>
+      </w:r>
+      <w:r>
+        <w:rPr>
+          <w:rFonts w:ascii="Selawik Semibold" w:hAnsi="Selawik Semibold"/>
+          <w:b/>
+          <w:i/>
+        </w:rPr>
+        <w:t>Social Media Manager</w:t>
+      </w:r>
+      <w:r>
+        <w:rPr>
+          <w:rFonts w:ascii="Selawik Semibold" w:hAnsi="Selawik Semibold"/>
+          <w:b/>
+        </w:rPr>
+        <w:t xml:space="preserve">, </w:t>
+      </w:r>
+      <w:r>
+        <w:rPr>
+          <w:rFonts w:ascii="Selawik Semibold" w:hAnsi="Selawik Semibold"/>
+          <w:b/>
+        </w:rPr>
+        <w:t>Carey Lab</w:t>
+      </w:r>
+      <w:r>
+        <w:rPr>
+          <w:rFonts w:ascii="Selawik Semibold" w:hAnsi="Selawik Semibold"/>
+        </w:rPr>
+        <w:t>,</w:t>
+      </w:r>
+      <w:r>
+        <w:rPr>
+          <w:rFonts w:ascii="Gill Sans Nova" w:hAnsi="Gill Sans Nova"/>
+        </w:rPr>
+        <w:t xml:space="preserve"> </w:t>
+      </w:r>
+      <w:r>
+        <w:rPr>
+          <w:rFonts w:ascii="Gill Sans Nova" w:hAnsi="Gill Sans Nova"/>
+        </w:rPr>
+        <w:t>University of Wisconsin-Madison</w:t>
+      </w:r>
+      <w:r>
+        <w:rPr>
+          <w:rFonts w:ascii="Selawik Semibold" w:hAnsi="Selawik Semibold"/>
+        </w:rPr>
+        <w:t xml:space="preserve"> </w:t>
+      </w:r>
+      <w:r>
+        <w:rPr>
+          <w:rFonts w:ascii="Selawik Semibold" w:hAnsi="Selawik Semibold"/>
+        </w:rPr>
+        <w:tab/>
+        <w:t xml:space="preserve">        </w:t>
+      </w:r>
+      <w:r>
+        <w:rPr>
+          <w:rFonts w:ascii="Selawik Semibold" w:hAnsi="Selawik Semibold"/>
+        </w:rPr>
+        <w:tab/>
+      </w:r>
+      <w:r>
+        <w:rPr>
+          <w:rFonts w:ascii="Selawik Semibold" w:hAnsi="Selawik Semibold"/>
+        </w:rPr>
+        <w:tab/>
+        <w:t xml:space="preserve">        </w:t>
+      </w:r>
+      <w:r>
+        <w:rPr>
+          <w:rFonts w:ascii="Gill Sans Nova" w:hAnsi="Gill Sans Nova"/>
+          <w:i/>
+        </w:rPr>
+        <w:t>Nov</w:t>
+      </w:r>
+      <w:r>
+        <w:rPr>
+          <w:rFonts w:ascii="Gill Sans Nova" w:hAnsi="Gill Sans Nova"/>
+          <w:i/>
+        </w:rPr>
+        <w:t xml:space="preserve"> 201</w:t>
+      </w:r>
+      <w:r>
+        <w:rPr>
+          <w:rFonts w:ascii="Gill Sans Nova" w:hAnsi="Gill Sans Nova"/>
+          <w:i/>
+        </w:rPr>
+        <w:t>8 - Present</w:t>
+      </w:r>
+      <w:r>
+        <w:rPr>
+          <w:rFonts w:ascii="Gill Sans Nova" w:hAnsi="Gill Sans Nova"/>
+          <w:i/>
+        </w:rPr>
+        <w:br/>
+      </w:r>
+      <w:r>
+        <w:rPr>
+          <w:rFonts w:ascii="Gill Sans Nova" w:hAnsi="Gill Sans Nova"/>
+        </w:rPr>
+        <w:t xml:space="preserve"> </w:t>
+      </w:r>
+      <w:r>
+        <w:rPr>
+          <w:rFonts w:ascii="Gill Sans Nova" w:hAnsi="Gill Sans Nova"/>
+        </w:rPr>
+        <w:tab/>
+      </w:r>
+      <w:r>
+        <w:rPr>
+          <w:rFonts w:ascii="Gill Sans Nova" w:hAnsi="Gill Sans Nova"/>
+        </w:rPr>
+        <w:t>- Administered Carey Lab twitter handle (@13liner) to increase public recognition and interaction by highlight</w:t>
+      </w:r>
+      <w:r>
+        <w:rPr>
+          <w:rFonts w:ascii="Gill Sans Nova" w:hAnsi="Gill Sans Nova"/>
+        </w:rPr>
+        <w:br/>
+        <w:t xml:space="preserve"> </w:t>
+      </w:r>
+      <w:r>
+        <w:rPr>
+          <w:rFonts w:ascii="Gill Sans Nova" w:hAnsi="Gill Sans Nova"/>
+        </w:rPr>
+        <w:tab/>
+        <w:t xml:space="preserve">  work from Carey Lab members and collaborators</w:t>
+      </w:r>
+      <w:r>
+        <w:rPr>
+          <w:rFonts w:ascii="Selawik Semibold" w:hAnsi="Selawik Semibold"/>
+          <w:i/>
+        </w:rPr>
+        <w:br/>
+      </w:r>
+      <w:r>
+        <w:rPr>
+          <w:rFonts w:ascii="Selawik Semibold" w:hAnsi="Selawik Semibold"/>
+          <w:i/>
+        </w:rPr>
+        <w:t>Gaining STEAM! Scientist</w:t>
+      </w:r>
+      <w:r>
+        <w:rPr>
+          <w:rFonts w:ascii="Selawik Semibold" w:hAnsi="Selawik Semibold"/>
+        </w:rPr>
+        <w:t>, JKX Comics,</w:t>
+      </w:r>
+      <w:r>
+        <w:rPr>
+          <w:rFonts w:ascii="Gill Sans Nova" w:hAnsi="Gill Sans Nova"/>
+        </w:rPr>
+        <w:t xml:space="preserve"> University of Wisconsin-Madison</w:t>
+      </w:r>
+      <w:r>
+        <w:rPr>
+          <w:rFonts w:ascii="Selawik Semibold" w:hAnsi="Selawik Semibold"/>
+        </w:rPr>
+        <w:tab/>
+      </w:r>
+      <w:r>
+        <w:rPr>
+          <w:rFonts w:ascii="Selawik Semibold" w:hAnsi="Selawik Semibold"/>
+        </w:rPr>
+        <w:tab/>
+      </w:r>
+      <w:r>
+        <w:rPr>
+          <w:rFonts w:ascii="Gill Sans Nova" w:hAnsi="Gill Sans Nova"/>
+          <w:i/>
+        </w:rPr>
+        <w:tab/>
+        <w:t xml:space="preserve">   Oct 2018 – </w:t>
+      </w:r>
+      <w:r>
+        <w:rPr>
+          <w:rFonts w:ascii="Gill Sans Nova" w:hAnsi="Gill Sans Nova"/>
+          <w:i/>
+        </w:rPr>
+        <w:t>May 2019</w:t>
+      </w:r>
+      <w:r>
+        <w:rPr>
+          <w:rFonts w:ascii="Gill Sans Nova" w:hAnsi="Gill Sans Nova"/>
+          <w:i/>
+          <w:highlight w:val="yellow"/>
+        </w:rPr>
+        <w:br/>
+      </w:r>
+      <w:r>
+        <w:rPr>
+          <w:rFonts w:ascii="Gill Sans Nova" w:hAnsi="Gill Sans Nova"/>
+        </w:rPr>
+        <w:t xml:space="preserve"> </w:t>
+      </w:r>
+      <w:r>
+        <w:rPr>
+          <w:rFonts w:ascii="Gill Sans Nova" w:hAnsi="Gill Sans Nova"/>
+        </w:rPr>
+        <w:tab/>
+        <w:t>- Created a comic book about hibernation microbiology by integrating science, story-telling, and art through</w:t>
+      </w:r>
+      <w:r>
+        <w:rPr>
+          <w:rFonts w:ascii="Gill Sans Nova" w:hAnsi="Gill Sans Nova"/>
+        </w:rPr>
+        <w:br/>
+        <w:t xml:space="preserve"> </w:t>
+      </w:r>
+      <w:r>
+        <w:rPr>
+          <w:rFonts w:ascii="Gill Sans Nova" w:hAnsi="Gill Sans Nova"/>
+        </w:rPr>
+        <w:tab/>
+        <w:t xml:space="preserve">   a collaboration with JKX Comics and local Madison artists</w:t>
+      </w:r>
+      <w:r>
+        <w:rPr>
+          <w:rFonts w:ascii="Gill Sans Nova" w:hAnsi="Gill Sans Nova"/>
+        </w:rPr>
+        <w:br/>
+      </w:r>
+      <w:r>
+        <w:rPr>
+          <w:rFonts w:ascii="Gill Sans Nova" w:hAnsi="Gill Sans Nova"/>
+        </w:rPr>
+        <w:tab/>
+        <w:t>- Incorporated the comic into outreach activities to improve participant engagement and learning</w:t>
+      </w:r>
+      <w:r>
+        <w:rPr>
+          <w:rFonts w:ascii="Selawik Semibold" w:hAnsi="Selawik Semibold"/>
+          <w:i/>
+        </w:rPr>
+        <w:br/>
+      </w:r>
+      <w:r>
+        <w:rPr>
+          <w:rFonts w:ascii="Selawik Semibold" w:hAnsi="Selawik Semibold"/>
+          <w:i/>
+        </w:rPr>
+        <w:t>Wisconsin Idea STEM Fellow</w:t>
+      </w:r>
+      <w:r>
+        <w:rPr>
+          <w:rFonts w:ascii="Selawik Semibold" w:hAnsi="Selawik Semibold"/>
+        </w:rPr>
+        <w:t>, University of Wisconsin-Madison</w:t>
+      </w:r>
+      <w:r>
+        <w:rPr>
+          <w:rFonts w:ascii="Gill Sans Nova" w:hAnsi="Gill Sans Nova"/>
+        </w:rPr>
+        <w:t xml:space="preserve"> </w:t>
+      </w:r>
+      <w:r>
+        <w:rPr>
+          <w:rFonts w:ascii="Gill Sans Nova" w:hAnsi="Gill Sans Nova"/>
+        </w:rPr>
+        <w:tab/>
+      </w:r>
+      <w:r>
+        <w:rPr>
+          <w:rFonts w:ascii="Gill Sans Nova" w:hAnsi="Gill Sans Nova"/>
+        </w:rPr>
+        <w:tab/>
+      </w:r>
+      <w:r>
+        <w:rPr>
+          <w:rFonts w:ascii="Gill Sans Nova" w:hAnsi="Gill Sans Nova"/>
+        </w:rPr>
+        <w:tab/>
+      </w:r>
+      <w:r>
+        <w:rPr>
+          <w:rFonts w:ascii="Gill Sans Nova" w:hAnsi="Gill Sans Nova"/>
+        </w:rPr>
+        <w:tab/>
+        <w:t xml:space="preserve">        </w:t>
+      </w:r>
+      <w:r>
+        <w:rPr>
+          <w:rFonts w:ascii="Gill Sans Nova" w:hAnsi="Gill Sans Nova"/>
+          <w:i/>
+        </w:rPr>
+        <w:t>Jun 201</w:t>
+      </w:r>
+      <w:r>
+        <w:rPr>
+          <w:rFonts w:ascii="Gill Sans Nova" w:hAnsi="Gill Sans Nova"/>
+          <w:i/>
+        </w:rPr>
+        <w:t>8</w:t>
+      </w:r>
+      <w:r>
+        <w:rPr>
+          <w:rFonts w:ascii="Gill Sans Nova" w:hAnsi="Gill Sans Nova"/>
+          <w:i/>
+        </w:rPr>
+        <w:t xml:space="preserve"> </w:t>
+      </w:r>
+      <w:r>
+        <w:rPr>
+          <w:rFonts w:ascii="Gill Sans Nova" w:hAnsi="Gill Sans Nova"/>
+          <w:i/>
+        </w:rPr>
+        <w:t>–</w:t>
+      </w:r>
+      <w:r>
+        <w:rPr>
+          <w:rFonts w:ascii="Gill Sans Nova" w:hAnsi="Gill Sans Nova"/>
+          <w:i/>
+        </w:rPr>
+        <w:t xml:space="preserve"> Present</w:t>
+      </w:r>
+      <w:r>
+        <w:rPr>
+          <w:rFonts w:ascii="Gill Sans Nova" w:hAnsi="Gill Sans Nova"/>
+          <w:i/>
+          <w:highlight w:val="yellow"/>
+        </w:rPr>
+        <w:br/>
+      </w:r>
+      <w:r>
+        <w:rPr>
+          <w:rFonts w:ascii="Gill Sans Nova" w:hAnsi="Gill Sans Nova"/>
+        </w:rPr>
+        <w:t xml:space="preserve"> </w:t>
+      </w:r>
+      <w:r>
+        <w:rPr>
+          <w:rFonts w:ascii="Gill Sans Nova" w:hAnsi="Gill Sans Nova"/>
+        </w:rPr>
+        <w:tab/>
+        <w:t>-</w:t>
+      </w:r>
+      <w:r>
+        <w:rPr>
+          <w:rFonts w:ascii="Gill Sans Nova" w:hAnsi="Gill Sans Nova"/>
+        </w:rPr>
+        <w:t xml:space="preserve"> Learned interactive teaching</w:t>
+      </w:r>
+      <w:r>
+        <w:rPr>
+          <w:rFonts w:ascii="Gill Sans Nova" w:hAnsi="Gill Sans Nova"/>
+        </w:rPr>
+        <w:t xml:space="preserve"> strategies</w:t>
+      </w:r>
+      <w:r>
+        <w:rPr>
+          <w:rFonts w:ascii="Gill Sans Nova" w:hAnsi="Gill Sans Nova"/>
+        </w:rPr>
+        <w:t xml:space="preserve"> and outreach evaluation techniques</w:t>
+      </w:r>
+      <w:r>
+        <w:rPr>
+          <w:rFonts w:ascii="Gill Sans Nova" w:hAnsi="Gill Sans Nova"/>
+        </w:rPr>
+        <w:br/>
+      </w:r>
+      <w:r>
+        <w:rPr>
+          <w:rFonts w:ascii="Gill Sans Nova" w:hAnsi="Gill Sans Nova"/>
+        </w:rPr>
+        <w:tab/>
+        <w:t>- Developed an interactive hibernation microbiology outreach activity for elementary school-aged children</w:t>
+      </w:r>
+      <w:r>
+        <w:rPr>
+          <w:rFonts w:ascii="Gill Sans Nova" w:hAnsi="Gill Sans Nova"/>
+        </w:rPr>
+        <w:br/>
+        <w:t xml:space="preserve"> </w:t>
+      </w:r>
+      <w:r>
+        <w:rPr>
+          <w:rFonts w:ascii="Gill Sans Nova" w:hAnsi="Gill Sans Nova"/>
+        </w:rPr>
+        <w:tab/>
+        <w:t>- Worked with fellows-in-training to develop and improve their outreach activities</w:t>
+      </w:r>
+      <w:r>
+        <w:rPr>
+          <w:rFonts w:ascii="Gill Sans Nova" w:hAnsi="Gill Sans Nova"/>
+        </w:rPr>
+        <w:br/>
+      </w:r>
+      <w:r>
+        <w:rPr>
+          <w:rFonts w:ascii="Selawik Semibold" w:hAnsi="Selawik Semibold"/>
+          <w:b/>
+          <w:i/>
+        </w:rPr>
+        <w:t xml:space="preserve">Social Media </w:t>
+      </w:r>
+      <w:r>
+        <w:rPr>
+          <w:rFonts w:ascii="Selawik Semibold" w:hAnsi="Selawik Semibold"/>
+          <w:b/>
+          <w:i/>
+        </w:rPr>
+        <w:t>Manager</w:t>
+      </w:r>
+      <w:r>
+        <w:rPr>
+          <w:rFonts w:ascii="Selawik Semibold" w:hAnsi="Selawik Semibold"/>
+          <w:b/>
+        </w:rPr>
+        <w:t xml:space="preserve">, </w:t>
+      </w:r>
+      <w:r>
+        <w:rPr>
+          <w:rFonts w:ascii="Selawik Semibold" w:hAnsi="Selawik Semibold"/>
+          <w:b/>
+        </w:rPr>
+        <w:t>Microbiology Doctoral Training Program</w:t>
+      </w:r>
+      <w:r>
+        <w:rPr>
+          <w:rFonts w:ascii="Selawik Semibold" w:hAnsi="Selawik Semibold"/>
+        </w:rPr>
+        <w:t>,</w:t>
+      </w:r>
+      <w:r>
+        <w:rPr>
+          <w:rFonts w:ascii="Gill Sans Nova" w:hAnsi="Gill Sans Nova"/>
+        </w:rPr>
+        <w:t xml:space="preserve"> U</w:t>
+      </w:r>
+      <w:r>
+        <w:rPr>
+          <w:rFonts w:ascii="Gill Sans Nova" w:hAnsi="Gill Sans Nova"/>
+        </w:rPr>
+        <w:t>W-Madison</w:t>
+      </w:r>
+      <w:r>
+        <w:rPr>
+          <w:rFonts w:ascii="Selawik Semibold" w:hAnsi="Selawik Semibold"/>
+        </w:rPr>
+        <w:t xml:space="preserve"> </w:t>
+      </w:r>
+      <w:r>
+        <w:rPr>
+          <w:rFonts w:ascii="Selawik Semibold" w:hAnsi="Selawik Semibold"/>
+        </w:rPr>
+        <w:tab/>
+        <w:t xml:space="preserve">        </w:t>
+      </w:r>
+      <w:r>
+        <w:rPr>
+          <w:rFonts w:ascii="Selawik Semibold" w:hAnsi="Selawik Semibold"/>
+        </w:rPr>
+        <w:tab/>
+        <w:t xml:space="preserve">        </w:t>
+      </w:r>
+      <w:r>
+        <w:rPr>
+          <w:rFonts w:ascii="Gill Sans Nova" w:hAnsi="Gill Sans Nova"/>
+          <w:i/>
+        </w:rPr>
+        <w:t>Nov</w:t>
+      </w:r>
+      <w:r>
+        <w:rPr>
+          <w:rFonts w:ascii="Gill Sans Nova" w:hAnsi="Gill Sans Nova"/>
+          <w:i/>
+        </w:rPr>
+        <w:t xml:space="preserve"> 201</w:t>
+      </w:r>
+      <w:r>
+        <w:rPr>
+          <w:rFonts w:ascii="Gill Sans Nova" w:hAnsi="Gill Sans Nova"/>
+          <w:i/>
+        </w:rPr>
+        <w:t>7</w:t>
+      </w:r>
+      <w:r>
+        <w:rPr>
+          <w:rFonts w:ascii="Gill Sans Nova" w:hAnsi="Gill Sans Nova"/>
+          <w:i/>
+        </w:rPr>
+        <w:t xml:space="preserve"> - Present</w:t>
+      </w:r>
+      <w:r>
+        <w:rPr>
+          <w:rFonts w:ascii="Gill Sans Nova" w:hAnsi="Gill Sans Nova"/>
+          <w:i/>
+        </w:rPr>
+        <w:br/>
+      </w:r>
+      <w:r>
+        <w:rPr>
+          <w:rFonts w:ascii="Gill Sans Nova" w:hAnsi="Gill Sans Nova"/>
+        </w:rPr>
+        <w:t xml:space="preserve"> </w:t>
+      </w:r>
+      <w:r>
+        <w:rPr>
+          <w:rFonts w:ascii="Gill Sans Nova" w:hAnsi="Gill Sans Nova"/>
+        </w:rPr>
+        <w:tab/>
+      </w:r>
+      <w:r>
+        <w:rPr>
+          <w:rFonts w:ascii="Gill Sans Nova" w:hAnsi="Gill Sans Nova"/>
+        </w:rPr>
+        <w:t xml:space="preserve">- Managed </w:t>
+      </w:r>
+      <w:r>
+        <w:rPr>
+          <w:rFonts w:ascii="Gill Sans Nova" w:hAnsi="Gill Sans Nova"/>
+        </w:rPr>
+        <w:t>Microbiology Doctoral Training Program (MDTP)</w:t>
+      </w:r>
+      <w:r>
+        <w:rPr>
+          <w:rFonts w:ascii="Gill Sans Nova" w:hAnsi="Gill Sans Nova"/>
+        </w:rPr>
+        <w:t xml:space="preserve"> twitter handle (@</w:t>
+      </w:r>
+      <w:r>
+        <w:rPr>
+          <w:rFonts w:ascii="Gill Sans Nova" w:hAnsi="Gill Sans Nova"/>
+        </w:rPr>
+        <w:t>UWMadisonMDTP</w:t>
+      </w:r>
+      <w:r>
+        <w:rPr>
+          <w:rFonts w:ascii="Gill Sans Nova" w:hAnsi="Gill Sans Nova"/>
+        </w:rPr>
+        <w:t>)</w:t>
+      </w:r>
+      <w:r>
+        <w:rPr>
+          <w:rFonts w:ascii="Gill Sans Nova" w:hAnsi="Gill Sans Nova"/>
+        </w:rPr>
+        <w:t xml:space="preserve"> </w:t>
+      </w:r>
+      <w:r>
+        <w:rPr>
+          <w:rFonts w:ascii="Gill Sans Nova" w:hAnsi="Gill Sans Nova"/>
+        </w:rPr>
+        <w:br/>
+        <w:t xml:space="preserve"> </w:t>
+      </w:r>
+      <w:r>
+        <w:rPr>
+          <w:rFonts w:ascii="Gill Sans Nova" w:hAnsi="Gill Sans Nova"/>
+        </w:rPr>
+        <w:tab/>
+        <w:t>- Increased public recognition by highlight news and work from MDTP trainers and students</w:t>
+      </w:r>
+      <w:r>
+        <w:rPr>
+          <w:rFonts w:ascii="Gill Sans Nova" w:hAnsi="Gill Sans Nova"/>
+        </w:rPr>
+        <w:br/>
+      </w:r>
+      <w:r>
+        <w:rPr>
+          <w:rFonts w:ascii="Selawik Semibold" w:hAnsi="Selawik Semibold"/>
+          <w:b/>
+          <w:i/>
+        </w:rPr>
+        <w:t>Designer and Volunteer</w:t>
+      </w:r>
+      <w:r>
+        <w:rPr>
+          <w:rFonts w:ascii="Selawik Semibold" w:hAnsi="Selawik Semibold"/>
+          <w:b/>
+        </w:rPr>
+        <w:t>, Science Saturday</w:t>
+      </w:r>
+      <w:r>
+        <w:rPr>
+          <w:rFonts w:ascii="Selawik Semibold" w:hAnsi="Selawik Semibold"/>
+        </w:rPr>
+        <w:t>,</w:t>
+      </w:r>
+      <w:r>
+        <w:rPr>
+          <w:rFonts w:ascii="Gill Sans Nova" w:hAnsi="Gill Sans Nova"/>
+        </w:rPr>
+        <w:t xml:space="preserve"> University of Wisconsin-Madison                              </w:t>
+      </w:r>
+      <w:r>
+        <w:rPr>
+          <w:rFonts w:ascii="Gill Sans Nova" w:hAnsi="Gill Sans Nova"/>
+          <w:i/>
+        </w:rPr>
+        <w:t>Sep 2017 - Present</w:t>
+      </w:r>
+      <w:r>
+        <w:rPr>
+          <w:rFonts w:ascii="Gill Sans Nova" w:hAnsi="Gill Sans Nova"/>
+          <w:i/>
+        </w:rPr>
+        <w:br/>
+      </w:r>
+      <w:r>
+        <w:rPr>
+          <w:rFonts w:ascii="Gill Sans Nova" w:hAnsi="Gill Sans Nova"/>
+          <w:i/>
         </w:rPr>
         <w:lastRenderedPageBreak/>
         <w:t xml:space="preserve"> </w:t>
@@ -4388,408 +6233,15 @@
       <w:r>
         <w:rPr>
           <w:rFonts w:ascii="Gill Sans Nova" w:hAnsi="Gill Sans Nova"/>
-          <w:iCs/>
-        </w:rPr>
-        <w:tab/>
-        <w:t xml:space="preserve">  social media etiquette, evaluate social media performance and interaction, and ensure a consistent online</w:t>
-      </w:r>
-      <w:r>
-        <w:rPr>
-          <w:rFonts w:ascii="Gill Sans Nova" w:hAnsi="Gill Sans Nova"/>
-          <w:iCs/>
-        </w:rPr>
-        <w:br/>
-        <w:t xml:space="preserve"> </w:t>
-      </w:r>
-      <w:r>
-        <w:rPr>
-          <w:rFonts w:ascii="Gill Sans Nova" w:hAnsi="Gill Sans Nova"/>
-          <w:iCs/>
-        </w:rPr>
-        <w:tab/>
-        <w:t xml:space="preserve">  brand</w:t>
-      </w:r>
-      <w:r>
-        <w:rPr>
-          <w:rFonts w:ascii="Gill Sans Nova" w:hAnsi="Gill Sans Nova"/>
-          <w:iCs/>
-        </w:rPr>
-        <w:br/>
-        <w:t xml:space="preserve"> </w:t>
-      </w:r>
-      <w:r>
-        <w:rPr>
-          <w:rFonts w:ascii="Gill Sans Nova" w:hAnsi="Gill Sans Nova"/>
-          <w:iCs/>
-        </w:rPr>
-        <w:tab/>
-        <w:t>- Created resources to help PhD students improve their science communication in social media and web design</w:t>
-      </w:r>
-      <w:r>
-        <w:rPr>
-          <w:rFonts w:ascii="Selawik Semibold" w:hAnsi="Selawik Semibold"/>
-          <w:i/>
-        </w:rPr>
-        <w:br/>
-      </w:r>
-      <w:r>
-        <w:rPr>
-          <w:rFonts w:ascii="Selawik Semibold" w:hAnsi="Selawik Semibold"/>
-          <w:i/>
-        </w:rPr>
-        <w:t>Admissions Committee</w:t>
-      </w:r>
-      <w:r>
-        <w:rPr>
-          <w:rFonts w:ascii="Selawik Semibold" w:hAnsi="Selawik Semibold"/>
-          <w:iCs/>
-        </w:rPr>
-        <w:t>, Microbiology Doctoral Training Program,</w:t>
-      </w:r>
-      <w:r>
-        <w:rPr>
-          <w:rFonts w:ascii="Gill Sans Nova" w:hAnsi="Gill Sans Nova"/>
-          <w:i/>
-        </w:rPr>
-        <w:t xml:space="preserve"> </w:t>
-      </w:r>
-      <w:r>
-        <w:rPr>
-          <w:rFonts w:ascii="Gill Sans Nova" w:hAnsi="Gill Sans Nova"/>
-          <w:iCs/>
-        </w:rPr>
-        <w:t>University of Wisconsin-Madison</w:t>
-      </w:r>
-      <w:r>
-        <w:rPr>
-          <w:rFonts w:ascii="Gill Sans Nova" w:hAnsi="Gill Sans Nova"/>
-          <w:iCs/>
-        </w:rPr>
-        <w:br/>
-        <w:t xml:space="preserve"> </w:t>
-      </w:r>
-      <w:r>
-        <w:rPr>
-          <w:rFonts w:ascii="Gill Sans Nova" w:hAnsi="Gill Sans Nova"/>
-          <w:iCs/>
-        </w:rPr>
-        <w:tab/>
-        <w:t xml:space="preserve">- Evaluated applications from prospective PhD students for the Microbiology                     </w:t>
-      </w:r>
-      <w:r>
-        <w:rPr>
-          <w:rFonts w:ascii="Gill Sans Nova" w:hAnsi="Gill Sans Nova"/>
-          <w:i/>
-        </w:rPr>
-        <w:t>Nov 2019 – Feb 2020</w:t>
-      </w:r>
-      <w:r>
-        <w:rPr>
-          <w:rFonts w:ascii="Gill Sans Nova" w:hAnsi="Gill Sans Nova"/>
-          <w:iCs/>
-        </w:rPr>
-        <w:br/>
-        <w:t xml:space="preserve"> </w:t>
-      </w:r>
-      <w:r>
-        <w:rPr>
-          <w:rFonts w:ascii="Gill Sans Nova" w:hAnsi="Gill Sans Nova"/>
-          <w:iCs/>
-        </w:rPr>
-        <w:tab/>
-        <w:t xml:space="preserve">  Doctoral Training Program</w:t>
-      </w:r>
-      <w:r>
-        <w:rPr>
-          <w:rFonts w:ascii="Selawik Semibold" w:hAnsi="Selawik Semibold"/>
-          <w:i/>
-        </w:rPr>
-        <w:br/>
-      </w:r>
-      <w:r>
-        <w:rPr>
-          <w:rFonts w:ascii="Selawik Semibold" w:hAnsi="Selawik Semibold"/>
-          <w:i/>
-        </w:rPr>
-        <w:t>Meta-Review Supervisor</w:t>
-      </w:r>
-      <w:r>
-        <w:rPr>
-          <w:rFonts w:ascii="Selawik Semibold" w:hAnsi="Selawik Semibold"/>
-          <w:iCs/>
-        </w:rPr>
-        <w:t xml:space="preserve">, National Science Policy Network 2020 Election Initiative          </w:t>
-      </w:r>
-      <w:r>
-        <w:rPr>
-          <w:rFonts w:ascii="Gill Sans Nova" w:hAnsi="Gill Sans Nova"/>
-          <w:i/>
-        </w:rPr>
-        <w:t>Nov 2019 – Dec 2019</w:t>
-      </w:r>
-      <w:r>
-        <w:rPr>
-          <w:rFonts w:ascii="Gill Sans Nova" w:hAnsi="Gill Sans Nova"/>
-          <w:i/>
-        </w:rPr>
-        <w:br/>
-        <w:t xml:space="preserve"> </w:t>
-      </w:r>
-      <w:r>
-        <w:rPr>
-          <w:rFonts w:ascii="Gill Sans Nova" w:hAnsi="Gill Sans Nova"/>
-          <w:i/>
-        </w:rPr>
-        <w:tab/>
-      </w:r>
-      <w:r>
-        <w:rPr>
-          <w:rFonts w:ascii="Gill Sans Nova" w:hAnsi="Gill Sans Nova"/>
-          <w:iCs/>
-        </w:rPr>
-        <w:t>- Participated in the 2020 Election Initiative to impact 2020 election cycle discussions and advocate for science-</w:t>
-      </w:r>
-      <w:r>
-        <w:rPr>
-          <w:rFonts w:ascii="Gill Sans Nova" w:hAnsi="Gill Sans Nova"/>
-          <w:iCs/>
-        </w:rPr>
-        <w:br/>
-        <w:t xml:space="preserve"> </w:t>
-      </w:r>
-      <w:r>
-        <w:rPr>
-          <w:rFonts w:ascii="Gill Sans Nova" w:hAnsi="Gill Sans Nova"/>
-          <w:iCs/>
-        </w:rPr>
-        <w:tab/>
-        <w:t xml:space="preserve">  and evidence-based policymaking</w:t>
-      </w:r>
-      <w:r>
-        <w:rPr>
-          <w:rFonts w:ascii="Gill Sans Nova" w:hAnsi="Gill Sans Nova"/>
-          <w:i/>
-        </w:rPr>
-        <w:br/>
-        <w:t xml:space="preserve"> </w:t>
-      </w:r>
-      <w:r>
-        <w:rPr>
-          <w:rFonts w:ascii="Gill Sans Nova" w:hAnsi="Gill Sans Nova"/>
-          <w:i/>
-        </w:rPr>
-        <w:tab/>
-      </w:r>
-      <w:r>
-        <w:rPr>
-          <w:rFonts w:ascii="Gill Sans Nova" w:hAnsi="Gill Sans Nova"/>
-          <w:iCs/>
-        </w:rPr>
-        <w:t>- Reviewed and edited meta-reviews for publication as online resources cataloguing existing policies, resources,</w:t>
-      </w:r>
-      <w:r>
-        <w:rPr>
-          <w:rFonts w:ascii="Gill Sans Nova" w:hAnsi="Gill Sans Nova"/>
-          <w:iCs/>
-        </w:rPr>
-        <w:br/>
-        <w:t xml:space="preserve"> </w:t>
-      </w:r>
-      <w:r>
-        <w:rPr>
-          <w:rFonts w:ascii="Gill Sans Nova" w:hAnsi="Gill Sans Nova"/>
-          <w:iCs/>
-        </w:rPr>
-        <w:tab/>
-        <w:t xml:space="preserve">  and stakeholders about various scientific topics</w:t>
-      </w:r>
-      <w:r>
-        <w:rPr>
-          <w:rFonts w:ascii="Gill Sans Nova" w:hAnsi="Gill Sans Nova"/>
-          <w:iCs/>
-        </w:rPr>
-        <w:br/>
-      </w:r>
-      <w:r>
-        <w:rPr>
-          <w:rFonts w:ascii="Selawik Semibold" w:hAnsi="Selawik Semibold"/>
-          <w:i/>
-        </w:rPr>
-        <w:t>Invited Speaker</w:t>
-      </w:r>
-      <w:r>
-        <w:rPr>
-          <w:rFonts w:ascii="Selawik Semibold" w:hAnsi="Selawik Semibold"/>
-        </w:rPr>
-        <w:t>, Kettle Moraine Evening with Nature</w:t>
-      </w:r>
-      <w:r>
-        <w:rPr>
-          <w:rFonts w:ascii="Selawik Semibold" w:hAnsi="Selawik Semibold"/>
-        </w:rPr>
-        <w:t xml:space="preserve">, </w:t>
-      </w:r>
-      <w:r>
-        <w:rPr>
-          <w:rFonts w:ascii="Gill Sans Nova" w:hAnsi="Gill Sans Nova"/>
-        </w:rPr>
-        <w:t>Campbellsport, WI</w:t>
-      </w:r>
-      <w:r>
-        <w:rPr>
-          <w:rFonts w:ascii="Selawik Semibold" w:hAnsi="Selawik Semibold"/>
-        </w:rPr>
-        <w:tab/>
-      </w:r>
-      <w:r>
-        <w:rPr>
-          <w:rFonts w:ascii="Selawik Semibold" w:hAnsi="Selawik Semibold"/>
-        </w:rPr>
-        <w:tab/>
-      </w:r>
-      <w:r>
-        <w:rPr>
-          <w:rFonts w:ascii="Selawik Semibold" w:hAnsi="Selawik Semibold"/>
-        </w:rPr>
-        <w:tab/>
-      </w:r>
-      <w:r>
-        <w:rPr>
-          <w:rFonts w:ascii="Selawik Semibold" w:hAnsi="Selawik Semibold"/>
-        </w:rPr>
-        <w:tab/>
-        <w:t xml:space="preserve">    </w:t>
-      </w:r>
-      <w:r>
-        <w:rPr>
-          <w:rFonts w:ascii="Gill Sans Nova" w:hAnsi="Gill Sans Nova"/>
-          <w:i/>
-        </w:rPr>
-        <w:t>Sep</w:t>
-      </w:r>
-      <w:r>
-        <w:rPr>
-          <w:rFonts w:ascii="Gill Sans Nova" w:hAnsi="Gill Sans Nova"/>
-          <w:i/>
-        </w:rPr>
-        <w:t xml:space="preserve"> </w:t>
-      </w:r>
-      <w:r>
-        <w:rPr>
-          <w:rFonts w:ascii="Gill Sans Nova" w:hAnsi="Gill Sans Nova"/>
-          <w:i/>
-        </w:rPr>
-        <w:t>1</w:t>
-      </w:r>
-      <w:r>
-        <w:rPr>
-          <w:rFonts w:ascii="Gill Sans Nova" w:hAnsi="Gill Sans Nova"/>
-          <w:i/>
-        </w:rPr>
-        <w:t>2, 2019</w:t>
-      </w:r>
-      <w:r>
-        <w:rPr>
-          <w:rFonts w:ascii="Gill Sans Nova" w:hAnsi="Gill Sans Nova"/>
-        </w:rPr>
-        <w:tab/>
-        <w:t>- Presented two stories about hibernation from the perspective of a hibernating squirrel and its gut microbes</w:t>
-      </w:r>
-      <w:r>
-        <w:rPr>
-          <w:rFonts w:ascii="Gill Sans Nova" w:hAnsi="Gill Sans Nova"/>
-        </w:rPr>
-        <w:br/>
-        <w:t xml:space="preserve"> </w:t>
-      </w:r>
-      <w:r>
-        <w:rPr>
-          <w:rFonts w:ascii="Gill Sans Nova" w:hAnsi="Gill Sans Nova"/>
-        </w:rPr>
-        <w:tab/>
-        <w:t>- Engaged in informal discussion with local Minocqua, WI residents about implications of hibernation research</w:t>
-      </w:r>
-      <w:r>
-        <w:rPr>
-          <w:rFonts w:ascii="Selawik Semibold" w:hAnsi="Selawik Semibold"/>
-          <w:i/>
-        </w:rPr>
-        <w:br/>
-      </w:r>
-      <w:r>
-        <w:rPr>
-          <w:rFonts w:ascii="Selawik Semibold" w:hAnsi="Selawik Semibold"/>
-          <w:i/>
-        </w:rPr>
-        <w:t>Science Policy Fellow</w:t>
-      </w:r>
-      <w:r>
-        <w:rPr>
-          <w:rFonts w:ascii="Selawik Semibold" w:hAnsi="Selawik Semibold"/>
-          <w:iCs/>
-        </w:rPr>
-        <w:t>, Federation of American Societies for Experimental Biology</w:t>
-      </w:r>
-      <w:r>
-        <w:rPr>
-          <w:rFonts w:ascii="Selawik Semibold" w:hAnsi="Selawik Semibold"/>
-          <w:iCs/>
-        </w:rPr>
-        <w:t>,</w:t>
-      </w:r>
-      <w:r>
-        <w:rPr>
-          <w:rFonts w:ascii="Gill Sans Nova" w:hAnsi="Gill Sans Nova"/>
-          <w:i/>
-        </w:rPr>
-        <w:t xml:space="preserve"> </w:t>
-      </w:r>
-      <w:r>
-        <w:rPr>
-          <w:rFonts w:ascii="Gill Sans Nova" w:hAnsi="Gill Sans Nova"/>
-          <w:iCs/>
-        </w:rPr>
-        <w:t>Bethesda, MD</w:t>
-      </w:r>
-      <w:r>
-        <w:rPr>
-          <w:rFonts w:ascii="Gill Sans Nova" w:hAnsi="Gill Sans Nova"/>
-          <w:i/>
-        </w:rPr>
-        <w:br/>
-      </w:r>
-      <w:r>
-        <w:rPr>
-          <w:rFonts w:ascii="Gill Sans Nova" w:hAnsi="Gill Sans Nova"/>
-          <w:i/>
-        </w:rPr>
-        <w:t xml:space="preserve"> </w:t>
-      </w:r>
-      <w:r>
-        <w:rPr>
-          <w:rFonts w:ascii="Gill Sans Nova" w:hAnsi="Gill Sans Nova"/>
-          <w:i/>
-        </w:rPr>
-        <w:tab/>
-      </w:r>
-      <w:r>
-        <w:rPr>
-          <w:rFonts w:ascii="Gill Sans Nova" w:hAnsi="Gill Sans Nova"/>
-        </w:rPr>
-        <w:t>- Worked for the nation’s largest biological and biomedical research advocacy group in</w:t>
-      </w:r>
-      <w:r>
-        <w:rPr>
-          <w:rFonts w:ascii="Gill Sans Nova" w:hAnsi="Gill Sans Nova"/>
-        </w:rPr>
-        <w:t xml:space="preserve">      </w:t>
-      </w:r>
-      <w:r>
-        <w:rPr>
-          <w:rFonts w:ascii="Gill Sans Nova" w:hAnsi="Gill Sans Nova"/>
-          <w:i/>
-        </w:rPr>
-        <w:t>May 2019 – Aug 2019</w:t>
+          <w:i/>
+        </w:rPr>
+        <w:tab/>
+      </w:r>
+      <w:r>
+        <w:rPr>
+          <w:rFonts w:ascii="Gill Sans Nova" w:hAnsi="Gill Sans Nova"/>
+        </w:rPr>
+        <w:t>- Co-developed and implemented outreach activities with the Wisconsin Institute for Discovery and</w:t>
       </w:r>
       <w:r>
         <w:rPr>
@@ -4805,205 +6257,19 @@
         <w:tab/>
         <w:t xml:space="preserve">  </w:t>
       </w:r>
-      <w:r>
-        <w:rPr>
-          <w:rFonts w:ascii="Gill Sans Nova" w:hAnsi="Gill Sans Nova"/>
-        </w:rPr>
-        <w:t>their Office of Public</w:t>
-      </w:r>
-      <w:r>
-        <w:rPr>
-          <w:rFonts w:ascii="Gill Sans Nova" w:hAnsi="Gill Sans Nova"/>
-        </w:rPr>
-        <w:t xml:space="preserve"> </w:t>
-      </w:r>
-      <w:r>
-        <w:rPr>
-          <w:rFonts w:ascii="Gill Sans Nova" w:hAnsi="Gill Sans Nova"/>
-        </w:rPr>
-        <w:t>Affairs on the Legislative Affairs team</w:t>
-      </w:r>
-      <w:r>
-        <w:rPr>
-          <w:rFonts w:ascii="Gill Sans Nova" w:hAnsi="Gill Sans Nova"/>
-        </w:rPr>
-        <w:br/>
-        <w:t xml:space="preserve"> </w:t>
-      </w:r>
-      <w:r>
-        <w:rPr>
-          <w:rFonts w:ascii="Gill Sans Nova" w:hAnsi="Gill Sans Nova"/>
-        </w:rPr>
-        <w:tab/>
-        <w:t>- Helped to coordinate a congressional briefing about NSF-funded research addressing the public health</w:t>
-      </w:r>
-      <w:r>
-        <w:rPr>
-          <w:rFonts w:ascii="Gill Sans Nova" w:hAnsi="Gill Sans Nova"/>
-        </w:rPr>
-        <w:br/>
-        <w:t xml:space="preserve"> </w:t>
-      </w:r>
-      <w:r>
-        <w:rPr>
-          <w:rFonts w:ascii="Gill Sans Nova" w:hAnsi="Gill Sans Nova"/>
-        </w:rPr>
-        <w:tab/>
-        <w:t xml:space="preserve">  concern of antimicrobial resistance</w:t>
-      </w:r>
-      <w:r>
-        <w:rPr>
-          <w:rFonts w:ascii="Gill Sans Nova" w:hAnsi="Gill Sans Nova"/>
-        </w:rPr>
-        <w:br/>
-        <w:t xml:space="preserve"> </w:t>
-      </w:r>
-      <w:r>
-        <w:rPr>
-          <w:rFonts w:ascii="Gill Sans Nova" w:hAnsi="Gill Sans Nova"/>
-        </w:rPr>
-        <w:tab/>
-        <w:t>- Attended congressional briefings and hearings; participated in stakeholder meetings for science agencies (e.g.</w:t>
-      </w:r>
-      <w:r>
-        <w:rPr>
-          <w:rFonts w:ascii="Gill Sans Nova" w:hAnsi="Gill Sans Nova"/>
-        </w:rPr>
-        <w:br/>
-        <w:t xml:space="preserve"> </w:t>
-      </w:r>
-      <w:r>
-        <w:rPr>
-          <w:rFonts w:ascii="Gill Sans Nova" w:hAnsi="Gill Sans Nova"/>
-        </w:rPr>
-        <w:tab/>
-        <w:t xml:space="preserve">  NSF) and professional societies (e.g. ASM, AAAS)</w:t>
-      </w:r>
-      <w:r>
-        <w:rPr>
-          <w:rFonts w:ascii="Gill Sans Nova" w:hAnsi="Gill Sans Nova"/>
-        </w:rPr>
-        <w:br/>
-        <w:t xml:space="preserve"> </w:t>
-      </w:r>
-      <w:r>
-        <w:rPr>
-          <w:rFonts w:ascii="Gill Sans Nova" w:hAnsi="Gill Sans Nova"/>
-        </w:rPr>
-        <w:tab/>
-        <w:t>- Wrote articles for the FASEB Washington Update newsletter to inform society members of the latest news</w:t>
-      </w:r>
-      <w:r>
-        <w:rPr>
-          <w:rFonts w:ascii="Gill Sans Nova" w:hAnsi="Gill Sans Nova"/>
-        </w:rPr>
-        <w:br/>
-        <w:t xml:space="preserve"> </w:t>
-      </w:r>
-      <w:r>
-        <w:rPr>
-          <w:rFonts w:ascii="Gill Sans Nova" w:hAnsi="Gill Sans Nova"/>
-        </w:rPr>
-        <w:tab/>
-        <w:t xml:space="preserve">  in science policy and advocacy</w:t>
-      </w:r>
-      <w:r>
-        <w:rPr>
-          <w:rFonts w:ascii="Selawik Semibold" w:hAnsi="Selawik Semibold"/>
-          <w:i/>
-        </w:rPr>
-        <w:br/>
-      </w:r>
-      <w:r>
-        <w:rPr>
-          <w:rFonts w:ascii="Selawik Semibold" w:hAnsi="Selawik Semibold"/>
-          <w:i/>
-        </w:rPr>
-        <w:t>Invited Speaker</w:t>
-      </w:r>
-      <w:r>
-        <w:rPr>
-          <w:rFonts w:ascii="Selawik Semibold" w:hAnsi="Selawik Semibold"/>
-        </w:rPr>
-        <w:t>, Science On Tap – Minocqua</w:t>
-      </w:r>
-      <w:r>
-        <w:rPr>
-          <w:rFonts w:ascii="Selawik Semibold" w:hAnsi="Selawik Semibold"/>
-        </w:rPr>
-        <w:t xml:space="preserve">, </w:t>
-      </w:r>
-      <w:r>
-        <w:rPr>
-          <w:rFonts w:ascii="Gill Sans Nova" w:hAnsi="Gill Sans Nova"/>
-        </w:rPr>
-        <w:t>Minocqua, WI</w:t>
-      </w:r>
-      <w:r>
-        <w:rPr>
-          <w:rFonts w:ascii="Selawik Semibold" w:hAnsi="Selawik Semibold"/>
-        </w:rPr>
-        <w:tab/>
-      </w:r>
-      <w:r>
-        <w:rPr>
-          <w:rFonts w:ascii="Selawik Semibold" w:hAnsi="Selawik Semibold"/>
-        </w:rPr>
-        <w:tab/>
-      </w:r>
-      <w:r>
-        <w:rPr>
-          <w:rFonts w:ascii="Selawik Semibold" w:hAnsi="Selawik Semibold"/>
-        </w:rPr>
-        <w:tab/>
-      </w:r>
-      <w:r>
-        <w:rPr>
-          <w:rFonts w:ascii="Selawik Semibold" w:hAnsi="Selawik Semibold"/>
-        </w:rPr>
-        <w:tab/>
-      </w:r>
-      <w:r>
-        <w:rPr>
-          <w:rFonts w:ascii="Selawik Semibold" w:hAnsi="Selawik Semibold"/>
-        </w:rPr>
-        <w:tab/>
-        <w:t xml:space="preserve">       </w:t>
-      </w:r>
-      <w:r>
-        <w:rPr>
-          <w:rFonts w:ascii="Gill Sans Nova" w:hAnsi="Gill Sans Nova"/>
-          <w:i/>
-        </w:rPr>
-        <w:t>Jan 2, 2019</w:t>
-      </w:r>
-      <w:r>
-        <w:rPr>
-          <w:rFonts w:ascii="Gill Sans Nova" w:hAnsi="Gill Sans Nova"/>
-        </w:rPr>
-        <w:br/>
-        <w:t xml:space="preserve"> </w:t>
-      </w:r>
-      <w:r>
-        <w:rPr>
-          <w:rFonts w:ascii="Gill Sans Nova" w:hAnsi="Gill Sans Nova"/>
-        </w:rPr>
-        <w:tab/>
-        <w:t>- Presented two stories about hibernation from the perspective of a hibernating squirrel and its gut microbes</w:t>
-      </w:r>
-      <w:r>
-        <w:rPr>
-          <w:rFonts w:ascii="Gill Sans Nova" w:hAnsi="Gill Sans Nova"/>
-        </w:rPr>
-        <w:br/>
-        <w:t xml:space="preserve"> </w:t>
-      </w:r>
-      <w:r>
-        <w:rPr>
-          <w:rFonts w:ascii="Gill Sans Nova" w:hAnsi="Gill Sans Nova"/>
-        </w:rPr>
-        <w:tab/>
-        <w:t>- Engaged in informal discussion with local Minocqua, WI residents about implications of hibernation research</w:t>
+      <w:proofErr w:type="spellStart"/>
+      <w:r>
+        <w:rPr>
+          <w:rFonts w:ascii="Gill Sans Nova" w:hAnsi="Gill Sans Nova"/>
+        </w:rPr>
+        <w:t>Morgridge</w:t>
+      </w:r>
+      <w:proofErr w:type="spellEnd"/>
+      <w:r>
+        <w:rPr>
+          <w:rFonts w:ascii="Gill Sans Nova" w:hAnsi="Gill Sans Nova"/>
+        </w:rPr>
+        <w:t xml:space="preserve"> Research Institute to teach hibernation physiology and microbe-host physiology</w:t>
       </w:r>
       <w:r>
         <w:rPr>
@@ -5017,638 +6283,6 @@
           <w:b/>
           <w:i/>
         </w:rPr>
-        <w:t>Social Media Manager</w:t>
-      </w:r>
-      <w:r>
-        <w:rPr>
-          <w:rFonts w:ascii="Selawik Semibold" w:hAnsi="Selawik Semibold"/>
-          <w:b/>
-        </w:rPr>
-        <w:t xml:space="preserve">, </w:t>
-      </w:r>
-      <w:r>
-        <w:rPr>
-          <w:rFonts w:ascii="Selawik Semibold" w:hAnsi="Selawik Semibold"/>
-          <w:b/>
-        </w:rPr>
-        <w:t>Carey Lab</w:t>
-      </w:r>
-      <w:r>
-        <w:rPr>
-          <w:rFonts w:ascii="Selawik Semibold" w:hAnsi="Selawik Semibold"/>
-        </w:rPr>
-        <w:t>,</w:t>
-      </w:r>
-      <w:r>
-        <w:rPr>
-          <w:rFonts w:ascii="Gill Sans Nova" w:hAnsi="Gill Sans Nova"/>
-        </w:rPr>
-        <w:t xml:space="preserve"> </w:t>
-      </w:r>
-      <w:r>
-        <w:rPr>
-          <w:rFonts w:ascii="Gill Sans Nova" w:hAnsi="Gill Sans Nova"/>
-        </w:rPr>
-        <w:t>University of Wisconsin-Madison</w:t>
-      </w:r>
-      <w:r>
-        <w:rPr>
-          <w:rFonts w:ascii="Selawik Semibold" w:hAnsi="Selawik Semibold"/>
-        </w:rPr>
-        <w:t xml:space="preserve"> </w:t>
-      </w:r>
-      <w:r>
-        <w:rPr>
-          <w:rFonts w:ascii="Selawik Semibold" w:hAnsi="Selawik Semibold"/>
-        </w:rPr>
-        <w:tab/>
-        <w:t xml:space="preserve">        </w:t>
-      </w:r>
-      <w:r>
-        <w:rPr>
-          <w:rFonts w:ascii="Selawik Semibold" w:hAnsi="Selawik Semibold"/>
-        </w:rPr>
-        <w:tab/>
-      </w:r>
-      <w:r>
-        <w:rPr>
-          <w:rFonts w:ascii="Selawik Semibold" w:hAnsi="Selawik Semibold"/>
-        </w:rPr>
-        <w:tab/>
-        <w:t xml:space="preserve">        </w:t>
-      </w:r>
-      <w:r>
-        <w:rPr>
-          <w:rFonts w:ascii="Gill Sans Nova" w:hAnsi="Gill Sans Nova"/>
-          <w:i/>
-        </w:rPr>
-        <w:t>Nov</w:t>
-      </w:r>
-      <w:r>
-        <w:rPr>
-          <w:rFonts w:ascii="Gill Sans Nova" w:hAnsi="Gill Sans Nova"/>
-          <w:i/>
-        </w:rPr>
-        <w:t xml:space="preserve"> 201</w:t>
-      </w:r>
-      <w:r>
-        <w:rPr>
-          <w:rFonts w:ascii="Gill Sans Nova" w:hAnsi="Gill Sans Nova"/>
-          <w:i/>
-        </w:rPr>
-        <w:t>8 - Present</w:t>
-      </w:r>
-      <w:r>
-        <w:rPr>
-          <w:rFonts w:ascii="Gill Sans Nova" w:hAnsi="Gill Sans Nova"/>
-          <w:i/>
-        </w:rPr>
-        <w:br/>
-      </w:r>
-      <w:r>
-        <w:rPr>
-          <w:rFonts w:ascii="Gill Sans Nova" w:hAnsi="Gill Sans Nova"/>
-        </w:rPr>
-        <w:t xml:space="preserve"> </w:t>
-      </w:r>
-      <w:r>
-        <w:rPr>
-          <w:rFonts w:ascii="Gill Sans Nova" w:hAnsi="Gill Sans Nova"/>
-        </w:rPr>
-        <w:tab/>
-      </w:r>
-      <w:r>
-        <w:rPr>
-          <w:rFonts w:ascii="Gill Sans Nova" w:hAnsi="Gill Sans Nova"/>
-        </w:rPr>
-        <w:t>- Administered Carey Lab twitter handle (@13liner) to increase public recognition and interaction by highlight</w:t>
-      </w:r>
-      <w:r>
-        <w:rPr>
-          <w:rFonts w:ascii="Gill Sans Nova" w:hAnsi="Gill Sans Nova"/>
-        </w:rPr>
-        <w:br/>
-        <w:t xml:space="preserve"> </w:t>
-      </w:r>
-      <w:r>
-        <w:rPr>
-          <w:rFonts w:ascii="Gill Sans Nova" w:hAnsi="Gill Sans Nova"/>
-        </w:rPr>
-        <w:tab/>
-        <w:t xml:space="preserve">  work from Carey Lab members and collaborators</w:t>
-      </w:r>
-      <w:r>
-        <w:rPr>
-          <w:rFonts w:ascii="Selawik Semibold" w:hAnsi="Selawik Semibold"/>
-          <w:i/>
-        </w:rPr>
-        <w:br/>
-      </w:r>
-      <w:r>
-        <w:rPr>
-          <w:rFonts w:ascii="Selawik Semibold" w:hAnsi="Selawik Semibold"/>
-          <w:i/>
-        </w:rPr>
-        <w:t>Gaining STEAM! Scientist</w:t>
-      </w:r>
-      <w:r>
-        <w:rPr>
-          <w:rFonts w:ascii="Selawik Semibold" w:hAnsi="Selawik Semibold"/>
-        </w:rPr>
-        <w:t>, JKX Comics,</w:t>
-      </w:r>
-      <w:r>
-        <w:rPr>
-          <w:rFonts w:ascii="Gill Sans Nova" w:hAnsi="Gill Sans Nova"/>
-        </w:rPr>
-        <w:t xml:space="preserve"> University of Wisconsin-Madison</w:t>
-      </w:r>
-      <w:r>
-        <w:rPr>
-          <w:rFonts w:ascii="Selawik Semibold" w:hAnsi="Selawik Semibold"/>
-        </w:rPr>
-        <w:tab/>
-      </w:r>
-      <w:r>
-        <w:rPr>
-          <w:rFonts w:ascii="Selawik Semibold" w:hAnsi="Selawik Semibold"/>
-        </w:rPr>
-        <w:tab/>
-      </w:r>
-      <w:r>
-        <w:rPr>
-          <w:rFonts w:ascii="Gill Sans Nova" w:hAnsi="Gill Sans Nova"/>
-          <w:i/>
-        </w:rPr>
-        <w:tab/>
-        <w:t xml:space="preserve">   Oct 2018 – </w:t>
-      </w:r>
-      <w:r>
-        <w:rPr>
-          <w:rFonts w:ascii="Gill Sans Nova" w:hAnsi="Gill Sans Nova"/>
-          <w:i/>
-        </w:rPr>
-        <w:t>May 2019</w:t>
-      </w:r>
-      <w:r>
-        <w:rPr>
-          <w:rFonts w:ascii="Gill Sans Nova" w:hAnsi="Gill Sans Nova"/>
-          <w:i/>
-          <w:highlight w:val="yellow"/>
-        </w:rPr>
-        <w:br/>
-      </w:r>
-      <w:r>
-        <w:rPr>
-          <w:rFonts w:ascii="Gill Sans Nova" w:hAnsi="Gill Sans Nova"/>
-        </w:rPr>
-        <w:t xml:space="preserve"> </w:t>
-      </w:r>
-      <w:r>
-        <w:rPr>
-          <w:rFonts w:ascii="Gill Sans Nova" w:hAnsi="Gill Sans Nova"/>
-        </w:rPr>
-        <w:tab/>
-        <w:t>- Created a comic book about hibernation microbiology by integrating science, story-telling, and art through</w:t>
-      </w:r>
-      <w:r>
-        <w:rPr>
-          <w:rFonts w:ascii="Gill Sans Nova" w:hAnsi="Gill Sans Nova"/>
-        </w:rPr>
-        <w:br/>
-        <w:t xml:space="preserve"> </w:t>
-      </w:r>
-      <w:r>
-        <w:rPr>
-          <w:rFonts w:ascii="Gill Sans Nova" w:hAnsi="Gill Sans Nova"/>
-        </w:rPr>
-        <w:tab/>
-        <w:t xml:space="preserve">   a collaboration with JKX Comics and local Madison artists</w:t>
-      </w:r>
-      <w:r>
-        <w:rPr>
-          <w:rFonts w:ascii="Gill Sans Nova" w:hAnsi="Gill Sans Nova"/>
-        </w:rPr>
-        <w:br/>
-      </w:r>
-      <w:r>
-        <w:rPr>
-          <w:rFonts w:ascii="Gill Sans Nova" w:hAnsi="Gill Sans Nova"/>
-        </w:rPr>
-        <w:tab/>
-        <w:t>- Incorporated the comic into outreach activities to improve participant engagement and learning</w:t>
-      </w:r>
-      <w:r>
-        <w:rPr>
-          <w:rFonts w:ascii="Selawik Semibold" w:hAnsi="Selawik Semibold"/>
-          <w:i/>
-        </w:rPr>
-        <w:br/>
-      </w:r>
-      <w:r>
-        <w:rPr>
-          <w:rFonts w:ascii="Selawik Semibold" w:hAnsi="Selawik Semibold"/>
-          <w:i/>
-        </w:rPr>
-        <w:t>Wisconsin Idea STEM Fellow</w:t>
-      </w:r>
-      <w:r>
-        <w:rPr>
-          <w:rFonts w:ascii="Selawik Semibold" w:hAnsi="Selawik Semibold"/>
-        </w:rPr>
-        <w:t>, University of Wisconsin-Madison</w:t>
-      </w:r>
-      <w:r>
-        <w:rPr>
-          <w:rFonts w:ascii="Gill Sans Nova" w:hAnsi="Gill Sans Nova"/>
-        </w:rPr>
-        <w:t xml:space="preserve"> </w:t>
-      </w:r>
-      <w:r>
-        <w:rPr>
-          <w:rFonts w:ascii="Gill Sans Nova" w:hAnsi="Gill Sans Nova"/>
-        </w:rPr>
-        <w:tab/>
-      </w:r>
-      <w:r>
-        <w:rPr>
-          <w:rFonts w:ascii="Gill Sans Nova" w:hAnsi="Gill Sans Nova"/>
-        </w:rPr>
-        <w:tab/>
-      </w:r>
-      <w:r>
-        <w:rPr>
-          <w:rFonts w:ascii="Gill Sans Nova" w:hAnsi="Gill Sans Nova"/>
-        </w:rPr>
-        <w:tab/>
-      </w:r>
-      <w:r>
-        <w:rPr>
-          <w:rFonts w:ascii="Gill Sans Nova" w:hAnsi="Gill Sans Nova"/>
-        </w:rPr>
-        <w:tab/>
-        <w:t xml:space="preserve">        </w:t>
-      </w:r>
-      <w:r>
-        <w:rPr>
-          <w:rFonts w:ascii="Gill Sans Nova" w:hAnsi="Gill Sans Nova"/>
-          <w:i/>
-        </w:rPr>
-        <w:t>Jun 201</w:t>
-      </w:r>
-      <w:r>
-        <w:rPr>
-          <w:rFonts w:ascii="Gill Sans Nova" w:hAnsi="Gill Sans Nova"/>
-          <w:i/>
-        </w:rPr>
-        <w:t>8</w:t>
-      </w:r>
-      <w:r>
-        <w:rPr>
-          <w:rFonts w:ascii="Gill Sans Nova" w:hAnsi="Gill Sans Nova"/>
-          <w:i/>
-        </w:rPr>
-        <w:t xml:space="preserve"> </w:t>
-      </w:r>
-      <w:r>
-        <w:rPr>
-          <w:rFonts w:ascii="Gill Sans Nova" w:hAnsi="Gill Sans Nova"/>
-          <w:i/>
-        </w:rPr>
-        <w:t>–</w:t>
-      </w:r>
-      <w:r>
-        <w:rPr>
-          <w:rFonts w:ascii="Gill Sans Nova" w:hAnsi="Gill Sans Nova"/>
-          <w:i/>
-        </w:rPr>
-        <w:t xml:space="preserve"> Present</w:t>
-      </w:r>
-      <w:r>
-        <w:rPr>
-          <w:rFonts w:ascii="Gill Sans Nova" w:hAnsi="Gill Sans Nova"/>
-          <w:i/>
-          <w:highlight w:val="yellow"/>
-        </w:rPr>
-        <w:br/>
-      </w:r>
-      <w:r>
-        <w:rPr>
-          <w:rFonts w:ascii="Gill Sans Nova" w:hAnsi="Gill Sans Nova"/>
-        </w:rPr>
-        <w:t xml:space="preserve"> </w:t>
-      </w:r>
-      <w:r>
-        <w:rPr>
-          <w:rFonts w:ascii="Gill Sans Nova" w:hAnsi="Gill Sans Nova"/>
-        </w:rPr>
-        <w:tab/>
-        <w:t>-</w:t>
-      </w:r>
-      <w:r>
-        <w:rPr>
-          <w:rFonts w:ascii="Gill Sans Nova" w:hAnsi="Gill Sans Nova"/>
-        </w:rPr>
-        <w:t xml:space="preserve"> Learned interactive teaching</w:t>
-      </w:r>
-      <w:r>
-        <w:rPr>
-          <w:rFonts w:ascii="Gill Sans Nova" w:hAnsi="Gill Sans Nova"/>
-        </w:rPr>
-        <w:t xml:space="preserve"> strategies</w:t>
-      </w:r>
-      <w:r>
-        <w:rPr>
-          <w:rFonts w:ascii="Gill Sans Nova" w:hAnsi="Gill Sans Nova"/>
-        </w:rPr>
-        <w:t xml:space="preserve"> and outreach evaluation techniques</w:t>
-      </w:r>
-      <w:r>
-        <w:rPr>
-          <w:rFonts w:ascii="Gill Sans Nova" w:hAnsi="Gill Sans Nova"/>
-        </w:rPr>
-        <w:br/>
-      </w:r>
-      <w:r>
-        <w:rPr>
-          <w:rFonts w:ascii="Gill Sans Nova" w:hAnsi="Gill Sans Nova"/>
-        </w:rPr>
-        <w:tab/>
-        <w:t>- Developed an interactive hibernation microbiology outreach activity for elementary school-aged children</w:t>
-      </w:r>
-      <w:r>
-        <w:rPr>
-          <w:rFonts w:ascii="Gill Sans Nova" w:hAnsi="Gill Sans Nova"/>
-        </w:rPr>
-        <w:br/>
-        <w:t xml:space="preserve"> </w:t>
-      </w:r>
-      <w:r>
-        <w:rPr>
-          <w:rFonts w:ascii="Gill Sans Nova" w:hAnsi="Gill Sans Nova"/>
-        </w:rPr>
-        <w:tab/>
-        <w:t>- Worked with fellows-in-training to develop and improve their outreach activities</w:t>
-      </w:r>
-      <w:r>
-        <w:rPr>
-          <w:rFonts w:ascii="Gill Sans Nova" w:hAnsi="Gill Sans Nova"/>
-        </w:rPr>
-        <w:br/>
-      </w:r>
-      <w:r>
-        <w:rPr>
-          <w:rFonts w:ascii="Selawik Semibold" w:hAnsi="Selawik Semibold"/>
-          <w:b/>
-          <w:i/>
-        </w:rPr>
-        <w:t xml:space="preserve">Social Media </w:t>
-      </w:r>
-      <w:r>
-        <w:rPr>
-          <w:rFonts w:ascii="Selawik Semibold" w:hAnsi="Selawik Semibold"/>
-          <w:b/>
-          <w:i/>
-        </w:rPr>
-        <w:t>Manager</w:t>
-      </w:r>
-      <w:r>
-        <w:rPr>
-          <w:rFonts w:ascii="Selawik Semibold" w:hAnsi="Selawik Semibold"/>
-          <w:b/>
-        </w:rPr>
-        <w:t xml:space="preserve">, </w:t>
-      </w:r>
-      <w:r>
-        <w:rPr>
-          <w:rFonts w:ascii="Selawik Semibold" w:hAnsi="Selawik Semibold"/>
-          <w:b/>
-        </w:rPr>
-        <w:t>Microbiology Doctoral Training Program</w:t>
-      </w:r>
-      <w:r>
-        <w:rPr>
-          <w:rFonts w:ascii="Selawik Semibold" w:hAnsi="Selawik Semibold"/>
-        </w:rPr>
-        <w:t>,</w:t>
-      </w:r>
-      <w:r>
-        <w:rPr>
-          <w:rFonts w:ascii="Gill Sans Nova" w:hAnsi="Gill Sans Nova"/>
-        </w:rPr>
-        <w:t xml:space="preserve"> U</w:t>
-      </w:r>
-      <w:r>
-        <w:rPr>
-          <w:rFonts w:ascii="Gill Sans Nova" w:hAnsi="Gill Sans Nova"/>
-        </w:rPr>
-        <w:t>W-Madison</w:t>
-      </w:r>
-      <w:r>
-        <w:rPr>
-          <w:rFonts w:ascii="Selawik Semibold" w:hAnsi="Selawik Semibold"/>
-        </w:rPr>
-        <w:t xml:space="preserve"> </w:t>
-      </w:r>
-      <w:r>
-        <w:rPr>
-          <w:rFonts w:ascii="Selawik Semibold" w:hAnsi="Selawik Semibold"/>
-        </w:rPr>
-        <w:tab/>
-        <w:t xml:space="preserve">        </w:t>
-      </w:r>
-      <w:r>
-        <w:rPr>
-          <w:rFonts w:ascii="Selawik Semibold" w:hAnsi="Selawik Semibold"/>
-        </w:rPr>
-        <w:tab/>
-        <w:t xml:space="preserve">        </w:t>
-      </w:r>
-      <w:r>
-        <w:rPr>
-          <w:rFonts w:ascii="Gill Sans Nova" w:hAnsi="Gill Sans Nova"/>
-          <w:i/>
-        </w:rPr>
-        <w:t>Nov</w:t>
-      </w:r>
-      <w:r>
-        <w:rPr>
-          <w:rFonts w:ascii="Gill Sans Nova" w:hAnsi="Gill Sans Nova"/>
-          <w:i/>
-        </w:rPr>
-        <w:t xml:space="preserve"> 201</w:t>
-      </w:r>
-      <w:r>
-        <w:rPr>
-          <w:rFonts w:ascii="Gill Sans Nova" w:hAnsi="Gill Sans Nova"/>
-          <w:i/>
-        </w:rPr>
-        <w:t>7</w:t>
-      </w:r>
-      <w:r>
-        <w:rPr>
-          <w:rFonts w:ascii="Gill Sans Nova" w:hAnsi="Gill Sans Nova"/>
-          <w:i/>
-        </w:rPr>
-        <w:t xml:space="preserve"> - Present</w:t>
-      </w:r>
-      <w:r>
-        <w:rPr>
-          <w:rFonts w:ascii="Gill Sans Nova" w:hAnsi="Gill Sans Nova"/>
-          <w:i/>
-        </w:rPr>
-        <w:br/>
-      </w:r>
-      <w:r>
-        <w:rPr>
-          <w:rFonts w:ascii="Gill Sans Nova" w:hAnsi="Gill Sans Nova"/>
-        </w:rPr>
-        <w:t xml:space="preserve"> </w:t>
-      </w:r>
-      <w:r>
-        <w:rPr>
-          <w:rFonts w:ascii="Gill Sans Nova" w:hAnsi="Gill Sans Nova"/>
-        </w:rPr>
-        <w:tab/>
-      </w:r>
-      <w:r>
-        <w:rPr>
-          <w:rFonts w:ascii="Gill Sans Nova" w:hAnsi="Gill Sans Nova"/>
-        </w:rPr>
-        <w:t xml:space="preserve">- Managed </w:t>
-      </w:r>
-      <w:r>
-        <w:rPr>
-          <w:rFonts w:ascii="Gill Sans Nova" w:hAnsi="Gill Sans Nova"/>
-        </w:rPr>
-        <w:t>Microbiology Doctoral Training Program (MDTP)</w:t>
-      </w:r>
-      <w:r>
-        <w:rPr>
-          <w:rFonts w:ascii="Gill Sans Nova" w:hAnsi="Gill Sans Nova"/>
-        </w:rPr>
-        <w:t xml:space="preserve"> twitter handle (@</w:t>
-      </w:r>
-      <w:r>
-        <w:rPr>
-          <w:rFonts w:ascii="Gill Sans Nova" w:hAnsi="Gill Sans Nova"/>
-        </w:rPr>
-        <w:t>UWMadisonMDTP</w:t>
-      </w:r>
-      <w:r>
-        <w:rPr>
-          <w:rFonts w:ascii="Gill Sans Nova" w:hAnsi="Gill Sans Nova"/>
-        </w:rPr>
-        <w:t>)</w:t>
-      </w:r>
-      <w:r>
-        <w:rPr>
-          <w:rFonts w:ascii="Gill Sans Nova" w:hAnsi="Gill Sans Nova"/>
-        </w:rPr>
-        <w:t xml:space="preserve"> </w:t>
-      </w:r>
-      <w:r>
-        <w:rPr>
-          <w:rFonts w:ascii="Gill Sans Nova" w:hAnsi="Gill Sans Nova"/>
-        </w:rPr>
-        <w:br/>
-        <w:t xml:space="preserve"> </w:t>
-      </w:r>
-      <w:r>
-        <w:rPr>
-          <w:rFonts w:ascii="Gill Sans Nova" w:hAnsi="Gill Sans Nova"/>
-        </w:rPr>
-        <w:tab/>
-        <w:t>- Increased public recognition by highlight news and work from MDTP trainers and students</w:t>
-      </w:r>
-      <w:r>
-        <w:rPr>
-          <w:rFonts w:ascii="Gill Sans Nova" w:hAnsi="Gill Sans Nova"/>
-        </w:rPr>
-        <w:br/>
-      </w:r>
-      <w:r>
-        <w:rPr>
-          <w:rFonts w:ascii="Selawik Semibold" w:hAnsi="Selawik Semibold"/>
-          <w:b/>
-          <w:i/>
-        </w:rPr>
-        <w:t>Designer and Volunteer</w:t>
-      </w:r>
-      <w:r>
-        <w:rPr>
-          <w:rFonts w:ascii="Selawik Semibold" w:hAnsi="Selawik Semibold"/>
-          <w:b/>
-        </w:rPr>
-        <w:t>, Science Saturday</w:t>
-      </w:r>
-      <w:r>
-        <w:rPr>
-          <w:rFonts w:ascii="Selawik Semibold" w:hAnsi="Selawik Semibold"/>
-        </w:rPr>
-        <w:t>,</w:t>
-      </w:r>
-      <w:r>
-        <w:rPr>
-          <w:rFonts w:ascii="Gill Sans Nova" w:hAnsi="Gill Sans Nova"/>
-        </w:rPr>
-        <w:t xml:space="preserve"> University of Wisconsin-Madison                              </w:t>
-      </w:r>
-      <w:r>
-        <w:rPr>
-          <w:rFonts w:ascii="Gill Sans Nova" w:hAnsi="Gill Sans Nova"/>
-          <w:i/>
-        </w:rPr>
-        <w:t>Sep 2017 - Present</w:t>
-      </w:r>
-      <w:r>
-        <w:rPr>
-          <w:rFonts w:ascii="Gill Sans Nova" w:hAnsi="Gill Sans Nova"/>
-          <w:i/>
-        </w:rPr>
-        <w:br/>
-        <w:t xml:space="preserve"> </w:t>
-      </w:r>
-      <w:r>
-        <w:rPr>
-          <w:rFonts w:ascii="Gill Sans Nova" w:hAnsi="Gill Sans Nova"/>
-          <w:i/>
-        </w:rPr>
-        <w:tab/>
-      </w:r>
-      <w:r>
-        <w:rPr>
-          <w:rFonts w:ascii="Gill Sans Nova" w:hAnsi="Gill Sans Nova"/>
-        </w:rPr>
-        <w:t>- Co-developed and implemented outreach activities with the Wisconsin Institute for Discovery and</w:t>
-      </w:r>
-      <w:r>
-        <w:rPr>
-          <w:rFonts w:ascii="Gill Sans Nova" w:hAnsi="Gill Sans Nova"/>
-        </w:rPr>
-        <w:br/>
-        <w:t xml:space="preserve"> </w:t>
-      </w:r>
-      <w:r>
-        <w:rPr>
-          <w:rFonts w:ascii="Gill Sans Nova" w:hAnsi="Gill Sans Nova"/>
-        </w:rPr>
-        <w:tab/>
-        <w:t xml:space="preserve">  Morgridge Research Institute to teach hibernation physiology and microbe-host physiology</w:t>
-      </w:r>
-      <w:r>
-        <w:rPr>
-          <w:rFonts w:ascii="Gill Sans Nova" w:hAnsi="Gill Sans Nova"/>
-        </w:rPr>
-        <w:br/>
-      </w:r>
-      <w:r>
-        <w:rPr>
-          <w:rFonts w:ascii="Selawik Semibold" w:hAnsi="Selawik Semibold"/>
-          <w:b/>
-          <w:i/>
-        </w:rPr>
-        <w:lastRenderedPageBreak/>
         <w:t>Student Recruitment Team</w:t>
       </w:r>
       <w:r>
@@ -6474,8 +7108,16 @@
         <w:rPr>
           <w:rFonts w:ascii="Gill Sans Nova" w:hAnsi="Gill Sans Nova"/>
         </w:rPr>
-        <w:t>DNA/RNA extraction, PCR, gel electrophoresis, DNA library preparation, Illumina MiSeq</w:t>
-      </w:r>
+        <w:t xml:space="preserve">DNA/RNA extraction, PCR, gel electrophoresis, DNA library preparation, Illumina </w:t>
+      </w:r>
+      <w:proofErr w:type="spellStart"/>
+      <w:r>
+        <w:rPr>
+          <w:rFonts w:ascii="Gill Sans Nova" w:hAnsi="Gill Sans Nova"/>
+        </w:rPr>
+        <w:t>MiSeq</w:t>
+      </w:r>
+      <w:proofErr w:type="spellEnd"/>
       <w:r>
         <w:rPr>
           <w:rFonts w:ascii="Gill Sans Nova" w:hAnsi="Gill Sans Nova"/>
@@ -6571,7 +7213,21 @@
         <w:rPr>
           <w:rFonts w:ascii="Gill Sans Nova" w:hAnsi="Gill Sans Nova"/>
         </w:rPr>
-        <w:t>), perl (</w:t>
+        <w:t xml:space="preserve">), </w:t>
+      </w:r>
+      <w:proofErr w:type="spellStart"/>
+      <w:r>
+        <w:rPr>
+          <w:rFonts w:ascii="Gill Sans Nova" w:hAnsi="Gill Sans Nova"/>
+        </w:rPr>
+        <w:t>perl</w:t>
+      </w:r>
+      <w:proofErr w:type="spellEnd"/>
+      <w:r>
+        <w:rPr>
+          <w:rFonts w:ascii="Gill Sans Nova" w:hAnsi="Gill Sans Nova"/>
+        </w:rPr>
+        <w:t xml:space="preserve"> (</w:t>
       </w:r>
       <w:r>
         <w:rPr>
@@ -6603,12 +7259,14 @@
         </w:rPr>
         <w:t xml:space="preserve">), </w:t>
       </w:r>
+      <w:proofErr w:type="spellStart"/>
       <w:r>
         <w:rPr>
           <w:rFonts w:ascii="Gill Sans Nova" w:hAnsi="Gill Sans Nova"/>
         </w:rPr>
         <w:t>mothur</w:t>
       </w:r>
+      <w:proofErr w:type="spellEnd"/>
       <w:r>
         <w:rPr>
           <w:rFonts w:ascii="Gill Sans Nova" w:hAnsi="Gill Sans Nova"/>
@@ -6724,6 +7382,81 @@
         <w:rPr>
           <w:rFonts w:ascii="Gill Sans Nova" w:hAnsi="Gill Sans Nova"/>
         </w:rPr>
+        <w:t xml:space="preserve">Wisconsin Science Festival </w:t>
+      </w:r>
+      <w:r>
+        <w:rPr>
+          <w:rFonts w:ascii="Gill Sans Nova" w:hAnsi="Gill Sans Nova"/>
+        </w:rPr>
+        <w:t>(7 attendees)</w:t>
+      </w:r>
+      <w:r>
+        <w:rPr>
+          <w:rFonts w:ascii="Gill Sans Nova" w:hAnsi="Gill Sans Nova"/>
+        </w:rPr>
+        <w:tab/>
+      </w:r>
+      <w:r>
+        <w:rPr>
+          <w:rFonts w:ascii="Gill Sans Nova" w:hAnsi="Gill Sans Nova"/>
+        </w:rPr>
+        <w:tab/>
+      </w:r>
+      <w:r>
+        <w:rPr>
+          <w:rFonts w:ascii="Gill Sans Nova" w:hAnsi="Gill Sans Nova"/>
+        </w:rPr>
+        <w:tab/>
+      </w:r>
+      <w:r>
+        <w:rPr>
+          <w:rFonts w:ascii="Gill Sans Nova" w:hAnsi="Gill Sans Nova"/>
+        </w:rPr>
+        <w:tab/>
+      </w:r>
+      <w:r>
+        <w:rPr>
+          <w:rFonts w:ascii="Gill Sans Nova" w:hAnsi="Gill Sans Nova"/>
+        </w:rPr>
+        <w:tab/>
+      </w:r>
+      <w:r>
+        <w:rPr>
+          <w:rFonts w:ascii="Gill Sans Nova" w:hAnsi="Gill Sans Nova"/>
+        </w:rPr>
+        <w:tab/>
+      </w:r>
+      <w:r>
+        <w:rPr>
+          <w:rFonts w:ascii="Gill Sans Nova" w:hAnsi="Gill Sans Nova"/>
+        </w:rPr>
+        <w:tab/>
+      </w:r>
+      <w:r>
+        <w:rPr>
+          <w:rFonts w:ascii="Gill Sans Nova" w:hAnsi="Gill Sans Nova"/>
+        </w:rPr>
+        <w:tab/>
+        <w:t xml:space="preserve">         </w:t>
+      </w:r>
+      <w:r>
+        <w:rPr>
+          <w:rFonts w:ascii="Gill Sans Nova" w:hAnsi="Gill Sans Nova"/>
+          <w:i/>
+          <w:iCs/>
+        </w:rPr>
+        <w:t>Oct 2020</w:t>
+      </w:r>
+      <w:r>
+        <w:rPr>
+          <w:rFonts w:ascii="Gill Sans Nova" w:hAnsi="Gill Sans Nova"/>
+        </w:rPr>
+        <w:br/>
+      </w:r>
+      <w:r>
+        <w:rPr>
+          <w:rFonts w:ascii="Gill Sans Nova" w:hAnsi="Gill Sans Nova"/>
+        </w:rPr>
         <w:t xml:space="preserve">Science Storytellers at the </w:t>
       </w:r>
       <w:r>
@@ -6800,6 +7533,7 @@
         <w:rPr>
           <w:rFonts w:ascii="Gill Sans Nova" w:hAnsi="Gill Sans Nova"/>
         </w:rPr>
+        <w:lastRenderedPageBreak/>
         <w:t>Saturday Science – Get Set to Meet a Pet Vet (620 attendees)</w:t>
       </w:r>
       <w:r>
@@ -6956,12 +7690,6 @@
           <w:rFonts w:ascii="Gill Sans Nova" w:hAnsi="Gill Sans Nova"/>
         </w:rPr>
         <w:br/>
-      </w:r>
-      <w:r>
-        <w:rPr>
-          <w:rFonts w:ascii="Gill Sans Nova" w:hAnsi="Gill Sans Nova"/>
-        </w:rPr>
-        <w:lastRenderedPageBreak/>
         <w:t>Kettle Moraine Evening with Nature: Solving the Mysteries of Hibernation</w:t>
       </w:r>
       <w:r>
@@ -9331,6 +10059,12 @@
           <w:rFonts w:ascii="Gill Sans Nova" w:hAnsi="Gill Sans Nova"/>
         </w:rPr>
         <w:br/>
+      </w:r>
+      <w:r>
+        <w:rPr>
+          <w:rFonts w:ascii="Gill Sans Nova" w:hAnsi="Gill Sans Nova"/>
+        </w:rPr>
+        <w:lastRenderedPageBreak/>
         <w:t xml:space="preserve">Science Writing as a Career    </w:t>
       </w:r>
       <w:r>
@@ -9468,7 +10202,6 @@
         <w:rPr>
           <w:rFonts w:ascii="Gill Sans Nova" w:hAnsi="Gill Sans Nova"/>
         </w:rPr>
-        <w:lastRenderedPageBreak/>
         <w:t xml:space="preserve">Public Opinion of Life Science Issues (LSC 902)  </w:t>
       </w:r>
       <w:r>
@@ -9979,11 +10712,33 @@
           <w:rFonts w:ascii="Gill Sans Nova" w:hAnsi="Gill Sans Nova"/>
         </w:rPr>
       </w:pPr>
-      <w:r>
-        <w:rPr>
-          <w:rFonts w:ascii="Gill Sans Nova" w:hAnsi="Gill Sans Nova"/>
-        </w:rPr>
-        <w:t>Yuhan Xie, Computer Science Undergraduate</w:t>
+      <w:proofErr w:type="spellStart"/>
+      <w:r>
+        <w:rPr>
+          <w:rFonts w:ascii="Gill Sans Nova" w:hAnsi="Gill Sans Nova"/>
+        </w:rPr>
+        <w:t>Yuhan</w:t>
+      </w:r>
+      <w:proofErr w:type="spellEnd"/>
+      <w:r>
+        <w:rPr>
+          <w:rFonts w:ascii="Gill Sans Nova" w:hAnsi="Gill Sans Nova"/>
+        </w:rPr>
+        <w:t xml:space="preserve"> </w:t>
+      </w:r>
+      <w:proofErr w:type="spellStart"/>
+      <w:r>
+        <w:rPr>
+          <w:rFonts w:ascii="Gill Sans Nova" w:hAnsi="Gill Sans Nova"/>
+        </w:rPr>
+        <w:t>Xie</w:t>
+      </w:r>
+      <w:proofErr w:type="spellEnd"/>
+      <w:r>
+        <w:rPr>
+          <w:rFonts w:ascii="Gill Sans Nova" w:hAnsi="Gill Sans Nova"/>
+        </w:rPr>
+        <w:t>, Computer Science Undergraduate</w:t>
       </w:r>
       <w:r>
         <w:rPr>
@@ -10054,7 +10809,21 @@
           <w:rFonts w:ascii="Gill Sans Nova" w:hAnsi="Gill Sans Nova"/>
         </w:rPr>
         <w:br/>
-        <w:t>Hannah Grauer, High School</w:t>
+        <w:t xml:space="preserve">Hannah </w:t>
+      </w:r>
+      <w:proofErr w:type="spellStart"/>
+      <w:r>
+        <w:rPr>
+          <w:rFonts w:ascii="Gill Sans Nova" w:hAnsi="Gill Sans Nova"/>
+        </w:rPr>
+        <w:t>Grauer</w:t>
+      </w:r>
+      <w:proofErr w:type="spellEnd"/>
+      <w:r>
+        <w:rPr>
+          <w:rFonts w:ascii="Gill Sans Nova" w:hAnsi="Gill Sans Nova"/>
+        </w:rPr>
+        <w:t>, High School</w:t>
       </w:r>
       <w:r>
         <w:rPr>

</xml_diff>